<commit_message>
TA 1 - Update sitasi
</commit_message>
<xml_diff>
--- a/[Yosua] Proposal.docx
+++ b/[Yosua] Proposal.docx
@@ -127,7 +127,7 @@
           <w:rFonts w:ascii="Arial" w:hAnsi="Arial" w:cs="Arial"/>
           <w:lang w:val="id-ID"/>
         </w:rPr>
-        <w:instrText>ADDIN CSL_CITATION {"citationItems":[{"id":"ITEM-1","itemData":{"author":[{"dropping-particle":"","family":"Luh","given":"Ni","non-dropping-particle":"","parse-names":false,"suffix":""},{"dropping-particle":"","family":"Arini","given":"Irma","non-dropping-particle":"","parse-names":false,"suffix":""},{"dropping-particle":"","family":"Priyambadha","given":"Bayu","non-dropping-particle":"","parse-names":false,"suffix":""},{"dropping-particle":"","family":"Nurwasito","given":"Heru","non-dropping-particle":"","parse-names":false,"suffix":""}],"id":"ITEM-1","issue":"8","issued":{"date-parts":[["2019"]]},"title":"Pengembangan Sistem Manajemen Layanan Jasa Servis Alat Elektronik Rumah Tangga ( Studi Kasus : UKM Bali Tekindo Jaya )","type":"article-journal","volume":"3"},"uris":["http://www.mendeley.com/documents/?uuid=a2b66c29-b410-47c6-a141-a738bd881318"]}],"mendeley":{"formattedCitation":"[1]","plainTextFormattedCitation":"[1]","previouslyFormattedCitation":"[1]"},"properties":{"noteIndex":0},"schema":"https://github.com/citation-style-language/schema/raw/master/csl-citation.json"}</w:instrText>
+        <w:instrText>ADDIN CSL_CITATION {"citationItems":[{"id":"ITEM-1","itemData":{"author":[{"dropping-particle":"","family":"Luh","given":"Ni","non-dropping-particle":"","parse-names":false,"suffix":""},{"dropping-particle":"","family":"Arini","given":"Irma","non-dropping-particle":"","parse-names":false,"suffix":""},{"dropping-particle":"","family":"Priyambadha","given":"Bayu","non-dropping-particle":"","parse-names":false,"suffix":""},{"dropping-particle":"","family":"Nurwasito","given":"Heru","non-dropping-particle":"","parse-names":false,"suffix":""}],"id":"ITEM-1","issue":"8","issued":{"date-parts":[["2019"]]},"title":"Pengembangan Sistem Manajemen Layanan Jasa Servis Alat Elektronik Rumah Tangga ( Studi Kasus : UKM Bali Tekindo Jaya )","type":"article-journal","volume":"3"},"uris":["http://www.mendeley.com/documents/?uuid=4932c838-f5a3-45e5-b90a-ffbdcb3ddf09"]}],"mendeley":{"formattedCitation":"[1]","plainTextFormattedCitation":"[1]","previouslyFormattedCitation":"[1]"},"properties":{"noteIndex":0},"schema":"https://github.com/citation-style-language/schema/raw/master/csl-citation.json"}</w:instrText>
       </w:r>
       <w:r>
         <w:rPr>
@@ -183,7 +183,7 @@
           <w:rFonts w:ascii="Arial" w:hAnsi="Arial" w:cs="Arial"/>
           <w:lang w:val="id-ID"/>
         </w:rPr>
-        <w:instrText>ADDIN CSL_CITATION {"citationItems":[{"id":"ITEM-1","itemData":{"abstract":"Perangkat elektronik merupakan alat untuk membantu keperluan kehidupan sehari-hari. Berbagai perusahaan memproduksi dan menjual peralatan elektronik dan adapula perusahaan yang menyediakan jasa perbaikan peralatan elektronik. Banyak bengkel kecil, menengah, hingga perusahaan yang menyediakan jasa perbaikan peralatan elektronik. perusahaan yang menyediakan jasa perbaikan perlatan elektronik seperti kulkas, AC, dispenser dan lain-lain masih sangat jarang ada yang memanfaatkan media komputer untuk mengelola sistem informasi seputar perbaikan peralatan elektronik untuk meningkatkan pelayanan jasa diperusahaan tersebut. Berdasarkan identifikasi penelitian diatas maka penulis membatasi permasalahan yang akan dibahas dalam penelitian ini yaitu penerapan sistem informasi pelayanan jasa perbaikan peralatan elektronik di perusahaan khususnya CV. Sumber Teknik Cool berbasis website dengan menggunakan metode penelitian kualitatif dengan jenis penelitian grounded (grounded research). Kata","author":[{"dropping-particle":"","family":"Prastomo","given":"Andi","non-dropping-particle":"","parse-names":false,"suffix":""}],"container-title":"faktor Exata","id":"ITEM-1","issue":"4","issued":{"date-parts":[["2014"]]},"page":"305-316","title":"Sistem Informasi Pelayanan Jasa Perbaikan Peralatan Elektronik CV Sumber Teknik Cool","type":"article-journal","volume":"7"},"uris":["http://www.mendeley.com/documents/?uuid=dfa81412-cf1f-4dee-913c-172bc55ceda7"]}],"mendeley":{"formattedCitation":"[2]","plainTextFormattedCitation":"[2]","previouslyFormattedCitation":"[2]"},"properties":{"noteIndex":0},"schema":"https://github.com/citation-style-language/schema/raw/master/csl-citation.json"}</w:instrText>
+        <w:instrText>ADDIN CSL_CITATION {"citationItems":[{"id":"ITEM-1","itemData":{"abstract":"Perangkat elektronik merupakan alat untuk membantu keperluan kehidupan sehari-hari. Berbagai perusahaan memproduksi dan menjual peralatan elektronik dan adapula perusahaan yang menyediakan jasa perbaikan peralatan elektronik. Banyak bengkel kecil, menengah, hingga perusahaan yang menyediakan jasa perbaikan peralatan elektronik. perusahaan yang menyediakan jasa perbaikan perlatan elektronik seperti kulkas, AC, dispenser dan lain-lain masih sangat jarang ada yang memanfaatkan media komputer untuk mengelola sistem informasi seputar perbaikan peralatan elektronik untuk meningkatkan pelayanan jasa diperusahaan tersebut. Berdasarkan identifikasi penelitian diatas maka penulis membatasi permasalahan yang akan dibahas dalam penelitian ini yaitu penerapan sistem informasi pelayanan jasa perbaikan peralatan elektronik di perusahaan khususnya CV. Sumber Teknik Cool berbasis website dengan menggunakan metode penelitian kualitatif dengan jenis penelitian grounded (grounded research). Kata","author":[{"dropping-particle":"","family":"Prastomo","given":"Andi","non-dropping-particle":"","parse-names":false,"suffix":""}],"container-title":"faktor Exata","id":"ITEM-1","issue":"4","issued":{"date-parts":[["2014"]]},"page":"305-316","title":"Sistem Informasi Pelayanan Jasa Perbaikan Peralatan Elektronik CV Sumber Teknik Cool","type":"article-journal","volume":"7"},"uris":["http://www.mendeley.com/documents/?uuid=e84e9f08-7611-48fc-b17d-8e94c8f16408"]}],"mendeley":{"formattedCitation":"[2]","plainTextFormattedCitation":"[2]","previouslyFormattedCitation":"[2]"},"properties":{"noteIndex":0},"schema":"https://github.com/citation-style-language/schema/raw/master/csl-citation.json"}</w:instrText>
       </w:r>
       <w:r>
         <w:rPr>
@@ -1065,7 +1065,7 @@
           <w:rFonts w:ascii="Arial" w:hAnsi="Arial" w:cs="Arial"/>
           <w:lang w:val="id-ID"/>
         </w:rPr>
-        <w:instrText>ADDIN CSL_CITATION {"citationItems":[{"id":"ITEM-1","itemData":{"author":[{"dropping-particle":"","family":"Mahardiana","given":"I Gede Dwi Ari","non-dropping-particle":"","parse-names":false,"suffix":""}],"id":"ITEM-1","issued":{"date-parts":[["2018"]]},"publisher":"STMIK STIKOM Bali","publisher-place":"Denpasar","title":"SISTEM INFORMASI PENYEWAAN ALAT-ALAT FOTOGRAFI BERBASIS WEB","type":"book"},"uris":["http://www.mendeley.com/documents/?uuid=29b421f4-5ec5-4c22-8c13-5bcf4e7f8a2e"]}],"mendeley":{"formattedCitation":"[3]","plainTextFormattedCitation":"[3]","previouslyFormattedCitation":"[3]"},"properties":{"noteIndex":0},"schema":"https://github.com/citation-style-language/schema/raw/master/csl-citation.json"}</w:instrText>
+        <w:instrText>ADDIN CSL_CITATION {"citationItems":[{"id":"ITEM-1","itemData":{"author":[{"dropping-particle":"","family":"Mahardiana","given":"I Gede Dwi Ari","non-dropping-particle":"","parse-names":false,"suffix":""}],"id":"ITEM-1","issued":{"date-parts":[["2018"]]},"publisher":"STMIK STIKOM Bali","publisher-place":"Denpasar","title":"SISTEM INFORMASI PENYEWAAN ALAT-ALAT FOTOGRAFI BERBASIS WEB","type":"book"},"uris":["http://www.mendeley.com/documents/?uuid=3925b544-0025-434a-b615-fdb495f5857d"]}],"mendeley":{"formattedCitation":"[3]","plainTextFormattedCitation":"[3]","previouslyFormattedCitation":"[3]"},"properties":{"noteIndex":0},"schema":"https://github.com/citation-style-language/schema/raw/master/csl-citation.json"}</w:instrText>
       </w:r>
       <w:r>
         <w:rPr>
@@ -1214,7 +1214,7 @@
           <w:rFonts w:ascii="Arial" w:hAnsi="Arial" w:cs="Arial"/>
           <w:lang w:val="id-ID"/>
         </w:rPr>
-        <w:instrText>ADDIN CSL_CITATION {"citationItems":[{"id":"ITEM-1","itemData":{"author":[{"dropping-particle":"","family":"Aminudin","given":"Yasir","non-dropping-particle":"","parse-names":false,"suffix":""}],"id":"ITEM-1","issued":{"date-parts":[["2020"]]},"publisher":"ITB Stikom Bali","publisher-place":"Denpasar","title":"SISTEM INFORMASI MANAJEMEN PENGELOLAAN DATA SISWA PADA UPTD BLK INDUSTRI DAN PARIWISATA PROVINSI BALI BERBASIS WEB","type":"book"},"uris":["http://www.mendeley.com/documents/?uuid=977742db-b3ce-4c1c-b934-9cb43303adb6"]}],"mendeley":{"formattedCitation":"[4]","plainTextFormattedCitation":"[4]","previouslyFormattedCitation":"[4]"},"properties":{"noteIndex":0},"schema":"https://github.com/citation-style-language/schema/raw/master/csl-citation.json"}</w:instrText>
+        <w:instrText>ADDIN CSL_CITATION {"citationItems":[{"id":"ITEM-1","itemData":{"author":[{"dropping-particle":"","family":"Aminudin","given":"Yasir","non-dropping-particle":"","parse-names":false,"suffix":""}],"id":"ITEM-1","issued":{"date-parts":[["2020"]]},"publisher":"ITB Stikom Bali","publisher-place":"Denpasar","title":"SISTEM INFORMASI MANAJEMEN PENGELOLAAN DATA SISWA PADA UPTD BLK INDUSTRI DAN PARIWISATA PROVINSI BALI BERBASIS WEB","type":"book"},"uris":["http://www.mendeley.com/documents/?uuid=28f6ac3e-b0e1-406e-8df4-044fd25e2af2"]}],"mendeley":{"formattedCitation":"[4]","plainTextFormattedCitation":"[4]","previouslyFormattedCitation":"[4]"},"properties":{"noteIndex":0},"schema":"https://github.com/citation-style-language/schema/raw/master/csl-citation.json"}</w:instrText>
       </w:r>
       <w:r>
         <w:rPr>
@@ -4445,7 +4445,7 @@
                 <w:rFonts w:ascii="Arial" w:hAnsi="Arial" w:cs="Arial"/>
                 <w:lang w:val="id-ID"/>
               </w:rPr>
-              <w:instrText>ADDIN CSL_CITATION {"citationItems":[{"id":"ITEM-1","itemData":{"author":[{"dropping-particle":"","family":"Mahardiana","given":"I Gede Dwi Ari","non-dropping-particle":"","parse-names":false,"suffix":""}],"id":"ITEM-1","issued":{"date-parts":[["2018"]]},"publisher":"STMIK STIKOM Bali","publisher-place":"Denpasar","title":"SISTEM INFORMASI PENYEWAAN ALAT-ALAT FOTOGRAFI BERBASIS WEB","type":"book"},"uris":["http://www.mendeley.com/documents/?uuid=29b421f4-5ec5-4c22-8c13-5bcf4e7f8a2e"]}],"mendeley":{"formattedCitation":"[3]","plainTextFormattedCitation":"[3]","previouslyFormattedCitation":"[3]"},"properties":{"noteIndex":0},"schema":"https://github.com/citation-style-language/schema/raw/master/csl-citation.json"}</w:instrText>
+              <w:instrText>ADDIN CSL_CITATION {"citationItems":[{"id":"ITEM-1","itemData":{"author":[{"dropping-particle":"","family":"Mahardiana","given":"I Gede Dwi Ari","non-dropping-particle":"","parse-names":false,"suffix":""}],"id":"ITEM-1","issued":{"date-parts":[["2018"]]},"publisher":"STMIK STIKOM Bali","publisher-place":"Denpasar","title":"SISTEM INFORMASI PENYEWAAN ALAT-ALAT FOTOGRAFI BERBASIS WEB","type":"book"},"uris":["http://www.mendeley.com/documents/?uuid=3925b544-0025-434a-b615-fdb495f5857d"]}],"mendeley":{"formattedCitation":"[3]","plainTextFormattedCitation":"[3]","previouslyFormattedCitation":"[3]"},"properties":{"noteIndex":0},"schema":"https://github.com/citation-style-language/schema/raw/master/csl-citation.json"}</w:instrText>
             </w:r>
             <w:r>
               <w:rPr>
@@ -4612,7 +4612,7 @@
                 <w:rFonts w:ascii="Arial" w:hAnsi="Arial" w:cs="Arial"/>
                 <w:lang w:val="id-ID"/>
               </w:rPr>
-              <w:instrText>ADDIN CSL_CITATION {"citationItems":[{"id":"ITEM-1","itemData":{"author":[{"dropping-particle":"","family":"Aminudin","given":"Yasir","non-dropping-particle":"","parse-names":false,"suffix":""}],"id":"ITEM-1","issued":{"date-parts":[["2020"]]},"publisher":"ITB Stikom Bali","publisher-place":"Denpasar","title":"SISTEM INFORMASI MANAJEMEN PENGELOLAAN DATA SISWA PADA UPTD BLK INDUSTRI DAN PARIWISATA PROVINSI BALI BERBASIS WEB","type":"book"},"uris":["http://www.mendeley.com/documents/?uuid=977742db-b3ce-4c1c-b934-9cb43303adb6"]}],"mendeley":{"formattedCitation":"[4]","plainTextFormattedCitation":"[4]","previouslyFormattedCitation":"[4]"},"properties":{"noteIndex":0},"schema":"https://github.com/citation-style-language/schema/raw/master/csl-citation.json"}</w:instrText>
+              <w:instrText>ADDIN CSL_CITATION {"citationItems":[{"id":"ITEM-1","itemData":{"author":[{"dropping-particle":"","family":"Aminudin","given":"Yasir","non-dropping-particle":"","parse-names":false,"suffix":""}],"id":"ITEM-1","issued":{"date-parts":[["2020"]]},"publisher":"ITB Stikom Bali","publisher-place":"Denpasar","title":"SISTEM INFORMASI MANAJEMEN PENGELOLAAN DATA SISWA PADA UPTD BLK INDUSTRI DAN PARIWISATA PROVINSI BALI BERBASIS WEB","type":"book"},"uris":["http://www.mendeley.com/documents/?uuid=28f6ac3e-b0e1-406e-8df4-044fd25e2af2"]}],"mendeley":{"formattedCitation":"[4]","plainTextFormattedCitation":"[4]","previouslyFormattedCitation":"[4]"},"properties":{"noteIndex":0},"schema":"https://github.com/citation-style-language/schema/raw/master/csl-citation.json"}</w:instrText>
             </w:r>
             <w:r>
               <w:rPr>
@@ -4765,7 +4765,7 @@
                 <w:rFonts w:ascii="Arial" w:hAnsi="Arial" w:cs="Arial"/>
                 <w:lang w:val="id-ID"/>
               </w:rPr>
-              <w:instrText>ADDIN CSL_CITATION {"citationItems":[{"id":"ITEM-1","itemData":{"author":[{"dropping-particle":"","family":"Mahayani","given":"Ida Ayu Tri","non-dropping-particle":"","parse-names":false,"suffix":""}],"id":"ITEM-1","issued":{"date-parts":[["2020"]]},"publisher":"ITB Stikom Bali","publisher-place":"Denpasar","title":"Sistem Pengelolaan Data Transaksi Penjualan Pada Toko Bangunan UD. Mirah Berbasis Web Responsive","type":"book"},"uris":["http://www.mendeley.com/documents/?uuid=2627e129-c578-4dd2-bf2b-e9747d3b4c03"]}],"mendeley":{"formattedCitation":"[5]","plainTextFormattedCitation":"[5]","previouslyFormattedCitation":"[5]"},"properties":{"noteIndex":0},"schema":"https://github.com/citation-style-language/schema/raw/master/csl-citation.json"}</w:instrText>
+              <w:instrText>ADDIN CSL_CITATION {"citationItems":[{"id":"ITEM-1","itemData":{"author":[{"dropping-particle":"","family":"Mahayani","given":"Ida Ayu Tri","non-dropping-particle":"","parse-names":false,"suffix":""}],"id":"ITEM-1","issued":{"date-parts":[["2020"]]},"publisher":"ITB Stikom Bali","publisher-place":"Denpasar","title":"Sistem Pengelolaan Data Transaksi Penjualan Pada Toko Bangunan UD. Mirah Berbasis Web Responsive","type":"book"},"uris":["http://www.mendeley.com/documents/?uuid=77832b75-8d40-4eb1-a245-9548481e08eb"]}],"mendeley":{"formattedCitation":"[5]","plainTextFormattedCitation":"[5]","previouslyFormattedCitation":"[5]"},"properties":{"noteIndex":0},"schema":"https://github.com/citation-style-language/schema/raw/master/csl-citation.json"}</w:instrText>
             </w:r>
             <w:r>
               <w:rPr>
@@ -4941,7 +4941,7 @@
                 <w:rFonts w:ascii="Arial" w:hAnsi="Arial" w:cs="Arial"/>
                 <w:lang w:val="id-ID"/>
               </w:rPr>
-              <w:instrText>ADDIN CSL_CITATION {"citationItems":[{"id":"ITEM-1","itemData":{"author":[{"dropping-particle":"","family":"Mahendrata","given":"Pendi","non-dropping-particle":"","parse-names":false,"suffix":""}],"id":"ITEM-1","issued":{"date-parts":[["2019"]]},"publisher":"ITB Stikom Bali","publisher-place":"Denpasar","title":"Sistem Informasi Pengelolaan Arsip Pajak Klien Pada PT. Guna Artha Kencana Menggunakan Framework Laravel","type":"book"},"uris":["http://www.mendeley.com/documents/?uuid=375178ba-218f-4132-8719-f0aecfe37f7f"]}],"mendeley":{"formattedCitation":"[6]","plainTextFormattedCitation":"[6]","previouslyFormattedCitation":"[6]"},"properties":{"noteIndex":0},"schema":"https://github.com/citation-style-language/schema/raw/master/csl-citation.json"}</w:instrText>
+              <w:instrText>ADDIN CSL_CITATION {"citationItems":[{"id":"ITEM-1","itemData":{"author":[{"dropping-particle":"","family":"Mahendrata","given":"Pendi","non-dropping-particle":"","parse-names":false,"suffix":""}],"id":"ITEM-1","issued":{"date-parts":[["2019"]]},"publisher":"ITB Stikom Bali","publisher-place":"Denpasar","title":"Sistem Informasi Pengelolaan Arsip Pajak Klien Pada PT. Guna Artha Kencana Menggunakan Framework Laravel","type":"book"},"uris":["http://www.mendeley.com/documents/?uuid=dfe9bf11-4623-4c3c-b599-ffec3ae633df"]}],"mendeley":{"formattedCitation":"[6]","plainTextFormattedCitation":"[6]","previouslyFormattedCitation":"[6]"},"properties":{"noteIndex":0},"schema":"https://github.com/citation-style-language/schema/raw/master/csl-citation.json"}</w:instrText>
             </w:r>
             <w:r>
               <w:rPr>
@@ -5078,7 +5078,7 @@
                 <w:rFonts w:ascii="Arial" w:hAnsi="Arial" w:cs="Arial"/>
                 <w:lang w:val="id-ID"/>
               </w:rPr>
-              <w:instrText>ADDIN CSL_CITATION {"citationItems":[{"id":"ITEM-1","itemData":{"author":[{"dropping-particle":"","family":"Agatama","given":"I Made Liona Agus","non-dropping-particle":"","parse-names":false,"suffix":""}],"id":"ITEM-1","issued":{"date-parts":[["2019"]]},"publisher":"ITB Stikom Bali","publisher-place":"Denpasar","title":"Aplikasi Penjualan Dan Pengorderan Perhiasan Berbasis Web Pada Suteja Silver","type":"book"},"uris":["http://www.mendeley.com/documents/?uuid=3471a10c-3ef8-4d0f-9ef9-70a717751fd9"]}],"mendeley":{"formattedCitation":"[7]","plainTextFormattedCitation":"[7]","previouslyFormattedCitation":"[7]"},"properties":{"noteIndex":0},"schema":"https://github.com/citation-style-language/schema/raw/master/csl-citation.json"}</w:instrText>
+              <w:instrText>ADDIN CSL_CITATION {"citationItems":[{"id":"ITEM-1","itemData":{"author":[{"dropping-particle":"","family":"Agatama","given":"I Made Liona Agus","non-dropping-particle":"","parse-names":false,"suffix":""}],"id":"ITEM-1","issued":{"date-parts":[["2019"]]},"publisher":"ITB Stikom Bali","publisher-place":"Denpasar","title":"Aplikasi Penjualan Dan Pengorderan Perhiasan Berbasis Web Pada Suteja Silver","type":"book"},"uris":["http://www.mendeley.com/documents/?uuid=0b1cdb62-9709-4261-b458-241205a47502"]}],"mendeley":{"formattedCitation":"[7]","plainTextFormattedCitation":"[7]","previouslyFormattedCitation":"[7]"},"properties":{"noteIndex":0},"schema":"https://github.com/citation-style-language/schema/raw/master/csl-citation.json"}</w:instrText>
             </w:r>
             <w:r>
               <w:rPr>
@@ -5784,7 +5784,7 @@
           <w:rFonts w:ascii="Arial" w:hAnsi="Arial" w:cs="Arial"/>
           <w:lang w:val="id-ID"/>
         </w:rPr>
-        <w:instrText>ADDIN CSL_CITATION {"citationItems":[{"id":"ITEM-1","itemData":{"author":[{"dropping-particle":"","family":"Kadir","given":"Abdul","non-dropping-particle":"","parse-names":false,"suffix":""}],"id":"ITEM-1","issued":{"date-parts":[["2014"]]},"publisher":"Andi","publisher-place":"Yogyakarta","title":"Pengenalan Sistem Informasi","type":"book"},"uris":["http://www.mendeley.com/documents/?uuid=34c771b6-3765-417f-9a09-fc5a85e7d8a5"]}],"mendeley":{"formattedCitation":"[8]","plainTextFormattedCitation":"[8]","previouslyFormattedCitation":"[8]"},"properties":{"noteIndex":0},"schema":"https://github.com/citation-style-language/schema/raw/master/csl-citation.json"}</w:instrText>
+        <w:instrText>ADDIN CSL_CITATION {"citationItems":[{"id":"ITEM-1","itemData":{"author":[{"dropping-particle":"","family":"Kadir","given":"Abdul","non-dropping-particle":"","parse-names":false,"suffix":""}],"id":"ITEM-1","issued":{"date-parts":[["2014"]]},"publisher":"Andi","publisher-place":"Yogyakarta","title":"Pengenalan Sistem Informasi","type":"book"},"uris":["http://www.mendeley.com/documents/?uuid=c1c1e7e8-a2f3-480f-b670-16633f56f7bf"]}],"mendeley":{"formattedCitation":"[8]","plainTextFormattedCitation":"[8]","previouslyFormattedCitation":"[8]"},"properties":{"noteIndex":0},"schema":"https://github.com/citation-style-language/schema/raw/master/csl-citation.json"}</w:instrText>
       </w:r>
       <w:r>
         <w:rPr>
@@ -6037,7 +6037,7 @@
           <w:rFonts w:ascii="Arial" w:hAnsi="Arial" w:cs="Arial"/>
           <w:i/>
         </w:rPr>
-        <w:instrText>ADDIN CSL_CITATION {"citationItems":[{"id":"ITEM-1","itemData":{"author":[{"dropping-particle":"","family":"Nahado","given":"Moh Royhan","non-dropping-particle":"","parse-names":false,"suffix":""}],"id":"ITEM-1","issued":{"date-parts":[["2015"]]},"publisher":"Bang Roy Han","publisher-place":"Jakarta","title":"Bumbu Bumbu Membuat Website","type":"book"},"uris":["http://www.mendeley.com/documents/?uuid=bd28ea1d-64ae-4cc1-9c3f-bb9166777f49"]}],"mendeley":{"formattedCitation":"[9]","plainTextFormattedCitation":"[9]","previouslyFormattedCitation":"[9]"},"properties":{"noteIndex":0},"schema":"https://github.com/citation-style-language/schema/raw/master/csl-citation.json"}</w:instrText>
+        <w:instrText>ADDIN CSL_CITATION {"citationItems":[{"id":"ITEM-1","itemData":{"author":[{"dropping-particle":"","family":"Nahado","given":"Moh Royhan","non-dropping-particle":"","parse-names":false,"suffix":""}],"id":"ITEM-1","issued":{"date-parts":[["2015"]]},"publisher":"Bang Roy Han","publisher-place":"Jakarta","title":"Bumbu Bumbu Membuat Website","type":"book"},"uris":["http://www.mendeley.com/documents/?uuid=80bf2480-90dd-4206-a88a-028f1f396055"]}],"mendeley":{"formattedCitation":"[9]","plainTextFormattedCitation":"[9]","previouslyFormattedCitation":"[9]"},"properties":{"noteIndex":0},"schema":"https://github.com/citation-style-language/schema/raw/master/csl-citation.json"}</w:instrText>
       </w:r>
       <w:r>
         <w:rPr>
@@ -6445,7 +6445,7 @@
           <w:rFonts w:ascii="Arial" w:hAnsi="Arial" w:cs="Arial"/>
           <w:lang w:val="id-ID"/>
         </w:rPr>
-        <w:instrText>ADDIN CSL_CITATION {"citationItems":[{"id":"ITEM-1","itemData":{"author":[{"dropping-particle":"","family":"Haviluddin, A. T. Haryono","given":"and D. Rahmawati","non-dropping-particle":"","parse-names":false,"suffix":""}],"id":"ITEM-1","issued":{"date-parts":[["2016"]]},"publisher":"10.1017/CBO9781107415324.004","title":"Aplikasi program php dan Mysql","type":"book"},"uris":["http://www.mendeley.com/documents/?uuid=e367ba0e-8645-4b8d-b28d-bf22a873af57"]}],"mendeley":{"formattedCitation":"[10]","plainTextFormattedCitation":"[10]","previouslyFormattedCitation":"[10]"},"properties":{"noteIndex":0},"schema":"https://github.com/citation-style-language/schema/raw/master/csl-citation.json"}</w:instrText>
+        <w:instrText>ADDIN CSL_CITATION {"citationItems":[{"id":"ITEM-1","itemData":{"author":[{"dropping-particle":"","family":"Haviluddin, A. T. Haryono","given":"and D. Rahmawati","non-dropping-particle":"","parse-names":false,"suffix":""}],"id":"ITEM-1","issued":{"date-parts":[["2016"]]},"publisher":"10.1017/CBO9781107415324.004","title":"Aplikasi program php dan Mysql","type":"book"},"uris":["http://www.mendeley.com/documents/?uuid=b648d806-311c-4c9f-86a1-ebab5896a7e8"]}],"mendeley":{"formattedCitation":"[10]","plainTextFormattedCitation":"[10]","previouslyFormattedCitation":"[10]"},"properties":{"noteIndex":0},"schema":"https://github.com/citation-style-language/schema/raw/master/csl-citation.json"}</w:instrText>
       </w:r>
       <w:r>
         <w:rPr>
@@ -6906,7 +6906,7 @@
           <w:i/>
           <w:lang w:val="id-ID"/>
         </w:rPr>
-        <w:instrText>ADDIN CSL_CITATION {"citationItems":[{"id":"ITEM-1","itemData":{"author":[{"dropping-particle":"","family":"Ali Z, Smitdev C","given":"Edy W","non-dropping-particle":"","parse-names":false,"suffix":""}],"id":"ITEM-1","issued":{"date-parts":[["2014"]]},"publisher":"PT Elex Media Komputindo","publisher-place":"Jakarta","title":"Pemrograman Web Berbasis HTML5, PHP &amp; Javascript","type":"book"},"uris":["http://www.mendeley.com/documents/?uuid=bb653a07-223e-49dd-96a8-44659a508eae"]}],"mendeley":{"formattedCitation":"[11]","plainTextFormattedCitation":"[11]","previouslyFormattedCitation":"[11]"},"properties":{"noteIndex":0},"schema":"https://github.com/citation-style-language/schema/raw/master/csl-citation.json"}</w:instrText>
+        <w:instrText>ADDIN CSL_CITATION {"citationItems":[{"id":"ITEM-1","itemData":{"author":[{"dropping-particle":"","family":"Ali Z, Smitdev C","given":"Edy W","non-dropping-particle":"","parse-names":false,"suffix":""}],"id":"ITEM-1","issued":{"date-parts":[["2014"]]},"publisher":"PT Elex Media Komputindo","publisher-place":"Jakarta","title":"Pemrograman Web Berbasis HTML5, PHP &amp; Javascript","type":"book"},"uris":["http://www.mendeley.com/documents/?uuid=15a956c2-ca37-41ba-956b-77f9ff26ee30"]}],"mendeley":{"formattedCitation":"[11]","plainTextFormattedCitation":"[11]","previouslyFormattedCitation":"[11]"},"properties":{"noteIndex":0},"schema":"https://github.com/citation-style-language/schema/raw/master/csl-citation.json"}</w:instrText>
       </w:r>
       <w:r>
         <w:rPr>
@@ -7460,7 +7460,7 @@
         <w:rPr>
           <w:rFonts w:ascii="Arial" w:hAnsi="Arial" w:cs="Arial"/>
         </w:rPr>
-        <w:instrText>ADDIN CSL_CITATION {"citationItems":[{"id":"ITEM-1","itemData":{"author":[{"dropping-particle":"","family":"Supardi","given":"Ir. Yuniar","non-dropping-particle":"","parse-names":false,"suffix":""}],"id":"ITEM-1","issued":{"date-parts":[["2015"]]},"publisher":"PT Elex Media Komputindo","publisher-place":"Jakarta","title":"Mudah dan Cepat Membuat Skripsi dengan VB 2012","type":"book"},"uris":["http://www.mendeley.com/documents/?uuid=5200bf83-afde-4862-bf6b-a21d298477cb"]}],"mendeley":{"formattedCitation":"[12]","plainTextFormattedCitation":"[12]","previouslyFormattedCitation":"[12]"},"properties":{"noteIndex":0},"schema":"https://github.com/citation-style-language/schema/raw/master/csl-citation.json"}</w:instrText>
+        <w:instrText>ADDIN CSL_CITATION {"citationItems":[{"id":"ITEM-1","itemData":{"author":[{"dropping-particle":"","family":"Supardi","given":"Ir. Yuniar","non-dropping-particle":"","parse-names":false,"suffix":""}],"id":"ITEM-1","issued":{"date-parts":[["2015"]]},"publisher":"PT Elex Media Komputindo","publisher-place":"Jakarta","title":"Mudah dan Cepat Membuat Skripsi dengan VB 2012","type":"book"},"uris":["http://www.mendeley.com/documents/?uuid=1a531c76-539d-43ea-b0dc-a9631059bc3c"]}],"mendeley":{"formattedCitation":"[12]","plainTextFormattedCitation":"[12]","previouslyFormattedCitation":"[12]"},"properties":{"noteIndex":0},"schema":"https://github.com/citation-style-language/schema/raw/master/csl-citation.json"}</w:instrText>
       </w:r>
       <w:r>
         <w:rPr>
@@ -9089,7 +9089,7 @@
           <w:rFonts w:ascii="Arial" w:hAnsi="Arial" w:cs="Arial"/>
           <w:lang w:val="id-ID"/>
         </w:rPr>
-        <w:instrText>ADDIN CSL_CITATION {"citationItems":[{"id":"ITEM-1","itemData":{"author":[{"dropping-particle":"","family":"Randi Adrika Putra","given":"S.T.","non-dropping-particle":"","parse-names":false,"suffix":""}],"id":"ITEM-1","issued":{"date-parts":[["2020"]]},"publisher":"Penerbit Gava Media","publisher-place":"Yogyakarta","title":"Belajar Otodidak Bahasa Pemrograman SQL Menggunakan MariaDB","type":"book"},"uris":["http://www.mendeley.com/documents/?uuid=a1db32e8-81cd-4570-8a89-f63e1d9c6699"]}],"mendeley":{"formattedCitation":"[13]","plainTextFormattedCitation":"[13]","previouslyFormattedCitation":"[13]"},"properties":{"noteIndex":0},"schema":"https://github.com/citation-style-language/schema/raw/master/csl-citation.json"}</w:instrText>
+        <w:instrText>ADDIN CSL_CITATION {"citationItems":[{"id":"ITEM-1","itemData":{"author":[{"dropping-particle":"","family":"Randi Adrika Putra","given":"S.T.","non-dropping-particle":"","parse-names":false,"suffix":""}],"id":"ITEM-1","issued":{"date-parts":[["2020"]]},"publisher":"Penerbit Gava Media","publisher-place":"Yogyakarta","title":"Belajar Otodidak Bahasa Pemrograman SQL Menggunakan MariaDB","type":"book"},"uris":["http://www.mendeley.com/documents/?uuid=4b183e39-8298-4359-9fe5-66f53cf65c30"]}],"mendeley":{"formattedCitation":"[13]","plainTextFormattedCitation":"[13]","previouslyFormattedCitation":"[13]"},"properties":{"noteIndex":0},"schema":"https://github.com/citation-style-language/schema/raw/master/csl-citation.json"}</w:instrText>
       </w:r>
       <w:r>
         <w:rPr>
@@ -9254,7 +9254,7 @@
           <w:rFonts w:ascii="Arial" w:hAnsi="Arial" w:cs="Arial"/>
           <w:lang w:val="id-ID"/>
         </w:rPr>
-        <w:instrText>ADDIN CSL_CITATION {"citationItems":[{"id":"ITEM-1","itemData":{"author":[{"dropping-particle":"","family":"Aryanto","given":"","non-dropping-particle":"","parse-names":false,"suffix":""}],"id":"ITEM-1","issued":{"date-parts":[["2016"]]},"publisher":"Deepublish Publisher","publisher-place":"Yogyakarta","title":"Soal Latihan dan Jawaban Pengolahan Database MySQL Tingkat Dasar/Pemula","type":"book"},"uris":["http://www.mendeley.com/documents/?uuid=132f249a-2c44-4029-b2ec-9c0e1bb198c2"]}],"mendeley":{"formattedCitation":"[14]","plainTextFormattedCitation":"[14]","previouslyFormattedCitation":"[14]"},"properties":{"noteIndex":0},"schema":"https://github.com/citation-style-language/schema/raw/master/csl-citation.json"}</w:instrText>
+        <w:instrText>ADDIN CSL_CITATION {"citationItems":[{"id":"ITEM-1","itemData":{"author":[{"dropping-particle":"","family":"Aryanto","given":"","non-dropping-particle":"","parse-names":false,"suffix":""}],"id":"ITEM-1","issued":{"date-parts":[["2016"]]},"publisher":"Deepublish Publisher","publisher-place":"Yogyakarta","title":"Soal Latihan dan Jawaban Pengolahan Database MySQL Tingkat Dasar/Pemula","type":"book"},"uris":["http://www.mendeley.com/documents/?uuid=da5cc043-255f-4761-a97d-838151c9963b"]}],"mendeley":{"formattedCitation":"[14]","plainTextFormattedCitation":"[14]","previouslyFormattedCitation":"[14]"},"properties":{"noteIndex":0},"schema":"https://github.com/citation-style-language/schema/raw/master/csl-citation.json"}</w:instrText>
       </w:r>
       <w:r>
         <w:rPr>
@@ -10836,7 +10836,7 @@
           <w:rFonts w:ascii="Arial" w:hAnsi="Arial" w:cs="Arial"/>
           <w:i/>
         </w:rPr>
-        <w:instrText>ADDIN CSL_CITATION {"citationItems":[{"id":"ITEM-1","itemData":{"author":[{"dropping-particle":"","family":"Rahmat","given":"Awaludin","non-dropping-particle":"","parse-names":false,"suffix":""}],"id":"ITEM-1","issued":{"date-parts":[["2014"]]},"publisher":"Learnpub","publisher-place":"Jakarta","title":"Seminggu Belajar Laravel","type":"book"},"uris":["http://www.mendeley.com/documents/?uuid=ea22359e-5f7e-445a-a226-1950218c0202"]}],"mendeley":{"formattedCitation":"[15]","plainTextFormattedCitation":"[15]","previouslyFormattedCitation":"[15]"},"properties":{"noteIndex":0},"schema":"https://github.com/citation-style-language/schema/raw/master/csl-citation.json"}</w:instrText>
+        <w:instrText>ADDIN CSL_CITATION {"citationItems":[{"id":"ITEM-1","itemData":{"author":[{"dropping-particle":"","family":"Rahmat","given":"Awaludin","non-dropping-particle":"","parse-names":false,"suffix":""}],"id":"ITEM-1","issued":{"date-parts":[["2014"]]},"publisher":"Learnpub","publisher-place":"Jakarta","title":"Seminggu Belajar Laravel","type":"book"},"uris":["http://www.mendeley.com/documents/?uuid=0381ceeb-6ade-4215-aa4c-caf931c03ad4"]}],"mendeley":{"formattedCitation":"[15]","plainTextFormattedCitation":"[15]","previouslyFormattedCitation":"[15]"},"properties":{"noteIndex":0},"schema":"https://github.com/citation-style-language/schema/raw/master/csl-citation.json"}</w:instrText>
       </w:r>
       <w:r>
         <w:rPr>
@@ -11704,7 +11704,7 @@
           <w:rFonts w:ascii="Arial" w:hAnsi="Arial" w:cs="Arial"/>
           <w:lang w:val="id-ID"/>
         </w:rPr>
-        <w:instrText>ADDIN CSL_CITATION {"citationItems":[{"id":"ITEM-1","itemData":{"author":[{"dropping-particle":"","family":"Raharjo","given":"Budi","non-dropping-particle":"","parse-names":false,"suffix":""}],"id":"ITEM-1","issued":{"date-parts":[["2018"]]},"publisher":"Informatika Bandung","publisher-place":"Bandung","title":"Belajar Otodidak Framework CodeIgniter","type":"book"},"uris":["http://www.mendeley.com/documents/?uuid=4a9ebaf6-a3f8-4332-a3b8-fd5d0690089e"]}],"mendeley":{"formattedCitation":"[16]","plainTextFormattedCitation":"[16]","previouslyFormattedCitation":"[16]"},"properties":{"noteIndex":0},"schema":"https://github.com/citation-style-language/schema/raw/master/csl-citation.json"}</w:instrText>
+        <w:instrText>ADDIN CSL_CITATION {"citationItems":[{"id":"ITEM-1","itemData":{"author":[{"dropping-particle":"","family":"Raharjo","given":"Budi","non-dropping-particle":"","parse-names":false,"suffix":""}],"id":"ITEM-1","issued":{"date-parts":[["2018"]]},"publisher":"Informatika Bandung","publisher-place":"Bandung","title":"Belajar Otodidak Framework CodeIgniter","type":"book"},"uris":["http://www.mendeley.com/documents/?uuid=3aed2cf0-04b2-45e4-9989-279483a15c7d"]}],"mendeley":{"formattedCitation":"[16]","plainTextFormattedCitation":"[16]","previouslyFormattedCitation":"[16]"},"properties":{"noteIndex":0},"schema":"https://github.com/citation-style-language/schema/raw/master/csl-citation.json"}</w:instrText>
       </w:r>
       <w:r>
         <w:rPr>
@@ -12134,7 +12134,7 @@
           <w:rFonts w:ascii="Arial" w:hAnsi="Arial" w:cs="Arial"/>
           <w:lang w:val="id-ID"/>
         </w:rPr>
-        <w:instrText>ADDIN CSL_CITATION {"citationItems":[{"id":"ITEM-1","itemData":{"author":[{"dropping-particle":"","family":"Rojas","given":"Carlos","non-dropping-particle":"","parse-names":false,"suffix":""}],"id":"ITEM-1","issued":{"date-parts":[["2020"]]},"publisher":"Apress Media LLC","publisher-place":"Medellin, Colombia","title":"Building Progressive Web Applications with Vue.js: Reliable, Fast, and Engaging Apps with Vue.js","type":"book"},"uris":["http://www.mendeley.com/documents/?uuid=eaef922f-0ddd-4692-a1a3-330f57d6618e"]}],"mendeley":{"formattedCitation":"[17]","plainTextFormattedCitation":"[17]"},"properties":{"noteIndex":0},"schema":"https://github.com/citation-style-language/schema/raw/master/csl-citation.json"}</w:instrText>
+        <w:instrText>ADDIN CSL_CITATION {"citationItems":[{"id":"ITEM-1","itemData":{"author":[{"dropping-particle":"","family":"Rojas","given":"Carlos","non-dropping-particle":"","parse-names":false,"suffix":""}],"id":"ITEM-1","issued":{"date-parts":[["2020"]]},"publisher":"Apress Media LLC","publisher-place":"Medellin, Colombia","title":"Building Progressive Web Applications with Vue.js: Reliable, Fast, and Engaging Apps with Vue.js","type":"book"},"uris":["http://www.mendeley.com/documents/?uuid=348908da-846b-4144-92ec-d38f62916340"]}],"mendeley":{"formattedCitation":"[17]","plainTextFormattedCitation":"[17]","previouslyFormattedCitation":"[17]"},"properties":{"noteIndex":0},"schema":"https://github.com/citation-style-language/schema/raw/master/csl-citation.json"}</w:instrText>
       </w:r>
       <w:r>
         <w:rPr>
@@ -12373,7 +12373,7 @@
           <w:sz w:val="22"/>
           <w:szCs w:val="22"/>
         </w:rPr>
-        <w:t>API</w:t>
+        <w:t>REST API</w:t>
       </w:r>
     </w:p>
     <w:p>
@@ -12387,91 +12387,53 @@
         <w:rPr>
           <w:rFonts w:ascii="Arial" w:hAnsi="Arial" w:cs="Arial"/>
         </w:rPr>
-        <w:t xml:space="preserve">API atau Application Programming Interface </w:t>
-      </w:r>
-      <w:r>
-        <w:rPr>
-          <w:rFonts w:ascii="Arial" w:hAnsi="Arial" w:cs="Arial"/>
-        </w:rPr>
-        <w:t>merupakan</w:t>
-      </w:r>
-      <w:r>
-        <w:rPr>
-          <w:rFonts w:ascii="Arial" w:hAnsi="Arial" w:cs="Arial"/>
-        </w:rPr>
-        <w:t xml:space="preserve"> sebuah protokol yang digunakan oleh perangkat lunak</w:t>
-      </w:r>
-      <w:r>
-        <w:rPr>
-          <w:rFonts w:ascii="Arial" w:hAnsi="Arial" w:cs="Arial"/>
-        </w:rPr>
-        <w:t xml:space="preserve"> yang memungkinkan sebuah aplikasi </w:t>
-      </w:r>
-      <w:r>
-        <w:rPr>
-          <w:rFonts w:ascii="Arial" w:hAnsi="Arial" w:cs="Arial"/>
-        </w:rPr>
-        <w:t xml:space="preserve">saling </w:t>
-      </w:r>
-      <w:r>
-        <w:rPr>
-          <w:rFonts w:ascii="Arial" w:hAnsi="Arial" w:cs="Arial"/>
-        </w:rPr>
-        <w:t>terhubung satu sama lain. API dapat memudahk</w:t>
-      </w:r>
-      <w:r>
-        <w:rPr>
-          <w:rFonts w:ascii="Arial" w:hAnsi="Arial" w:cs="Arial"/>
-        </w:rPr>
-        <w:t xml:space="preserve">an aplikasi – aplikasi dengan teknologi </w:t>
-      </w:r>
-      <w:r>
-        <w:rPr>
-          <w:rFonts w:ascii="Arial" w:hAnsi="Arial" w:cs="Arial"/>
-        </w:rPr>
-        <w:t xml:space="preserve"> yang </w:t>
-      </w:r>
-      <w:r>
-        <w:rPr>
-          <w:rFonts w:ascii="Arial" w:hAnsi="Arial" w:cs="Arial"/>
-        </w:rPr>
-        <w:t xml:space="preserve">berbeda saling </w:t>
-      </w:r>
-      <w:r>
-        <w:rPr>
-          <w:rFonts w:ascii="Arial" w:hAnsi="Arial" w:cs="Arial"/>
-        </w:rPr>
-        <w:t>bertukar</w:t>
-      </w:r>
-      <w:r>
-        <w:rPr>
-          <w:rFonts w:ascii="Arial" w:hAnsi="Arial" w:cs="Arial"/>
-        </w:rPr>
-        <w:t xml:space="preserve"> sumber daya,</w:t>
-      </w:r>
-      <w:r>
-        <w:rPr>
-          <w:rFonts w:ascii="Arial" w:hAnsi="Arial" w:cs="Arial"/>
-        </w:rPr>
-        <w:t xml:space="preserve"> informasi</w:t>
-      </w:r>
-      <w:r>
-        <w:rPr>
-          <w:rFonts w:ascii="Arial" w:hAnsi="Arial" w:cs="Arial"/>
-        </w:rPr>
-        <w:t xml:space="preserve"> dan </w:t>
-      </w:r>
-      <w:r>
-        <w:rPr>
-          <w:rFonts w:ascii="Arial" w:hAnsi="Arial" w:cs="Arial"/>
-        </w:rPr>
-        <w:t>data</w:t>
+        <w:t xml:space="preserve">Rest merupakan gaya arsitektur </w:t>
+      </w:r>
+      <w:r>
+        <w:rPr>
+          <w:rFonts w:ascii="Arial" w:hAnsi="Arial" w:cs="Arial"/>
+        </w:rPr>
+        <w:t>dalam mendesain sebuah web service di mana desain REST memiliki resource yang dapat diakses melalui sebuah alamat HTTP URL yang unique. REST juga memungkinkan klien dapat melakukan request melalui protokol HTTP dengan mudah menggunakan URI</w:t>
       </w:r>
       <w:r>
         <w:rPr>
           <w:rFonts w:ascii="Arial" w:hAnsi="Arial" w:cs="Arial"/>
         </w:rPr>
         <w:t>.</w:t>
+      </w:r>
+    </w:p>
+    <w:p>
+      <w:pPr>
+        <w:ind w:left="0" w:firstLine="709"/>
+        <w:rPr>
+          <w:rFonts w:ascii="Arial" w:hAnsi="Arial" w:cs="Arial"/>
+        </w:rPr>
+      </w:pPr>
+    </w:p>
+    <w:p>
+      <w:pPr>
+        <w:ind w:left="0" w:firstLine="709"/>
+        <w:rPr>
+          <w:rFonts w:ascii="Arial" w:hAnsi="Arial" w:cs="Arial"/>
+        </w:rPr>
+      </w:pPr>
+      <w:r>
+        <w:rPr>
+          <w:rFonts w:ascii="Arial" w:hAnsi="Arial" w:cs="Arial"/>
+        </w:rPr>
+        <w:t>REST mengirimkan perintah yang akan dikerjakan oleh server menggunakan metode-metode HTTP request method yang disebut verb</w:t>
+      </w:r>
+      <w:r>
+        <w:rPr>
+          <w:rFonts w:ascii="Arial" w:hAnsi="Arial" w:cs="Arial"/>
+        </w:rPr>
+        <w:t xml:space="preserve"> [19]</w:t>
+      </w:r>
+      <w:r>
+        <w:rPr>
+          <w:rFonts w:ascii="Arial" w:hAnsi="Arial" w:cs="Arial"/>
+        </w:rPr>
+        <w:t xml:space="preserve">. </w:t>
       </w:r>
     </w:p>
     <w:p>
@@ -12522,7 +12484,6 @@
           <w:sz w:val="22"/>
           <w:szCs w:val="22"/>
         </w:rPr>
-        <w:lastRenderedPageBreak/>
         <w:t>JSON</w:t>
       </w:r>
     </w:p>
@@ -12537,25 +12498,19 @@
         <w:rPr>
           <w:rFonts w:ascii="Arial" w:hAnsi="Arial" w:cs="Arial"/>
         </w:rPr>
-        <w:t>JSON (Javascript Object Notation) adalah sebuah format pertukaran data yang umum dilakukan oleh aplikasi – aplikasi yang saling terhubung menggunakan API (Application Programming Interface)</w:t>
-      </w:r>
-      <w:r>
-        <w:rPr>
-          <w:rFonts w:ascii="Arial" w:hAnsi="Arial" w:cs="Arial"/>
-        </w:rPr>
-        <w:t xml:space="preserve">. </w:t>
-      </w:r>
-      <w:r>
-        <w:rPr>
-          <w:rFonts w:ascii="Arial" w:hAnsi="Arial" w:cs="Arial"/>
-        </w:rPr>
-        <w:t>JSON adalah format bahasa yang ringan dan mudah dibaca manusia</w:t>
-      </w:r>
-      <w:r>
-        <w:rPr>
-          <w:rFonts w:ascii="Arial" w:hAnsi="Arial" w:cs="Arial"/>
-        </w:rPr>
-        <w:t xml:space="preserve"> sehingga banyak bahasa pemrograman yang mendukung penggunaan format JSON.</w:t>
+        <w:t>JSON adalah sebuah format pesan balikan yang berukuran kecil yang mudah dibaca dan ditulis oleh manusia, dan juga mudah ditulis dan diurai oleh mesin. JSON merupakan salah satu pesan balikan yang dapat digunakan dalam sebuah REST API</w:t>
+      </w:r>
+      <w:r>
+        <w:rPr>
+          <w:rFonts w:ascii="Arial" w:hAnsi="Arial" w:cs="Arial"/>
+        </w:rPr>
+        <w:t xml:space="preserve"> [19]</w:t>
+      </w:r>
+      <w:r>
+        <w:rPr>
+          <w:rFonts w:ascii="Arial" w:hAnsi="Arial" w:cs="Arial"/>
+        </w:rPr>
+        <w:t>.</w:t>
       </w:r>
     </w:p>
     <w:p>
@@ -12565,6 +12520,60 @@
           <w:rFonts w:ascii="Arial" w:hAnsi="Arial" w:cs="Arial"/>
         </w:rPr>
       </w:pPr>
+    </w:p>
+    <w:p>
+      <w:pPr>
+        <w:ind w:left="0" w:firstLine="709"/>
+        <w:rPr>
+          <w:rFonts w:ascii="Arial" w:hAnsi="Arial" w:cs="Arial"/>
+        </w:rPr>
+      </w:pPr>
+      <w:r>
+        <w:rPr>
+          <w:rFonts w:ascii="Arial" w:hAnsi="Arial" w:cs="Arial"/>
+        </w:rPr>
+        <w:t xml:space="preserve">JSON terbagi dalam dua struktur, yaitu: </w:t>
+      </w:r>
+    </w:p>
+    <w:p>
+      <w:pPr>
+        <w:pStyle w:val="ListParagraph"/>
+        <w:numPr>
+          <w:ilvl w:val="0"/>
+          <w:numId w:val="32"/>
+        </w:numPr>
+        <w:ind w:left="1080"/>
+        <w:rPr>
+          <w:rFonts w:ascii="Arial" w:hAnsi="Arial" w:cs="Arial"/>
+        </w:rPr>
+      </w:pPr>
+      <w:r>
+        <w:rPr>
+          <w:rFonts w:ascii="Arial" w:hAnsi="Arial" w:cs="Arial"/>
+        </w:rPr>
+        <w:t xml:space="preserve">Gabungan name/value, atau yang biasa dikenal object atau record dalam bahasa pemrograman. </w:t>
+      </w:r>
+    </w:p>
+    <w:p>
+      <w:pPr>
+        <w:pStyle w:val="ListParagraph"/>
+        <w:numPr>
+          <w:ilvl w:val="0"/>
+          <w:numId w:val="32"/>
+        </w:numPr>
+        <w:ind w:left="1080"/>
+        <w:rPr>
+          <w:rFonts w:ascii="Arial" w:hAnsi="Arial" w:cs="Arial"/>
+          <w:sz w:val="24"/>
+          <w:szCs w:val="24"/>
+        </w:rPr>
+      </w:pPr>
+      <w:r>
+        <w:rPr>
+          <w:rFonts w:ascii="Arial" w:hAnsi="Arial" w:cs="Arial"/>
+        </w:rPr>
+        <w:t>List value, atau yang biasa dikenal larik dalam bahasa pemrograman.</w:t>
+      </w:r>
     </w:p>
     <w:p>
       <w:pPr>
@@ -12656,7 +12665,7 @@
         <w:rPr>
           <w:rFonts w:ascii="Arial" w:hAnsi="Arial" w:cs="Arial"/>
         </w:rPr>
-        <w:instrText>ADDIN CSL_CITATION {"citationItems":[{"id":"ITEM-1","itemData":{"author":[{"dropping-particle":"","family":"Pratama","given":"Eka.","non-dropping-particle":"","parse-names":false,"suffix":""}],"id":"ITEM-1","issued":{"date-parts":[["2014"]]},"publisher":"Informatika Bandung","publisher-place":"Bandung","title":"Sistem Informasi dan Implementasi","type":"book"},"uris":["http://www.mendeley.com/documents/?uuid=94b79c70-25c5-4235-aa83-affa3e3b7055"]}],"mendeley":{"formattedCitation":"[18]","plainTextFormattedCitation":"[18]","previouslyFormattedCitation":"[17]"},"properties":{"noteIndex":0},"schema":"https://github.com/citation-style-language/schema/raw/master/csl-citation.json"}</w:instrText>
+        <w:instrText>ADDIN CSL_CITATION {"citationItems":[{"id":"ITEM-1","itemData":{"author":[{"dropping-particle":"","family":"Pratama","given":"Eka.","non-dropping-particle":"","parse-names":false,"suffix":""}],"id":"ITEM-1","issued":{"date-parts":[["2014"]]},"publisher":"Informatika Bandung","publisher-place":"Bandung","title":"Sistem Informasi dan Implementasi","type":"book"},"uris":["http://www.mendeley.com/documents/?uuid=9fbea2ba-8dfc-4ae8-91c2-34cd9312f81d"]}],"mendeley":{"formattedCitation":"[18]","plainTextFormattedCitation":"[18]","previouslyFormattedCitation":"[18]"},"properties":{"noteIndex":0},"schema":"https://github.com/citation-style-language/schema/raw/master/csl-citation.json"}</w:instrText>
       </w:r>
       <w:r>
         <w:rPr>
@@ -19248,6 +19257,7 @@
         <w:rPr>
           <w:rFonts w:ascii="Arial" w:hAnsi="Arial" w:cs="Arial"/>
           <w:noProof/>
+          <w:szCs w:val="24"/>
         </w:rPr>
       </w:pPr>
       <w:r>
@@ -19288,9 +19298,56 @@
     </w:p>
     <w:p>
       <w:pPr>
+        <w:widowControl w:val="0"/>
+        <w:autoSpaceDE w:val="0"/>
+        <w:autoSpaceDN w:val="0"/>
+        <w:adjustRightInd w:val="0"/>
+        <w:ind w:left="640" w:hanging="640"/>
+        <w:rPr>
+          <w:rFonts w:ascii="Arial" w:hAnsi="Arial" w:cs="Arial"/>
+          <w:noProof/>
+        </w:rPr>
+      </w:pPr>
+      <w:r>
+        <w:rPr>
+          <w:rFonts w:ascii="Arial" w:hAnsi="Arial" w:cs="Arial"/>
+          <w:noProof/>
+          <w:szCs w:val="24"/>
+        </w:rPr>
+        <w:t>[19]</w:t>
+      </w:r>
+      <w:r>
+        <w:rPr>
+          <w:rFonts w:ascii="Arial" w:hAnsi="Arial" w:cs="Arial"/>
+          <w:noProof/>
+          <w:szCs w:val="24"/>
+        </w:rPr>
+        <w:tab/>
+        <w:t xml:space="preserve">M. I. Perkasa and E. B. Setiawan, “Pembangunan Web Service Data Masyarakat Menggunakan REST API dengan Access Token,” </w:t>
+      </w:r>
+      <w:r>
+        <w:rPr>
+          <w:rFonts w:ascii="Arial" w:hAnsi="Arial" w:cs="Arial"/>
+          <w:i/>
+          <w:iCs/>
+          <w:noProof/>
+          <w:szCs w:val="24"/>
+        </w:rPr>
+        <w:t>J. Ultim. Comput.</w:t>
+      </w:r>
+      <w:r>
+        <w:rPr>
+          <w:rFonts w:ascii="Arial" w:hAnsi="Arial" w:cs="Arial"/>
+          <w:noProof/>
+          <w:szCs w:val="24"/>
+        </w:rPr>
+        <w:t>, vol. 10, no. 1, pp. 19–26, 2018, doi: 10.31937/sk.v10i1.838.</w:t>
+      </w:r>
+    </w:p>
+    <w:p>
+      <w:pPr>
         <w:ind w:left="0" w:firstLine="0"/>
         <w:contextualSpacing/>
-        <w:jc w:val="center"/>
         <w:rPr>
           <w:rFonts w:ascii="Arial" w:hAnsi="Arial" w:cs="Arial"/>
         </w:rPr>
@@ -20478,6 +20535,92 @@
     </w:lvl>
   </w:abstractNum>
   <w:abstractNum w:abstractNumId="11" w15:restartNumberingAfterBreak="0">
+    <w:nsid w:val="21980E35"/>
+    <w:multiLevelType w:val="hybridMultilevel"/>
+    <w:tmpl w:val="9E0A5A68"/>
+    <w:lvl w:ilvl="0" w:tplc="0409000F">
+      <w:start w:val="1"/>
+      <w:numFmt w:val="decimal"/>
+      <w:lvlText w:val="%1."/>
+      <w:lvlJc w:val="left"/>
+      <w:pPr>
+        <w:ind w:left="1429" w:hanging="360"/>
+      </w:pPr>
+    </w:lvl>
+    <w:lvl w:ilvl="1" w:tplc="04090019" w:tentative="1">
+      <w:start w:val="1"/>
+      <w:numFmt w:val="lowerLetter"/>
+      <w:lvlText w:val="%2."/>
+      <w:lvlJc w:val="left"/>
+      <w:pPr>
+        <w:ind w:left="2149" w:hanging="360"/>
+      </w:pPr>
+    </w:lvl>
+    <w:lvl w:ilvl="2" w:tplc="0409001B" w:tentative="1">
+      <w:start w:val="1"/>
+      <w:numFmt w:val="lowerRoman"/>
+      <w:lvlText w:val="%3."/>
+      <w:lvlJc w:val="right"/>
+      <w:pPr>
+        <w:ind w:left="2869" w:hanging="180"/>
+      </w:pPr>
+    </w:lvl>
+    <w:lvl w:ilvl="3" w:tplc="0409000F" w:tentative="1">
+      <w:start w:val="1"/>
+      <w:numFmt w:val="decimal"/>
+      <w:lvlText w:val="%4."/>
+      <w:lvlJc w:val="left"/>
+      <w:pPr>
+        <w:ind w:left="3589" w:hanging="360"/>
+      </w:pPr>
+    </w:lvl>
+    <w:lvl w:ilvl="4" w:tplc="04090019" w:tentative="1">
+      <w:start w:val="1"/>
+      <w:numFmt w:val="lowerLetter"/>
+      <w:lvlText w:val="%5."/>
+      <w:lvlJc w:val="left"/>
+      <w:pPr>
+        <w:ind w:left="4309" w:hanging="360"/>
+      </w:pPr>
+    </w:lvl>
+    <w:lvl w:ilvl="5" w:tplc="0409001B" w:tentative="1">
+      <w:start w:val="1"/>
+      <w:numFmt w:val="lowerRoman"/>
+      <w:lvlText w:val="%6."/>
+      <w:lvlJc w:val="right"/>
+      <w:pPr>
+        <w:ind w:left="5029" w:hanging="180"/>
+      </w:pPr>
+    </w:lvl>
+    <w:lvl w:ilvl="6" w:tplc="0409000F" w:tentative="1">
+      <w:start w:val="1"/>
+      <w:numFmt w:val="decimal"/>
+      <w:lvlText w:val="%7."/>
+      <w:lvlJc w:val="left"/>
+      <w:pPr>
+        <w:ind w:left="5749" w:hanging="360"/>
+      </w:pPr>
+    </w:lvl>
+    <w:lvl w:ilvl="7" w:tplc="04090019" w:tentative="1">
+      <w:start w:val="1"/>
+      <w:numFmt w:val="lowerLetter"/>
+      <w:lvlText w:val="%8."/>
+      <w:lvlJc w:val="left"/>
+      <w:pPr>
+        <w:ind w:left="6469" w:hanging="360"/>
+      </w:pPr>
+    </w:lvl>
+    <w:lvl w:ilvl="8" w:tplc="0409001B" w:tentative="1">
+      <w:start w:val="1"/>
+      <w:numFmt w:val="lowerRoman"/>
+      <w:lvlText w:val="%9."/>
+      <w:lvlJc w:val="right"/>
+      <w:pPr>
+        <w:ind w:left="7189" w:hanging="180"/>
+      </w:pPr>
+    </w:lvl>
+  </w:abstractNum>
+  <w:abstractNum w:abstractNumId="12" w15:restartNumberingAfterBreak="0">
     <w:nsid w:val="21BF4FCD"/>
     <w:multiLevelType w:val="hybridMultilevel"/>
     <w:tmpl w:val="7ADCD526"/>
@@ -20566,7 +20709,7 @@
       </w:pPr>
     </w:lvl>
   </w:abstractNum>
-  <w:abstractNum w:abstractNumId="12" w15:restartNumberingAfterBreak="0">
+  <w:abstractNum w:abstractNumId="13" w15:restartNumberingAfterBreak="0">
     <w:nsid w:val="25B675BA"/>
     <w:multiLevelType w:val="hybridMultilevel"/>
     <w:tmpl w:val="6CE27EB2"/>
@@ -20655,7 +20798,7 @@
       </w:pPr>
     </w:lvl>
   </w:abstractNum>
-  <w:abstractNum w:abstractNumId="13" w15:restartNumberingAfterBreak="0">
+  <w:abstractNum w:abstractNumId="14" w15:restartNumberingAfterBreak="0">
     <w:nsid w:val="28255DCC"/>
     <w:multiLevelType w:val="hybridMultilevel"/>
     <w:tmpl w:val="ED6044A4"/>
@@ -20751,7 +20894,7 @@
       </w:pPr>
     </w:lvl>
   </w:abstractNum>
-  <w:abstractNum w:abstractNumId="14" w15:restartNumberingAfterBreak="0">
+  <w:abstractNum w:abstractNumId="15" w15:restartNumberingAfterBreak="0">
     <w:nsid w:val="29FD1547"/>
     <w:multiLevelType w:val="hybridMultilevel"/>
     <w:tmpl w:val="0FCA27D8"/>
@@ -20840,7 +20983,7 @@
       </w:pPr>
     </w:lvl>
   </w:abstractNum>
-  <w:abstractNum w:abstractNumId="15" w15:restartNumberingAfterBreak="0">
+  <w:abstractNum w:abstractNumId="16" w15:restartNumberingAfterBreak="0">
     <w:nsid w:val="32942555"/>
     <w:multiLevelType w:val="hybridMultilevel"/>
     <w:tmpl w:val="B06A5D4E"/>
@@ -20929,7 +21072,7 @@
       </w:pPr>
     </w:lvl>
   </w:abstractNum>
-  <w:abstractNum w:abstractNumId="16" w15:restartNumberingAfterBreak="0">
+  <w:abstractNum w:abstractNumId="17" w15:restartNumberingAfterBreak="0">
     <w:nsid w:val="4D5D3643"/>
     <w:multiLevelType w:val="hybridMultilevel"/>
     <w:tmpl w:val="B3425D30"/>
@@ -21015,7 +21158,7 @@
       </w:pPr>
     </w:lvl>
   </w:abstractNum>
-  <w:abstractNum w:abstractNumId="17" w15:restartNumberingAfterBreak="0">
+  <w:abstractNum w:abstractNumId="18" w15:restartNumberingAfterBreak="0">
     <w:nsid w:val="4D877D79"/>
     <w:multiLevelType w:val="hybridMultilevel"/>
     <w:tmpl w:val="96108EBA"/>
@@ -21101,7 +21244,7 @@
       </w:pPr>
     </w:lvl>
   </w:abstractNum>
-  <w:abstractNum w:abstractNumId="18" w15:restartNumberingAfterBreak="0">
+  <w:abstractNum w:abstractNumId="19" w15:restartNumberingAfterBreak="0">
     <w:nsid w:val="5473070A"/>
     <w:multiLevelType w:val="hybridMultilevel"/>
     <w:tmpl w:val="6B2E433E"/>
@@ -21187,7 +21330,7 @@
       </w:pPr>
     </w:lvl>
   </w:abstractNum>
-  <w:abstractNum w:abstractNumId="19" w15:restartNumberingAfterBreak="0">
+  <w:abstractNum w:abstractNumId="20" w15:restartNumberingAfterBreak="0">
     <w:nsid w:val="590B4DD6"/>
     <w:multiLevelType w:val="hybridMultilevel"/>
     <w:tmpl w:val="B24EFAD6"/>
@@ -21273,7 +21416,7 @@
       </w:pPr>
     </w:lvl>
   </w:abstractNum>
-  <w:abstractNum w:abstractNumId="20" w15:restartNumberingAfterBreak="0">
+  <w:abstractNum w:abstractNumId="21" w15:restartNumberingAfterBreak="0">
     <w:nsid w:val="5DF41571"/>
     <w:multiLevelType w:val="multilevel"/>
     <w:tmpl w:val="6DB2B296"/>
@@ -21386,7 +21529,7 @@
       </w:rPr>
     </w:lvl>
   </w:abstractNum>
-  <w:abstractNum w:abstractNumId="21" w15:restartNumberingAfterBreak="0">
+  <w:abstractNum w:abstractNumId="22" w15:restartNumberingAfterBreak="0">
     <w:nsid w:val="64DC24DA"/>
     <w:multiLevelType w:val="hybridMultilevel"/>
     <w:tmpl w:val="F1A4E62A"/>
@@ -21472,7 +21615,7 @@
       </w:pPr>
     </w:lvl>
   </w:abstractNum>
-  <w:abstractNum w:abstractNumId="22" w15:restartNumberingAfterBreak="0">
+  <w:abstractNum w:abstractNumId="23" w15:restartNumberingAfterBreak="0">
     <w:nsid w:val="65886DD8"/>
     <w:multiLevelType w:val="hybridMultilevel"/>
     <w:tmpl w:val="E286C326"/>
@@ -21567,7 +21710,7 @@
       </w:pPr>
     </w:lvl>
   </w:abstractNum>
-  <w:abstractNum w:abstractNumId="23" w15:restartNumberingAfterBreak="0">
+  <w:abstractNum w:abstractNumId="24" w15:restartNumberingAfterBreak="0">
     <w:nsid w:val="680D11A7"/>
     <w:multiLevelType w:val="multilevel"/>
     <w:tmpl w:val="CEAE9248"/>
@@ -21685,7 +21828,7 @@
       </w:rPr>
     </w:lvl>
   </w:abstractNum>
-  <w:abstractNum w:abstractNumId="24" w15:restartNumberingAfterBreak="0">
+  <w:abstractNum w:abstractNumId="25" w15:restartNumberingAfterBreak="0">
     <w:nsid w:val="6C4F5628"/>
     <w:multiLevelType w:val="hybridMultilevel"/>
     <w:tmpl w:val="942AA124"/>
@@ -21778,7 +21921,7 @@
       </w:pPr>
     </w:lvl>
   </w:abstractNum>
-  <w:abstractNum w:abstractNumId="25" w15:restartNumberingAfterBreak="0">
+  <w:abstractNum w:abstractNumId="26" w15:restartNumberingAfterBreak="0">
     <w:nsid w:val="70E00B43"/>
     <w:multiLevelType w:val="hybridMultilevel"/>
     <w:tmpl w:val="8FC02EBE"/>
@@ -21864,7 +22007,7 @@
       </w:pPr>
     </w:lvl>
   </w:abstractNum>
-  <w:abstractNum w:abstractNumId="26" w15:restartNumberingAfterBreak="0">
+  <w:abstractNum w:abstractNumId="27" w15:restartNumberingAfterBreak="0">
     <w:nsid w:val="71F91D8D"/>
     <w:multiLevelType w:val="hybridMultilevel"/>
     <w:tmpl w:val="AC78FE84"/>
@@ -21953,7 +22096,7 @@
       </w:pPr>
     </w:lvl>
   </w:abstractNum>
-  <w:abstractNum w:abstractNumId="27" w15:restartNumberingAfterBreak="0">
+  <w:abstractNum w:abstractNumId="28" w15:restartNumberingAfterBreak="0">
     <w:nsid w:val="76EB5C71"/>
     <w:multiLevelType w:val="hybridMultilevel"/>
     <w:tmpl w:val="570E2ADA"/>
@@ -22039,7 +22182,7 @@
       </w:pPr>
     </w:lvl>
   </w:abstractNum>
-  <w:abstractNum w:abstractNumId="28" w15:restartNumberingAfterBreak="0">
+  <w:abstractNum w:abstractNumId="29" w15:restartNumberingAfterBreak="0">
     <w:nsid w:val="7A8A5301"/>
     <w:multiLevelType w:val="hybridMultilevel"/>
     <w:tmpl w:val="1B60ADCA"/>
@@ -22128,7 +22271,7 @@
       </w:pPr>
     </w:lvl>
   </w:abstractNum>
-  <w:abstractNum w:abstractNumId="29" w15:restartNumberingAfterBreak="0">
+  <w:abstractNum w:abstractNumId="30" w15:restartNumberingAfterBreak="0">
     <w:nsid w:val="7AB94CB0"/>
     <w:multiLevelType w:val="hybridMultilevel"/>
     <w:tmpl w:val="7C6CB4F0"/>
@@ -22217,7 +22360,7 @@
       </w:pPr>
     </w:lvl>
   </w:abstractNum>
-  <w:abstractNum w:abstractNumId="30" w15:restartNumberingAfterBreak="0">
+  <w:abstractNum w:abstractNumId="31" w15:restartNumberingAfterBreak="0">
     <w:nsid w:val="7D1C7A21"/>
     <w:multiLevelType w:val="hybridMultilevel"/>
     <w:tmpl w:val="26529842"/>
@@ -22311,52 +22454,52 @@
     </w:lvl>
   </w:abstractNum>
   <w:num w:numId="1">
-    <w:abstractNumId w:val="30"/>
+    <w:abstractNumId w:val="31"/>
   </w:num>
   <w:num w:numId="2">
-    <w:abstractNumId w:val="20"/>
+    <w:abstractNumId w:val="21"/>
   </w:num>
   <w:num w:numId="3">
     <w:abstractNumId w:val="1"/>
   </w:num>
   <w:num w:numId="4">
+    <w:abstractNumId w:val="20"/>
+  </w:num>
+  <w:num w:numId="5">
+    <w:abstractNumId w:val="26"/>
+  </w:num>
+  <w:num w:numId="6">
+    <w:abstractNumId w:val="23"/>
+  </w:num>
+  <w:num w:numId="7">
+    <w:abstractNumId w:val="14"/>
+  </w:num>
+  <w:num w:numId="8">
     <w:abstractNumId w:val="19"/>
   </w:num>
-  <w:num w:numId="5">
-    <w:abstractNumId w:val="25"/>
-  </w:num>
-  <w:num w:numId="6">
-    <w:abstractNumId w:val="22"/>
-  </w:num>
-  <w:num w:numId="7">
-    <w:abstractNumId w:val="13"/>
-  </w:num>
-  <w:num w:numId="8">
-    <w:abstractNumId w:val="18"/>
-  </w:num>
   <w:num w:numId="9">
-    <w:abstractNumId w:val="23"/>
+    <w:abstractNumId w:val="24"/>
   </w:num>
   <w:num w:numId="10">
-    <w:abstractNumId w:val="27"/>
+    <w:abstractNumId w:val="28"/>
   </w:num>
   <w:num w:numId="11">
-    <w:abstractNumId w:val="16"/>
+    <w:abstractNumId w:val="17"/>
   </w:num>
   <w:num w:numId="12">
-    <w:abstractNumId w:val="21"/>
+    <w:abstractNumId w:val="22"/>
   </w:num>
   <w:num w:numId="13">
     <w:abstractNumId w:val="6"/>
   </w:num>
   <w:num w:numId="14">
-    <w:abstractNumId w:val="28"/>
+    <w:abstractNumId w:val="29"/>
   </w:num>
   <w:num w:numId="15">
-    <w:abstractNumId w:val="24"/>
+    <w:abstractNumId w:val="25"/>
   </w:num>
   <w:num w:numId="16">
-    <w:abstractNumId w:val="29"/>
+    <w:abstractNumId w:val="30"/>
   </w:num>
   <w:num w:numId="17">
     <w:abstractNumId w:val="3"/>
@@ -22365,16 +22508,16 @@
     <w:abstractNumId w:val="7"/>
   </w:num>
   <w:num w:numId="19">
-    <w:abstractNumId w:val="11"/>
+    <w:abstractNumId w:val="12"/>
   </w:num>
   <w:num w:numId="20">
-    <w:abstractNumId w:val="14"/>
+    <w:abstractNumId w:val="15"/>
   </w:num>
   <w:num w:numId="21">
-    <w:abstractNumId w:val="26"/>
+    <w:abstractNumId w:val="27"/>
   </w:num>
   <w:num w:numId="22">
-    <w:abstractNumId w:val="17"/>
+    <w:abstractNumId w:val="18"/>
   </w:num>
   <w:num w:numId="23">
     <w:abstractNumId w:val="10"/>
@@ -22395,13 +22538,16 @@
     <w:abstractNumId w:val="0"/>
   </w:num>
   <w:num w:numId="29">
-    <w:abstractNumId w:val="12"/>
+    <w:abstractNumId w:val="13"/>
   </w:num>
   <w:num w:numId="30">
-    <w:abstractNumId w:val="15"/>
+    <w:abstractNumId w:val="16"/>
   </w:num>
   <w:num w:numId="31">
     <w:abstractNumId w:val="9"/>
+  </w:num>
+  <w:num w:numId="32">
+    <w:abstractNumId w:val="11"/>
   </w:num>
 </w:numbering>
 </file>

</xml_diff>

<commit_message>
TA 1 - Update BAB 4
</commit_message>
<xml_diff>
--- a/[Yosua] Proposal.docx
+++ b/[Yosua] Proposal.docx
@@ -13010,99 +13010,6 @@
         <w:ind w:left="0" w:firstLine="709"/>
         <w:rPr>
           <w:rFonts w:ascii="Arial" w:eastAsia="Times New Roman" w:hAnsi="Arial" w:cs="Arial"/>
-          <w:color w:val="000000"/>
-          <w:lang w:eastAsia="id-ID"/>
-        </w:rPr>
-      </w:pPr>
-    </w:p>
-    <w:p>
-      <w:pPr>
-        <w:shd w:val="clear" w:color="auto" w:fill="FFFFFF"/>
-        <w:ind w:left="0" w:firstLine="0"/>
-        <w:rPr>
-          <w:rFonts w:ascii="Arial" w:eastAsia="Times New Roman" w:hAnsi="Arial" w:cs="Arial"/>
-          <w:b/>
-          <w:color w:val="000000"/>
-          <w:lang w:eastAsia="id-ID"/>
-        </w:rPr>
-      </w:pPr>
-      <w:r>
-        <w:rPr>
-          <w:rFonts w:ascii="Arial" w:eastAsia="Times New Roman" w:hAnsi="Arial" w:cs="Arial"/>
-          <w:b/>
-          <w:noProof/>
-          <w:color w:val="000000"/>
-          <w:lang w:val="id-ID" w:eastAsia="id-ID"/>
-        </w:rPr>
-        <w:drawing>
-          <wp:inline distT="0" distB="0" distL="0" distR="0" wp14:anchorId="05EEB691" wp14:editId="31DE7ED1">
-            <wp:extent cx="5039995" cy="3873500"/>
-            <wp:effectExtent l="0" t="0" r="0" b="0"/>
-            <wp:docPr id="20" name="Picture 20"/>
-            <wp:cNvGraphicFramePr>
-              <a:graphicFrameLocks xmlns:a="http://schemas.openxmlformats.org/drawingml/2006/main" noChangeAspect="1"/>
-            </wp:cNvGraphicFramePr>
-            <a:graphic xmlns:a="http://schemas.openxmlformats.org/drawingml/2006/main">
-              <a:graphicData uri="http://schemas.openxmlformats.org/drawingml/2006/picture">
-                <pic:pic xmlns:pic="http://schemas.openxmlformats.org/drawingml/2006/picture">
-                  <pic:nvPicPr>
-                    <pic:cNvPr id="20" name="GAMBARAN UMUM SISTEM.png"/>
-                    <pic:cNvPicPr/>
-                  </pic:nvPicPr>
-                  <pic:blipFill>
-                    <a:blip r:embed="rId20">
-                      <a:extLst>
-                        <a:ext uri="{28A0092B-C50C-407E-A947-70E740481C1C}">
-                          <a14:useLocalDpi xmlns:a14="http://schemas.microsoft.com/office/drawing/2010/main" val="0"/>
-                        </a:ext>
-                      </a:extLst>
-                    </a:blip>
-                    <a:stretch>
-                      <a:fillRect/>
-                    </a:stretch>
-                  </pic:blipFill>
-                  <pic:spPr>
-                    <a:xfrm>
-                      <a:off x="0" y="0"/>
-                      <a:ext cx="5039995" cy="3873500"/>
-                    </a:xfrm>
-                    <a:prstGeom prst="rect">
-                      <a:avLst/>
-                    </a:prstGeom>
-                  </pic:spPr>
-                </pic:pic>
-              </a:graphicData>
-            </a:graphic>
-          </wp:inline>
-        </w:drawing>
-      </w:r>
-    </w:p>
-    <w:p>
-      <w:pPr>
-        <w:shd w:val="clear" w:color="auto" w:fill="FFFFFF"/>
-        <w:ind w:left="0" w:firstLine="709"/>
-        <w:jc w:val="center"/>
-        <w:rPr>
-          <w:rFonts w:ascii="Arial" w:eastAsia="Times New Roman" w:hAnsi="Arial" w:cs="Arial"/>
-          <w:color w:val="000000"/>
-          <w:lang w:val="id-ID" w:eastAsia="id-ID"/>
-        </w:rPr>
-      </w:pPr>
-      <w:r>
-        <w:rPr>
-          <w:rFonts w:ascii="Arial" w:eastAsia="Times New Roman" w:hAnsi="Arial" w:cs="Arial"/>
-          <w:color w:val="000000"/>
-          <w:lang w:val="id-ID" w:eastAsia="id-ID"/>
-        </w:rPr>
-        <w:t>Gambar 3.1 Gambaran Umum Sistem</w:t>
-      </w:r>
-    </w:p>
-    <w:p>
-      <w:pPr>
-        <w:shd w:val="clear" w:color="auto" w:fill="FFFFFF"/>
-        <w:ind w:left="0" w:firstLine="709"/>
-        <w:rPr>
-          <w:rFonts w:ascii="Arial" w:eastAsia="Times New Roman" w:hAnsi="Arial" w:cs="Arial"/>
           <w:b/>
           <w:color w:val="000000"/>
           <w:lang w:eastAsia="id-ID"/>
@@ -13191,14 +13098,7 @@
         <w:rPr>
           <w:rFonts w:ascii="Arial" w:hAnsi="Arial" w:cs="Arial"/>
         </w:rPr>
-        <w:t xml:space="preserve">Observasi merupakan metode pengumpulan data yang dilakukan dengan cara melakukan pengamatan secara langsung serta melakukan pencatatan </w:t>
-      </w:r>
-      <w:r>
-        <w:rPr>
-          <w:rFonts w:ascii="Arial" w:hAnsi="Arial" w:cs="Arial"/>
-        </w:rPr>
-        <w:lastRenderedPageBreak/>
-        <w:t xml:space="preserve">mengenai informasi yang telah didapat terkait dengan </w:t>
+        <w:t xml:space="preserve">Observasi merupakan metode pengumpulan data yang dilakukan dengan cara melakukan pengamatan secara langsung serta melakukan pencatatan mengenai informasi yang telah didapat terkait dengan </w:t>
       </w:r>
       <w:r>
         <w:rPr>
@@ -13538,7 +13438,14 @@
         <w:rPr>
           <w:rFonts w:ascii="Arial" w:hAnsi="Arial" w:cs="Arial"/>
         </w:rPr>
-        <w:t xml:space="preserve">analisis sistem ini merupakan tahap mengidentifikasi dan mengevaluasi permasalahan, kelemahan, dan hambatan yang terjadi pada proses kerja sebelumnya yang diharapkan dapat diselesaikan dengan sistem ini. Berdasarkan analisis, proses pencatatan pesanan yang masuk, </w:t>
+        <w:t xml:space="preserve">analisis sistem ini merupakan tahap mengidentifikasi dan mengevaluasi permasalahan, kelemahan, dan hambatan yang terjadi pada proses </w:t>
+      </w:r>
+      <w:r>
+        <w:rPr>
+          <w:rFonts w:ascii="Arial" w:hAnsi="Arial" w:cs="Arial"/>
+        </w:rPr>
+        <w:lastRenderedPageBreak/>
+        <w:t xml:space="preserve">kerja sebelumnya yang diharapkan dapat diselesaikan dengan sistem ini. Berdasarkan analisis, proses pencatatan pesanan yang masuk, </w:t>
       </w:r>
       <w:r>
         <w:rPr>

</xml_diff>

<commit_message>
TA 1 - Update Pendahuluan
</commit_message>
<xml_diff>
--- a/[Yosua] Proposal.docx
+++ b/[Yosua] Proposal.docx
@@ -13,16 +13,34 @@
           <w:szCs w:val="28"/>
         </w:rPr>
       </w:pPr>
-      <w:bookmarkStart w:id="0" w:name="_Toc59875334"/>
-      <w:bookmarkStart w:id="1" w:name="_Toc21593002"/>
-      <w:bookmarkStart w:id="2" w:name="_Toc59821556"/>
+      <w:bookmarkStart w:id="0" w:name="_Toc59821555"/>
+      <w:bookmarkStart w:id="1" w:name="_Toc59875334"/>
+      <w:bookmarkStart w:id="2" w:name="_Toc21593002"/>
       <w:r>
         <w:rPr>
           <w:rFonts w:ascii="Arial" w:hAnsi="Arial" w:cs="Arial"/>
           <w:sz w:val="28"/>
           <w:szCs w:val="28"/>
         </w:rPr>
-        <w:t>PENGESAHAN</w:t>
+        <w:t>PE</w:t>
+      </w:r>
+      <w:bookmarkEnd w:id="0"/>
+      <w:r>
+        <w:rPr>
+          <w:rFonts w:ascii="Arial" w:hAnsi="Arial" w:cs="Arial"/>
+          <w:sz w:val="28"/>
+          <w:szCs w:val="28"/>
+        </w:rPr>
+        <w:t>RSETUJUAN</w:t>
+      </w:r>
+      <w:bookmarkStart w:id="3" w:name="_Toc59821556"/>
+      <w:r>
+        <w:rPr>
+          <w:rFonts w:ascii="Arial" w:hAnsi="Arial" w:cs="Arial"/>
+          <w:sz w:val="28"/>
+          <w:szCs w:val="28"/>
+        </w:rPr>
+        <w:t xml:space="preserve"> </w:t>
       </w:r>
     </w:p>
     <w:p>
@@ -44,8 +62,8 @@
         </w:rPr>
         <w:t>UJIAN PROPOSAL TUGAS AKHIR</w:t>
       </w:r>
-      <w:bookmarkEnd w:id="0"/>
-      <w:bookmarkEnd w:id="2"/>
+      <w:bookmarkEnd w:id="1"/>
+      <w:bookmarkEnd w:id="3"/>
     </w:p>
     <w:p>
       <w:pPr>
@@ -733,7 +751,7 @@
         </w:sectPr>
       </w:pPr>
     </w:p>
-    <w:bookmarkStart w:id="3" w:name="_Toc59875335" w:displacedByCustomXml="next"/>
+    <w:bookmarkStart w:id="4" w:name="_Toc59875335" w:displacedByCustomXml="next"/>
     <w:sdt>
       <w:sdtPr>
         <w:rPr>
@@ -780,7 +798,7 @@
             </w:rPr>
             <w:t>DAFTAR ISI</w:t>
           </w:r>
-          <w:bookmarkEnd w:id="3"/>
+          <w:bookmarkEnd w:id="4"/>
         </w:p>
         <w:p>
           <w:pPr>
@@ -828,23 +846,7 @@
                 <w:rFonts w:ascii="Arial" w:hAnsi="Arial" w:cs="Arial"/>
                 <w:noProof/>
               </w:rPr>
-              <w:t>PE</w:t>
-            </w:r>
-            <w:r>
-              <w:rPr>
-                <w:rStyle w:val="Hyperlink"/>
-                <w:rFonts w:ascii="Arial" w:hAnsi="Arial" w:cs="Arial"/>
-                <w:noProof/>
-              </w:rPr>
-              <w:t>NGESAHAN</w:t>
-            </w:r>
-            <w:r>
-              <w:rPr>
-                <w:rStyle w:val="Hyperlink"/>
-                <w:rFonts w:ascii="Arial" w:hAnsi="Arial" w:cs="Arial"/>
-                <w:noProof/>
-              </w:rPr>
-              <w:t xml:space="preserve"> UJIAN PROPOSAL TUGAS AKHIR</w:t>
+              <w:t>PERSETUJUAN UJIAN PROPOSAL TUGAS AKHIR</w:t>
             </w:r>
             <w:r>
               <w:rPr>
@@ -4024,11 +4026,8 @@
         <w:ind w:left="0" w:firstLine="0"/>
         <w:jc w:val="left"/>
         <w:sectPr>
-          <w:headerReference w:type="even" r:id="rId14"/>
-          <w:headerReference w:type="default" r:id="rId15"/>
-          <w:footerReference w:type="default" r:id="rId16"/>
-          <w:headerReference w:type="first" r:id="rId17"/>
-          <w:footerReference w:type="first" r:id="rId18"/>
+          <w:footerReference w:type="default" r:id="rId14"/>
+          <w:footerReference w:type="first" r:id="rId15"/>
           <w:pgSz w:w="11906" w:h="16838" w:code="9"/>
           <w:pgMar w:top="1701" w:right="1701" w:bottom="1701" w:left="2268" w:header="720" w:footer="720" w:gutter="0"/>
           <w:pgNumType w:fmt="lowerRoman"/>
@@ -4051,7 +4050,7 @@
           <w:szCs w:val="28"/>
         </w:rPr>
       </w:pPr>
-      <w:bookmarkStart w:id="4" w:name="_Toc59875336"/>
+      <w:bookmarkStart w:id="5" w:name="_Toc59875336"/>
       <w:r>
         <w:rPr>
           <w:rStyle w:val="Heading1Char"/>
@@ -4064,7 +4063,7 @@
         <w:lastRenderedPageBreak/>
         <w:t>DAFTAR TABEL</w:t>
       </w:r>
-      <w:bookmarkEnd w:id="4"/>
+      <w:bookmarkEnd w:id="5"/>
     </w:p>
     <w:p>
       <w:pPr>
@@ -4589,7 +4588,7 @@
           <w:szCs w:val="28"/>
         </w:rPr>
       </w:pPr>
-      <w:bookmarkStart w:id="5" w:name="_Toc59875337"/>
+      <w:bookmarkStart w:id="6" w:name="_Toc59875337"/>
       <w:r>
         <w:rPr>
           <w:rStyle w:val="Heading1Char"/>
@@ -4602,7 +4601,7 @@
         <w:lastRenderedPageBreak/>
         <w:t>DAFTAR GAMBAR</w:t>
       </w:r>
-      <w:bookmarkEnd w:id="5"/>
+      <w:bookmarkEnd w:id="6"/>
     </w:p>
     <w:p>
       <w:pPr>
@@ -4772,7 +4771,7 @@
         <w:ind w:left="0" w:firstLine="0"/>
         <w:jc w:val="left"/>
       </w:pPr>
-      <w:bookmarkStart w:id="6" w:name="_Toc59821557"/>
+      <w:bookmarkStart w:id="7" w:name="_Toc59821557"/>
     </w:p>
     <w:p>
       <w:pPr>
@@ -4800,7 +4799,7 @@
           <w:szCs w:val="28"/>
         </w:rPr>
       </w:pPr>
-      <w:bookmarkStart w:id="7" w:name="_Toc59875338"/>
+      <w:bookmarkStart w:id="8" w:name="_Toc59875338"/>
       <w:r>
         <w:rPr>
           <w:rFonts w:ascii="Arial" w:hAnsi="Arial" w:cs="Arial"/>
@@ -4810,10 +4809,10 @@
         <w:lastRenderedPageBreak/>
         <w:t>BAB I</w:t>
       </w:r>
-      <w:bookmarkStart w:id="8" w:name="_Toc21593003"/>
-      <w:bookmarkStart w:id="9" w:name="_Toc59821558"/>
-      <w:bookmarkEnd w:id="1"/>
-      <w:bookmarkEnd w:id="6"/>
+      <w:bookmarkStart w:id="9" w:name="_Toc21593003"/>
+      <w:bookmarkStart w:id="10" w:name="_Toc59821558"/>
+      <w:bookmarkEnd w:id="2"/>
+      <w:bookmarkEnd w:id="7"/>
       <w:r>
         <w:rPr>
           <w:rFonts w:ascii="Arial" w:hAnsi="Arial" w:cs="Arial"/>
@@ -4843,9 +4842,9 @@
         </w:rPr>
         <w:t>PENDAHULUAN</w:t>
       </w:r>
-      <w:bookmarkEnd w:id="7"/>
       <w:bookmarkEnd w:id="8"/>
       <w:bookmarkEnd w:id="9"/>
+      <w:bookmarkEnd w:id="10"/>
     </w:p>
     <w:p>
       <w:pPr>
@@ -4873,9 +4872,9 @@
           <w:szCs w:val="22"/>
         </w:rPr>
       </w:pPr>
-      <w:bookmarkStart w:id="10" w:name="_Toc21593004"/>
-      <w:bookmarkStart w:id="11" w:name="_Toc59821559"/>
-      <w:bookmarkStart w:id="12" w:name="_Toc59875339"/>
+      <w:bookmarkStart w:id="11" w:name="_Toc21593004"/>
+      <w:bookmarkStart w:id="12" w:name="_Toc59821559"/>
+      <w:bookmarkStart w:id="13" w:name="_Toc59875339"/>
       <w:r>
         <w:rPr>
           <w:rFonts w:ascii="Arial" w:hAnsi="Arial" w:cs="Arial"/>
@@ -4885,9 +4884,9 @@
         </w:rPr>
         <w:t>Latar Belakang</w:t>
       </w:r>
-      <w:bookmarkEnd w:id="10"/>
       <w:bookmarkEnd w:id="11"/>
       <w:bookmarkEnd w:id="12"/>
+      <w:bookmarkEnd w:id="13"/>
       <w:r>
         <w:rPr>
           <w:rFonts w:ascii="Arial" w:hAnsi="Arial" w:cs="Arial"/>
@@ -5755,7 +5754,14 @@
           <w:rFonts w:ascii="Arial" w:hAnsi="Arial" w:cs="Arial"/>
           <w:lang w:val="id-ID"/>
         </w:rPr>
-        <w:t xml:space="preserve"> berjudul “SISTEM INFORMASI PENYEWAAN ALAT-ALAT FOTOGRAFI BERBASIS WEB</w:t>
+        <w:t xml:space="preserve"> berjudul “</w:t>
+      </w:r>
+      <w:r>
+        <w:rPr>
+          <w:rFonts w:ascii="Arial" w:hAnsi="Arial" w:cs="Arial"/>
+          <w:lang w:val="id-ID"/>
+        </w:rPr>
+        <w:t>Sistem Informasi Penyewaan Alat-Alat Fotografi Berbasis Web</w:t>
       </w:r>
       <w:r>
         <w:rPr>
@@ -5875,14 +5881,14 @@
           <w:rFonts w:ascii="Arial" w:hAnsi="Arial" w:cs="Arial"/>
           <w:lang w:val="id-ID"/>
         </w:rPr>
-        <w:t xml:space="preserve">. Penelitian tersebut berjudul “SISTEM </w:t>
-      </w:r>
-      <w:r>
-        <w:rPr>
-          <w:rFonts w:ascii="Arial" w:hAnsi="Arial" w:cs="Arial"/>
-          <w:lang w:val="id-ID"/>
-        </w:rPr>
-        <w:t>INFORMASI MANAJEMEN PENGELOLAAN DATA SISWA PADA UPTD BLK INDUSTRI DAN PARIWISATA PROVINSI BALI BERBASIS WEB</w:t>
+        <w:t>. Penelitian tersebut berjudul “</w:t>
+      </w:r>
+      <w:r>
+        <w:rPr>
+          <w:rFonts w:ascii="Arial" w:hAnsi="Arial" w:cs="Arial"/>
+          <w:lang w:val="id-ID"/>
+        </w:rPr>
+        <w:t>Sistem Informasi Manajemen Pengelolaan Data Siswa Pada Uptd Blk Industri Dan Pariwisata Provinsi Bali Berbasis Web</w:t>
       </w:r>
       <w:r>
         <w:rPr>
@@ -6219,7 +6225,29 @@
           <w:rFonts w:ascii="Arial" w:hAnsi="Arial" w:cs="Arial"/>
           <w:lang w:val="id-ID"/>
         </w:rPr>
-        <w:t xml:space="preserve">, hingga melihat saran dan komplain dari pelanggan, juga dapat mencetak laporan keuangan bulanan dan </w:t>
+        <w:t xml:space="preserve">, hingga melihat saran dan komplain dari pelanggan, juga dapat mencetak laporan keuangan bulanan dan formulir </w:t>
+      </w:r>
+      <w:r>
+        <w:rPr>
+          <w:rFonts w:ascii="Arial" w:hAnsi="Arial" w:cs="Arial"/>
+          <w:i/>
+          <w:lang w:val="id-ID"/>
+        </w:rPr>
+        <w:t>service</w:t>
+      </w:r>
+      <w:r>
+        <w:rPr>
+          <w:rFonts w:ascii="Arial" w:hAnsi="Arial" w:cs="Arial"/>
+          <w:lang w:val="id-ID"/>
+        </w:rPr>
+        <w:t xml:space="preserve"> pelanggan. Teknisi merupakan pengguna yang d</w:t>
+      </w:r>
+      <w:r>
+        <w:rPr>
+          <w:rFonts w:ascii="Arial" w:hAnsi="Arial" w:cs="Arial"/>
+          <w:lang w:val="id-ID"/>
+        </w:rPr>
+        <w:t xml:space="preserve">apat melakukan </w:t>
       </w:r>
       <w:r>
         <w:rPr>
@@ -6227,29 +6255,7 @@
           <w:lang w:val="id-ID"/>
         </w:rPr>
         <w:lastRenderedPageBreak/>
-        <w:t xml:space="preserve">formulir </w:t>
-      </w:r>
-      <w:r>
-        <w:rPr>
-          <w:rFonts w:ascii="Arial" w:hAnsi="Arial" w:cs="Arial"/>
-          <w:i/>
-          <w:lang w:val="id-ID"/>
-        </w:rPr>
-        <w:t>service</w:t>
-      </w:r>
-      <w:r>
-        <w:rPr>
-          <w:rFonts w:ascii="Arial" w:hAnsi="Arial" w:cs="Arial"/>
-          <w:lang w:val="id-ID"/>
-        </w:rPr>
-        <w:t xml:space="preserve"> pelanggan. Teknisi merupakan pengguna yang d</w:t>
-      </w:r>
-      <w:r>
-        <w:rPr>
-          <w:rFonts w:ascii="Arial" w:hAnsi="Arial" w:cs="Arial"/>
-          <w:lang w:val="id-ID"/>
-        </w:rPr>
-        <w:t xml:space="preserve">apat melakukan perubahan status pada </w:t>
+        <w:t xml:space="preserve">perubahan status pada </w:t>
       </w:r>
       <w:r>
         <w:rPr>
@@ -6460,9 +6466,9 @@
         </w:rPr>
         <w:t xml:space="preserve"> </w:t>
       </w:r>
-      <w:bookmarkStart w:id="13" w:name="_Toc21593005"/>
-      <w:bookmarkStart w:id="14" w:name="_Toc59821560"/>
-      <w:bookmarkStart w:id="15" w:name="_Toc59875340"/>
+      <w:bookmarkStart w:id="14" w:name="_Toc21593005"/>
+      <w:bookmarkStart w:id="15" w:name="_Toc59821560"/>
+      <w:bookmarkStart w:id="16" w:name="_Toc59875340"/>
       <w:r>
         <w:rPr>
           <w:rFonts w:ascii="Arial" w:hAnsi="Arial" w:cs="Arial"/>
@@ -6472,9 +6478,9 @@
         </w:rPr>
         <w:t>Rumusan Masalah</w:t>
       </w:r>
-      <w:bookmarkEnd w:id="13"/>
       <w:bookmarkEnd w:id="14"/>
       <w:bookmarkEnd w:id="15"/>
+      <w:bookmarkEnd w:id="16"/>
       <w:r>
         <w:rPr>
           <w:rFonts w:ascii="Arial" w:hAnsi="Arial" w:cs="Arial"/>
@@ -6569,9 +6575,9 @@
           <w:szCs w:val="22"/>
         </w:rPr>
       </w:pPr>
-      <w:bookmarkStart w:id="16" w:name="_Toc21593006"/>
-      <w:bookmarkStart w:id="17" w:name="_Toc59821561"/>
-      <w:bookmarkStart w:id="18" w:name="_Toc59875341"/>
+      <w:bookmarkStart w:id="17" w:name="_Toc21593006"/>
+      <w:bookmarkStart w:id="18" w:name="_Toc59821561"/>
+      <w:bookmarkStart w:id="19" w:name="_Toc59875341"/>
       <w:r>
         <w:rPr>
           <w:rFonts w:ascii="Arial" w:hAnsi="Arial" w:cs="Arial"/>
@@ -6581,9 +6587,9 @@
         </w:rPr>
         <w:t>Tujuan Penelitian</w:t>
       </w:r>
-      <w:bookmarkEnd w:id="16"/>
       <w:bookmarkEnd w:id="17"/>
       <w:bookmarkEnd w:id="18"/>
+      <w:bookmarkEnd w:id="19"/>
       <w:r>
         <w:rPr>
           <w:rFonts w:ascii="Arial" w:hAnsi="Arial" w:cs="Arial"/>
@@ -6666,9 +6672,9 @@
           <w:szCs w:val="22"/>
         </w:rPr>
       </w:pPr>
-      <w:bookmarkStart w:id="19" w:name="_Toc21593007"/>
-      <w:bookmarkStart w:id="20" w:name="_Toc59821562"/>
-      <w:bookmarkStart w:id="21" w:name="_Toc59875342"/>
+      <w:bookmarkStart w:id="20" w:name="_Toc21593007"/>
+      <w:bookmarkStart w:id="21" w:name="_Toc59821562"/>
+      <w:bookmarkStart w:id="22" w:name="_Toc59875342"/>
       <w:r>
         <w:rPr>
           <w:rFonts w:ascii="Arial" w:hAnsi="Arial" w:cs="Arial"/>
@@ -6678,9 +6684,9 @@
         </w:rPr>
         <w:t>Manfaat Penelitian</w:t>
       </w:r>
-      <w:bookmarkEnd w:id="19"/>
       <w:bookmarkEnd w:id="20"/>
       <w:bookmarkEnd w:id="21"/>
+      <w:bookmarkEnd w:id="22"/>
       <w:r>
         <w:rPr>
           <w:rFonts w:ascii="Arial" w:hAnsi="Arial" w:cs="Arial"/>
@@ -6861,7 +6867,6 @@
         <w:rPr>
           <w:rFonts w:ascii="Arial" w:hAnsi="Arial" w:cs="Arial"/>
         </w:rPr>
-        <w:lastRenderedPageBreak/>
         <w:t xml:space="preserve">Membantu </w:t>
       </w:r>
       <w:r>
@@ -6887,6 +6892,7 @@
         <w:rPr>
           <w:rFonts w:ascii="Arial" w:hAnsi="Arial" w:cs="Arial"/>
         </w:rPr>
+        <w:lastRenderedPageBreak/>
         <w:t xml:space="preserve">Membantu </w:t>
       </w:r>
       <w:r>
@@ -6921,9 +6927,9 @@
           <w:szCs w:val="22"/>
         </w:rPr>
       </w:pPr>
-      <w:bookmarkStart w:id="22" w:name="_Toc21593008"/>
-      <w:bookmarkStart w:id="23" w:name="_Toc59821563"/>
-      <w:bookmarkStart w:id="24" w:name="_Toc59875343"/>
+      <w:bookmarkStart w:id="23" w:name="_Toc21593008"/>
+      <w:bookmarkStart w:id="24" w:name="_Toc59821563"/>
+      <w:bookmarkStart w:id="25" w:name="_Toc59875343"/>
       <w:r>
         <w:rPr>
           <w:rFonts w:ascii="Arial" w:hAnsi="Arial" w:cs="Arial"/>
@@ -6933,9 +6939,9 @@
         </w:rPr>
         <w:t>Ruang Lingkup Penelitian</w:t>
       </w:r>
-      <w:bookmarkEnd w:id="22"/>
       <w:bookmarkEnd w:id="23"/>
       <w:bookmarkEnd w:id="24"/>
+      <w:bookmarkEnd w:id="25"/>
       <w:r>
         <w:rPr>
           <w:rFonts w:ascii="Arial" w:hAnsi="Arial" w:cs="Arial"/>
@@ -8023,9 +8029,9 @@
           <w:szCs w:val="22"/>
         </w:rPr>
       </w:pPr>
-      <w:bookmarkStart w:id="25" w:name="_Toc21593009"/>
-      <w:bookmarkStart w:id="26" w:name="_Toc59821564"/>
-      <w:bookmarkStart w:id="27" w:name="_Toc59875344"/>
+      <w:bookmarkStart w:id="26" w:name="_Toc21593009"/>
+      <w:bookmarkStart w:id="27" w:name="_Toc59821564"/>
+      <w:bookmarkStart w:id="28" w:name="_Toc59875344"/>
       <w:r>
         <w:rPr>
           <w:rFonts w:ascii="Arial" w:hAnsi="Arial" w:cs="Arial"/>
@@ -8036,9 +8042,9 @@
         <w:lastRenderedPageBreak/>
         <w:t>Sistematika Penulisan</w:t>
       </w:r>
-      <w:bookmarkEnd w:id="25"/>
       <w:bookmarkEnd w:id="26"/>
       <w:bookmarkEnd w:id="27"/>
+      <w:bookmarkEnd w:id="28"/>
     </w:p>
     <w:p>
       <w:pPr>
@@ -8556,12 +8562,12 @@
           <w:szCs w:val="28"/>
         </w:rPr>
         <w:sectPr>
-          <w:headerReference w:type="even" r:id="rId19"/>
-          <w:headerReference w:type="default" r:id="rId20"/>
-          <w:footerReference w:type="even" r:id="rId21"/>
-          <w:footerReference w:type="default" r:id="rId22"/>
-          <w:headerReference w:type="first" r:id="rId23"/>
-          <w:footerReference w:type="first" r:id="rId24"/>
+          <w:headerReference w:type="even" r:id="rId16"/>
+          <w:headerReference w:type="default" r:id="rId17"/>
+          <w:footerReference w:type="even" r:id="rId18"/>
+          <w:footerReference w:type="default" r:id="rId19"/>
+          <w:headerReference w:type="first" r:id="rId20"/>
+          <w:footerReference w:type="first" r:id="rId21"/>
           <w:pgSz w:w="11906" w:h="16838" w:code="9"/>
           <w:pgMar w:top="1701" w:right="1701" w:bottom="1701" w:left="2268" w:header="720" w:footer="720" w:gutter="0"/>
           <w:pgNumType w:start="1"/>
@@ -8570,7 +8576,7 @@
           <w:docGrid w:linePitch="360"/>
         </w:sectPr>
       </w:pPr>
-      <w:bookmarkStart w:id="28" w:name="_Toc21593041"/>
+      <w:bookmarkStart w:id="29" w:name="_Toc21593041"/>
       <w:r>
         <w:rPr>
           <w:rFonts w:ascii="Arial" w:hAnsi="Arial" w:cs="Arial"/>
@@ -8599,9 +8605,9 @@
           <w:szCs w:val="28"/>
         </w:rPr>
       </w:pPr>
-      <w:bookmarkStart w:id="29" w:name="_Toc21593010"/>
-      <w:bookmarkStart w:id="30" w:name="_Toc59821565"/>
-      <w:bookmarkStart w:id="31" w:name="_Toc59875345"/>
+      <w:bookmarkStart w:id="30" w:name="_Toc21593010"/>
+      <w:bookmarkStart w:id="31" w:name="_Toc59821565"/>
+      <w:bookmarkStart w:id="32" w:name="_Toc59875345"/>
       <w:r>
         <w:rPr>
           <w:rFonts w:ascii="Arial" w:hAnsi="Arial" w:cs="Arial"/>
@@ -8611,10 +8617,10 @@
         <w:lastRenderedPageBreak/>
         <w:t>BAB II</w:t>
       </w:r>
-      <w:bookmarkStart w:id="32" w:name="_Toc21593011"/>
-      <w:bookmarkStart w:id="33" w:name="_Toc59821566"/>
-      <w:bookmarkEnd w:id="29"/>
+      <w:bookmarkStart w:id="33" w:name="_Toc21593011"/>
+      <w:bookmarkStart w:id="34" w:name="_Toc59821566"/>
       <w:bookmarkEnd w:id="30"/>
+      <w:bookmarkEnd w:id="31"/>
       <w:r>
         <w:rPr>
           <w:rFonts w:ascii="Arial" w:hAnsi="Arial" w:cs="Arial"/>
@@ -8643,9 +8649,9 @@
         </w:rPr>
         <w:t>TINJAUAN PUSTAKA</w:t>
       </w:r>
-      <w:bookmarkEnd w:id="31"/>
       <w:bookmarkEnd w:id="32"/>
       <w:bookmarkEnd w:id="33"/>
+      <w:bookmarkEnd w:id="34"/>
     </w:p>
     <w:p>
       <w:pPr>
@@ -8671,9 +8677,9 @@
           <w:szCs w:val="22"/>
         </w:rPr>
       </w:pPr>
-      <w:bookmarkStart w:id="34" w:name="_Toc21593012"/>
-      <w:bookmarkStart w:id="35" w:name="_Toc59821567"/>
-      <w:bookmarkStart w:id="36" w:name="_Toc59875346"/>
+      <w:bookmarkStart w:id="35" w:name="_Toc21593012"/>
+      <w:bookmarkStart w:id="36" w:name="_Toc59821567"/>
+      <w:bookmarkStart w:id="37" w:name="_Toc59875346"/>
       <w:r>
         <w:rPr>
           <w:rFonts w:ascii="Arial" w:hAnsi="Arial" w:cs="Arial"/>
@@ -8690,9 +8696,9 @@
         </w:rPr>
         <w:t>f The Art</w:t>
       </w:r>
-      <w:bookmarkEnd w:id="34"/>
       <w:bookmarkEnd w:id="35"/>
       <w:bookmarkEnd w:id="36"/>
+      <w:bookmarkEnd w:id="37"/>
     </w:p>
     <w:p>
       <w:pPr>
@@ -8794,8 +8800,8 @@
           <w:lang w:val="id-ID"/>
         </w:rPr>
       </w:pPr>
-      <w:bookmarkStart w:id="37" w:name="_Toc21593013"/>
-      <w:bookmarkStart w:id="38" w:name="_Toc59874797"/>
+      <w:bookmarkStart w:id="38" w:name="_Toc21593013"/>
+      <w:bookmarkStart w:id="39" w:name="_Toc59874797"/>
       <w:r>
         <w:rPr>
           <w:rFonts w:ascii="Arial" w:hAnsi="Arial" w:cs="Arial"/>
@@ -8857,7 +8863,7 @@
         </w:rPr>
         <w:fldChar w:fldCharType="end"/>
       </w:r>
-      <w:bookmarkEnd w:id="37"/>
+      <w:bookmarkEnd w:id="38"/>
       <w:r>
         <w:rPr>
           <w:rFonts w:ascii="Arial" w:hAnsi="Arial" w:cs="Arial"/>
@@ -8876,7 +8882,7 @@
         </w:rPr>
         <w:t>State Of The Art</w:t>
       </w:r>
-      <w:bookmarkEnd w:id="38"/>
+      <w:bookmarkEnd w:id="39"/>
     </w:p>
     <w:tbl>
       <w:tblPr>
@@ -9856,8 +9862,8 @@
           <w:szCs w:val="22"/>
         </w:rPr>
       </w:pPr>
-      <w:bookmarkStart w:id="39" w:name="_Toc59821568"/>
-      <w:bookmarkStart w:id="40" w:name="_Toc59875347"/>
+      <w:bookmarkStart w:id="40" w:name="_Toc59821568"/>
+      <w:bookmarkStart w:id="41" w:name="_Toc59875347"/>
       <w:r>
         <w:rPr>
           <w:rFonts w:ascii="Arial" w:hAnsi="Arial" w:cs="Arial"/>
@@ -9867,8 +9873,8 @@
         </w:rPr>
         <w:t>Oneya Solutions</w:t>
       </w:r>
-      <w:bookmarkEnd w:id="39"/>
       <w:bookmarkEnd w:id="40"/>
+      <w:bookmarkEnd w:id="41"/>
     </w:p>
     <w:p>
       <w:pPr>
@@ -10184,9 +10190,9 @@
           <w:szCs w:val="22"/>
         </w:rPr>
       </w:pPr>
-      <w:bookmarkStart w:id="41" w:name="_Toc21593015"/>
-      <w:bookmarkStart w:id="42" w:name="_Toc59821569"/>
-      <w:bookmarkStart w:id="43" w:name="_Toc59875348"/>
+      <w:bookmarkStart w:id="42" w:name="_Toc21593015"/>
+      <w:bookmarkStart w:id="43" w:name="_Toc59821569"/>
+      <w:bookmarkStart w:id="44" w:name="_Toc59875348"/>
       <w:r>
         <w:rPr>
           <w:rFonts w:ascii="Arial" w:hAnsi="Arial" w:cs="Arial"/>
@@ -10196,9 +10202,9 @@
         </w:rPr>
         <w:t>Sistem Informasi</w:t>
       </w:r>
-      <w:bookmarkEnd w:id="41"/>
       <w:bookmarkEnd w:id="42"/>
       <w:bookmarkEnd w:id="43"/>
+      <w:bookmarkEnd w:id="44"/>
     </w:p>
     <w:p>
       <w:pPr>
@@ -10302,9 +10308,9 @@
           <w:szCs w:val="22"/>
         </w:rPr>
       </w:pPr>
-      <w:bookmarkStart w:id="44" w:name="_Toc21593017"/>
-      <w:bookmarkStart w:id="45" w:name="_Toc59821570"/>
-      <w:bookmarkStart w:id="46" w:name="_Toc59875349"/>
+      <w:bookmarkStart w:id="45" w:name="_Toc21593017"/>
+      <w:bookmarkStart w:id="46" w:name="_Toc59821570"/>
+      <w:bookmarkStart w:id="47" w:name="_Toc59875349"/>
       <w:r>
         <w:rPr>
           <w:rFonts w:ascii="Arial" w:hAnsi="Arial" w:cs="Arial"/>
@@ -10313,9 +10319,9 @@
         </w:rPr>
         <w:t>Website</w:t>
       </w:r>
-      <w:bookmarkEnd w:id="44"/>
       <w:bookmarkEnd w:id="45"/>
       <w:bookmarkEnd w:id="46"/>
+      <w:bookmarkEnd w:id="47"/>
       <w:r>
         <w:rPr>
           <w:rFonts w:ascii="Arial" w:hAnsi="Arial" w:cs="Arial"/>
@@ -10776,8 +10782,8 @@
           <w:szCs w:val="22"/>
         </w:rPr>
       </w:pPr>
-      <w:bookmarkStart w:id="47" w:name="_Toc59821571"/>
-      <w:bookmarkStart w:id="48" w:name="_Toc59875350"/>
+      <w:bookmarkStart w:id="48" w:name="_Toc59821571"/>
+      <w:bookmarkStart w:id="49" w:name="_Toc59875350"/>
       <w:r>
         <w:rPr>
           <w:rFonts w:ascii="Arial" w:hAnsi="Arial" w:cs="Arial"/>
@@ -10787,8 +10793,8 @@
         </w:rPr>
         <w:t>XAMPP</w:t>
       </w:r>
-      <w:bookmarkEnd w:id="47"/>
       <w:bookmarkEnd w:id="48"/>
+      <w:bookmarkEnd w:id="49"/>
     </w:p>
     <w:p>
       <w:pPr>
@@ -10938,8 +10944,8 @@
           <w:szCs w:val="22"/>
         </w:rPr>
       </w:pPr>
-      <w:bookmarkStart w:id="49" w:name="_Toc59821572"/>
-      <w:bookmarkStart w:id="50" w:name="_Toc59875351"/>
+      <w:bookmarkStart w:id="50" w:name="_Toc59821572"/>
+      <w:bookmarkStart w:id="51" w:name="_Toc59875351"/>
       <w:r>
         <w:rPr>
           <w:rFonts w:ascii="Arial" w:hAnsi="Arial" w:cs="Arial"/>
@@ -10949,8 +10955,8 @@
         </w:rPr>
         <w:t>Hypertext Preprocessor (PHP)</w:t>
       </w:r>
-      <w:bookmarkEnd w:id="49"/>
       <w:bookmarkEnd w:id="50"/>
+      <w:bookmarkEnd w:id="51"/>
     </w:p>
     <w:p>
       <w:pPr>
@@ -11702,8 +11708,8 @@
           <w:szCs w:val="22"/>
         </w:rPr>
       </w:pPr>
-      <w:bookmarkStart w:id="51" w:name="_Toc59821573"/>
-      <w:bookmarkStart w:id="52" w:name="_Toc59875352"/>
+      <w:bookmarkStart w:id="52" w:name="_Toc59821573"/>
+      <w:bookmarkStart w:id="53" w:name="_Toc59875352"/>
       <w:r>
         <w:rPr>
           <w:rFonts w:ascii="Arial" w:hAnsi="Arial" w:cs="Arial"/>
@@ -11713,8 +11719,8 @@
         </w:rPr>
         <w:t>Data Flow Diagram (DFD)</w:t>
       </w:r>
-      <w:bookmarkEnd w:id="51"/>
       <w:bookmarkEnd w:id="52"/>
+      <w:bookmarkEnd w:id="53"/>
     </w:p>
     <w:p>
       <w:pPr>
@@ -11932,7 +11938,7 @@
           <w:lang w:val="id-ID"/>
         </w:rPr>
       </w:pPr>
-      <w:bookmarkStart w:id="53" w:name="_Toc59874798"/>
+      <w:bookmarkStart w:id="54" w:name="_Toc59874798"/>
       <w:r>
         <w:rPr>
           <w:rFonts w:ascii="Arial" w:hAnsi="Arial" w:cs="Arial"/>
@@ -12025,7 +12031,7 @@
         </w:rPr>
         <w:t>DFD</w:t>
       </w:r>
-      <w:bookmarkEnd w:id="53"/>
+      <w:bookmarkEnd w:id="54"/>
     </w:p>
     <w:tbl>
       <w:tblPr>
@@ -12227,11 +12233,11 @@
                           </pic:cNvPicPr>
                         </pic:nvPicPr>
                         <pic:blipFill>
-                          <a:blip r:embed="rId25">
+                          <a:blip r:embed="rId22">
                             <a:extLst>
                               <a:ext uri="{BEBA8EAE-BF5A-486C-A8C5-ECC9F3942E4B}">
                                 <a14:imgProps xmlns:a14="http://schemas.microsoft.com/office/drawing/2010/main">
-                                  <a14:imgLayer r:embed="rId26">
+                                  <a14:imgLayer r:embed="rId23">
                                     <a14:imgEffect>
                                       <a14:sharpenSoften amount="50000"/>
                                     </a14:imgEffect>
@@ -12306,11 +12312,11 @@
                           </pic:cNvPicPr>
                         </pic:nvPicPr>
                         <pic:blipFill>
-                          <a:blip r:embed="rId27">
+                          <a:blip r:embed="rId24">
                             <a:extLst>
                               <a:ext uri="{BEBA8EAE-BF5A-486C-A8C5-ECC9F3942E4B}">
                                 <a14:imgProps xmlns:a14="http://schemas.microsoft.com/office/drawing/2010/main">
-                                  <a14:imgLayer r:embed="rId28">
+                                  <a14:imgLayer r:embed="rId25">
                                     <a14:imgEffect>
                                       <a14:sharpenSoften amount="50000"/>
                                     </a14:imgEffect>
@@ -12433,11 +12439,11 @@
                           </pic:cNvPicPr>
                         </pic:nvPicPr>
                         <pic:blipFill>
-                          <a:blip r:embed="rId29">
+                          <a:blip r:embed="rId26">
                             <a:extLst>
                               <a:ext uri="{BEBA8EAE-BF5A-486C-A8C5-ECC9F3942E4B}">
                                 <a14:imgProps xmlns:a14="http://schemas.microsoft.com/office/drawing/2010/main">
-                                  <a14:imgLayer r:embed="rId30">
+                                  <a14:imgLayer r:embed="rId27">
                                     <a14:imgEffect>
                                       <a14:sharpenSoften amount="50000"/>
                                     </a14:imgEffect>
@@ -12512,11 +12518,11 @@
                           </pic:cNvPicPr>
                         </pic:nvPicPr>
                         <pic:blipFill>
-                          <a:blip r:embed="rId31">
+                          <a:blip r:embed="rId28">
                             <a:extLst>
                               <a:ext uri="{BEBA8EAE-BF5A-486C-A8C5-ECC9F3942E4B}">
                                 <a14:imgProps xmlns:a14="http://schemas.microsoft.com/office/drawing/2010/main">
-                                  <a14:imgLayer r:embed="rId32">
+                                  <a14:imgLayer r:embed="rId29">
                                     <a14:imgEffect>
                                       <a14:sharpenSoften amount="50000"/>
                                     </a14:imgEffect>
@@ -13484,8 +13490,8 @@
           <w:szCs w:val="22"/>
         </w:rPr>
       </w:pPr>
-      <w:bookmarkStart w:id="54" w:name="_Toc59821574"/>
-      <w:bookmarkStart w:id="55" w:name="_Toc59875353"/>
+      <w:bookmarkStart w:id="55" w:name="_Toc59821574"/>
+      <w:bookmarkStart w:id="56" w:name="_Toc59875353"/>
       <w:r>
         <w:rPr>
           <w:rFonts w:ascii="Arial" w:hAnsi="Arial" w:cs="Arial"/>
@@ -13496,8 +13502,8 @@
         </w:rPr>
         <w:t>MariaDB</w:t>
       </w:r>
-      <w:bookmarkEnd w:id="54"/>
       <w:bookmarkEnd w:id="55"/>
+      <w:bookmarkEnd w:id="56"/>
     </w:p>
     <w:p>
       <w:pPr>
@@ -13619,8 +13625,8 @@
           <w:szCs w:val="22"/>
         </w:rPr>
       </w:pPr>
-      <w:bookmarkStart w:id="56" w:name="_Toc59821575"/>
-      <w:bookmarkStart w:id="57" w:name="_Toc59875354"/>
+      <w:bookmarkStart w:id="57" w:name="_Toc59821575"/>
+      <w:bookmarkStart w:id="58" w:name="_Toc59875354"/>
       <w:r>
         <w:rPr>
           <w:rFonts w:ascii="Arial" w:hAnsi="Arial" w:cs="Arial"/>
@@ -13639,8 +13645,8 @@
         </w:rPr>
         <w:t xml:space="preserve"> (ERD)</w:t>
       </w:r>
-      <w:bookmarkEnd w:id="56"/>
       <w:bookmarkEnd w:id="57"/>
+      <w:bookmarkEnd w:id="58"/>
     </w:p>
     <w:p>
       <w:pPr>
@@ -13866,7 +13872,7 @@
           <w:szCs w:val="22"/>
         </w:rPr>
       </w:pPr>
-      <w:bookmarkStart w:id="58" w:name="_Toc59874799"/>
+      <w:bookmarkStart w:id="59" w:name="_Toc59874799"/>
       <w:r>
         <w:rPr>
           <w:rFonts w:ascii="Arial" w:hAnsi="Arial" w:cs="Arial"/>
@@ -13961,7 +13967,7 @@
         </w:rPr>
         <w:t xml:space="preserve"> Crow’s Foot</w:t>
       </w:r>
-      <w:bookmarkEnd w:id="58"/>
+      <w:bookmarkEnd w:id="59"/>
       <w:r>
         <w:rPr>
           <w:rFonts w:ascii="Arial" w:hAnsi="Arial" w:cs="Arial"/>
@@ -15265,8 +15271,8 @@
           <w:lang w:val="id-ID"/>
         </w:rPr>
       </w:pPr>
-      <w:bookmarkStart w:id="59" w:name="_Toc59821576"/>
-      <w:bookmarkStart w:id="60" w:name="_Toc59875355"/>
+      <w:bookmarkStart w:id="60" w:name="_Toc59821576"/>
+      <w:bookmarkStart w:id="61" w:name="_Toc59875355"/>
       <w:r>
         <w:rPr>
           <w:rFonts w:ascii="Arial" w:hAnsi="Arial" w:cs="Arial"/>
@@ -15277,8 +15283,8 @@
         </w:rPr>
         <w:t>Framework Laravel</w:t>
       </w:r>
-      <w:bookmarkEnd w:id="59"/>
       <w:bookmarkEnd w:id="60"/>
+      <w:bookmarkEnd w:id="61"/>
     </w:p>
     <w:p>
       <w:pPr>
@@ -15964,8 +15970,8 @@
           <w:lang w:val="id-ID"/>
         </w:rPr>
       </w:pPr>
-      <w:bookmarkStart w:id="61" w:name="_Toc59821577"/>
-      <w:bookmarkStart w:id="62" w:name="_Toc59875356"/>
+      <w:bookmarkStart w:id="62" w:name="_Toc59821577"/>
+      <w:bookmarkStart w:id="63" w:name="_Toc59875356"/>
       <w:r>
         <w:rPr>
           <w:rFonts w:ascii="Arial" w:hAnsi="Arial" w:cs="Arial"/>
@@ -15975,8 +15981,8 @@
         </w:rPr>
         <w:t>Model View Controller</w:t>
       </w:r>
-      <w:bookmarkEnd w:id="61"/>
       <w:bookmarkEnd w:id="62"/>
+      <w:bookmarkEnd w:id="63"/>
     </w:p>
     <w:p>
       <w:pPr>
@@ -16502,7 +16508,7 @@
                     <pic:cNvPicPr/>
                   </pic:nvPicPr>
                   <pic:blipFill>
-                    <a:blip r:embed="rId33">
+                    <a:blip r:embed="rId30">
                       <a:extLst>
                         <a:ext uri="{28A0092B-C50C-407E-A947-70E740481C1C}">
                           <a14:useLocalDpi xmlns:a14="http://schemas.microsoft.com/office/drawing/2010/main" val="0"/>
@@ -16543,7 +16549,7 @@
           <w:lang w:val="id-ID"/>
         </w:rPr>
       </w:pPr>
-      <w:bookmarkStart w:id="63" w:name="_Toc59875150"/>
+      <w:bookmarkStart w:id="64" w:name="_Toc59875150"/>
       <w:r>
         <w:rPr>
           <w:rFonts w:ascii="Arial" w:hAnsi="Arial" w:cs="Arial"/>
@@ -16624,7 +16630,7 @@
         </w:rPr>
         <w:t>MVC</w:t>
       </w:r>
-      <w:bookmarkEnd w:id="63"/>
+      <w:bookmarkEnd w:id="64"/>
     </w:p>
     <w:p>
       <w:pPr>
@@ -16643,8 +16649,8 @@
           <w:lang w:val="id-ID"/>
         </w:rPr>
       </w:pPr>
-      <w:bookmarkStart w:id="64" w:name="_Toc59821578"/>
-      <w:bookmarkStart w:id="65" w:name="_Toc59875357"/>
+      <w:bookmarkStart w:id="65" w:name="_Toc59821578"/>
+      <w:bookmarkStart w:id="66" w:name="_Toc59875357"/>
       <w:r>
         <w:rPr>
           <w:rFonts w:ascii="Arial" w:hAnsi="Arial" w:cs="Arial"/>
@@ -16655,8 +16661,8 @@
         </w:rPr>
         <w:t>Framework Vue.js</w:t>
       </w:r>
-      <w:bookmarkEnd w:id="64"/>
       <w:bookmarkEnd w:id="65"/>
+      <w:bookmarkEnd w:id="66"/>
     </w:p>
     <w:p>
       <w:pPr>
@@ -16912,8 +16918,8 @@
           <w:lang w:val="id-ID"/>
         </w:rPr>
       </w:pPr>
-      <w:bookmarkStart w:id="66" w:name="_Toc59821579"/>
-      <w:bookmarkStart w:id="67" w:name="_Toc59875358"/>
+      <w:bookmarkStart w:id="67" w:name="_Toc59821579"/>
+      <w:bookmarkStart w:id="68" w:name="_Toc59875358"/>
       <w:r>
         <w:rPr>
           <w:rFonts w:ascii="Arial" w:hAnsi="Arial" w:cs="Arial"/>
@@ -16923,8 +16929,8 @@
         </w:rPr>
         <w:t>REST API</w:t>
       </w:r>
-      <w:bookmarkEnd w:id="66"/>
       <w:bookmarkEnd w:id="67"/>
+      <w:bookmarkEnd w:id="68"/>
     </w:p>
     <w:p>
       <w:pPr>
@@ -17007,8 +17013,8 @@
           <w:lang w:val="id-ID"/>
         </w:rPr>
       </w:pPr>
-      <w:bookmarkStart w:id="68" w:name="_Toc59821580"/>
-      <w:bookmarkStart w:id="69" w:name="_Toc59875359"/>
+      <w:bookmarkStart w:id="69" w:name="_Toc59821580"/>
+      <w:bookmarkStart w:id="70" w:name="_Toc59875359"/>
       <w:r>
         <w:rPr>
           <w:rFonts w:ascii="Arial" w:hAnsi="Arial" w:cs="Arial"/>
@@ -17019,8 +17025,8 @@
         <w:lastRenderedPageBreak/>
         <w:t>JSON</w:t>
       </w:r>
-      <w:bookmarkEnd w:id="68"/>
       <w:bookmarkEnd w:id="69"/>
+      <w:bookmarkEnd w:id="70"/>
     </w:p>
     <w:p>
       <w:pPr>
@@ -17127,8 +17133,8 @@
           <w:szCs w:val="22"/>
         </w:rPr>
       </w:pPr>
-      <w:bookmarkStart w:id="70" w:name="_Toc59821581"/>
-      <w:bookmarkStart w:id="71" w:name="_Toc59875360"/>
+      <w:bookmarkStart w:id="71" w:name="_Toc59821581"/>
+      <w:bookmarkStart w:id="72" w:name="_Toc59875360"/>
       <w:r>
         <w:rPr>
           <w:rFonts w:ascii="Arial" w:hAnsi="Arial" w:cs="Arial"/>
@@ -17138,8 +17144,8 @@
         </w:rPr>
         <w:t>Black Box Testing</w:t>
       </w:r>
-      <w:bookmarkEnd w:id="70"/>
       <w:bookmarkEnd w:id="71"/>
+      <w:bookmarkEnd w:id="72"/>
     </w:p>
     <w:p>
       <w:pPr>
@@ -17350,9 +17356,8 @@
           <w:bCs/>
         </w:rPr>
         <w:sectPr>
-          <w:headerReference w:type="even" r:id="rId34"/>
-          <w:headerReference w:type="default" r:id="rId35"/>
-          <w:headerReference w:type="first" r:id="rId36"/>
+          <w:headerReference w:type="even" r:id="rId31"/>
+          <w:headerReference w:type="default" r:id="rId32"/>
           <w:pgSz w:w="11906" w:h="16838" w:code="9"/>
           <w:pgMar w:top="1701" w:right="1701" w:bottom="1701" w:left="2268" w:header="720" w:footer="720" w:gutter="0"/>
           <w:cols w:space="720"/>
@@ -17373,8 +17378,8 @@
           <w:lang w:val="en-ID"/>
         </w:rPr>
       </w:pPr>
-      <w:bookmarkStart w:id="72" w:name="_Toc59821582"/>
-      <w:bookmarkStart w:id="73" w:name="_Toc59875361"/>
+      <w:bookmarkStart w:id="73" w:name="_Toc59821582"/>
+      <w:bookmarkStart w:id="74" w:name="_Toc59875361"/>
       <w:r>
         <w:rPr>
           <w:rFonts w:ascii="Arial" w:hAnsi="Arial" w:cs="Arial"/>
@@ -17393,8 +17398,8 @@
         </w:rPr>
         <w:t>I</w:t>
       </w:r>
-      <w:bookmarkStart w:id="74" w:name="_Toc59821583"/>
-      <w:bookmarkEnd w:id="72"/>
+      <w:bookmarkStart w:id="75" w:name="_Toc59821583"/>
+      <w:bookmarkEnd w:id="73"/>
       <w:r>
         <w:rPr>
           <w:rFonts w:ascii="Arial" w:hAnsi="Arial" w:cs="Arial"/>
@@ -17426,8 +17431,8 @@
         </w:rPr>
         <w:t>METODE PENELITIAN</w:t>
       </w:r>
-      <w:bookmarkEnd w:id="73"/>
       <w:bookmarkEnd w:id="74"/>
+      <w:bookmarkEnd w:id="75"/>
     </w:p>
     <w:p>
       <w:pPr>
@@ -17455,9 +17460,9 @@
           <w:szCs w:val="22"/>
         </w:rPr>
       </w:pPr>
-      <w:bookmarkStart w:id="75" w:name="_Toc21593032"/>
-      <w:bookmarkStart w:id="76" w:name="_Toc59821584"/>
-      <w:bookmarkStart w:id="77" w:name="_Toc59875362"/>
+      <w:bookmarkStart w:id="76" w:name="_Toc21593032"/>
+      <w:bookmarkStart w:id="77" w:name="_Toc59821584"/>
+      <w:bookmarkStart w:id="78" w:name="_Toc59875362"/>
       <w:r>
         <w:rPr>
           <w:rFonts w:ascii="Arial" w:hAnsi="Arial" w:cs="Arial"/>
@@ -17466,9 +17471,9 @@
         </w:rPr>
         <w:t>Pengumpulan Data</w:t>
       </w:r>
-      <w:bookmarkEnd w:id="75"/>
       <w:bookmarkEnd w:id="76"/>
       <w:bookmarkEnd w:id="77"/>
+      <w:bookmarkEnd w:id="78"/>
     </w:p>
     <w:p>
       <w:pPr>
@@ -17736,9 +17741,9 @@
           <w:szCs w:val="22"/>
         </w:rPr>
       </w:pPr>
-      <w:bookmarkStart w:id="78" w:name="_Toc21593033"/>
-      <w:bookmarkStart w:id="79" w:name="_Toc59821585"/>
-      <w:bookmarkStart w:id="80" w:name="_Toc59875363"/>
+      <w:bookmarkStart w:id="79" w:name="_Toc21593033"/>
+      <w:bookmarkStart w:id="80" w:name="_Toc59821585"/>
+      <w:bookmarkStart w:id="81" w:name="_Toc59875363"/>
       <w:r>
         <w:rPr>
           <w:rFonts w:ascii="Arial" w:hAnsi="Arial" w:cs="Arial"/>
@@ -17747,9 +17752,9 @@
         </w:rPr>
         <w:t>Analisis Sistem</w:t>
       </w:r>
-      <w:bookmarkEnd w:id="78"/>
       <w:bookmarkEnd w:id="79"/>
       <w:bookmarkEnd w:id="80"/>
+      <w:bookmarkEnd w:id="81"/>
     </w:p>
     <w:p>
       <w:pPr>
@@ -17880,9 +17885,9 @@
           <w:szCs w:val="22"/>
         </w:rPr>
       </w:pPr>
-      <w:bookmarkStart w:id="81" w:name="_Toc21593034"/>
-      <w:bookmarkStart w:id="82" w:name="_Toc59821586"/>
-      <w:bookmarkStart w:id="83" w:name="_Toc59875364"/>
+      <w:bookmarkStart w:id="82" w:name="_Toc21593034"/>
+      <w:bookmarkStart w:id="83" w:name="_Toc59821586"/>
+      <w:bookmarkStart w:id="84" w:name="_Toc59875364"/>
       <w:r>
         <w:rPr>
           <w:rFonts w:ascii="Arial" w:hAnsi="Arial" w:cs="Arial"/>
@@ -17899,9 +17904,9 @@
         </w:rPr>
         <w:t xml:space="preserve"> Sistem</w:t>
       </w:r>
-      <w:bookmarkEnd w:id="81"/>
       <w:bookmarkEnd w:id="82"/>
       <w:bookmarkEnd w:id="83"/>
+      <w:bookmarkEnd w:id="84"/>
     </w:p>
     <w:p>
       <w:pPr>
@@ -18051,9 +18056,9 @@
           <w:szCs w:val="22"/>
         </w:rPr>
       </w:pPr>
-      <w:bookmarkStart w:id="84" w:name="_Toc21593035"/>
-      <w:bookmarkStart w:id="85" w:name="_Toc59821587"/>
-      <w:bookmarkStart w:id="86" w:name="_Toc59875365"/>
+      <w:bookmarkStart w:id="85" w:name="_Toc21593035"/>
+      <w:bookmarkStart w:id="86" w:name="_Toc59821587"/>
+      <w:bookmarkStart w:id="87" w:name="_Toc59875365"/>
       <w:r>
         <w:rPr>
           <w:rFonts w:ascii="Arial" w:hAnsi="Arial" w:cs="Arial"/>
@@ -18062,9 +18067,9 @@
         </w:rPr>
         <w:t>Implementasi Sistem</w:t>
       </w:r>
-      <w:bookmarkEnd w:id="84"/>
       <w:bookmarkEnd w:id="85"/>
       <w:bookmarkEnd w:id="86"/>
+      <w:bookmarkEnd w:id="87"/>
     </w:p>
     <w:p>
       <w:pPr>
@@ -18240,9 +18245,9 @@
           <w:szCs w:val="22"/>
         </w:rPr>
       </w:pPr>
-      <w:bookmarkStart w:id="87" w:name="_Toc21593036"/>
-      <w:bookmarkStart w:id="88" w:name="_Toc59821588"/>
-      <w:bookmarkStart w:id="89" w:name="_Toc59875366"/>
+      <w:bookmarkStart w:id="88" w:name="_Toc21593036"/>
+      <w:bookmarkStart w:id="89" w:name="_Toc59821588"/>
+      <w:bookmarkStart w:id="90" w:name="_Toc59875366"/>
       <w:r>
         <w:rPr>
           <w:rFonts w:ascii="Arial" w:hAnsi="Arial" w:cs="Arial"/>
@@ -18251,9 +18256,9 @@
         </w:rPr>
         <w:t>Pengujian Sistem</w:t>
       </w:r>
-      <w:bookmarkEnd w:id="87"/>
       <w:bookmarkEnd w:id="88"/>
       <w:bookmarkEnd w:id="89"/>
+      <w:bookmarkEnd w:id="90"/>
     </w:p>
     <w:p>
       <w:pPr>
@@ -18352,7 +18357,7 @@
           <w:szCs w:val="22"/>
         </w:rPr>
       </w:pPr>
-      <w:bookmarkStart w:id="90" w:name="_Toc59875367"/>
+      <w:bookmarkStart w:id="91" w:name="_Toc59875367"/>
       <w:r>
         <w:rPr>
           <w:rFonts w:ascii="Arial" w:hAnsi="Arial" w:cs="Arial"/>
@@ -18369,7 +18374,7 @@
         </w:rPr>
         <w:t>ulisan Laporan</w:t>
       </w:r>
-      <w:bookmarkEnd w:id="90"/>
+      <w:bookmarkEnd w:id="91"/>
     </w:p>
     <w:p>
       <w:pPr>
@@ -18416,9 +18421,8 @@
           <w:rFonts w:ascii="Arial" w:hAnsi="Arial" w:cs="Arial"/>
         </w:rPr>
         <w:sectPr>
-          <w:headerReference w:type="even" r:id="rId37"/>
-          <w:headerReference w:type="default" r:id="rId38"/>
-          <w:headerReference w:type="first" r:id="rId39"/>
+          <w:headerReference w:type="default" r:id="rId33"/>
+          <w:headerReference w:type="first" r:id="rId34"/>
           <w:pgSz w:w="11906" w:h="16838" w:code="9"/>
           <w:pgMar w:top="1701" w:right="1701" w:bottom="1701" w:left="2268" w:header="720" w:footer="720" w:gutter="0"/>
           <w:cols w:space="720"/>
@@ -18443,8 +18447,8 @@
           <w:lang w:val="id-ID"/>
         </w:rPr>
       </w:pPr>
-      <w:bookmarkStart w:id="91" w:name="_Toc59821589"/>
-      <w:bookmarkStart w:id="92" w:name="_Toc59875368"/>
+      <w:bookmarkStart w:id="92" w:name="_Toc59821589"/>
+      <w:bookmarkStart w:id="93" w:name="_Toc59875368"/>
       <w:r>
         <w:rPr>
           <w:rFonts w:ascii="Arial" w:hAnsi="Arial" w:cs="Arial"/>
@@ -18455,7 +18459,7 @@
         <w:lastRenderedPageBreak/>
         <w:t>BAB IV</w:t>
       </w:r>
-      <w:bookmarkEnd w:id="91"/>
+      <w:bookmarkEnd w:id="92"/>
       <w:r>
         <w:rPr>
           <w:rFonts w:ascii="Arial" w:hAnsi="Arial" w:cs="Arial"/>
@@ -18465,7 +18469,7 @@
         </w:rPr>
         <w:t xml:space="preserve"> </w:t>
       </w:r>
-      <w:bookmarkStart w:id="93" w:name="_Toc59821590"/>
+      <w:bookmarkStart w:id="94" w:name="_Toc59821590"/>
     </w:p>
     <w:p>
       <w:pPr>
@@ -18492,8 +18496,8 @@
         </w:rPr>
         <w:t>JADWAL KERJA</w:t>
       </w:r>
-      <w:bookmarkEnd w:id="92"/>
       <w:bookmarkEnd w:id="93"/>
+      <w:bookmarkEnd w:id="94"/>
     </w:p>
     <w:p>
       <w:pPr>
@@ -18584,7 +18588,7 @@
           <w:szCs w:val="22"/>
         </w:rPr>
       </w:pPr>
-      <w:bookmarkStart w:id="94" w:name="_Toc59874812"/>
+      <w:bookmarkStart w:id="95" w:name="_Toc59874812"/>
       <w:r>
         <w:rPr>
           <w:rFonts w:ascii="Arial" w:hAnsi="Arial" w:cs="Arial"/>
@@ -18666,7 +18670,7 @@
         </w:rPr>
         <w:t>Jadwal Kerja</w:t>
       </w:r>
-      <w:bookmarkEnd w:id="94"/>
+      <w:bookmarkEnd w:id="95"/>
     </w:p>
     <w:tbl>
       <w:tblPr>
@@ -22727,9 +22731,7 @@
           <w:lang w:val="id-ID"/>
         </w:rPr>
         <w:sectPr>
-          <w:headerReference w:type="even" r:id="rId40"/>
-          <w:headerReference w:type="default" r:id="rId41"/>
-          <w:headerReference w:type="first" r:id="rId42"/>
+          <w:headerReference w:type="first" r:id="rId35"/>
           <w:pgSz w:w="11906" w:h="16838" w:code="9"/>
           <w:pgMar w:top="1701" w:right="1701" w:bottom="1701" w:left="2268" w:header="720" w:footer="720" w:gutter="0"/>
           <w:cols w:space="720"/>
@@ -22753,8 +22755,8 @@
           <w:szCs w:val="28"/>
         </w:rPr>
       </w:pPr>
-      <w:bookmarkStart w:id="95" w:name="_Toc59821591"/>
-      <w:bookmarkStart w:id="96" w:name="_Toc59875369"/>
+      <w:bookmarkStart w:id="96" w:name="_Toc59821591"/>
+      <w:bookmarkStart w:id="97" w:name="_Toc59875369"/>
       <w:r>
         <w:rPr>
           <w:rFonts w:ascii="Arial" w:hAnsi="Arial" w:cs="Arial"/>
@@ -22764,9 +22766,9 @@
         <w:lastRenderedPageBreak/>
         <w:t>DAFTAR PUSTAKA</w:t>
       </w:r>
-      <w:bookmarkEnd w:id="28"/>
-      <w:bookmarkEnd w:id="95"/>
+      <w:bookmarkEnd w:id="29"/>
       <w:bookmarkEnd w:id="96"/>
+      <w:bookmarkEnd w:id="97"/>
     </w:p>
     <w:p>
       <w:pPr>
@@ -23711,9 +23713,7 @@
       </w:r>
     </w:p>
     <w:sectPr>
-      <w:headerReference w:type="even" r:id="rId43"/>
-      <w:headerReference w:type="default" r:id="rId44"/>
-      <w:headerReference w:type="first" r:id="rId45"/>
+      <w:headerReference w:type="first" r:id="rId36"/>
       <w:pgSz w:w="11906" w:h="16838" w:code="9"/>
       <w:pgMar w:top="1701" w:right="1701" w:bottom="1701" w:left="2268" w:header="720" w:footer="720" w:gutter="0"/>
       <w:cols w:space="720"/>
@@ -24128,7 +24128,7 @@
       <w:rPr>
         <w:noProof/>
       </w:rPr>
-      <w:pict w14:anchorId="2ECBEFA5">
+      <w:pict w14:anchorId="492B6908">
         <v:shapetype id="_x0000_t75" coordsize="21600,21600" o:spt="75" o:preferrelative="t" path="m@4@5l@4@11@9@11@9@5xe" filled="f" stroked="f">
           <v:stroke joinstyle="miter"/>
           <v:formulas>
@@ -24148,8 +24148,9 @@
           <v:path o:extrusionok="f" gradientshapeok="t" o:connecttype="rect"/>
           <o:lock v:ext="edit" aspectratio="t"/>
         </v:shapetype>
-        <v:shape id="WordPictureWatermark277930094" o:spid="_x0000_s2092" type="#_x0000_t75" style="position:absolute;left:0;text-align:left;margin-left:0;margin-top:0;width:301.4pt;height:376.6pt;z-index:-251639808;mso-position-horizontal:center;mso-position-horizontal-relative:margin;mso-position-vertical:center;mso-position-vertical-relative:margin" o:allowincell="f">
-          <v:imagedata r:id="rId1" o:title="logo-sampul-resmi" gain="19661f" blacklevel="22938f"/>
+        <v:shape id="WordPictureWatermark216006282" o:spid="_x0000_s2060" type="#_x0000_t75" style="position:absolute;left:0;text-align:left;margin-left:0;margin-top:0;width:359.9pt;height:359.9pt;z-index:-251657216;mso-position-horizontal:center;mso-position-horizontal-relative:margin;mso-position-vertical:center;mso-position-vertical-relative:margin" o:allowincell="f">
+          <v:imagedata r:id="rId1" o:title="logo1" gain="19661f" blacklevel="22938f"/>
+          <w10:wrap anchorx="margin" anchory="margin"/>
         </v:shape>
       </w:pict>
     </w:r>
@@ -24158,6 +24159,351 @@
 </file>
 
 <file path=word/header10.xml><?xml version="1.0" encoding="utf-8"?>
+<w:hdr xmlns:wpc="http://schemas.microsoft.com/office/word/2010/wordprocessingCanvas" xmlns:cx="http://schemas.microsoft.com/office/drawing/2014/chartex" xmlns:cx1="http://schemas.microsoft.com/office/drawing/2015/9/8/chartex" xmlns:cx2="http://schemas.microsoft.com/office/drawing/2015/10/21/chartex" xmlns:cx3="http://schemas.microsoft.com/office/drawing/2016/5/9/chartex" xmlns:cx4="http://schemas.microsoft.com/office/drawing/2016/5/10/chartex" xmlns:cx5="http://schemas.microsoft.com/office/drawing/2016/5/11/chartex" xmlns:cx6="http://schemas.microsoft.com/office/drawing/2016/5/12/chartex" xmlns:cx7="http://schemas.microsoft.com/office/drawing/2016/5/13/chartex" xmlns:cx8="http://schemas.microsoft.com/office/drawing/2016/5/14/chartex" xmlns:mc="http://schemas.openxmlformats.org/markup-compatibility/2006" xmlns:aink="http://schemas.microsoft.com/office/drawing/2016/ink" xmlns:am3d="http://schemas.microsoft.com/office/drawing/2017/model3d" xmlns:o="urn:schemas-microsoft-com:office:office" xmlns:r="http://schemas.openxmlformats.org/officeDocument/2006/relationships" xmlns:m="http://schemas.openxmlformats.org/officeDocument/2006/math" xmlns:v="urn:schemas-microsoft-com:vml" xmlns:wp14="http://schemas.microsoft.com/office/word/2010/wordprocessingDrawing" xmlns:wp="http://schemas.openxmlformats.org/drawingml/2006/wordprocessingDrawing" xmlns:w10="urn:schemas-microsoft-com:office:word" xmlns:w="http://schemas.openxmlformats.org/wordprocessingml/2006/main" xmlns:w14="http://schemas.microsoft.com/office/word/2010/wordml" xmlns:w15="http://schemas.microsoft.com/office/word/2012/wordml" xmlns:w16cex="http://schemas.microsoft.com/office/word/2018/wordml/cex" xmlns:w16cid="http://schemas.microsoft.com/office/word/2016/wordml/cid" xmlns:w16="http://schemas.microsoft.com/office/word/2018/wordml" xmlns:w16se="http://schemas.microsoft.com/office/word/2015/wordml/symex" xmlns:wpg="http://schemas.microsoft.com/office/word/2010/wordprocessingGroup" xmlns:wpi="http://schemas.microsoft.com/office/word/2010/wordprocessingInk" xmlns:wne="http://schemas.microsoft.com/office/word/2006/wordml" xmlns:wps="http://schemas.microsoft.com/office/word/2010/wordprocessingShape" mc:Ignorable="w14 w15 w16se w16cid w16 w16cex wp14">
+  <w:p>
+    <w:pPr>
+      <w:pStyle w:val="Header"/>
+    </w:pPr>
+    <w:r>
+      <w:rPr>
+        <w:noProof/>
+      </w:rPr>
+      <w:pict w14:anchorId="1F1B7B00">
+        <v:shapetype id="_x0000_t75" coordsize="21600,21600" o:spt="75" o:preferrelative="t" path="m@4@5l@4@11@9@11@9@5xe" filled="f" stroked="f">
+          <v:stroke joinstyle="miter"/>
+          <v:formulas>
+            <v:f eqn="if lineDrawn pixelLineWidth 0"/>
+            <v:f eqn="sum @0 1 0"/>
+            <v:f eqn="sum 0 0 @1"/>
+            <v:f eqn="prod @2 1 2"/>
+            <v:f eqn="prod @3 21600 pixelWidth"/>
+            <v:f eqn="prod @3 21600 pixelHeight"/>
+            <v:f eqn="sum @0 0 1"/>
+            <v:f eqn="prod @6 1 2"/>
+            <v:f eqn="prod @7 21600 pixelWidth"/>
+            <v:f eqn="sum @8 21600 0"/>
+            <v:f eqn="prod @7 21600 pixelHeight"/>
+            <v:f eqn="sum @10 21600 0"/>
+          </v:formulas>
+          <v:path o:extrusionok="f" gradientshapeok="t" o:connecttype="rect"/>
+          <o:lock v:ext="edit" aspectratio="t"/>
+        </v:shapetype>
+        <v:shape id="_x0000_s2067" type="#_x0000_t75" style="position:absolute;left:0;text-align:left;margin-left:0;margin-top:0;width:359.9pt;height:359.9pt;z-index:-251645952;mso-position-horizontal:center;mso-position-horizontal-relative:margin;mso-position-vertical:center;mso-position-vertical-relative:margin" o:allowincell="f">
+          <v:imagedata r:id="rId1" o:title="logo1" gain="19661f" blacklevel="22938f"/>
+          <w10:wrap anchorx="margin" anchory="margin"/>
+        </v:shape>
+      </w:pict>
+    </w:r>
+  </w:p>
+</w:hdr>
+</file>
+
+<file path=word/header11.xml><?xml version="1.0" encoding="utf-8"?>
+<w:hdr xmlns:wpc="http://schemas.microsoft.com/office/word/2010/wordprocessingCanvas" xmlns:cx="http://schemas.microsoft.com/office/drawing/2014/chartex" xmlns:cx1="http://schemas.microsoft.com/office/drawing/2015/9/8/chartex" xmlns:cx2="http://schemas.microsoft.com/office/drawing/2015/10/21/chartex" xmlns:cx3="http://schemas.microsoft.com/office/drawing/2016/5/9/chartex" xmlns:cx4="http://schemas.microsoft.com/office/drawing/2016/5/10/chartex" xmlns:cx5="http://schemas.microsoft.com/office/drawing/2016/5/11/chartex" xmlns:cx6="http://schemas.microsoft.com/office/drawing/2016/5/12/chartex" xmlns:cx7="http://schemas.microsoft.com/office/drawing/2016/5/13/chartex" xmlns:cx8="http://schemas.microsoft.com/office/drawing/2016/5/14/chartex" xmlns:mc="http://schemas.openxmlformats.org/markup-compatibility/2006" xmlns:aink="http://schemas.microsoft.com/office/drawing/2016/ink" xmlns:am3d="http://schemas.microsoft.com/office/drawing/2017/model3d" xmlns:o="urn:schemas-microsoft-com:office:office" xmlns:r="http://schemas.openxmlformats.org/officeDocument/2006/relationships" xmlns:m="http://schemas.openxmlformats.org/officeDocument/2006/math" xmlns:v="urn:schemas-microsoft-com:vml" xmlns:wp14="http://schemas.microsoft.com/office/word/2010/wordprocessingDrawing" xmlns:wp="http://schemas.openxmlformats.org/drawingml/2006/wordprocessingDrawing" xmlns:w10="urn:schemas-microsoft-com:office:word" xmlns:w="http://schemas.openxmlformats.org/wordprocessingml/2006/main" xmlns:w14="http://schemas.microsoft.com/office/word/2010/wordml" xmlns:w15="http://schemas.microsoft.com/office/word/2012/wordml" xmlns:w16cex="http://schemas.microsoft.com/office/word/2018/wordml/cex" xmlns:w16cid="http://schemas.microsoft.com/office/word/2016/wordml/cid" xmlns:w16="http://schemas.microsoft.com/office/word/2018/wordml" xmlns:w16se="http://schemas.microsoft.com/office/word/2015/wordml/symex" xmlns:wpg="http://schemas.microsoft.com/office/word/2010/wordprocessingGroup" xmlns:wpi="http://schemas.microsoft.com/office/word/2010/wordprocessingInk" xmlns:wne="http://schemas.microsoft.com/office/word/2006/wordml" xmlns:wps="http://schemas.microsoft.com/office/word/2010/wordprocessingShape" mc:Ignorable="w14 w15 w16se w16cid w16 w16cex wp14">
+  <w:p>
+    <w:pPr>
+      <w:pStyle w:val="Header"/>
+    </w:pPr>
+    <w:r>
+      <w:rPr>
+        <w:noProof/>
+      </w:rPr>
+      <w:pict w14:anchorId="1070C16E">
+        <v:shapetype id="_x0000_t75" coordsize="21600,21600" o:spt="75" o:preferrelative="t" path="m@4@5l@4@11@9@11@9@5xe" filled="f" stroked="f">
+          <v:stroke joinstyle="miter"/>
+          <v:formulas>
+            <v:f eqn="if lineDrawn pixelLineWidth 0"/>
+            <v:f eqn="sum @0 1 0"/>
+            <v:f eqn="sum 0 0 @1"/>
+            <v:f eqn="prod @2 1 2"/>
+            <v:f eqn="prod @3 21600 pixelWidth"/>
+            <v:f eqn="prod @3 21600 pixelHeight"/>
+            <v:f eqn="sum @0 0 1"/>
+            <v:f eqn="prod @6 1 2"/>
+            <v:f eqn="prod @7 21600 pixelWidth"/>
+            <v:f eqn="sum @8 21600 0"/>
+            <v:f eqn="prod @7 21600 pixelHeight"/>
+            <v:f eqn="sum @10 21600 0"/>
+          </v:formulas>
+          <v:path o:extrusionok="f" gradientshapeok="t" o:connecttype="rect"/>
+          <o:lock v:ext="edit" aspectratio="t"/>
+        </v:shapetype>
+        <v:shape id="_x0000_s2068" type="#_x0000_t75" style="position:absolute;left:0;text-align:left;margin-left:0;margin-top:0;width:359.9pt;height:359.9pt;z-index:-251643904;mso-position-horizontal:center;mso-position-horizontal-relative:margin;mso-position-vertical:center;mso-position-vertical-relative:margin" o:allowincell="f">
+          <v:imagedata r:id="rId1" o:title="logo1" gain="19661f" blacklevel="22938f"/>
+          <w10:wrap anchorx="margin" anchory="margin"/>
+        </v:shape>
+      </w:pict>
+    </w:r>
+  </w:p>
+</w:hdr>
+</file>
+
+<file path=word/header12.xml><?xml version="1.0" encoding="utf-8"?>
+<w:hdr xmlns:wpc="http://schemas.microsoft.com/office/word/2010/wordprocessingCanvas" xmlns:cx="http://schemas.microsoft.com/office/drawing/2014/chartex" xmlns:cx1="http://schemas.microsoft.com/office/drawing/2015/9/8/chartex" xmlns:cx2="http://schemas.microsoft.com/office/drawing/2015/10/21/chartex" xmlns:cx3="http://schemas.microsoft.com/office/drawing/2016/5/9/chartex" xmlns:cx4="http://schemas.microsoft.com/office/drawing/2016/5/10/chartex" xmlns:cx5="http://schemas.microsoft.com/office/drawing/2016/5/11/chartex" xmlns:cx6="http://schemas.microsoft.com/office/drawing/2016/5/12/chartex" xmlns:cx7="http://schemas.microsoft.com/office/drawing/2016/5/13/chartex" xmlns:cx8="http://schemas.microsoft.com/office/drawing/2016/5/14/chartex" xmlns:mc="http://schemas.openxmlformats.org/markup-compatibility/2006" xmlns:aink="http://schemas.microsoft.com/office/drawing/2016/ink" xmlns:am3d="http://schemas.microsoft.com/office/drawing/2017/model3d" xmlns:o="urn:schemas-microsoft-com:office:office" xmlns:r="http://schemas.openxmlformats.org/officeDocument/2006/relationships" xmlns:m="http://schemas.openxmlformats.org/officeDocument/2006/math" xmlns:v="urn:schemas-microsoft-com:vml" xmlns:wp14="http://schemas.microsoft.com/office/word/2010/wordprocessingDrawing" xmlns:wp="http://schemas.openxmlformats.org/drawingml/2006/wordprocessingDrawing" xmlns:w10="urn:schemas-microsoft-com:office:word" xmlns:w="http://schemas.openxmlformats.org/wordprocessingml/2006/main" xmlns:w14="http://schemas.microsoft.com/office/word/2010/wordml" xmlns:w15="http://schemas.microsoft.com/office/word/2012/wordml" xmlns:w16cex="http://schemas.microsoft.com/office/word/2018/wordml/cex" xmlns:w16cid="http://schemas.microsoft.com/office/word/2016/wordml/cid" xmlns:w16="http://schemas.microsoft.com/office/word/2018/wordml" xmlns:w16se="http://schemas.microsoft.com/office/word/2015/wordml/symex" xmlns:wpg="http://schemas.microsoft.com/office/word/2010/wordprocessingGroup" xmlns:wpi="http://schemas.microsoft.com/office/word/2010/wordprocessingInk" xmlns:wne="http://schemas.microsoft.com/office/word/2006/wordml" xmlns:wps="http://schemas.microsoft.com/office/word/2010/wordprocessingShape" mc:Ignorable="w14 w15 w16se w16cid w16 w16cex wp14">
+  <w:p>
+    <w:pPr>
+      <w:pStyle w:val="Header"/>
+    </w:pPr>
+    <w:r>
+      <w:rPr>
+        <w:noProof/>
+      </w:rPr>
+      <w:pict w14:anchorId="2C3C20A4">
+        <v:shapetype id="_x0000_t75" coordsize="21600,21600" o:spt="75" o:preferrelative="t" path="m@4@5l@4@11@9@11@9@5xe" filled="f" stroked="f">
+          <v:stroke joinstyle="miter"/>
+          <v:formulas>
+            <v:f eqn="if lineDrawn pixelLineWidth 0"/>
+            <v:f eqn="sum @0 1 0"/>
+            <v:f eqn="sum 0 0 @1"/>
+            <v:f eqn="prod @2 1 2"/>
+            <v:f eqn="prod @3 21600 pixelWidth"/>
+            <v:f eqn="prod @3 21600 pixelHeight"/>
+            <v:f eqn="sum @0 0 1"/>
+            <v:f eqn="prod @6 1 2"/>
+            <v:f eqn="prod @7 21600 pixelWidth"/>
+            <v:f eqn="sum @8 21600 0"/>
+            <v:f eqn="prod @7 21600 pixelHeight"/>
+            <v:f eqn="sum @10 21600 0"/>
+          </v:formulas>
+          <v:path o:extrusionok="f" gradientshapeok="t" o:connecttype="rect"/>
+          <o:lock v:ext="edit" aspectratio="t"/>
+        </v:shapetype>
+        <v:shape id="_x0000_s2069" type="#_x0000_t75" style="position:absolute;left:0;text-align:left;margin-left:0;margin-top:0;width:359.9pt;height:359.9pt;z-index:-251641856;mso-position-horizontal:center;mso-position-horizontal-relative:margin;mso-position-vertical:center;mso-position-vertical-relative:margin" o:allowincell="f">
+          <v:imagedata r:id="rId1" o:title="logo1" gain="19661f" blacklevel="22938f"/>
+          <w10:wrap anchorx="margin" anchory="margin"/>
+        </v:shape>
+      </w:pict>
+    </w:r>
+  </w:p>
+</w:hdr>
+</file>
+
+<file path=word/header2.xml><?xml version="1.0" encoding="utf-8"?>
+<w:hdr xmlns:wpc="http://schemas.microsoft.com/office/word/2010/wordprocessingCanvas" xmlns:cx="http://schemas.microsoft.com/office/drawing/2014/chartex" xmlns:cx1="http://schemas.microsoft.com/office/drawing/2015/9/8/chartex" xmlns:cx2="http://schemas.microsoft.com/office/drawing/2015/10/21/chartex" xmlns:cx3="http://schemas.microsoft.com/office/drawing/2016/5/9/chartex" xmlns:cx4="http://schemas.microsoft.com/office/drawing/2016/5/10/chartex" xmlns:cx5="http://schemas.microsoft.com/office/drawing/2016/5/11/chartex" xmlns:cx6="http://schemas.microsoft.com/office/drawing/2016/5/12/chartex" xmlns:cx7="http://schemas.microsoft.com/office/drawing/2016/5/13/chartex" xmlns:cx8="http://schemas.microsoft.com/office/drawing/2016/5/14/chartex" xmlns:mc="http://schemas.openxmlformats.org/markup-compatibility/2006" xmlns:aink="http://schemas.microsoft.com/office/drawing/2016/ink" xmlns:am3d="http://schemas.microsoft.com/office/drawing/2017/model3d" xmlns:o="urn:schemas-microsoft-com:office:office" xmlns:r="http://schemas.openxmlformats.org/officeDocument/2006/relationships" xmlns:m="http://schemas.openxmlformats.org/officeDocument/2006/math" xmlns:v="urn:schemas-microsoft-com:vml" xmlns:wp14="http://schemas.microsoft.com/office/word/2010/wordprocessingDrawing" xmlns:wp="http://schemas.openxmlformats.org/drawingml/2006/wordprocessingDrawing" xmlns:w10="urn:schemas-microsoft-com:office:word" xmlns:w="http://schemas.openxmlformats.org/wordprocessingml/2006/main" xmlns:w14="http://schemas.microsoft.com/office/word/2010/wordml" xmlns:w15="http://schemas.microsoft.com/office/word/2012/wordml" xmlns:w16cex="http://schemas.microsoft.com/office/word/2018/wordml/cex" xmlns:w16cid="http://schemas.microsoft.com/office/word/2016/wordml/cid" xmlns:w16="http://schemas.microsoft.com/office/word/2018/wordml" xmlns:w16se="http://schemas.microsoft.com/office/word/2015/wordml/symex" xmlns:wpg="http://schemas.microsoft.com/office/word/2010/wordprocessingGroup" xmlns:wpi="http://schemas.microsoft.com/office/word/2010/wordprocessingInk" xmlns:wne="http://schemas.microsoft.com/office/word/2006/wordml" xmlns:wps="http://schemas.microsoft.com/office/word/2010/wordprocessingShape" mc:Ignorable="w14 w15 w16se w16cid w16 w16cex wp14">
+  <w:p>
+    <w:pPr>
+      <w:pStyle w:val="Header"/>
+    </w:pPr>
+    <w:r>
+      <w:rPr>
+        <w:noProof/>
+      </w:rPr>
+      <w:pict w14:anchorId="5B27C3BF">
+        <v:shapetype id="_x0000_t75" coordsize="21600,21600" o:spt="75" o:preferrelative="t" path="m@4@5l@4@11@9@11@9@5xe" filled="f" stroked="f">
+          <v:stroke joinstyle="miter"/>
+          <v:formulas>
+            <v:f eqn="if lineDrawn pixelLineWidth 0"/>
+            <v:f eqn="sum @0 1 0"/>
+            <v:f eqn="sum 0 0 @1"/>
+            <v:f eqn="prod @2 1 2"/>
+            <v:f eqn="prod @3 21600 pixelWidth"/>
+            <v:f eqn="prod @3 21600 pixelHeight"/>
+            <v:f eqn="sum @0 0 1"/>
+            <v:f eqn="prod @6 1 2"/>
+            <v:f eqn="prod @7 21600 pixelWidth"/>
+            <v:f eqn="sum @8 21600 0"/>
+            <v:f eqn="prod @7 21600 pixelHeight"/>
+            <v:f eqn="sum @10 21600 0"/>
+          </v:formulas>
+          <v:path o:extrusionok="f" gradientshapeok="t" o:connecttype="rect"/>
+          <o:lock v:ext="edit" aspectratio="t"/>
+        </v:shapetype>
+        <v:shape id="WordPictureWatermark216006283" o:spid="_x0000_s2061" type="#_x0000_t75" style="position:absolute;left:0;text-align:left;margin-left:0;margin-top:0;width:359.9pt;height:359.9pt;z-index:-251656192;mso-position-horizontal:center;mso-position-horizontal-relative:margin;mso-position-vertical:center;mso-position-vertical-relative:margin" o:allowincell="f">
+          <v:imagedata r:id="rId1" o:title="logo1" gain="19661f" blacklevel="22938f"/>
+          <w10:wrap anchorx="margin" anchory="margin"/>
+        </v:shape>
+      </w:pict>
+    </w:r>
+  </w:p>
+</w:hdr>
+</file>
+
+<file path=word/header3.xml><?xml version="1.0" encoding="utf-8"?>
+<w:hdr xmlns:wpc="http://schemas.microsoft.com/office/word/2010/wordprocessingCanvas" xmlns:cx="http://schemas.microsoft.com/office/drawing/2014/chartex" xmlns:cx1="http://schemas.microsoft.com/office/drawing/2015/9/8/chartex" xmlns:cx2="http://schemas.microsoft.com/office/drawing/2015/10/21/chartex" xmlns:cx3="http://schemas.microsoft.com/office/drawing/2016/5/9/chartex" xmlns:cx4="http://schemas.microsoft.com/office/drawing/2016/5/10/chartex" xmlns:cx5="http://schemas.microsoft.com/office/drawing/2016/5/11/chartex" xmlns:cx6="http://schemas.microsoft.com/office/drawing/2016/5/12/chartex" xmlns:cx7="http://schemas.microsoft.com/office/drawing/2016/5/13/chartex" xmlns:cx8="http://schemas.microsoft.com/office/drawing/2016/5/14/chartex" xmlns:mc="http://schemas.openxmlformats.org/markup-compatibility/2006" xmlns:aink="http://schemas.microsoft.com/office/drawing/2016/ink" xmlns:am3d="http://schemas.microsoft.com/office/drawing/2017/model3d" xmlns:o="urn:schemas-microsoft-com:office:office" xmlns:r="http://schemas.openxmlformats.org/officeDocument/2006/relationships" xmlns:m="http://schemas.openxmlformats.org/officeDocument/2006/math" xmlns:v="urn:schemas-microsoft-com:vml" xmlns:wp14="http://schemas.microsoft.com/office/word/2010/wordprocessingDrawing" xmlns:wp="http://schemas.openxmlformats.org/drawingml/2006/wordprocessingDrawing" xmlns:w10="urn:schemas-microsoft-com:office:word" xmlns:w="http://schemas.openxmlformats.org/wordprocessingml/2006/main" xmlns:w14="http://schemas.microsoft.com/office/word/2010/wordml" xmlns:w15="http://schemas.microsoft.com/office/word/2012/wordml" xmlns:w16cex="http://schemas.microsoft.com/office/word/2018/wordml/cex" xmlns:w16cid="http://schemas.microsoft.com/office/word/2016/wordml/cid" xmlns:w16="http://schemas.microsoft.com/office/word/2018/wordml" xmlns:w16se="http://schemas.microsoft.com/office/word/2015/wordml/symex" xmlns:wpg="http://schemas.microsoft.com/office/word/2010/wordprocessingGroup" xmlns:wpi="http://schemas.microsoft.com/office/word/2010/wordprocessingInk" xmlns:wne="http://schemas.microsoft.com/office/word/2006/wordml" xmlns:wps="http://schemas.microsoft.com/office/word/2010/wordprocessingShape" mc:Ignorable="w14 w15 w16se w16cid w16 w16cex wp14">
+  <w:p>
+    <w:pPr>
+      <w:pStyle w:val="Header"/>
+    </w:pPr>
+    <w:r>
+      <w:rPr>
+        <w:noProof/>
+      </w:rPr>
+      <w:pict w14:anchorId="1E3D452D">
+        <v:shapetype id="_x0000_t75" coordsize="21600,21600" o:spt="75" o:preferrelative="t" path="m@4@5l@4@11@9@11@9@5xe" filled="f" stroked="f">
+          <v:stroke joinstyle="miter"/>
+          <v:formulas>
+            <v:f eqn="if lineDrawn pixelLineWidth 0"/>
+            <v:f eqn="sum @0 1 0"/>
+            <v:f eqn="sum 0 0 @1"/>
+            <v:f eqn="prod @2 1 2"/>
+            <v:f eqn="prod @3 21600 pixelWidth"/>
+            <v:f eqn="prod @3 21600 pixelHeight"/>
+            <v:f eqn="sum @0 0 1"/>
+            <v:f eqn="prod @6 1 2"/>
+            <v:f eqn="prod @7 21600 pixelWidth"/>
+            <v:f eqn="sum @8 21600 0"/>
+            <v:f eqn="prod @7 21600 pixelHeight"/>
+            <v:f eqn="sum @10 21600 0"/>
+          </v:formulas>
+          <v:path o:extrusionok="f" gradientshapeok="t" o:connecttype="rect"/>
+          <o:lock v:ext="edit" aspectratio="t"/>
+        </v:shapetype>
+        <v:shape id="WordPictureWatermark216006281" o:spid="_x0000_s2059" type="#_x0000_t75" style="position:absolute;left:0;text-align:left;margin-left:0;margin-top:0;width:359.9pt;height:359.9pt;z-index:-251658240;mso-position-horizontal:center;mso-position-horizontal-relative:margin;mso-position-vertical:center;mso-position-vertical-relative:margin" o:allowincell="f">
+          <v:imagedata r:id="rId1" o:title="logo1" gain="19661f" blacklevel="22938f"/>
+          <w10:wrap anchorx="margin" anchory="margin"/>
+        </v:shape>
+      </w:pict>
+    </w:r>
+  </w:p>
+</w:hdr>
+</file>
+
+<file path=word/header4.xml><?xml version="1.0" encoding="utf-8"?>
+<w:hdr xmlns:wpc="http://schemas.microsoft.com/office/word/2010/wordprocessingCanvas" xmlns:cx="http://schemas.microsoft.com/office/drawing/2014/chartex" xmlns:cx1="http://schemas.microsoft.com/office/drawing/2015/9/8/chartex" xmlns:cx2="http://schemas.microsoft.com/office/drawing/2015/10/21/chartex" xmlns:cx3="http://schemas.microsoft.com/office/drawing/2016/5/9/chartex" xmlns:cx4="http://schemas.microsoft.com/office/drawing/2016/5/10/chartex" xmlns:cx5="http://schemas.microsoft.com/office/drawing/2016/5/11/chartex" xmlns:cx6="http://schemas.microsoft.com/office/drawing/2016/5/12/chartex" xmlns:cx7="http://schemas.microsoft.com/office/drawing/2016/5/13/chartex" xmlns:cx8="http://schemas.microsoft.com/office/drawing/2016/5/14/chartex" xmlns:mc="http://schemas.openxmlformats.org/markup-compatibility/2006" xmlns:aink="http://schemas.microsoft.com/office/drawing/2016/ink" xmlns:am3d="http://schemas.microsoft.com/office/drawing/2017/model3d" xmlns:o="urn:schemas-microsoft-com:office:office" xmlns:r="http://schemas.openxmlformats.org/officeDocument/2006/relationships" xmlns:m="http://schemas.openxmlformats.org/officeDocument/2006/math" xmlns:v="urn:schemas-microsoft-com:vml" xmlns:wp14="http://schemas.microsoft.com/office/word/2010/wordprocessingDrawing" xmlns:wp="http://schemas.openxmlformats.org/drawingml/2006/wordprocessingDrawing" xmlns:w10="urn:schemas-microsoft-com:office:word" xmlns:w="http://schemas.openxmlformats.org/wordprocessingml/2006/main" xmlns:w14="http://schemas.microsoft.com/office/word/2010/wordml" xmlns:w15="http://schemas.microsoft.com/office/word/2012/wordml" xmlns:w16cex="http://schemas.microsoft.com/office/word/2018/wordml/cex" xmlns:w16cid="http://schemas.microsoft.com/office/word/2016/wordml/cid" xmlns:w16="http://schemas.microsoft.com/office/word/2018/wordml" xmlns:w16se="http://schemas.microsoft.com/office/word/2015/wordml/symex" xmlns:wpg="http://schemas.microsoft.com/office/word/2010/wordprocessingGroup" xmlns:wpi="http://schemas.microsoft.com/office/word/2010/wordprocessingInk" xmlns:wne="http://schemas.microsoft.com/office/word/2006/wordml" xmlns:wps="http://schemas.microsoft.com/office/word/2010/wordprocessingShape" mc:Ignorable="w14 w15 w16se w16cid w16 w16cex wp14">
+  <w:sdt>
+    <w:sdtPr>
+      <w:id w:val="-346638571"/>
+      <w:docPartObj>
+        <w:docPartGallery w:val="Page Numbers (Top of Page)"/>
+        <w:docPartUnique/>
+      </w:docPartObj>
+    </w:sdtPr>
+    <w:sdtEndPr>
+      <w:rPr>
+        <w:noProof/>
+      </w:rPr>
+    </w:sdtEndPr>
+    <w:sdtContent>
+      <w:p>
+        <w:pPr>
+          <w:pStyle w:val="Header"/>
+        </w:pPr>
+        <w:r>
+          <w:fldChar w:fldCharType="begin"/>
+        </w:r>
+        <w:r>
+          <w:instrText xml:space="preserve"> PAGE   \* MERGEFORMAT </w:instrText>
+        </w:r>
+        <w:r>
+          <w:fldChar w:fldCharType="separate"/>
+        </w:r>
+        <w:r>
+          <w:rPr>
+            <w:noProof/>
+          </w:rPr>
+          <w:t>6</w:t>
+        </w:r>
+        <w:r>
+          <w:rPr>
+            <w:noProof/>
+          </w:rPr>
+          <w:fldChar w:fldCharType="end"/>
+        </w:r>
+      </w:p>
+    </w:sdtContent>
+  </w:sdt>
+  <w:p>
+    <w:pPr>
+      <w:pStyle w:val="Header"/>
+    </w:pPr>
+  </w:p>
+</w:hdr>
+</file>
+
+<file path=word/header5.xml><?xml version="1.0" encoding="utf-8"?>
+<w:hdr xmlns:wpc="http://schemas.microsoft.com/office/word/2010/wordprocessingCanvas" xmlns:cx="http://schemas.microsoft.com/office/drawing/2014/chartex" xmlns:cx1="http://schemas.microsoft.com/office/drawing/2015/9/8/chartex" xmlns:cx2="http://schemas.microsoft.com/office/drawing/2015/10/21/chartex" xmlns:cx3="http://schemas.microsoft.com/office/drawing/2016/5/9/chartex" xmlns:cx4="http://schemas.microsoft.com/office/drawing/2016/5/10/chartex" xmlns:cx5="http://schemas.microsoft.com/office/drawing/2016/5/11/chartex" xmlns:cx6="http://schemas.microsoft.com/office/drawing/2016/5/12/chartex" xmlns:cx7="http://schemas.microsoft.com/office/drawing/2016/5/13/chartex" xmlns:cx8="http://schemas.microsoft.com/office/drawing/2016/5/14/chartex" xmlns:mc="http://schemas.openxmlformats.org/markup-compatibility/2006" xmlns:aink="http://schemas.microsoft.com/office/drawing/2016/ink" xmlns:am3d="http://schemas.microsoft.com/office/drawing/2017/model3d" xmlns:o="urn:schemas-microsoft-com:office:office" xmlns:r="http://schemas.openxmlformats.org/officeDocument/2006/relationships" xmlns:m="http://schemas.openxmlformats.org/officeDocument/2006/math" xmlns:v="urn:schemas-microsoft-com:vml" xmlns:wp14="http://schemas.microsoft.com/office/word/2010/wordprocessingDrawing" xmlns:wp="http://schemas.openxmlformats.org/drawingml/2006/wordprocessingDrawing" xmlns:w10="urn:schemas-microsoft-com:office:word" xmlns:w="http://schemas.openxmlformats.org/wordprocessingml/2006/main" xmlns:w14="http://schemas.microsoft.com/office/word/2010/wordml" xmlns:w15="http://schemas.microsoft.com/office/word/2012/wordml" xmlns:w16cex="http://schemas.microsoft.com/office/word/2018/wordml/cex" xmlns:w16cid="http://schemas.microsoft.com/office/word/2016/wordml/cid" xmlns:w16="http://schemas.microsoft.com/office/word/2018/wordml" xmlns:w16se="http://schemas.microsoft.com/office/word/2015/wordml/symex" xmlns:wpg="http://schemas.microsoft.com/office/word/2010/wordprocessingGroup" xmlns:wpi="http://schemas.microsoft.com/office/word/2010/wordprocessingInk" xmlns:wne="http://schemas.microsoft.com/office/word/2006/wordml" xmlns:wps="http://schemas.microsoft.com/office/word/2010/wordprocessingShape" mc:Ignorable="w14 w15 w16se w16cid w16 w16cex wp14">
+  <w:sdt>
+    <w:sdtPr>
+      <w:id w:val="-1476519110"/>
+      <w:docPartObj>
+        <w:docPartGallery w:val="Page Numbers (Top of Page)"/>
+        <w:docPartUnique/>
+      </w:docPartObj>
+    </w:sdtPr>
+    <w:sdtEndPr>
+      <w:rPr>
+        <w:noProof/>
+      </w:rPr>
+    </w:sdtEndPr>
+    <w:sdtContent>
+      <w:p>
+        <w:pPr>
+          <w:pStyle w:val="Header"/>
+          <w:jc w:val="right"/>
+        </w:pPr>
+        <w:r>
+          <w:fldChar w:fldCharType="begin"/>
+        </w:r>
+        <w:r>
+          <w:instrText xml:space="preserve"> PAGE   \* MERGEFORMAT </w:instrText>
+        </w:r>
+        <w:r>
+          <w:fldChar w:fldCharType="separate"/>
+        </w:r>
+        <w:r>
+          <w:rPr>
+            <w:noProof/>
+          </w:rPr>
+          <w:t>5</w:t>
+        </w:r>
+        <w:r>
+          <w:rPr>
+            <w:noProof/>
+          </w:rPr>
+          <w:fldChar w:fldCharType="end"/>
+        </w:r>
+      </w:p>
+    </w:sdtContent>
+  </w:sdt>
+  <w:p>
+    <w:pPr>
+      <w:pStyle w:val="Header"/>
+    </w:pPr>
+  </w:p>
+</w:hdr>
+</file>
+
+<file path=word/header6.xml><?xml version="1.0" encoding="utf-8"?>
+<w:hdr xmlns:wpc="http://schemas.microsoft.com/office/word/2010/wordprocessingCanvas" xmlns:cx="http://schemas.microsoft.com/office/drawing/2014/chartex" xmlns:cx1="http://schemas.microsoft.com/office/drawing/2015/9/8/chartex" xmlns:cx2="http://schemas.microsoft.com/office/drawing/2015/10/21/chartex" xmlns:cx3="http://schemas.microsoft.com/office/drawing/2016/5/9/chartex" xmlns:cx4="http://schemas.microsoft.com/office/drawing/2016/5/10/chartex" xmlns:cx5="http://schemas.microsoft.com/office/drawing/2016/5/11/chartex" xmlns:cx6="http://schemas.microsoft.com/office/drawing/2016/5/12/chartex" xmlns:cx7="http://schemas.microsoft.com/office/drawing/2016/5/13/chartex" xmlns:cx8="http://schemas.microsoft.com/office/drawing/2016/5/14/chartex" xmlns:mc="http://schemas.openxmlformats.org/markup-compatibility/2006" xmlns:aink="http://schemas.microsoft.com/office/drawing/2016/ink" xmlns:am3d="http://schemas.microsoft.com/office/drawing/2017/model3d" xmlns:o="urn:schemas-microsoft-com:office:office" xmlns:r="http://schemas.openxmlformats.org/officeDocument/2006/relationships" xmlns:m="http://schemas.openxmlformats.org/officeDocument/2006/math" xmlns:v="urn:schemas-microsoft-com:vml" xmlns:wp14="http://schemas.microsoft.com/office/word/2010/wordprocessingDrawing" xmlns:wp="http://schemas.openxmlformats.org/drawingml/2006/wordprocessingDrawing" xmlns:w10="urn:schemas-microsoft-com:office:word" xmlns:w="http://schemas.openxmlformats.org/wordprocessingml/2006/main" xmlns:w14="http://schemas.microsoft.com/office/word/2010/wordml" xmlns:w15="http://schemas.microsoft.com/office/word/2012/wordml" xmlns:w16cex="http://schemas.microsoft.com/office/word/2018/wordml/cex" xmlns:w16cid="http://schemas.microsoft.com/office/word/2016/wordml/cid" xmlns:w16="http://schemas.microsoft.com/office/word/2018/wordml" xmlns:w16se="http://schemas.microsoft.com/office/word/2015/wordml/symex" xmlns:wpg="http://schemas.microsoft.com/office/word/2010/wordprocessingGroup" xmlns:wpi="http://schemas.microsoft.com/office/word/2010/wordprocessingInk" xmlns:wne="http://schemas.microsoft.com/office/word/2006/wordml" xmlns:wps="http://schemas.microsoft.com/office/word/2010/wordprocessingShape" mc:Ignorable="w14 w15 w16se w16cid w16 w16cex wp14">
+  <w:p>
+    <w:pPr>
+      <w:pStyle w:val="Header"/>
+    </w:pPr>
+    <w:r>
+      <w:rPr>
+        <w:noProof/>
+      </w:rPr>
+      <w:pict w14:anchorId="13B551F9">
+        <v:shapetype id="_x0000_t75" coordsize="21600,21600" o:spt="75" o:preferrelative="t" path="m@4@5l@4@11@9@11@9@5xe" filled="f" stroked="f">
+          <v:stroke joinstyle="miter"/>
+          <v:formulas>
+            <v:f eqn="if lineDrawn pixelLineWidth 0"/>
+            <v:f eqn="sum @0 1 0"/>
+            <v:f eqn="sum 0 0 @1"/>
+            <v:f eqn="prod @2 1 2"/>
+            <v:f eqn="prod @3 21600 pixelWidth"/>
+            <v:f eqn="prod @3 21600 pixelHeight"/>
+            <v:f eqn="sum @0 0 1"/>
+            <v:f eqn="prod @6 1 2"/>
+            <v:f eqn="prod @7 21600 pixelWidth"/>
+            <v:f eqn="sum @8 21600 0"/>
+            <v:f eqn="prod @7 21600 pixelHeight"/>
+            <v:f eqn="sum @10 21600 0"/>
+          </v:formulas>
+          <v:path o:extrusionok="f" gradientshapeok="t" o:connecttype="rect"/>
+          <o:lock v:ext="edit" aspectratio="t"/>
+        </v:shapetype>
+        <v:shape id="_x0000_s2066" type="#_x0000_t75" style="position:absolute;left:0;text-align:left;margin-left:0;margin-top:0;width:359.9pt;height:359.9pt;z-index:-251648000;mso-position-horizontal:center;mso-position-horizontal-relative:margin;mso-position-vertical:center;mso-position-vertical-relative:margin" o:allowincell="f">
+          <v:imagedata r:id="rId1" o:title="logo1" gain="19661f" blacklevel="22938f"/>
+          <w10:wrap anchorx="margin" anchory="margin"/>
+        </v:shape>
+      </w:pict>
+    </w:r>
+  </w:p>
+</w:hdr>
+</file>
+
+<file path=word/header7.xml><?xml version="1.0" encoding="utf-8"?>
 <w:hdr xmlns:wpc="http://schemas.microsoft.com/office/word/2010/wordprocessingCanvas" xmlns:cx="http://schemas.microsoft.com/office/drawing/2014/chartex" xmlns:cx1="http://schemas.microsoft.com/office/drawing/2015/9/8/chartex" xmlns:cx2="http://schemas.microsoft.com/office/drawing/2015/10/21/chartex" xmlns:cx3="http://schemas.microsoft.com/office/drawing/2016/5/9/chartex" xmlns:cx4="http://schemas.microsoft.com/office/drawing/2016/5/10/chartex" xmlns:cx5="http://schemas.microsoft.com/office/drawing/2016/5/11/chartex" xmlns:cx6="http://schemas.microsoft.com/office/drawing/2016/5/12/chartex" xmlns:cx7="http://schemas.microsoft.com/office/drawing/2016/5/13/chartex" xmlns:cx8="http://schemas.microsoft.com/office/drawing/2016/5/14/chartex" xmlns:mc="http://schemas.openxmlformats.org/markup-compatibility/2006" xmlns:aink="http://schemas.microsoft.com/office/drawing/2016/ink" xmlns:am3d="http://schemas.microsoft.com/office/drawing/2017/model3d" xmlns:o="urn:schemas-microsoft-com:office:office" xmlns:r="http://schemas.openxmlformats.org/officeDocument/2006/relationships" xmlns:m="http://schemas.openxmlformats.org/officeDocument/2006/math" xmlns:v="urn:schemas-microsoft-com:vml" xmlns:wp14="http://schemas.microsoft.com/office/word/2010/wordprocessingDrawing" xmlns:wp="http://schemas.openxmlformats.org/drawingml/2006/wordprocessingDrawing" xmlns:w10="urn:schemas-microsoft-com:office:word" xmlns:w="http://schemas.openxmlformats.org/wordprocessingml/2006/main" xmlns:w14="http://schemas.microsoft.com/office/word/2010/wordml" xmlns:w15="http://schemas.microsoft.com/office/word/2012/wordml" xmlns:w16cex="http://schemas.microsoft.com/office/word/2018/wordml/cex" xmlns:w16cid="http://schemas.microsoft.com/office/word/2016/wordml/cid" xmlns:w16="http://schemas.microsoft.com/office/word/2018/wordml" xmlns:w16se="http://schemas.microsoft.com/office/word/2015/wordml/symex" xmlns:wpg="http://schemas.microsoft.com/office/word/2010/wordprocessingGroup" xmlns:wpi="http://schemas.microsoft.com/office/word/2010/wordprocessingInk" xmlns:wne="http://schemas.microsoft.com/office/word/2006/wordml" xmlns:wps="http://schemas.microsoft.com/office/word/2010/wordprocessingShape" mc:Ignorable="w14 w15 w16se w16cid w16 w16cex wp14">
   <w:sdt>
     <w:sdtPr>
@@ -24177,35 +24523,6 @@
         <w:pPr>
           <w:pStyle w:val="Header"/>
         </w:pPr>
-        <w:r>
-          <w:rPr>
-            <w:noProof/>
-          </w:rPr>
-          <w:pict w14:anchorId="193F288F">
-            <v:shapetype id="_x0000_t75" coordsize="21600,21600" o:spt="75" o:preferrelative="t" path="m@4@5l@4@11@9@11@9@5xe" filled="f" stroked="f">
-              <v:stroke joinstyle="miter"/>
-              <v:formulas>
-                <v:f eqn="if lineDrawn pixelLineWidth 0"/>
-                <v:f eqn="sum @0 1 0"/>
-                <v:f eqn="sum 0 0 @1"/>
-                <v:f eqn="prod @2 1 2"/>
-                <v:f eqn="prod @3 21600 pixelWidth"/>
-                <v:f eqn="prod @3 21600 pixelHeight"/>
-                <v:f eqn="sum @0 0 1"/>
-                <v:f eqn="prod @6 1 2"/>
-                <v:f eqn="prod @7 21600 pixelWidth"/>
-                <v:f eqn="sum @8 21600 0"/>
-                <v:f eqn="prod @7 21600 pixelHeight"/>
-                <v:f eqn="sum @10 21600 0"/>
-              </v:formulas>
-              <v:path o:extrusionok="f" gradientshapeok="t" o:connecttype="rect"/>
-              <o:lock v:ext="edit" aspectratio="t"/>
-            </v:shapetype>
-            <v:shape id="WordPictureWatermark277930103" o:spid="_x0000_s2101" type="#_x0000_t75" style="position:absolute;left:0;text-align:left;margin-left:0;margin-top:0;width:301.4pt;height:376.6pt;z-index:-251630592;mso-position-horizontal:center;mso-position-horizontal-relative:margin;mso-position-vertical:center;mso-position-vertical-relative:margin" o:allowincell="f">
-              <v:imagedata r:id="rId1" o:title="logo-sampul-resmi" gain="19661f" blacklevel="22938f"/>
-            </v:shape>
-          </w:pict>
-        </w:r>
         <w:r>
           <w:fldChar w:fldCharType="begin"/>
         </w:r>
@@ -24238,7 +24555,7 @@
 </w:hdr>
 </file>
 
-<file path=word/header11.xml><?xml version="1.0" encoding="utf-8"?>
+<file path=word/header8.xml><?xml version="1.0" encoding="utf-8"?>
 <w:hdr xmlns:wpc="http://schemas.microsoft.com/office/word/2010/wordprocessingCanvas" xmlns:cx="http://schemas.microsoft.com/office/drawing/2014/chartex" xmlns:cx1="http://schemas.microsoft.com/office/drawing/2015/9/8/chartex" xmlns:cx2="http://schemas.microsoft.com/office/drawing/2015/10/21/chartex" xmlns:cx3="http://schemas.microsoft.com/office/drawing/2016/5/9/chartex" xmlns:cx4="http://schemas.microsoft.com/office/drawing/2016/5/10/chartex" xmlns:cx5="http://schemas.microsoft.com/office/drawing/2016/5/11/chartex" xmlns:cx6="http://schemas.microsoft.com/office/drawing/2016/5/12/chartex" xmlns:cx7="http://schemas.microsoft.com/office/drawing/2016/5/13/chartex" xmlns:cx8="http://schemas.microsoft.com/office/drawing/2016/5/14/chartex" xmlns:mc="http://schemas.openxmlformats.org/markup-compatibility/2006" xmlns:aink="http://schemas.microsoft.com/office/drawing/2016/ink" xmlns:am3d="http://schemas.microsoft.com/office/drawing/2017/model3d" xmlns:o="urn:schemas-microsoft-com:office:office" xmlns:r="http://schemas.openxmlformats.org/officeDocument/2006/relationships" xmlns:m="http://schemas.openxmlformats.org/officeDocument/2006/math" xmlns:v="urn:schemas-microsoft-com:vml" xmlns:wp14="http://schemas.microsoft.com/office/word/2010/wordprocessingDrawing" xmlns:wp="http://schemas.openxmlformats.org/drawingml/2006/wordprocessingDrawing" xmlns:w10="urn:schemas-microsoft-com:office:word" xmlns:w="http://schemas.openxmlformats.org/wordprocessingml/2006/main" xmlns:w14="http://schemas.microsoft.com/office/word/2010/wordml" xmlns:w15="http://schemas.microsoft.com/office/word/2012/wordml" xmlns:w16cex="http://schemas.microsoft.com/office/word/2018/wordml/cex" xmlns:w16cid="http://schemas.microsoft.com/office/word/2016/wordml/cid" xmlns:w16="http://schemas.microsoft.com/office/word/2018/wordml" xmlns:w16se="http://schemas.microsoft.com/office/word/2015/wordml/symex" xmlns:wpg="http://schemas.microsoft.com/office/word/2010/wordprocessingGroup" xmlns:wpi="http://schemas.microsoft.com/office/word/2010/wordprocessingInk" xmlns:wne="http://schemas.microsoft.com/office/word/2006/wordml" xmlns:wps="http://schemas.microsoft.com/office/word/2010/wordprocessingShape" mc:Ignorable="w14 w15 w16se w16cid w16 w16cex wp14">
   <w:sdt>
     <w:sdtPr>
@@ -24259,35 +24576,6 @@
           <w:pStyle w:val="Header"/>
           <w:jc w:val="right"/>
         </w:pPr>
-        <w:r>
-          <w:rPr>
-            <w:noProof/>
-          </w:rPr>
-          <w:pict w14:anchorId="54B2534F">
-            <v:shapetype id="_x0000_t75" coordsize="21600,21600" o:spt="75" o:preferrelative="t" path="m@4@5l@4@11@9@11@9@5xe" filled="f" stroked="f">
-              <v:stroke joinstyle="miter"/>
-              <v:formulas>
-                <v:f eqn="if lineDrawn pixelLineWidth 0"/>
-                <v:f eqn="sum @0 1 0"/>
-                <v:f eqn="sum 0 0 @1"/>
-                <v:f eqn="prod @2 1 2"/>
-                <v:f eqn="prod @3 21600 pixelWidth"/>
-                <v:f eqn="prod @3 21600 pixelHeight"/>
-                <v:f eqn="sum @0 0 1"/>
-                <v:f eqn="prod @6 1 2"/>
-                <v:f eqn="prod @7 21600 pixelWidth"/>
-                <v:f eqn="sum @8 21600 0"/>
-                <v:f eqn="prod @7 21600 pixelHeight"/>
-                <v:f eqn="sum @10 21600 0"/>
-              </v:formulas>
-              <v:path o:extrusionok="f" gradientshapeok="t" o:connecttype="rect"/>
-              <o:lock v:ext="edit" aspectratio="t"/>
-            </v:shapetype>
-            <v:shape id="WordPictureWatermark277930104" o:spid="_x0000_s2102" type="#_x0000_t75" style="position:absolute;left:0;text-align:left;margin-left:0;margin-top:0;width:301.4pt;height:376.6pt;z-index:-251629568;mso-position-horizontal:center;mso-position-horizontal-relative:margin;mso-position-vertical:center;mso-position-vertical-relative:margin" o:allowincell="f">
-              <v:imagedata r:id="rId1" o:title="logo-sampul-resmi" gain="19661f" blacklevel="22938f"/>
-            </v:shape>
-          </w:pict>
-        </w:r>
         <w:r>
           <w:fldChar w:fldCharType="begin"/>
         </w:r>
@@ -24320,85 +24608,7 @@
 </w:hdr>
 </file>
 
-<file path=word/header12.xml><?xml version="1.0" encoding="utf-8"?>
-<w:hdr xmlns:wpc="http://schemas.microsoft.com/office/word/2010/wordprocessingCanvas" xmlns:cx="http://schemas.microsoft.com/office/drawing/2014/chartex" xmlns:cx1="http://schemas.microsoft.com/office/drawing/2015/9/8/chartex" xmlns:cx2="http://schemas.microsoft.com/office/drawing/2015/10/21/chartex" xmlns:cx3="http://schemas.microsoft.com/office/drawing/2016/5/9/chartex" xmlns:cx4="http://schemas.microsoft.com/office/drawing/2016/5/10/chartex" xmlns:cx5="http://schemas.microsoft.com/office/drawing/2016/5/11/chartex" xmlns:cx6="http://schemas.microsoft.com/office/drawing/2016/5/12/chartex" xmlns:cx7="http://schemas.microsoft.com/office/drawing/2016/5/13/chartex" xmlns:cx8="http://schemas.microsoft.com/office/drawing/2016/5/14/chartex" xmlns:mc="http://schemas.openxmlformats.org/markup-compatibility/2006" xmlns:aink="http://schemas.microsoft.com/office/drawing/2016/ink" xmlns:am3d="http://schemas.microsoft.com/office/drawing/2017/model3d" xmlns:o="urn:schemas-microsoft-com:office:office" xmlns:r="http://schemas.openxmlformats.org/officeDocument/2006/relationships" xmlns:m="http://schemas.openxmlformats.org/officeDocument/2006/math" xmlns:v="urn:schemas-microsoft-com:vml" xmlns:wp14="http://schemas.microsoft.com/office/word/2010/wordprocessingDrawing" xmlns:wp="http://schemas.openxmlformats.org/drawingml/2006/wordprocessingDrawing" xmlns:w10="urn:schemas-microsoft-com:office:word" xmlns:w="http://schemas.openxmlformats.org/wordprocessingml/2006/main" xmlns:w14="http://schemas.microsoft.com/office/word/2010/wordml" xmlns:w15="http://schemas.microsoft.com/office/word/2012/wordml" xmlns:w16cex="http://schemas.microsoft.com/office/word/2018/wordml/cex" xmlns:w16cid="http://schemas.microsoft.com/office/word/2016/wordml/cid" xmlns:w16="http://schemas.microsoft.com/office/word/2018/wordml" xmlns:w16se="http://schemas.microsoft.com/office/word/2015/wordml/symex" xmlns:wpg="http://schemas.microsoft.com/office/word/2010/wordprocessingGroup" xmlns:wpi="http://schemas.microsoft.com/office/word/2010/wordprocessingInk" xmlns:wne="http://schemas.microsoft.com/office/word/2006/wordml" xmlns:wps="http://schemas.microsoft.com/office/word/2010/wordprocessingShape" mc:Ignorable="w14 w15 w16se w16cid w16 w16cex wp14">
-  <w:p>
-    <w:pPr>
-      <w:pStyle w:val="Header"/>
-    </w:pPr>
-    <w:r>
-      <w:rPr>
-        <w:noProof/>
-      </w:rPr>
-      <w:pict w14:anchorId="5DE849F8">
-        <v:shapetype id="_x0000_t75" coordsize="21600,21600" o:spt="75" o:preferrelative="t" path="m@4@5l@4@11@9@11@9@5xe" filled="f" stroked="f">
-          <v:stroke joinstyle="miter"/>
-          <v:formulas>
-            <v:f eqn="if lineDrawn pixelLineWidth 0"/>
-            <v:f eqn="sum @0 1 0"/>
-            <v:f eqn="sum 0 0 @1"/>
-            <v:f eqn="prod @2 1 2"/>
-            <v:f eqn="prod @3 21600 pixelWidth"/>
-            <v:f eqn="prod @3 21600 pixelHeight"/>
-            <v:f eqn="sum @0 0 1"/>
-            <v:f eqn="prod @6 1 2"/>
-            <v:f eqn="prod @7 21600 pixelWidth"/>
-            <v:f eqn="sum @8 21600 0"/>
-            <v:f eqn="prod @7 21600 pixelHeight"/>
-            <v:f eqn="sum @10 21600 0"/>
-          </v:formulas>
-          <v:path o:extrusionok="f" gradientshapeok="t" o:connecttype="rect"/>
-          <o:lock v:ext="edit" aspectratio="t"/>
-        </v:shapetype>
-        <v:shape id="WordPictureWatermark277930102" o:spid="_x0000_s2100" type="#_x0000_t75" style="position:absolute;left:0;text-align:left;margin-left:0;margin-top:0;width:301.4pt;height:376.6pt;z-index:-251631616;mso-position-horizontal:center;mso-position-horizontal-relative:margin;mso-position-vertical:center;mso-position-vertical-relative:margin" o:allowincell="f">
-          <v:imagedata r:id="rId1" o:title="logo-sampul-resmi" gain="19661f" blacklevel="22938f"/>
-        </v:shape>
-      </w:pict>
-    </w:r>
-  </w:p>
-</w:hdr>
-</file>
-
-<file path=word/header13.xml><?xml version="1.0" encoding="utf-8"?>
-<w:hdr xmlns:wpc="http://schemas.microsoft.com/office/word/2010/wordprocessingCanvas" xmlns:cx="http://schemas.microsoft.com/office/drawing/2014/chartex" xmlns:cx1="http://schemas.microsoft.com/office/drawing/2015/9/8/chartex" xmlns:cx2="http://schemas.microsoft.com/office/drawing/2015/10/21/chartex" xmlns:cx3="http://schemas.microsoft.com/office/drawing/2016/5/9/chartex" xmlns:cx4="http://schemas.microsoft.com/office/drawing/2016/5/10/chartex" xmlns:cx5="http://schemas.microsoft.com/office/drawing/2016/5/11/chartex" xmlns:cx6="http://schemas.microsoft.com/office/drawing/2016/5/12/chartex" xmlns:cx7="http://schemas.microsoft.com/office/drawing/2016/5/13/chartex" xmlns:cx8="http://schemas.microsoft.com/office/drawing/2016/5/14/chartex" xmlns:mc="http://schemas.openxmlformats.org/markup-compatibility/2006" xmlns:aink="http://schemas.microsoft.com/office/drawing/2016/ink" xmlns:am3d="http://schemas.microsoft.com/office/drawing/2017/model3d" xmlns:o="urn:schemas-microsoft-com:office:office" xmlns:r="http://schemas.openxmlformats.org/officeDocument/2006/relationships" xmlns:m="http://schemas.openxmlformats.org/officeDocument/2006/math" xmlns:v="urn:schemas-microsoft-com:vml" xmlns:wp14="http://schemas.microsoft.com/office/word/2010/wordprocessingDrawing" xmlns:wp="http://schemas.openxmlformats.org/drawingml/2006/wordprocessingDrawing" xmlns:w10="urn:schemas-microsoft-com:office:word" xmlns:w="http://schemas.openxmlformats.org/wordprocessingml/2006/main" xmlns:w14="http://schemas.microsoft.com/office/word/2010/wordml" xmlns:w15="http://schemas.microsoft.com/office/word/2012/wordml" xmlns:w16cex="http://schemas.microsoft.com/office/word/2018/wordml/cex" xmlns:w16cid="http://schemas.microsoft.com/office/word/2016/wordml/cid" xmlns:w16="http://schemas.microsoft.com/office/word/2018/wordml" xmlns:w16se="http://schemas.microsoft.com/office/word/2015/wordml/symex" xmlns:wpg="http://schemas.microsoft.com/office/word/2010/wordprocessingGroup" xmlns:wpi="http://schemas.microsoft.com/office/word/2010/wordprocessingInk" xmlns:wne="http://schemas.microsoft.com/office/word/2006/wordml" xmlns:wps="http://schemas.microsoft.com/office/word/2010/wordprocessingShape" mc:Ignorable="w14 w15 w16se w16cid w16 w16cex wp14">
-  <w:p>
-    <w:pPr>
-      <w:pStyle w:val="Header"/>
-    </w:pPr>
-    <w:r>
-      <w:rPr>
-        <w:noProof/>
-      </w:rPr>
-      <w:pict w14:anchorId="165A4BDC">
-        <v:shapetype id="_x0000_t75" coordsize="21600,21600" o:spt="75" o:preferrelative="t" path="m@4@5l@4@11@9@11@9@5xe" filled="f" stroked="f">
-          <v:stroke joinstyle="miter"/>
-          <v:formulas>
-            <v:f eqn="if lineDrawn pixelLineWidth 0"/>
-            <v:f eqn="sum @0 1 0"/>
-            <v:f eqn="sum 0 0 @1"/>
-            <v:f eqn="prod @2 1 2"/>
-            <v:f eqn="prod @3 21600 pixelWidth"/>
-            <v:f eqn="prod @3 21600 pixelHeight"/>
-            <v:f eqn="sum @0 0 1"/>
-            <v:f eqn="prod @6 1 2"/>
-            <v:f eqn="prod @7 21600 pixelWidth"/>
-            <v:f eqn="sum @8 21600 0"/>
-            <v:f eqn="prod @7 21600 pixelHeight"/>
-            <v:f eqn="sum @10 21600 0"/>
-          </v:formulas>
-          <v:path o:extrusionok="f" gradientshapeok="t" o:connecttype="rect"/>
-          <o:lock v:ext="edit" aspectratio="t"/>
-        </v:shapetype>
-        <v:shape id="WordPictureWatermark277930106" o:spid="_x0000_s2104" type="#_x0000_t75" style="position:absolute;left:0;text-align:left;margin-left:0;margin-top:0;width:301.4pt;height:376.6pt;z-index:-251627520;mso-position-horizontal:center;mso-position-horizontal-relative:margin;mso-position-vertical:center;mso-position-vertical-relative:margin" o:allowincell="f">
-          <v:imagedata r:id="rId1" o:title="logo-sampul-resmi" gain="19661f" blacklevel="22938f"/>
-        </v:shape>
-      </w:pict>
-    </w:r>
-  </w:p>
-</w:hdr>
-</file>
-
-<file path=word/header14.xml><?xml version="1.0" encoding="utf-8"?>
+<file path=word/header9.xml><?xml version="1.0" encoding="utf-8"?>
 <w:hdr xmlns:wpc="http://schemas.microsoft.com/office/word/2010/wordprocessingCanvas" xmlns:cx="http://schemas.microsoft.com/office/drawing/2014/chartex" xmlns:cx1="http://schemas.microsoft.com/office/drawing/2015/9/8/chartex" xmlns:cx2="http://schemas.microsoft.com/office/drawing/2015/10/21/chartex" xmlns:cx3="http://schemas.microsoft.com/office/drawing/2016/5/9/chartex" xmlns:cx4="http://schemas.microsoft.com/office/drawing/2016/5/10/chartex" xmlns:cx5="http://schemas.microsoft.com/office/drawing/2016/5/11/chartex" xmlns:cx6="http://schemas.microsoft.com/office/drawing/2016/5/12/chartex" xmlns:cx7="http://schemas.microsoft.com/office/drawing/2016/5/13/chartex" xmlns:cx8="http://schemas.microsoft.com/office/drawing/2016/5/14/chartex" xmlns:mc="http://schemas.openxmlformats.org/markup-compatibility/2006" xmlns:aink="http://schemas.microsoft.com/office/drawing/2016/ink" xmlns:am3d="http://schemas.microsoft.com/office/drawing/2017/model3d" xmlns:o="urn:schemas-microsoft-com:office:office" xmlns:r="http://schemas.openxmlformats.org/officeDocument/2006/relationships" xmlns:m="http://schemas.openxmlformats.org/officeDocument/2006/math" xmlns:v="urn:schemas-microsoft-com:vml" xmlns:wp14="http://schemas.microsoft.com/office/word/2010/wordprocessingDrawing" xmlns:wp="http://schemas.openxmlformats.org/drawingml/2006/wordprocessingDrawing" xmlns:w10="urn:schemas-microsoft-com:office:word" xmlns:w="http://schemas.openxmlformats.org/wordprocessingml/2006/main" xmlns:w14="http://schemas.microsoft.com/office/word/2010/wordml" xmlns:w15="http://schemas.microsoft.com/office/word/2012/wordml" xmlns:w16cex="http://schemas.microsoft.com/office/word/2018/wordml/cex" xmlns:w16cid="http://schemas.microsoft.com/office/word/2016/wordml/cid" xmlns:w16="http://schemas.microsoft.com/office/word/2018/wordml" xmlns:w16se="http://schemas.microsoft.com/office/word/2015/wordml/symex" xmlns:wpg="http://schemas.microsoft.com/office/word/2010/wordprocessingGroup" xmlns:wpi="http://schemas.microsoft.com/office/word/2010/wordprocessingInk" xmlns:wne="http://schemas.microsoft.com/office/word/2006/wordml" xmlns:wps="http://schemas.microsoft.com/office/word/2010/wordprocessingShape" mc:Ignorable="w14 w15 w16se w16cid w16 w16cex wp14">
   <w:sdt>
     <w:sdtPr>
@@ -24419,35 +24629,6 @@
           <w:pStyle w:val="Header"/>
           <w:jc w:val="right"/>
         </w:pPr>
-        <w:r>
-          <w:rPr>
-            <w:noProof/>
-          </w:rPr>
-          <w:pict w14:anchorId="70D71481">
-            <v:shapetype id="_x0000_t75" coordsize="21600,21600" o:spt="75" o:preferrelative="t" path="m@4@5l@4@11@9@11@9@5xe" filled="f" stroked="f">
-              <v:stroke joinstyle="miter"/>
-              <v:formulas>
-                <v:f eqn="if lineDrawn pixelLineWidth 0"/>
-                <v:f eqn="sum @0 1 0"/>
-                <v:f eqn="sum 0 0 @1"/>
-                <v:f eqn="prod @2 1 2"/>
-                <v:f eqn="prod @3 21600 pixelWidth"/>
-                <v:f eqn="prod @3 21600 pixelHeight"/>
-                <v:f eqn="sum @0 0 1"/>
-                <v:f eqn="prod @6 1 2"/>
-                <v:f eqn="prod @7 21600 pixelWidth"/>
-                <v:f eqn="sum @8 21600 0"/>
-                <v:f eqn="prod @7 21600 pixelHeight"/>
-                <v:f eqn="sum @10 21600 0"/>
-              </v:formulas>
-              <v:path o:extrusionok="f" gradientshapeok="t" o:connecttype="rect"/>
-              <o:lock v:ext="edit" aspectratio="t"/>
-            </v:shapetype>
-            <v:shape id="WordPictureWatermark277930107" o:spid="_x0000_s2105" type="#_x0000_t75" style="position:absolute;left:0;text-align:left;margin-left:0;margin-top:0;width:301.4pt;height:376.6pt;z-index:-251626496;mso-position-horizontal:center;mso-position-horizontal-relative:margin;mso-position-vertical:center;mso-position-vertical-relative:margin" o:allowincell="f">
-              <v:imagedata r:id="rId1" o:title="logo-sampul-resmi" gain="19661f" blacklevel="22938f"/>
-            </v:shape>
-          </w:pict>
-        </w:r>
         <w:r>
           <w:fldChar w:fldCharType="begin"/>
         </w:r>
@@ -24476,720 +24657,6 @@
     <w:pPr>
       <w:pStyle w:val="Header"/>
     </w:pPr>
-  </w:p>
-</w:hdr>
-</file>
-
-<file path=word/header15.xml><?xml version="1.0" encoding="utf-8"?>
-<w:hdr xmlns:wpc="http://schemas.microsoft.com/office/word/2010/wordprocessingCanvas" xmlns:cx="http://schemas.microsoft.com/office/drawing/2014/chartex" xmlns:cx1="http://schemas.microsoft.com/office/drawing/2015/9/8/chartex" xmlns:cx2="http://schemas.microsoft.com/office/drawing/2015/10/21/chartex" xmlns:cx3="http://schemas.microsoft.com/office/drawing/2016/5/9/chartex" xmlns:cx4="http://schemas.microsoft.com/office/drawing/2016/5/10/chartex" xmlns:cx5="http://schemas.microsoft.com/office/drawing/2016/5/11/chartex" xmlns:cx6="http://schemas.microsoft.com/office/drawing/2016/5/12/chartex" xmlns:cx7="http://schemas.microsoft.com/office/drawing/2016/5/13/chartex" xmlns:cx8="http://schemas.microsoft.com/office/drawing/2016/5/14/chartex" xmlns:mc="http://schemas.openxmlformats.org/markup-compatibility/2006" xmlns:aink="http://schemas.microsoft.com/office/drawing/2016/ink" xmlns:am3d="http://schemas.microsoft.com/office/drawing/2017/model3d" xmlns:o="urn:schemas-microsoft-com:office:office" xmlns:r="http://schemas.openxmlformats.org/officeDocument/2006/relationships" xmlns:m="http://schemas.openxmlformats.org/officeDocument/2006/math" xmlns:v="urn:schemas-microsoft-com:vml" xmlns:wp14="http://schemas.microsoft.com/office/word/2010/wordprocessingDrawing" xmlns:wp="http://schemas.openxmlformats.org/drawingml/2006/wordprocessingDrawing" xmlns:w10="urn:schemas-microsoft-com:office:word" xmlns:w="http://schemas.openxmlformats.org/wordprocessingml/2006/main" xmlns:w14="http://schemas.microsoft.com/office/word/2010/wordml" xmlns:w15="http://schemas.microsoft.com/office/word/2012/wordml" xmlns:w16cex="http://schemas.microsoft.com/office/word/2018/wordml/cex" xmlns:w16cid="http://schemas.microsoft.com/office/word/2016/wordml/cid" xmlns:w16="http://schemas.microsoft.com/office/word/2018/wordml" xmlns:w16se="http://schemas.microsoft.com/office/word/2015/wordml/symex" xmlns:wpg="http://schemas.microsoft.com/office/word/2010/wordprocessingGroup" xmlns:wpi="http://schemas.microsoft.com/office/word/2010/wordprocessingInk" xmlns:wne="http://schemas.microsoft.com/office/word/2006/wordml" xmlns:wps="http://schemas.microsoft.com/office/word/2010/wordprocessingShape" mc:Ignorable="w14 w15 w16se w16cid w16 w16cex wp14">
-  <w:p>
-    <w:pPr>
-      <w:pStyle w:val="Header"/>
-    </w:pPr>
-    <w:r>
-      <w:rPr>
-        <w:noProof/>
-      </w:rPr>
-      <w:pict w14:anchorId="32FC29DD">
-        <v:shapetype id="_x0000_t75" coordsize="21600,21600" o:spt="75" o:preferrelative="t" path="m@4@5l@4@11@9@11@9@5xe" filled="f" stroked="f">
-          <v:stroke joinstyle="miter"/>
-          <v:formulas>
-            <v:f eqn="if lineDrawn pixelLineWidth 0"/>
-            <v:f eqn="sum @0 1 0"/>
-            <v:f eqn="sum 0 0 @1"/>
-            <v:f eqn="prod @2 1 2"/>
-            <v:f eqn="prod @3 21600 pixelWidth"/>
-            <v:f eqn="prod @3 21600 pixelHeight"/>
-            <v:f eqn="sum @0 0 1"/>
-            <v:f eqn="prod @6 1 2"/>
-            <v:f eqn="prod @7 21600 pixelWidth"/>
-            <v:f eqn="sum @8 21600 0"/>
-            <v:f eqn="prod @7 21600 pixelHeight"/>
-            <v:f eqn="sum @10 21600 0"/>
-          </v:formulas>
-          <v:path o:extrusionok="f" gradientshapeok="t" o:connecttype="rect"/>
-          <o:lock v:ext="edit" aspectratio="t"/>
-        </v:shapetype>
-        <v:shape id="WordPictureWatermark277930105" o:spid="_x0000_s2103" type="#_x0000_t75" style="position:absolute;left:0;text-align:left;margin-left:0;margin-top:0;width:301.4pt;height:376.6pt;z-index:-251628544;mso-position-horizontal:center;mso-position-horizontal-relative:margin;mso-position-vertical:center;mso-position-vertical-relative:margin" o:allowincell="f">
-          <v:imagedata r:id="rId1" o:title="logo-sampul-resmi" gain="19661f" blacklevel="22938f"/>
-        </v:shape>
-      </w:pict>
-    </w:r>
-    <w:r>
-      <w:rPr>
-        <w:noProof/>
-      </w:rPr>
-      <w:pict w14:anchorId="1F1B7B00">
-        <v:shape id="_x0000_s2067" type="#_x0000_t75" style="position:absolute;left:0;text-align:left;margin-left:0;margin-top:0;width:359.9pt;height:359.9pt;z-index:-251645952;mso-position-horizontal:center;mso-position-horizontal-relative:margin;mso-position-vertical:center;mso-position-vertical-relative:margin" o:allowincell="f">
-          <v:imagedata r:id="rId2" o:title="logo1" gain="19661f" blacklevel="22938f"/>
-          <w10:wrap anchorx="margin" anchory="margin"/>
-        </v:shape>
-      </w:pict>
-    </w:r>
-  </w:p>
-</w:hdr>
-</file>
-
-<file path=word/header16.xml><?xml version="1.0" encoding="utf-8"?>
-<w:hdr xmlns:wpc="http://schemas.microsoft.com/office/word/2010/wordprocessingCanvas" xmlns:cx="http://schemas.microsoft.com/office/drawing/2014/chartex" xmlns:cx1="http://schemas.microsoft.com/office/drawing/2015/9/8/chartex" xmlns:cx2="http://schemas.microsoft.com/office/drawing/2015/10/21/chartex" xmlns:cx3="http://schemas.microsoft.com/office/drawing/2016/5/9/chartex" xmlns:cx4="http://schemas.microsoft.com/office/drawing/2016/5/10/chartex" xmlns:cx5="http://schemas.microsoft.com/office/drawing/2016/5/11/chartex" xmlns:cx6="http://schemas.microsoft.com/office/drawing/2016/5/12/chartex" xmlns:cx7="http://schemas.microsoft.com/office/drawing/2016/5/13/chartex" xmlns:cx8="http://schemas.microsoft.com/office/drawing/2016/5/14/chartex" xmlns:mc="http://schemas.openxmlformats.org/markup-compatibility/2006" xmlns:aink="http://schemas.microsoft.com/office/drawing/2016/ink" xmlns:am3d="http://schemas.microsoft.com/office/drawing/2017/model3d" xmlns:o="urn:schemas-microsoft-com:office:office" xmlns:r="http://schemas.openxmlformats.org/officeDocument/2006/relationships" xmlns:m="http://schemas.openxmlformats.org/officeDocument/2006/math" xmlns:v="urn:schemas-microsoft-com:vml" xmlns:wp14="http://schemas.microsoft.com/office/word/2010/wordprocessingDrawing" xmlns:wp="http://schemas.openxmlformats.org/drawingml/2006/wordprocessingDrawing" xmlns:w10="urn:schemas-microsoft-com:office:word" xmlns:w="http://schemas.openxmlformats.org/wordprocessingml/2006/main" xmlns:w14="http://schemas.microsoft.com/office/word/2010/wordml" xmlns:w15="http://schemas.microsoft.com/office/word/2012/wordml" xmlns:w16cex="http://schemas.microsoft.com/office/word/2018/wordml/cex" xmlns:w16cid="http://schemas.microsoft.com/office/word/2016/wordml/cid" xmlns:w16="http://schemas.microsoft.com/office/word/2018/wordml" xmlns:w16se="http://schemas.microsoft.com/office/word/2015/wordml/symex" xmlns:wpg="http://schemas.microsoft.com/office/word/2010/wordprocessingGroup" xmlns:wpi="http://schemas.microsoft.com/office/word/2010/wordprocessingInk" xmlns:wne="http://schemas.microsoft.com/office/word/2006/wordml" xmlns:wps="http://schemas.microsoft.com/office/word/2010/wordprocessingShape" mc:Ignorable="w14 w15 w16se w16cid w16 w16cex wp14">
-  <w:p>
-    <w:pPr>
-      <w:pStyle w:val="Header"/>
-    </w:pPr>
-    <w:r>
-      <w:rPr>
-        <w:noProof/>
-      </w:rPr>
-      <w:pict w14:anchorId="6CD32556">
-        <v:shapetype id="_x0000_t75" coordsize="21600,21600" o:spt="75" o:preferrelative="t" path="m@4@5l@4@11@9@11@9@5xe" filled="f" stroked="f">
-          <v:stroke joinstyle="miter"/>
-          <v:formulas>
-            <v:f eqn="if lineDrawn pixelLineWidth 0"/>
-            <v:f eqn="sum @0 1 0"/>
-            <v:f eqn="sum 0 0 @1"/>
-            <v:f eqn="prod @2 1 2"/>
-            <v:f eqn="prod @3 21600 pixelWidth"/>
-            <v:f eqn="prod @3 21600 pixelHeight"/>
-            <v:f eqn="sum @0 0 1"/>
-            <v:f eqn="prod @6 1 2"/>
-            <v:f eqn="prod @7 21600 pixelWidth"/>
-            <v:f eqn="sum @8 21600 0"/>
-            <v:f eqn="prod @7 21600 pixelHeight"/>
-            <v:f eqn="sum @10 21600 0"/>
-          </v:formulas>
-          <v:path o:extrusionok="f" gradientshapeok="t" o:connecttype="rect"/>
-          <o:lock v:ext="edit" aspectratio="t"/>
-        </v:shapetype>
-        <v:shape id="WordPictureWatermark277930109" o:spid="_x0000_s2107" type="#_x0000_t75" style="position:absolute;left:0;text-align:left;margin-left:0;margin-top:0;width:301.4pt;height:376.6pt;z-index:-251624448;mso-position-horizontal:center;mso-position-horizontal-relative:margin;mso-position-vertical:center;mso-position-vertical-relative:margin" o:allowincell="f">
-          <v:imagedata r:id="rId1" o:title="logo-sampul-resmi" gain="19661f" blacklevel="22938f"/>
-        </v:shape>
-      </w:pict>
-    </w:r>
-  </w:p>
-</w:hdr>
-</file>
-
-<file path=word/header17.xml><?xml version="1.0" encoding="utf-8"?>
-<w:hdr xmlns:wpc="http://schemas.microsoft.com/office/word/2010/wordprocessingCanvas" xmlns:cx="http://schemas.microsoft.com/office/drawing/2014/chartex" xmlns:cx1="http://schemas.microsoft.com/office/drawing/2015/9/8/chartex" xmlns:cx2="http://schemas.microsoft.com/office/drawing/2015/10/21/chartex" xmlns:cx3="http://schemas.microsoft.com/office/drawing/2016/5/9/chartex" xmlns:cx4="http://schemas.microsoft.com/office/drawing/2016/5/10/chartex" xmlns:cx5="http://schemas.microsoft.com/office/drawing/2016/5/11/chartex" xmlns:cx6="http://schemas.microsoft.com/office/drawing/2016/5/12/chartex" xmlns:cx7="http://schemas.microsoft.com/office/drawing/2016/5/13/chartex" xmlns:cx8="http://schemas.microsoft.com/office/drawing/2016/5/14/chartex" xmlns:mc="http://schemas.openxmlformats.org/markup-compatibility/2006" xmlns:aink="http://schemas.microsoft.com/office/drawing/2016/ink" xmlns:am3d="http://schemas.microsoft.com/office/drawing/2017/model3d" xmlns:o="urn:schemas-microsoft-com:office:office" xmlns:r="http://schemas.openxmlformats.org/officeDocument/2006/relationships" xmlns:m="http://schemas.openxmlformats.org/officeDocument/2006/math" xmlns:v="urn:schemas-microsoft-com:vml" xmlns:wp14="http://schemas.microsoft.com/office/word/2010/wordprocessingDrawing" xmlns:wp="http://schemas.openxmlformats.org/drawingml/2006/wordprocessingDrawing" xmlns:w10="urn:schemas-microsoft-com:office:word" xmlns:w="http://schemas.openxmlformats.org/wordprocessingml/2006/main" xmlns:w14="http://schemas.microsoft.com/office/word/2010/wordml" xmlns:w15="http://schemas.microsoft.com/office/word/2012/wordml" xmlns:w16cex="http://schemas.microsoft.com/office/word/2018/wordml/cex" xmlns:w16cid="http://schemas.microsoft.com/office/word/2016/wordml/cid" xmlns:w16="http://schemas.microsoft.com/office/word/2018/wordml" xmlns:w16se="http://schemas.microsoft.com/office/word/2015/wordml/symex" xmlns:wpg="http://schemas.microsoft.com/office/word/2010/wordprocessingGroup" xmlns:wpi="http://schemas.microsoft.com/office/word/2010/wordprocessingInk" xmlns:wne="http://schemas.microsoft.com/office/word/2006/wordml" xmlns:wps="http://schemas.microsoft.com/office/word/2010/wordprocessingShape" mc:Ignorable="w14 w15 w16se w16cid w16 w16cex wp14">
-  <w:p>
-    <w:pPr>
-      <w:pStyle w:val="Header"/>
-    </w:pPr>
-    <w:r>
-      <w:rPr>
-        <w:noProof/>
-      </w:rPr>
-      <w:pict w14:anchorId="36AFF4DC">
-        <v:shapetype id="_x0000_t75" coordsize="21600,21600" o:spt="75" o:preferrelative="t" path="m@4@5l@4@11@9@11@9@5xe" filled="f" stroked="f">
-          <v:stroke joinstyle="miter"/>
-          <v:formulas>
-            <v:f eqn="if lineDrawn pixelLineWidth 0"/>
-            <v:f eqn="sum @0 1 0"/>
-            <v:f eqn="sum 0 0 @1"/>
-            <v:f eqn="prod @2 1 2"/>
-            <v:f eqn="prod @3 21600 pixelWidth"/>
-            <v:f eqn="prod @3 21600 pixelHeight"/>
-            <v:f eqn="sum @0 0 1"/>
-            <v:f eqn="prod @6 1 2"/>
-            <v:f eqn="prod @7 21600 pixelWidth"/>
-            <v:f eqn="sum @8 21600 0"/>
-            <v:f eqn="prod @7 21600 pixelHeight"/>
-            <v:f eqn="sum @10 21600 0"/>
-          </v:formulas>
-          <v:path o:extrusionok="f" gradientshapeok="t" o:connecttype="rect"/>
-          <o:lock v:ext="edit" aspectratio="t"/>
-        </v:shapetype>
-        <v:shape id="WordPictureWatermark277930110" o:spid="_x0000_s2108" type="#_x0000_t75" style="position:absolute;left:0;text-align:left;margin-left:0;margin-top:0;width:301.4pt;height:376.6pt;z-index:-251623424;mso-position-horizontal:center;mso-position-horizontal-relative:margin;mso-position-vertical:center;mso-position-vertical-relative:margin" o:allowincell="f">
-          <v:imagedata r:id="rId1" o:title="logo-sampul-resmi" gain="19661f" blacklevel="22938f"/>
-        </v:shape>
-      </w:pict>
-    </w:r>
-  </w:p>
-</w:hdr>
-</file>
-
-<file path=word/header18.xml><?xml version="1.0" encoding="utf-8"?>
-<w:hdr xmlns:wpc="http://schemas.microsoft.com/office/word/2010/wordprocessingCanvas" xmlns:cx="http://schemas.microsoft.com/office/drawing/2014/chartex" xmlns:cx1="http://schemas.microsoft.com/office/drawing/2015/9/8/chartex" xmlns:cx2="http://schemas.microsoft.com/office/drawing/2015/10/21/chartex" xmlns:cx3="http://schemas.microsoft.com/office/drawing/2016/5/9/chartex" xmlns:cx4="http://schemas.microsoft.com/office/drawing/2016/5/10/chartex" xmlns:cx5="http://schemas.microsoft.com/office/drawing/2016/5/11/chartex" xmlns:cx6="http://schemas.microsoft.com/office/drawing/2016/5/12/chartex" xmlns:cx7="http://schemas.microsoft.com/office/drawing/2016/5/13/chartex" xmlns:cx8="http://schemas.microsoft.com/office/drawing/2016/5/14/chartex" xmlns:mc="http://schemas.openxmlformats.org/markup-compatibility/2006" xmlns:aink="http://schemas.microsoft.com/office/drawing/2016/ink" xmlns:am3d="http://schemas.microsoft.com/office/drawing/2017/model3d" xmlns:o="urn:schemas-microsoft-com:office:office" xmlns:r="http://schemas.openxmlformats.org/officeDocument/2006/relationships" xmlns:m="http://schemas.openxmlformats.org/officeDocument/2006/math" xmlns:v="urn:schemas-microsoft-com:vml" xmlns:wp14="http://schemas.microsoft.com/office/word/2010/wordprocessingDrawing" xmlns:wp="http://schemas.openxmlformats.org/drawingml/2006/wordprocessingDrawing" xmlns:w10="urn:schemas-microsoft-com:office:word" xmlns:w="http://schemas.openxmlformats.org/wordprocessingml/2006/main" xmlns:w14="http://schemas.microsoft.com/office/word/2010/wordml" xmlns:w15="http://schemas.microsoft.com/office/word/2012/wordml" xmlns:w16cex="http://schemas.microsoft.com/office/word/2018/wordml/cex" xmlns:w16cid="http://schemas.microsoft.com/office/word/2016/wordml/cid" xmlns:w16="http://schemas.microsoft.com/office/word/2018/wordml" xmlns:w16se="http://schemas.microsoft.com/office/word/2015/wordml/symex" xmlns:wpg="http://schemas.microsoft.com/office/word/2010/wordprocessingGroup" xmlns:wpi="http://schemas.microsoft.com/office/word/2010/wordprocessingInk" xmlns:wne="http://schemas.microsoft.com/office/word/2006/wordml" xmlns:wps="http://schemas.microsoft.com/office/word/2010/wordprocessingShape" mc:Ignorable="w14 w15 w16se w16cid w16 w16cex wp14">
-  <w:p>
-    <w:pPr>
-      <w:pStyle w:val="Header"/>
-    </w:pPr>
-    <w:r>
-      <w:rPr>
-        <w:noProof/>
-      </w:rPr>
-      <w:pict w14:anchorId="0EA4EEA8">
-        <v:shapetype id="_x0000_t75" coordsize="21600,21600" o:spt="75" o:preferrelative="t" path="m@4@5l@4@11@9@11@9@5xe" filled="f" stroked="f">
-          <v:stroke joinstyle="miter"/>
-          <v:formulas>
-            <v:f eqn="if lineDrawn pixelLineWidth 0"/>
-            <v:f eqn="sum @0 1 0"/>
-            <v:f eqn="sum 0 0 @1"/>
-            <v:f eqn="prod @2 1 2"/>
-            <v:f eqn="prod @3 21600 pixelWidth"/>
-            <v:f eqn="prod @3 21600 pixelHeight"/>
-            <v:f eqn="sum @0 0 1"/>
-            <v:f eqn="prod @6 1 2"/>
-            <v:f eqn="prod @7 21600 pixelWidth"/>
-            <v:f eqn="sum @8 21600 0"/>
-            <v:f eqn="prod @7 21600 pixelHeight"/>
-            <v:f eqn="sum @10 21600 0"/>
-          </v:formulas>
-          <v:path o:extrusionok="f" gradientshapeok="t" o:connecttype="rect"/>
-          <o:lock v:ext="edit" aspectratio="t"/>
-        </v:shapetype>
-        <v:shape id="WordPictureWatermark277930108" o:spid="_x0000_s2106" type="#_x0000_t75" style="position:absolute;left:0;text-align:left;margin-left:0;margin-top:0;width:301.4pt;height:376.6pt;z-index:-251625472;mso-position-horizontal:center;mso-position-horizontal-relative:margin;mso-position-vertical:center;mso-position-vertical-relative:margin" o:allowincell="f">
-          <v:imagedata r:id="rId1" o:title="logo-sampul-resmi" gain="19661f" blacklevel="22938f"/>
-        </v:shape>
-      </w:pict>
-    </w:r>
-    <w:r>
-      <w:rPr>
-        <w:noProof/>
-      </w:rPr>
-      <w:pict w14:anchorId="1070C16E">
-        <v:shape id="_x0000_s2068" type="#_x0000_t75" style="position:absolute;left:0;text-align:left;margin-left:0;margin-top:0;width:359.9pt;height:359.9pt;z-index:-251643904;mso-position-horizontal:center;mso-position-horizontal-relative:margin;mso-position-vertical:center;mso-position-vertical-relative:margin" o:allowincell="f">
-          <v:imagedata r:id="rId2" o:title="logo1" gain="19661f" blacklevel="22938f"/>
-          <w10:wrap anchorx="margin" anchory="margin"/>
-        </v:shape>
-      </w:pict>
-    </w:r>
-  </w:p>
-</w:hdr>
-</file>
-
-<file path=word/header19.xml><?xml version="1.0" encoding="utf-8"?>
-<w:hdr xmlns:wpc="http://schemas.microsoft.com/office/word/2010/wordprocessingCanvas" xmlns:cx="http://schemas.microsoft.com/office/drawing/2014/chartex" xmlns:cx1="http://schemas.microsoft.com/office/drawing/2015/9/8/chartex" xmlns:cx2="http://schemas.microsoft.com/office/drawing/2015/10/21/chartex" xmlns:cx3="http://schemas.microsoft.com/office/drawing/2016/5/9/chartex" xmlns:cx4="http://schemas.microsoft.com/office/drawing/2016/5/10/chartex" xmlns:cx5="http://schemas.microsoft.com/office/drawing/2016/5/11/chartex" xmlns:cx6="http://schemas.microsoft.com/office/drawing/2016/5/12/chartex" xmlns:cx7="http://schemas.microsoft.com/office/drawing/2016/5/13/chartex" xmlns:cx8="http://schemas.microsoft.com/office/drawing/2016/5/14/chartex" xmlns:mc="http://schemas.openxmlformats.org/markup-compatibility/2006" xmlns:aink="http://schemas.microsoft.com/office/drawing/2016/ink" xmlns:am3d="http://schemas.microsoft.com/office/drawing/2017/model3d" xmlns:o="urn:schemas-microsoft-com:office:office" xmlns:r="http://schemas.openxmlformats.org/officeDocument/2006/relationships" xmlns:m="http://schemas.openxmlformats.org/officeDocument/2006/math" xmlns:v="urn:schemas-microsoft-com:vml" xmlns:wp14="http://schemas.microsoft.com/office/word/2010/wordprocessingDrawing" xmlns:wp="http://schemas.openxmlformats.org/drawingml/2006/wordprocessingDrawing" xmlns:w10="urn:schemas-microsoft-com:office:word" xmlns:w="http://schemas.openxmlformats.org/wordprocessingml/2006/main" xmlns:w14="http://schemas.microsoft.com/office/word/2010/wordml" xmlns:w15="http://schemas.microsoft.com/office/word/2012/wordml" xmlns:w16cex="http://schemas.microsoft.com/office/word/2018/wordml/cex" xmlns:w16cid="http://schemas.microsoft.com/office/word/2016/wordml/cid" xmlns:w16="http://schemas.microsoft.com/office/word/2018/wordml" xmlns:w16se="http://schemas.microsoft.com/office/word/2015/wordml/symex" xmlns:wpg="http://schemas.microsoft.com/office/word/2010/wordprocessingGroup" xmlns:wpi="http://schemas.microsoft.com/office/word/2010/wordprocessingInk" xmlns:wne="http://schemas.microsoft.com/office/word/2006/wordml" xmlns:wps="http://schemas.microsoft.com/office/word/2010/wordprocessingShape" mc:Ignorable="w14 w15 w16se w16cid w16 w16cex wp14">
-  <w:p>
-    <w:pPr>
-      <w:pStyle w:val="Header"/>
-    </w:pPr>
-    <w:r>
-      <w:rPr>
-        <w:noProof/>
-      </w:rPr>
-      <w:pict w14:anchorId="12CBBFF8">
-        <v:shapetype id="_x0000_t75" coordsize="21600,21600" o:spt="75" o:preferrelative="t" path="m@4@5l@4@11@9@11@9@5xe" filled="f" stroked="f">
-          <v:stroke joinstyle="miter"/>
-          <v:formulas>
-            <v:f eqn="if lineDrawn pixelLineWidth 0"/>
-            <v:f eqn="sum @0 1 0"/>
-            <v:f eqn="sum 0 0 @1"/>
-            <v:f eqn="prod @2 1 2"/>
-            <v:f eqn="prod @3 21600 pixelWidth"/>
-            <v:f eqn="prod @3 21600 pixelHeight"/>
-            <v:f eqn="sum @0 0 1"/>
-            <v:f eqn="prod @6 1 2"/>
-            <v:f eqn="prod @7 21600 pixelWidth"/>
-            <v:f eqn="sum @8 21600 0"/>
-            <v:f eqn="prod @7 21600 pixelHeight"/>
-            <v:f eqn="sum @10 21600 0"/>
-          </v:formulas>
-          <v:path o:extrusionok="f" gradientshapeok="t" o:connecttype="rect"/>
-          <o:lock v:ext="edit" aspectratio="t"/>
-        </v:shapetype>
-        <v:shape id="WordPictureWatermark277930112" o:spid="_x0000_s2110" type="#_x0000_t75" style="position:absolute;left:0;text-align:left;margin-left:0;margin-top:0;width:301.4pt;height:376.6pt;z-index:-251621376;mso-position-horizontal:center;mso-position-horizontal-relative:margin;mso-position-vertical:center;mso-position-vertical-relative:margin" o:allowincell="f">
-          <v:imagedata r:id="rId1" o:title="logo-sampul-resmi" gain="19661f" blacklevel="22938f"/>
-        </v:shape>
-      </w:pict>
-    </w:r>
-  </w:p>
-</w:hdr>
-</file>
-
-<file path=word/header2.xml><?xml version="1.0" encoding="utf-8"?>
-<w:hdr xmlns:wpc="http://schemas.microsoft.com/office/word/2010/wordprocessingCanvas" xmlns:cx="http://schemas.microsoft.com/office/drawing/2014/chartex" xmlns:cx1="http://schemas.microsoft.com/office/drawing/2015/9/8/chartex" xmlns:cx2="http://schemas.microsoft.com/office/drawing/2015/10/21/chartex" xmlns:cx3="http://schemas.microsoft.com/office/drawing/2016/5/9/chartex" xmlns:cx4="http://schemas.microsoft.com/office/drawing/2016/5/10/chartex" xmlns:cx5="http://schemas.microsoft.com/office/drawing/2016/5/11/chartex" xmlns:cx6="http://schemas.microsoft.com/office/drawing/2016/5/12/chartex" xmlns:cx7="http://schemas.microsoft.com/office/drawing/2016/5/13/chartex" xmlns:cx8="http://schemas.microsoft.com/office/drawing/2016/5/14/chartex" xmlns:mc="http://schemas.openxmlformats.org/markup-compatibility/2006" xmlns:aink="http://schemas.microsoft.com/office/drawing/2016/ink" xmlns:am3d="http://schemas.microsoft.com/office/drawing/2017/model3d" xmlns:o="urn:schemas-microsoft-com:office:office" xmlns:r="http://schemas.openxmlformats.org/officeDocument/2006/relationships" xmlns:m="http://schemas.openxmlformats.org/officeDocument/2006/math" xmlns:v="urn:schemas-microsoft-com:vml" xmlns:wp14="http://schemas.microsoft.com/office/word/2010/wordprocessingDrawing" xmlns:wp="http://schemas.openxmlformats.org/drawingml/2006/wordprocessingDrawing" xmlns:w10="urn:schemas-microsoft-com:office:word" xmlns:w="http://schemas.openxmlformats.org/wordprocessingml/2006/main" xmlns:w14="http://schemas.microsoft.com/office/word/2010/wordml" xmlns:w15="http://schemas.microsoft.com/office/word/2012/wordml" xmlns:w16cex="http://schemas.microsoft.com/office/word/2018/wordml/cex" xmlns:w16cid="http://schemas.microsoft.com/office/word/2016/wordml/cid" xmlns:w16="http://schemas.microsoft.com/office/word/2018/wordml" xmlns:w16se="http://schemas.microsoft.com/office/word/2015/wordml/symex" xmlns:wpg="http://schemas.microsoft.com/office/word/2010/wordprocessingGroup" xmlns:wpi="http://schemas.microsoft.com/office/word/2010/wordprocessingInk" xmlns:wne="http://schemas.microsoft.com/office/word/2006/wordml" xmlns:wps="http://schemas.microsoft.com/office/word/2010/wordprocessingShape" mc:Ignorable="w14 w15 w16se w16cid w16 w16cex wp14">
-  <w:p>
-    <w:pPr>
-      <w:pStyle w:val="Header"/>
-    </w:pPr>
-    <w:r>
-      <w:rPr>
-        <w:noProof/>
-      </w:rPr>
-      <w:pict w14:anchorId="25C28B8B">
-        <v:shapetype id="_x0000_t75" coordsize="21600,21600" o:spt="75" o:preferrelative="t" path="m@4@5l@4@11@9@11@9@5xe" filled="f" stroked="f">
-          <v:stroke joinstyle="miter"/>
-          <v:formulas>
-            <v:f eqn="if lineDrawn pixelLineWidth 0"/>
-            <v:f eqn="sum @0 1 0"/>
-            <v:f eqn="sum 0 0 @1"/>
-            <v:f eqn="prod @2 1 2"/>
-            <v:f eqn="prod @3 21600 pixelWidth"/>
-            <v:f eqn="prod @3 21600 pixelHeight"/>
-            <v:f eqn="sum @0 0 1"/>
-            <v:f eqn="prod @6 1 2"/>
-            <v:f eqn="prod @7 21600 pixelWidth"/>
-            <v:f eqn="sum @8 21600 0"/>
-            <v:f eqn="prod @7 21600 pixelHeight"/>
-            <v:f eqn="sum @10 21600 0"/>
-          </v:formulas>
-          <v:path o:extrusionok="f" gradientshapeok="t" o:connecttype="rect"/>
-          <o:lock v:ext="edit" aspectratio="t"/>
-        </v:shapetype>
-        <v:shape id="WordPictureWatermark277930095" o:spid="_x0000_s2093" type="#_x0000_t75" style="position:absolute;left:0;text-align:left;margin-left:0;margin-top:0;width:301.4pt;height:376.6pt;z-index:-251638784;mso-position-horizontal:center;mso-position-horizontal-relative:margin;mso-position-vertical:center;mso-position-vertical-relative:margin" o:allowincell="f">
-          <v:imagedata r:id="rId1" o:title="logo-sampul-resmi" gain="19661f" blacklevel="22938f"/>
-        </v:shape>
-      </w:pict>
-    </w:r>
-  </w:p>
-</w:hdr>
-</file>
-
-<file path=word/header20.xml><?xml version="1.0" encoding="utf-8"?>
-<w:hdr xmlns:wpc="http://schemas.microsoft.com/office/word/2010/wordprocessingCanvas" xmlns:cx="http://schemas.microsoft.com/office/drawing/2014/chartex" xmlns:cx1="http://schemas.microsoft.com/office/drawing/2015/9/8/chartex" xmlns:cx2="http://schemas.microsoft.com/office/drawing/2015/10/21/chartex" xmlns:cx3="http://schemas.microsoft.com/office/drawing/2016/5/9/chartex" xmlns:cx4="http://schemas.microsoft.com/office/drawing/2016/5/10/chartex" xmlns:cx5="http://schemas.microsoft.com/office/drawing/2016/5/11/chartex" xmlns:cx6="http://schemas.microsoft.com/office/drawing/2016/5/12/chartex" xmlns:cx7="http://schemas.microsoft.com/office/drawing/2016/5/13/chartex" xmlns:cx8="http://schemas.microsoft.com/office/drawing/2016/5/14/chartex" xmlns:mc="http://schemas.openxmlformats.org/markup-compatibility/2006" xmlns:aink="http://schemas.microsoft.com/office/drawing/2016/ink" xmlns:am3d="http://schemas.microsoft.com/office/drawing/2017/model3d" xmlns:o="urn:schemas-microsoft-com:office:office" xmlns:r="http://schemas.openxmlformats.org/officeDocument/2006/relationships" xmlns:m="http://schemas.openxmlformats.org/officeDocument/2006/math" xmlns:v="urn:schemas-microsoft-com:vml" xmlns:wp14="http://schemas.microsoft.com/office/word/2010/wordprocessingDrawing" xmlns:wp="http://schemas.openxmlformats.org/drawingml/2006/wordprocessingDrawing" xmlns:w10="urn:schemas-microsoft-com:office:word" xmlns:w="http://schemas.openxmlformats.org/wordprocessingml/2006/main" xmlns:w14="http://schemas.microsoft.com/office/word/2010/wordml" xmlns:w15="http://schemas.microsoft.com/office/word/2012/wordml" xmlns:w16cex="http://schemas.microsoft.com/office/word/2018/wordml/cex" xmlns:w16cid="http://schemas.microsoft.com/office/word/2016/wordml/cid" xmlns:w16="http://schemas.microsoft.com/office/word/2018/wordml" xmlns:w16se="http://schemas.microsoft.com/office/word/2015/wordml/symex" xmlns:wpg="http://schemas.microsoft.com/office/word/2010/wordprocessingGroup" xmlns:wpi="http://schemas.microsoft.com/office/word/2010/wordprocessingInk" xmlns:wne="http://schemas.microsoft.com/office/word/2006/wordml" xmlns:wps="http://schemas.microsoft.com/office/word/2010/wordprocessingShape" mc:Ignorable="w14 w15 w16se w16cid w16 w16cex wp14">
-  <w:p>
-    <w:pPr>
-      <w:pStyle w:val="Header"/>
-    </w:pPr>
-    <w:r>
-      <w:rPr>
-        <w:noProof/>
-      </w:rPr>
-      <w:pict w14:anchorId="13E15D81">
-        <v:shapetype id="_x0000_t75" coordsize="21600,21600" o:spt="75" o:preferrelative="t" path="m@4@5l@4@11@9@11@9@5xe" filled="f" stroked="f">
-          <v:stroke joinstyle="miter"/>
-          <v:formulas>
-            <v:f eqn="if lineDrawn pixelLineWidth 0"/>
-            <v:f eqn="sum @0 1 0"/>
-            <v:f eqn="sum 0 0 @1"/>
-            <v:f eqn="prod @2 1 2"/>
-            <v:f eqn="prod @3 21600 pixelWidth"/>
-            <v:f eqn="prod @3 21600 pixelHeight"/>
-            <v:f eqn="sum @0 0 1"/>
-            <v:f eqn="prod @6 1 2"/>
-            <v:f eqn="prod @7 21600 pixelWidth"/>
-            <v:f eqn="sum @8 21600 0"/>
-            <v:f eqn="prod @7 21600 pixelHeight"/>
-            <v:f eqn="sum @10 21600 0"/>
-          </v:formulas>
-          <v:path o:extrusionok="f" gradientshapeok="t" o:connecttype="rect"/>
-          <o:lock v:ext="edit" aspectratio="t"/>
-        </v:shapetype>
-        <v:shape id="WordPictureWatermark277930113" o:spid="_x0000_s2111" type="#_x0000_t75" style="position:absolute;left:0;text-align:left;margin-left:0;margin-top:0;width:301.4pt;height:376.6pt;z-index:-251620352;mso-position-horizontal:center;mso-position-horizontal-relative:margin;mso-position-vertical:center;mso-position-vertical-relative:margin" o:allowincell="f">
-          <v:imagedata r:id="rId1" o:title="logo-sampul-resmi" gain="19661f" blacklevel="22938f"/>
-        </v:shape>
-      </w:pict>
-    </w:r>
-  </w:p>
-</w:hdr>
-</file>
-
-<file path=word/header21.xml><?xml version="1.0" encoding="utf-8"?>
-<w:hdr xmlns:wpc="http://schemas.microsoft.com/office/word/2010/wordprocessingCanvas" xmlns:cx="http://schemas.microsoft.com/office/drawing/2014/chartex" xmlns:cx1="http://schemas.microsoft.com/office/drawing/2015/9/8/chartex" xmlns:cx2="http://schemas.microsoft.com/office/drawing/2015/10/21/chartex" xmlns:cx3="http://schemas.microsoft.com/office/drawing/2016/5/9/chartex" xmlns:cx4="http://schemas.microsoft.com/office/drawing/2016/5/10/chartex" xmlns:cx5="http://schemas.microsoft.com/office/drawing/2016/5/11/chartex" xmlns:cx6="http://schemas.microsoft.com/office/drawing/2016/5/12/chartex" xmlns:cx7="http://schemas.microsoft.com/office/drawing/2016/5/13/chartex" xmlns:cx8="http://schemas.microsoft.com/office/drawing/2016/5/14/chartex" xmlns:mc="http://schemas.openxmlformats.org/markup-compatibility/2006" xmlns:aink="http://schemas.microsoft.com/office/drawing/2016/ink" xmlns:am3d="http://schemas.microsoft.com/office/drawing/2017/model3d" xmlns:o="urn:schemas-microsoft-com:office:office" xmlns:r="http://schemas.openxmlformats.org/officeDocument/2006/relationships" xmlns:m="http://schemas.openxmlformats.org/officeDocument/2006/math" xmlns:v="urn:schemas-microsoft-com:vml" xmlns:wp14="http://schemas.microsoft.com/office/word/2010/wordprocessingDrawing" xmlns:wp="http://schemas.openxmlformats.org/drawingml/2006/wordprocessingDrawing" xmlns:w10="urn:schemas-microsoft-com:office:word" xmlns:w="http://schemas.openxmlformats.org/wordprocessingml/2006/main" xmlns:w14="http://schemas.microsoft.com/office/word/2010/wordml" xmlns:w15="http://schemas.microsoft.com/office/word/2012/wordml" xmlns:w16cex="http://schemas.microsoft.com/office/word/2018/wordml/cex" xmlns:w16cid="http://schemas.microsoft.com/office/word/2016/wordml/cid" xmlns:w16="http://schemas.microsoft.com/office/word/2018/wordml" xmlns:w16se="http://schemas.microsoft.com/office/word/2015/wordml/symex" xmlns:wpg="http://schemas.microsoft.com/office/word/2010/wordprocessingGroup" xmlns:wpi="http://schemas.microsoft.com/office/word/2010/wordprocessingInk" xmlns:wne="http://schemas.microsoft.com/office/word/2006/wordml" xmlns:wps="http://schemas.microsoft.com/office/word/2010/wordprocessingShape" mc:Ignorable="w14 w15 w16se w16cid w16 w16cex wp14">
-  <w:p>
-    <w:pPr>
-      <w:pStyle w:val="Header"/>
-    </w:pPr>
-    <w:r>
-      <w:rPr>
-        <w:noProof/>
-      </w:rPr>
-      <w:pict w14:anchorId="2953A035">
-        <v:shapetype id="_x0000_t75" coordsize="21600,21600" o:spt="75" o:preferrelative="t" path="m@4@5l@4@11@9@11@9@5xe" filled="f" stroked="f">
-          <v:stroke joinstyle="miter"/>
-          <v:formulas>
-            <v:f eqn="if lineDrawn pixelLineWidth 0"/>
-            <v:f eqn="sum @0 1 0"/>
-            <v:f eqn="sum 0 0 @1"/>
-            <v:f eqn="prod @2 1 2"/>
-            <v:f eqn="prod @3 21600 pixelWidth"/>
-            <v:f eqn="prod @3 21600 pixelHeight"/>
-            <v:f eqn="sum @0 0 1"/>
-            <v:f eqn="prod @6 1 2"/>
-            <v:f eqn="prod @7 21600 pixelWidth"/>
-            <v:f eqn="sum @8 21600 0"/>
-            <v:f eqn="prod @7 21600 pixelHeight"/>
-            <v:f eqn="sum @10 21600 0"/>
-          </v:formulas>
-          <v:path o:extrusionok="f" gradientshapeok="t" o:connecttype="rect"/>
-          <o:lock v:ext="edit" aspectratio="t"/>
-        </v:shapetype>
-        <v:shape id="WordPictureWatermark277930111" o:spid="_x0000_s2109" type="#_x0000_t75" style="position:absolute;left:0;text-align:left;margin-left:0;margin-top:0;width:301.4pt;height:376.6pt;z-index:-251622400;mso-position-horizontal:center;mso-position-horizontal-relative:margin;mso-position-vertical:center;mso-position-vertical-relative:margin" o:allowincell="f">
-          <v:imagedata r:id="rId1" o:title="logo-sampul-resmi" gain="19661f" blacklevel="22938f"/>
-        </v:shape>
-      </w:pict>
-    </w:r>
-    <w:r>
-      <w:rPr>
-        <w:noProof/>
-      </w:rPr>
-      <w:pict w14:anchorId="2C3C20A4">
-        <v:shape id="_x0000_s2069" type="#_x0000_t75" style="position:absolute;left:0;text-align:left;margin-left:0;margin-top:0;width:359.9pt;height:359.9pt;z-index:-251641856;mso-position-horizontal:center;mso-position-horizontal-relative:margin;mso-position-vertical:center;mso-position-vertical-relative:margin" o:allowincell="f">
-          <v:imagedata r:id="rId2" o:title="logo1" gain="19661f" blacklevel="22938f"/>
-          <w10:wrap anchorx="margin" anchory="margin"/>
-        </v:shape>
-      </w:pict>
-    </w:r>
-  </w:p>
-</w:hdr>
-</file>
-
-<file path=word/header3.xml><?xml version="1.0" encoding="utf-8"?>
-<w:hdr xmlns:wpc="http://schemas.microsoft.com/office/word/2010/wordprocessingCanvas" xmlns:cx="http://schemas.microsoft.com/office/drawing/2014/chartex" xmlns:cx1="http://schemas.microsoft.com/office/drawing/2015/9/8/chartex" xmlns:cx2="http://schemas.microsoft.com/office/drawing/2015/10/21/chartex" xmlns:cx3="http://schemas.microsoft.com/office/drawing/2016/5/9/chartex" xmlns:cx4="http://schemas.microsoft.com/office/drawing/2016/5/10/chartex" xmlns:cx5="http://schemas.microsoft.com/office/drawing/2016/5/11/chartex" xmlns:cx6="http://schemas.microsoft.com/office/drawing/2016/5/12/chartex" xmlns:cx7="http://schemas.microsoft.com/office/drawing/2016/5/13/chartex" xmlns:cx8="http://schemas.microsoft.com/office/drawing/2016/5/14/chartex" xmlns:mc="http://schemas.openxmlformats.org/markup-compatibility/2006" xmlns:aink="http://schemas.microsoft.com/office/drawing/2016/ink" xmlns:am3d="http://schemas.microsoft.com/office/drawing/2017/model3d" xmlns:o="urn:schemas-microsoft-com:office:office" xmlns:r="http://schemas.openxmlformats.org/officeDocument/2006/relationships" xmlns:m="http://schemas.openxmlformats.org/officeDocument/2006/math" xmlns:v="urn:schemas-microsoft-com:vml" xmlns:wp14="http://schemas.microsoft.com/office/word/2010/wordprocessingDrawing" xmlns:wp="http://schemas.openxmlformats.org/drawingml/2006/wordprocessingDrawing" xmlns:w10="urn:schemas-microsoft-com:office:word" xmlns:w="http://schemas.openxmlformats.org/wordprocessingml/2006/main" xmlns:w14="http://schemas.microsoft.com/office/word/2010/wordml" xmlns:w15="http://schemas.microsoft.com/office/word/2012/wordml" xmlns:w16cex="http://schemas.microsoft.com/office/word/2018/wordml/cex" xmlns:w16cid="http://schemas.microsoft.com/office/word/2016/wordml/cid" xmlns:w16="http://schemas.microsoft.com/office/word/2018/wordml" xmlns:w16se="http://schemas.microsoft.com/office/word/2015/wordml/symex" xmlns:wpg="http://schemas.microsoft.com/office/word/2010/wordprocessingGroup" xmlns:wpi="http://schemas.microsoft.com/office/word/2010/wordprocessingInk" xmlns:wne="http://schemas.microsoft.com/office/word/2006/wordml" xmlns:wps="http://schemas.microsoft.com/office/word/2010/wordprocessingShape" mc:Ignorable="w14 w15 w16se w16cid w16 w16cex wp14">
-  <w:p>
-    <w:pPr>
-      <w:pStyle w:val="Header"/>
-    </w:pPr>
-    <w:r>
-      <w:rPr>
-        <w:noProof/>
-      </w:rPr>
-      <w:pict w14:anchorId="51451ECE">
-        <v:shapetype id="_x0000_t75" coordsize="21600,21600" o:spt="75" o:preferrelative="t" path="m@4@5l@4@11@9@11@9@5xe" filled="f" stroked="f">
-          <v:stroke joinstyle="miter"/>
-          <v:formulas>
-            <v:f eqn="if lineDrawn pixelLineWidth 0"/>
-            <v:f eqn="sum @0 1 0"/>
-            <v:f eqn="sum 0 0 @1"/>
-            <v:f eqn="prod @2 1 2"/>
-            <v:f eqn="prod @3 21600 pixelWidth"/>
-            <v:f eqn="prod @3 21600 pixelHeight"/>
-            <v:f eqn="sum @0 0 1"/>
-            <v:f eqn="prod @6 1 2"/>
-            <v:f eqn="prod @7 21600 pixelWidth"/>
-            <v:f eqn="sum @8 21600 0"/>
-            <v:f eqn="prod @7 21600 pixelHeight"/>
-            <v:f eqn="sum @10 21600 0"/>
-          </v:formulas>
-          <v:path o:extrusionok="f" gradientshapeok="t" o:connecttype="rect"/>
-          <o:lock v:ext="edit" aspectratio="t"/>
-        </v:shapetype>
-        <v:shape id="WordPictureWatermark277930093" o:spid="_x0000_s2091" type="#_x0000_t75" style="position:absolute;left:0;text-align:left;margin-left:0;margin-top:0;width:301.4pt;height:376.6pt;z-index:-251640832;mso-position-horizontal:center;mso-position-horizontal-relative:margin;mso-position-vertical:center;mso-position-vertical-relative:margin" o:allowincell="f">
-          <v:imagedata r:id="rId1" o:title="logo-sampul-resmi" gain="19661f" blacklevel="22938f"/>
-        </v:shape>
-      </w:pict>
-    </w:r>
-  </w:p>
-</w:hdr>
-</file>
-
-<file path=word/header4.xml><?xml version="1.0" encoding="utf-8"?>
-<w:hdr xmlns:wpc="http://schemas.microsoft.com/office/word/2010/wordprocessingCanvas" xmlns:cx="http://schemas.microsoft.com/office/drawing/2014/chartex" xmlns:cx1="http://schemas.microsoft.com/office/drawing/2015/9/8/chartex" xmlns:cx2="http://schemas.microsoft.com/office/drawing/2015/10/21/chartex" xmlns:cx3="http://schemas.microsoft.com/office/drawing/2016/5/9/chartex" xmlns:cx4="http://schemas.microsoft.com/office/drawing/2016/5/10/chartex" xmlns:cx5="http://schemas.microsoft.com/office/drawing/2016/5/11/chartex" xmlns:cx6="http://schemas.microsoft.com/office/drawing/2016/5/12/chartex" xmlns:cx7="http://schemas.microsoft.com/office/drawing/2016/5/13/chartex" xmlns:cx8="http://schemas.microsoft.com/office/drawing/2016/5/14/chartex" xmlns:mc="http://schemas.openxmlformats.org/markup-compatibility/2006" xmlns:aink="http://schemas.microsoft.com/office/drawing/2016/ink" xmlns:am3d="http://schemas.microsoft.com/office/drawing/2017/model3d" xmlns:o="urn:schemas-microsoft-com:office:office" xmlns:r="http://schemas.openxmlformats.org/officeDocument/2006/relationships" xmlns:m="http://schemas.openxmlformats.org/officeDocument/2006/math" xmlns:v="urn:schemas-microsoft-com:vml" xmlns:wp14="http://schemas.microsoft.com/office/word/2010/wordprocessingDrawing" xmlns:wp="http://schemas.openxmlformats.org/drawingml/2006/wordprocessingDrawing" xmlns:w10="urn:schemas-microsoft-com:office:word" xmlns:w="http://schemas.openxmlformats.org/wordprocessingml/2006/main" xmlns:w14="http://schemas.microsoft.com/office/word/2010/wordml" xmlns:w15="http://schemas.microsoft.com/office/word/2012/wordml" xmlns:w16cex="http://schemas.microsoft.com/office/word/2018/wordml/cex" xmlns:w16cid="http://schemas.microsoft.com/office/word/2016/wordml/cid" xmlns:w16="http://schemas.microsoft.com/office/word/2018/wordml" xmlns:w16se="http://schemas.microsoft.com/office/word/2015/wordml/symex" xmlns:wpg="http://schemas.microsoft.com/office/word/2010/wordprocessingGroup" xmlns:wpi="http://schemas.microsoft.com/office/word/2010/wordprocessingInk" xmlns:wne="http://schemas.microsoft.com/office/word/2006/wordml" xmlns:wps="http://schemas.microsoft.com/office/word/2010/wordprocessingShape" mc:Ignorable="w14 w15 w16se w16cid w16 w16cex wp14">
-  <w:p>
-    <w:pPr>
-      <w:pStyle w:val="Header"/>
-    </w:pPr>
-    <w:r>
-      <w:rPr>
-        <w:noProof/>
-      </w:rPr>
-      <w:pict w14:anchorId="42877D49">
-        <v:shapetype id="_x0000_t75" coordsize="21600,21600" o:spt="75" o:preferrelative="t" path="m@4@5l@4@11@9@11@9@5xe" filled="f" stroked="f">
-          <v:stroke joinstyle="miter"/>
-          <v:formulas>
-            <v:f eqn="if lineDrawn pixelLineWidth 0"/>
-            <v:f eqn="sum @0 1 0"/>
-            <v:f eqn="sum 0 0 @1"/>
-            <v:f eqn="prod @2 1 2"/>
-            <v:f eqn="prod @3 21600 pixelWidth"/>
-            <v:f eqn="prod @3 21600 pixelHeight"/>
-            <v:f eqn="sum @0 0 1"/>
-            <v:f eqn="prod @6 1 2"/>
-            <v:f eqn="prod @7 21600 pixelWidth"/>
-            <v:f eqn="sum @8 21600 0"/>
-            <v:f eqn="prod @7 21600 pixelHeight"/>
-            <v:f eqn="sum @10 21600 0"/>
-          </v:formulas>
-          <v:path o:extrusionok="f" gradientshapeok="t" o:connecttype="rect"/>
-          <o:lock v:ext="edit" aspectratio="t"/>
-        </v:shapetype>
-        <v:shape id="WordPictureWatermark277930097" o:spid="_x0000_s2095" type="#_x0000_t75" style="position:absolute;left:0;text-align:left;margin-left:0;margin-top:0;width:301.4pt;height:376.6pt;z-index:-251636736;mso-position-horizontal:center;mso-position-horizontal-relative:margin;mso-position-vertical:center;mso-position-vertical-relative:margin" o:allowincell="f">
-          <v:imagedata r:id="rId1" o:title="logo-sampul-resmi" gain="19661f" blacklevel="22938f"/>
-        </v:shape>
-      </w:pict>
-    </w:r>
-  </w:p>
-</w:hdr>
-</file>
-
-<file path=word/header5.xml><?xml version="1.0" encoding="utf-8"?>
-<w:hdr xmlns:wpc="http://schemas.microsoft.com/office/word/2010/wordprocessingCanvas" xmlns:cx="http://schemas.microsoft.com/office/drawing/2014/chartex" xmlns:cx1="http://schemas.microsoft.com/office/drawing/2015/9/8/chartex" xmlns:cx2="http://schemas.microsoft.com/office/drawing/2015/10/21/chartex" xmlns:cx3="http://schemas.microsoft.com/office/drawing/2016/5/9/chartex" xmlns:cx4="http://schemas.microsoft.com/office/drawing/2016/5/10/chartex" xmlns:cx5="http://schemas.microsoft.com/office/drawing/2016/5/11/chartex" xmlns:cx6="http://schemas.microsoft.com/office/drawing/2016/5/12/chartex" xmlns:cx7="http://schemas.microsoft.com/office/drawing/2016/5/13/chartex" xmlns:cx8="http://schemas.microsoft.com/office/drawing/2016/5/14/chartex" xmlns:mc="http://schemas.openxmlformats.org/markup-compatibility/2006" xmlns:aink="http://schemas.microsoft.com/office/drawing/2016/ink" xmlns:am3d="http://schemas.microsoft.com/office/drawing/2017/model3d" xmlns:o="urn:schemas-microsoft-com:office:office" xmlns:r="http://schemas.openxmlformats.org/officeDocument/2006/relationships" xmlns:m="http://schemas.openxmlformats.org/officeDocument/2006/math" xmlns:v="urn:schemas-microsoft-com:vml" xmlns:wp14="http://schemas.microsoft.com/office/word/2010/wordprocessingDrawing" xmlns:wp="http://schemas.openxmlformats.org/drawingml/2006/wordprocessingDrawing" xmlns:w10="urn:schemas-microsoft-com:office:word" xmlns:w="http://schemas.openxmlformats.org/wordprocessingml/2006/main" xmlns:w14="http://schemas.microsoft.com/office/word/2010/wordml" xmlns:w15="http://schemas.microsoft.com/office/word/2012/wordml" xmlns:w16cex="http://schemas.microsoft.com/office/word/2018/wordml/cex" xmlns:w16cid="http://schemas.microsoft.com/office/word/2016/wordml/cid" xmlns:w16="http://schemas.microsoft.com/office/word/2018/wordml" xmlns:w16se="http://schemas.microsoft.com/office/word/2015/wordml/symex" xmlns:wpg="http://schemas.microsoft.com/office/word/2010/wordprocessingGroup" xmlns:wpi="http://schemas.microsoft.com/office/word/2010/wordprocessingInk" xmlns:wne="http://schemas.microsoft.com/office/word/2006/wordml" xmlns:wps="http://schemas.microsoft.com/office/word/2010/wordprocessingShape" mc:Ignorable="w14 w15 w16se w16cid w16 w16cex wp14">
-  <w:p>
-    <w:pPr>
-      <w:pStyle w:val="Header"/>
-    </w:pPr>
-    <w:r>
-      <w:rPr>
-        <w:noProof/>
-      </w:rPr>
-      <w:pict w14:anchorId="01904028">
-        <v:shapetype id="_x0000_t75" coordsize="21600,21600" o:spt="75" o:preferrelative="t" path="m@4@5l@4@11@9@11@9@5xe" filled="f" stroked="f">
-          <v:stroke joinstyle="miter"/>
-          <v:formulas>
-            <v:f eqn="if lineDrawn pixelLineWidth 0"/>
-            <v:f eqn="sum @0 1 0"/>
-            <v:f eqn="sum 0 0 @1"/>
-            <v:f eqn="prod @2 1 2"/>
-            <v:f eqn="prod @3 21600 pixelWidth"/>
-            <v:f eqn="prod @3 21600 pixelHeight"/>
-            <v:f eqn="sum @0 0 1"/>
-            <v:f eqn="prod @6 1 2"/>
-            <v:f eqn="prod @7 21600 pixelWidth"/>
-            <v:f eqn="sum @8 21600 0"/>
-            <v:f eqn="prod @7 21600 pixelHeight"/>
-            <v:f eqn="sum @10 21600 0"/>
-          </v:formulas>
-          <v:path o:extrusionok="f" gradientshapeok="t" o:connecttype="rect"/>
-          <o:lock v:ext="edit" aspectratio="t"/>
-        </v:shapetype>
-        <v:shape id="WordPictureWatermark277930098" o:spid="_x0000_s2096" type="#_x0000_t75" style="position:absolute;left:0;text-align:left;margin-left:0;margin-top:0;width:301.4pt;height:376.6pt;z-index:-251635712;mso-position-horizontal:center;mso-position-horizontal-relative:margin;mso-position-vertical:center;mso-position-vertical-relative:margin" o:allowincell="f">
-          <v:imagedata r:id="rId1" o:title="logo-sampul-resmi" gain="19661f" blacklevel="22938f"/>
-        </v:shape>
-      </w:pict>
-    </w:r>
-  </w:p>
-</w:hdr>
-</file>
-
-<file path=word/header6.xml><?xml version="1.0" encoding="utf-8"?>
-<w:hdr xmlns:wpc="http://schemas.microsoft.com/office/word/2010/wordprocessingCanvas" xmlns:cx="http://schemas.microsoft.com/office/drawing/2014/chartex" xmlns:cx1="http://schemas.microsoft.com/office/drawing/2015/9/8/chartex" xmlns:cx2="http://schemas.microsoft.com/office/drawing/2015/10/21/chartex" xmlns:cx3="http://schemas.microsoft.com/office/drawing/2016/5/9/chartex" xmlns:cx4="http://schemas.microsoft.com/office/drawing/2016/5/10/chartex" xmlns:cx5="http://schemas.microsoft.com/office/drawing/2016/5/11/chartex" xmlns:cx6="http://schemas.microsoft.com/office/drawing/2016/5/12/chartex" xmlns:cx7="http://schemas.microsoft.com/office/drawing/2016/5/13/chartex" xmlns:cx8="http://schemas.microsoft.com/office/drawing/2016/5/14/chartex" xmlns:mc="http://schemas.openxmlformats.org/markup-compatibility/2006" xmlns:aink="http://schemas.microsoft.com/office/drawing/2016/ink" xmlns:am3d="http://schemas.microsoft.com/office/drawing/2017/model3d" xmlns:o="urn:schemas-microsoft-com:office:office" xmlns:r="http://schemas.openxmlformats.org/officeDocument/2006/relationships" xmlns:m="http://schemas.openxmlformats.org/officeDocument/2006/math" xmlns:v="urn:schemas-microsoft-com:vml" xmlns:wp14="http://schemas.microsoft.com/office/word/2010/wordprocessingDrawing" xmlns:wp="http://schemas.openxmlformats.org/drawingml/2006/wordprocessingDrawing" xmlns:w10="urn:schemas-microsoft-com:office:word" xmlns:w="http://schemas.openxmlformats.org/wordprocessingml/2006/main" xmlns:w14="http://schemas.microsoft.com/office/word/2010/wordml" xmlns:w15="http://schemas.microsoft.com/office/word/2012/wordml" xmlns:w16cex="http://schemas.microsoft.com/office/word/2018/wordml/cex" xmlns:w16cid="http://schemas.microsoft.com/office/word/2016/wordml/cid" xmlns:w16="http://schemas.microsoft.com/office/word/2018/wordml" xmlns:w16se="http://schemas.microsoft.com/office/word/2015/wordml/symex" xmlns:wpg="http://schemas.microsoft.com/office/word/2010/wordprocessingGroup" xmlns:wpi="http://schemas.microsoft.com/office/word/2010/wordprocessingInk" xmlns:wne="http://schemas.microsoft.com/office/word/2006/wordml" xmlns:wps="http://schemas.microsoft.com/office/word/2010/wordprocessingShape" mc:Ignorable="w14 w15 w16se w16cid w16 w16cex wp14">
-  <w:p>
-    <w:pPr>
-      <w:pStyle w:val="Header"/>
-    </w:pPr>
-    <w:r>
-      <w:rPr>
-        <w:noProof/>
-      </w:rPr>
-      <w:pict w14:anchorId="6ED06D35">
-        <v:shapetype id="_x0000_t75" coordsize="21600,21600" o:spt="75" o:preferrelative="t" path="m@4@5l@4@11@9@11@9@5xe" filled="f" stroked="f">
-          <v:stroke joinstyle="miter"/>
-          <v:formulas>
-            <v:f eqn="if lineDrawn pixelLineWidth 0"/>
-            <v:f eqn="sum @0 1 0"/>
-            <v:f eqn="sum 0 0 @1"/>
-            <v:f eqn="prod @2 1 2"/>
-            <v:f eqn="prod @3 21600 pixelWidth"/>
-            <v:f eqn="prod @3 21600 pixelHeight"/>
-            <v:f eqn="sum @0 0 1"/>
-            <v:f eqn="prod @6 1 2"/>
-            <v:f eqn="prod @7 21600 pixelWidth"/>
-            <v:f eqn="sum @8 21600 0"/>
-            <v:f eqn="prod @7 21600 pixelHeight"/>
-            <v:f eqn="sum @10 21600 0"/>
-          </v:formulas>
-          <v:path o:extrusionok="f" gradientshapeok="t" o:connecttype="rect"/>
-          <o:lock v:ext="edit" aspectratio="t"/>
-        </v:shapetype>
-        <v:shape id="WordPictureWatermark277930096" o:spid="_x0000_s2094" type="#_x0000_t75" style="position:absolute;left:0;text-align:left;margin-left:0;margin-top:0;width:301.4pt;height:376.6pt;z-index:-251637760;mso-position-horizontal:center;mso-position-horizontal-relative:margin;mso-position-vertical:center;mso-position-vertical-relative:margin" o:allowincell="f">
-          <v:imagedata r:id="rId1" o:title="logo-sampul-resmi" gain="19661f" blacklevel="22938f"/>
-        </v:shape>
-      </w:pict>
-    </w:r>
-  </w:p>
-</w:hdr>
-</file>
-
-<file path=word/header7.xml><?xml version="1.0" encoding="utf-8"?>
-<w:hdr xmlns:wpc="http://schemas.microsoft.com/office/word/2010/wordprocessingCanvas" xmlns:cx="http://schemas.microsoft.com/office/drawing/2014/chartex" xmlns:cx1="http://schemas.microsoft.com/office/drawing/2015/9/8/chartex" xmlns:cx2="http://schemas.microsoft.com/office/drawing/2015/10/21/chartex" xmlns:cx3="http://schemas.microsoft.com/office/drawing/2016/5/9/chartex" xmlns:cx4="http://schemas.microsoft.com/office/drawing/2016/5/10/chartex" xmlns:cx5="http://schemas.microsoft.com/office/drawing/2016/5/11/chartex" xmlns:cx6="http://schemas.microsoft.com/office/drawing/2016/5/12/chartex" xmlns:cx7="http://schemas.microsoft.com/office/drawing/2016/5/13/chartex" xmlns:cx8="http://schemas.microsoft.com/office/drawing/2016/5/14/chartex" xmlns:mc="http://schemas.openxmlformats.org/markup-compatibility/2006" xmlns:aink="http://schemas.microsoft.com/office/drawing/2016/ink" xmlns:am3d="http://schemas.microsoft.com/office/drawing/2017/model3d" xmlns:o="urn:schemas-microsoft-com:office:office" xmlns:r="http://schemas.openxmlformats.org/officeDocument/2006/relationships" xmlns:m="http://schemas.openxmlformats.org/officeDocument/2006/math" xmlns:v="urn:schemas-microsoft-com:vml" xmlns:wp14="http://schemas.microsoft.com/office/word/2010/wordprocessingDrawing" xmlns:wp="http://schemas.openxmlformats.org/drawingml/2006/wordprocessingDrawing" xmlns:w10="urn:schemas-microsoft-com:office:word" xmlns:w="http://schemas.openxmlformats.org/wordprocessingml/2006/main" xmlns:w14="http://schemas.microsoft.com/office/word/2010/wordml" xmlns:w15="http://schemas.microsoft.com/office/word/2012/wordml" xmlns:w16cex="http://schemas.microsoft.com/office/word/2018/wordml/cex" xmlns:w16cid="http://schemas.microsoft.com/office/word/2016/wordml/cid" xmlns:w16="http://schemas.microsoft.com/office/word/2018/wordml" xmlns:w16se="http://schemas.microsoft.com/office/word/2015/wordml/symex" xmlns:wpg="http://schemas.microsoft.com/office/word/2010/wordprocessingGroup" xmlns:wpi="http://schemas.microsoft.com/office/word/2010/wordprocessingInk" xmlns:wne="http://schemas.microsoft.com/office/word/2006/wordml" xmlns:wps="http://schemas.microsoft.com/office/word/2010/wordprocessingShape" mc:Ignorable="w14 w15 w16se w16cid w16 w16cex wp14">
-  <w:sdt>
-    <w:sdtPr>
-      <w:id w:val="-346638571"/>
-      <w:docPartObj>
-        <w:docPartGallery w:val="Page Numbers (Top of Page)"/>
-        <w:docPartUnique/>
-      </w:docPartObj>
-    </w:sdtPr>
-    <w:sdtEndPr>
-      <w:rPr>
-        <w:noProof/>
-      </w:rPr>
-    </w:sdtEndPr>
-    <w:sdtContent>
-      <w:p>
-        <w:pPr>
-          <w:pStyle w:val="Header"/>
-        </w:pPr>
-        <w:r>
-          <w:rPr>
-            <w:noProof/>
-          </w:rPr>
-          <w:pict w14:anchorId="170838ED">
-            <v:shapetype id="_x0000_t75" coordsize="21600,21600" o:spt="75" o:preferrelative="t" path="m@4@5l@4@11@9@11@9@5xe" filled="f" stroked="f">
-              <v:stroke joinstyle="miter"/>
-              <v:formulas>
-                <v:f eqn="if lineDrawn pixelLineWidth 0"/>
-                <v:f eqn="sum @0 1 0"/>
-                <v:f eqn="sum 0 0 @1"/>
-                <v:f eqn="prod @2 1 2"/>
-                <v:f eqn="prod @3 21600 pixelWidth"/>
-                <v:f eqn="prod @3 21600 pixelHeight"/>
-                <v:f eqn="sum @0 0 1"/>
-                <v:f eqn="prod @6 1 2"/>
-                <v:f eqn="prod @7 21600 pixelWidth"/>
-                <v:f eqn="sum @8 21600 0"/>
-                <v:f eqn="prod @7 21600 pixelHeight"/>
-                <v:f eqn="sum @10 21600 0"/>
-              </v:formulas>
-              <v:path o:extrusionok="f" gradientshapeok="t" o:connecttype="rect"/>
-              <o:lock v:ext="edit" aspectratio="t"/>
-            </v:shapetype>
-            <v:shape id="WordPictureWatermark277930100" o:spid="_x0000_s2098" type="#_x0000_t75" style="position:absolute;left:0;text-align:left;margin-left:0;margin-top:0;width:301.4pt;height:376.6pt;z-index:-251633664;mso-position-horizontal:center;mso-position-horizontal-relative:margin;mso-position-vertical:center;mso-position-vertical-relative:margin" o:allowincell="f">
-              <v:imagedata r:id="rId1" o:title="logo-sampul-resmi" gain="19661f" blacklevel="22938f"/>
-            </v:shape>
-          </w:pict>
-        </w:r>
-        <w:r>
-          <w:fldChar w:fldCharType="begin"/>
-        </w:r>
-        <w:r>
-          <w:instrText xml:space="preserve"> PAGE   \* MERGEFORMAT </w:instrText>
-        </w:r>
-        <w:r>
-          <w:fldChar w:fldCharType="separate"/>
-        </w:r>
-        <w:r>
-          <w:rPr>
-            <w:noProof/>
-          </w:rPr>
-          <w:t>6</w:t>
-        </w:r>
-        <w:r>
-          <w:rPr>
-            <w:noProof/>
-          </w:rPr>
-          <w:fldChar w:fldCharType="end"/>
-        </w:r>
-      </w:p>
-    </w:sdtContent>
-  </w:sdt>
-  <w:p>
-    <w:pPr>
-      <w:pStyle w:val="Header"/>
-    </w:pPr>
-  </w:p>
-</w:hdr>
-</file>
-
-<file path=word/header8.xml><?xml version="1.0" encoding="utf-8"?>
-<w:hdr xmlns:wpc="http://schemas.microsoft.com/office/word/2010/wordprocessingCanvas" xmlns:cx="http://schemas.microsoft.com/office/drawing/2014/chartex" xmlns:cx1="http://schemas.microsoft.com/office/drawing/2015/9/8/chartex" xmlns:cx2="http://schemas.microsoft.com/office/drawing/2015/10/21/chartex" xmlns:cx3="http://schemas.microsoft.com/office/drawing/2016/5/9/chartex" xmlns:cx4="http://schemas.microsoft.com/office/drawing/2016/5/10/chartex" xmlns:cx5="http://schemas.microsoft.com/office/drawing/2016/5/11/chartex" xmlns:cx6="http://schemas.microsoft.com/office/drawing/2016/5/12/chartex" xmlns:cx7="http://schemas.microsoft.com/office/drawing/2016/5/13/chartex" xmlns:cx8="http://schemas.microsoft.com/office/drawing/2016/5/14/chartex" xmlns:mc="http://schemas.openxmlformats.org/markup-compatibility/2006" xmlns:aink="http://schemas.microsoft.com/office/drawing/2016/ink" xmlns:am3d="http://schemas.microsoft.com/office/drawing/2017/model3d" xmlns:o="urn:schemas-microsoft-com:office:office" xmlns:r="http://schemas.openxmlformats.org/officeDocument/2006/relationships" xmlns:m="http://schemas.openxmlformats.org/officeDocument/2006/math" xmlns:v="urn:schemas-microsoft-com:vml" xmlns:wp14="http://schemas.microsoft.com/office/word/2010/wordprocessingDrawing" xmlns:wp="http://schemas.openxmlformats.org/drawingml/2006/wordprocessingDrawing" xmlns:w10="urn:schemas-microsoft-com:office:word" xmlns:w="http://schemas.openxmlformats.org/wordprocessingml/2006/main" xmlns:w14="http://schemas.microsoft.com/office/word/2010/wordml" xmlns:w15="http://schemas.microsoft.com/office/word/2012/wordml" xmlns:w16cex="http://schemas.microsoft.com/office/word/2018/wordml/cex" xmlns:w16cid="http://schemas.microsoft.com/office/word/2016/wordml/cid" xmlns:w16="http://schemas.microsoft.com/office/word/2018/wordml" xmlns:w16se="http://schemas.microsoft.com/office/word/2015/wordml/symex" xmlns:wpg="http://schemas.microsoft.com/office/word/2010/wordprocessingGroup" xmlns:wpi="http://schemas.microsoft.com/office/word/2010/wordprocessingInk" xmlns:wne="http://schemas.microsoft.com/office/word/2006/wordml" xmlns:wps="http://schemas.microsoft.com/office/word/2010/wordprocessingShape" mc:Ignorable="w14 w15 w16se w16cid w16 w16cex wp14">
-  <w:sdt>
-    <w:sdtPr>
-      <w:id w:val="-1476519110"/>
-      <w:docPartObj>
-        <w:docPartGallery w:val="Page Numbers (Top of Page)"/>
-        <w:docPartUnique/>
-      </w:docPartObj>
-    </w:sdtPr>
-    <w:sdtEndPr>
-      <w:rPr>
-        <w:noProof/>
-      </w:rPr>
-    </w:sdtEndPr>
-    <w:sdtContent>
-      <w:p>
-        <w:pPr>
-          <w:pStyle w:val="Header"/>
-          <w:jc w:val="right"/>
-        </w:pPr>
-        <w:r>
-          <w:rPr>
-            <w:noProof/>
-          </w:rPr>
-          <w:pict w14:anchorId="123270DD">
-            <v:shapetype id="_x0000_t75" coordsize="21600,21600" o:spt="75" o:preferrelative="t" path="m@4@5l@4@11@9@11@9@5xe" filled="f" stroked="f">
-              <v:stroke joinstyle="miter"/>
-              <v:formulas>
-                <v:f eqn="if lineDrawn pixelLineWidth 0"/>
-                <v:f eqn="sum @0 1 0"/>
-                <v:f eqn="sum 0 0 @1"/>
-                <v:f eqn="prod @2 1 2"/>
-                <v:f eqn="prod @3 21600 pixelWidth"/>
-                <v:f eqn="prod @3 21600 pixelHeight"/>
-                <v:f eqn="sum @0 0 1"/>
-                <v:f eqn="prod @6 1 2"/>
-                <v:f eqn="prod @7 21600 pixelWidth"/>
-                <v:f eqn="sum @8 21600 0"/>
-                <v:f eqn="prod @7 21600 pixelHeight"/>
-                <v:f eqn="sum @10 21600 0"/>
-              </v:formulas>
-              <v:path o:extrusionok="f" gradientshapeok="t" o:connecttype="rect"/>
-              <o:lock v:ext="edit" aspectratio="t"/>
-            </v:shapetype>
-            <v:shape id="WordPictureWatermark277930101" o:spid="_x0000_s2099" type="#_x0000_t75" style="position:absolute;left:0;text-align:left;margin-left:0;margin-top:0;width:301.4pt;height:376.6pt;z-index:-251632640;mso-position-horizontal:center;mso-position-horizontal-relative:margin;mso-position-vertical:center;mso-position-vertical-relative:margin" o:allowincell="f">
-              <v:imagedata r:id="rId1" o:title="logo-sampul-resmi" gain="19661f" blacklevel="22938f"/>
-            </v:shape>
-          </w:pict>
-        </w:r>
-        <w:r>
-          <w:fldChar w:fldCharType="begin"/>
-        </w:r>
-        <w:r>
-          <w:instrText xml:space="preserve"> PAGE   \* MERGEFORMAT </w:instrText>
-        </w:r>
-        <w:r>
-          <w:fldChar w:fldCharType="separate"/>
-        </w:r>
-        <w:r>
-          <w:rPr>
-            <w:noProof/>
-          </w:rPr>
-          <w:t>5</w:t>
-        </w:r>
-        <w:r>
-          <w:rPr>
-            <w:noProof/>
-          </w:rPr>
-          <w:fldChar w:fldCharType="end"/>
-        </w:r>
-      </w:p>
-    </w:sdtContent>
-  </w:sdt>
-  <w:p>
-    <w:pPr>
-      <w:pStyle w:val="Header"/>
-    </w:pPr>
-  </w:p>
-</w:hdr>
-</file>
-
-<file path=word/header9.xml><?xml version="1.0" encoding="utf-8"?>
-<w:hdr xmlns:wpc="http://schemas.microsoft.com/office/word/2010/wordprocessingCanvas" xmlns:cx="http://schemas.microsoft.com/office/drawing/2014/chartex" xmlns:cx1="http://schemas.microsoft.com/office/drawing/2015/9/8/chartex" xmlns:cx2="http://schemas.microsoft.com/office/drawing/2015/10/21/chartex" xmlns:cx3="http://schemas.microsoft.com/office/drawing/2016/5/9/chartex" xmlns:cx4="http://schemas.microsoft.com/office/drawing/2016/5/10/chartex" xmlns:cx5="http://schemas.microsoft.com/office/drawing/2016/5/11/chartex" xmlns:cx6="http://schemas.microsoft.com/office/drawing/2016/5/12/chartex" xmlns:cx7="http://schemas.microsoft.com/office/drawing/2016/5/13/chartex" xmlns:cx8="http://schemas.microsoft.com/office/drawing/2016/5/14/chartex" xmlns:mc="http://schemas.openxmlformats.org/markup-compatibility/2006" xmlns:aink="http://schemas.microsoft.com/office/drawing/2016/ink" xmlns:am3d="http://schemas.microsoft.com/office/drawing/2017/model3d" xmlns:o="urn:schemas-microsoft-com:office:office" xmlns:r="http://schemas.openxmlformats.org/officeDocument/2006/relationships" xmlns:m="http://schemas.openxmlformats.org/officeDocument/2006/math" xmlns:v="urn:schemas-microsoft-com:vml" xmlns:wp14="http://schemas.microsoft.com/office/word/2010/wordprocessingDrawing" xmlns:wp="http://schemas.openxmlformats.org/drawingml/2006/wordprocessingDrawing" xmlns:w10="urn:schemas-microsoft-com:office:word" xmlns:w="http://schemas.openxmlformats.org/wordprocessingml/2006/main" xmlns:w14="http://schemas.microsoft.com/office/word/2010/wordml" xmlns:w15="http://schemas.microsoft.com/office/word/2012/wordml" xmlns:w16cex="http://schemas.microsoft.com/office/word/2018/wordml/cex" xmlns:w16cid="http://schemas.microsoft.com/office/word/2016/wordml/cid" xmlns:w16="http://schemas.microsoft.com/office/word/2018/wordml" xmlns:w16se="http://schemas.microsoft.com/office/word/2015/wordml/symex" xmlns:wpg="http://schemas.microsoft.com/office/word/2010/wordprocessingGroup" xmlns:wpi="http://schemas.microsoft.com/office/word/2010/wordprocessingInk" xmlns:wne="http://schemas.microsoft.com/office/word/2006/wordml" xmlns:wps="http://schemas.microsoft.com/office/word/2010/wordprocessingShape" mc:Ignorable="w14 w15 w16se w16cid w16 w16cex wp14">
-  <w:p>
-    <w:pPr>
-      <w:pStyle w:val="Header"/>
-    </w:pPr>
-    <w:r>
-      <w:rPr>
-        <w:noProof/>
-      </w:rPr>
-      <w:pict w14:anchorId="32F0CF71">
-        <v:shapetype id="_x0000_t75" coordsize="21600,21600" o:spt="75" o:preferrelative="t" path="m@4@5l@4@11@9@11@9@5xe" filled="f" stroked="f">
-          <v:stroke joinstyle="miter"/>
-          <v:formulas>
-            <v:f eqn="if lineDrawn pixelLineWidth 0"/>
-            <v:f eqn="sum @0 1 0"/>
-            <v:f eqn="sum 0 0 @1"/>
-            <v:f eqn="prod @2 1 2"/>
-            <v:f eqn="prod @3 21600 pixelWidth"/>
-            <v:f eqn="prod @3 21600 pixelHeight"/>
-            <v:f eqn="sum @0 0 1"/>
-            <v:f eqn="prod @6 1 2"/>
-            <v:f eqn="prod @7 21600 pixelWidth"/>
-            <v:f eqn="sum @8 21600 0"/>
-            <v:f eqn="prod @7 21600 pixelHeight"/>
-            <v:f eqn="sum @10 21600 0"/>
-          </v:formulas>
-          <v:path o:extrusionok="f" gradientshapeok="t" o:connecttype="rect"/>
-          <o:lock v:ext="edit" aspectratio="t"/>
-        </v:shapetype>
-        <v:shape id="WordPictureWatermark277930099" o:spid="_x0000_s2097" type="#_x0000_t75" style="position:absolute;left:0;text-align:left;margin-left:0;margin-top:0;width:301.4pt;height:376.6pt;z-index:-251634688;mso-position-horizontal:center;mso-position-horizontal-relative:margin;mso-position-vertical:center;mso-position-vertical-relative:margin" o:allowincell="f">
-          <v:imagedata r:id="rId1" o:title="logo-sampul-resmi" gain="19661f" blacklevel="22938f"/>
-        </v:shape>
-      </w:pict>
-    </w:r>
-    <w:r>
-      <w:rPr>
-        <w:noProof/>
-      </w:rPr>
-      <w:pict w14:anchorId="13B551F9">
-        <v:shape id="_x0000_s2066" type="#_x0000_t75" style="position:absolute;left:0;text-align:left;margin-left:0;margin-top:0;width:359.9pt;height:359.9pt;z-index:-251648000;mso-position-horizontal:center;mso-position-horizontal-relative:margin;mso-position-vertical:center;mso-position-vertical-relative:margin" o:allowincell="f">
-          <v:imagedata r:id="rId2" o:title="logo1" gain="19661f" blacklevel="22938f"/>
-          <w10:wrap anchorx="margin" anchory="margin"/>
-        </v:shape>
-      </w:pict>
-    </w:r>
   </w:p>
 </w:hdr>
 </file>
@@ -28331,7 +27798,6 @@
     <w:lsdException w:name="HTML Sample" w:semiHidden="1" w:unhideWhenUsed="1"/>
     <w:lsdException w:name="HTML Typewriter" w:semiHidden="1" w:unhideWhenUsed="1"/>
     <w:lsdException w:name="HTML Variable" w:semiHidden="1" w:unhideWhenUsed="1"/>
-    <w:lsdException w:name="Normal Table" w:semiHidden="1" w:unhideWhenUsed="1"/>
     <w:lsdException w:name="annotation subject" w:semiHidden="1" w:unhideWhenUsed="1"/>
     <w:lsdException w:name="No List" w:semiHidden="1" w:unhideWhenUsed="1"/>
     <w:lsdException w:name="Outline List 1" w:semiHidden="1" w:unhideWhenUsed="1"/>
@@ -28374,11 +27840,8 @@
     <w:lsdException w:name="Table Contemporary" w:semiHidden="1" w:unhideWhenUsed="1"/>
     <w:lsdException w:name="Table Elegant" w:semiHidden="1" w:unhideWhenUsed="1"/>
     <w:lsdException w:name="Table Professional" w:semiHidden="1" w:unhideWhenUsed="1"/>
-    <w:lsdException w:name="Table Subtle 1" w:semiHidden="1" w:unhideWhenUsed="1"/>
     <w:lsdException w:name="Table Subtle 2" w:semiHidden="1" w:unhideWhenUsed="1"/>
     <w:lsdException w:name="Table Web 1" w:semiHidden="1" w:unhideWhenUsed="1"/>
-    <w:lsdException w:name="Table Web 2" w:semiHidden="1" w:unhideWhenUsed="1"/>
-    <w:lsdException w:name="Table Web 3" w:semiHidden="1" w:unhideWhenUsed="1"/>
     <w:lsdException w:name="Balloon Text" w:semiHidden="1" w:unhideWhenUsed="1"/>
     <w:lsdException w:name="Table Grid" w:uiPriority="39"/>
     <w:lsdException w:name="Table Theme" w:semiHidden="1" w:unhideWhenUsed="1"/>

</xml_diff>

<commit_message>
TA 1 - Update PPT
</commit_message>
<xml_diff>
--- a/[Yosua] Proposal.docx
+++ b/[Yosua] Proposal.docx
@@ -4026,8 +4026,11 @@
         <w:ind w:left="0" w:firstLine="0"/>
         <w:jc w:val="left"/>
         <w:sectPr>
-          <w:footerReference w:type="default" r:id="rId14"/>
-          <w:footerReference w:type="first" r:id="rId15"/>
+          <w:headerReference w:type="even" r:id="rId14"/>
+          <w:headerReference w:type="default" r:id="rId15"/>
+          <w:footerReference w:type="default" r:id="rId16"/>
+          <w:headerReference w:type="first" r:id="rId17"/>
+          <w:footerReference w:type="first" r:id="rId18"/>
           <w:pgSz w:w="11906" w:h="16838" w:code="9"/>
           <w:pgMar w:top="1701" w:right="1701" w:bottom="1701" w:left="2268" w:header="720" w:footer="720" w:gutter="0"/>
           <w:pgNumType w:fmt="lowerRoman"/>
@@ -8562,12 +8565,12 @@
           <w:szCs w:val="28"/>
         </w:rPr>
         <w:sectPr>
-          <w:headerReference w:type="even" r:id="rId16"/>
-          <w:headerReference w:type="default" r:id="rId17"/>
-          <w:footerReference w:type="even" r:id="rId18"/>
-          <w:footerReference w:type="default" r:id="rId19"/>
-          <w:headerReference w:type="first" r:id="rId20"/>
-          <w:footerReference w:type="first" r:id="rId21"/>
+          <w:headerReference w:type="even" r:id="rId19"/>
+          <w:headerReference w:type="default" r:id="rId20"/>
+          <w:footerReference w:type="even" r:id="rId21"/>
+          <w:footerReference w:type="default" r:id="rId22"/>
+          <w:headerReference w:type="first" r:id="rId23"/>
+          <w:footerReference w:type="first" r:id="rId24"/>
           <w:pgSz w:w="11906" w:h="16838" w:code="9"/>
           <w:pgMar w:top="1701" w:right="1701" w:bottom="1701" w:left="2268" w:header="720" w:footer="720" w:gutter="0"/>
           <w:pgNumType w:start="1"/>
@@ -12233,11 +12236,11 @@
                           </pic:cNvPicPr>
                         </pic:nvPicPr>
                         <pic:blipFill>
-                          <a:blip r:embed="rId22">
+                          <a:blip r:embed="rId25">
                             <a:extLst>
                               <a:ext uri="{BEBA8EAE-BF5A-486C-A8C5-ECC9F3942E4B}">
                                 <a14:imgProps xmlns:a14="http://schemas.microsoft.com/office/drawing/2010/main">
-                                  <a14:imgLayer r:embed="rId23">
+                                  <a14:imgLayer r:embed="rId26">
                                     <a14:imgEffect>
                                       <a14:sharpenSoften amount="50000"/>
                                     </a14:imgEffect>
@@ -12312,11 +12315,11 @@
                           </pic:cNvPicPr>
                         </pic:nvPicPr>
                         <pic:blipFill>
-                          <a:blip r:embed="rId24">
+                          <a:blip r:embed="rId27">
                             <a:extLst>
                               <a:ext uri="{BEBA8EAE-BF5A-486C-A8C5-ECC9F3942E4B}">
                                 <a14:imgProps xmlns:a14="http://schemas.microsoft.com/office/drawing/2010/main">
-                                  <a14:imgLayer r:embed="rId25">
+                                  <a14:imgLayer r:embed="rId28">
                                     <a14:imgEffect>
                                       <a14:sharpenSoften amount="50000"/>
                                     </a14:imgEffect>
@@ -12439,11 +12442,11 @@
                           </pic:cNvPicPr>
                         </pic:nvPicPr>
                         <pic:blipFill>
-                          <a:blip r:embed="rId26">
+                          <a:blip r:embed="rId29">
                             <a:extLst>
                               <a:ext uri="{BEBA8EAE-BF5A-486C-A8C5-ECC9F3942E4B}">
                                 <a14:imgProps xmlns:a14="http://schemas.microsoft.com/office/drawing/2010/main">
-                                  <a14:imgLayer r:embed="rId27">
+                                  <a14:imgLayer r:embed="rId30">
                                     <a14:imgEffect>
                                       <a14:sharpenSoften amount="50000"/>
                                     </a14:imgEffect>
@@ -12518,11 +12521,11 @@
                           </pic:cNvPicPr>
                         </pic:nvPicPr>
                         <pic:blipFill>
-                          <a:blip r:embed="rId28">
+                          <a:blip r:embed="rId31">
                             <a:extLst>
                               <a:ext uri="{BEBA8EAE-BF5A-486C-A8C5-ECC9F3942E4B}">
                                 <a14:imgProps xmlns:a14="http://schemas.microsoft.com/office/drawing/2010/main">
-                                  <a14:imgLayer r:embed="rId29">
+                                  <a14:imgLayer r:embed="rId32">
                                     <a14:imgEffect>
                                       <a14:sharpenSoften amount="50000"/>
                                     </a14:imgEffect>
@@ -16508,7 +16511,7 @@
                     <pic:cNvPicPr/>
                   </pic:nvPicPr>
                   <pic:blipFill>
-                    <a:blip r:embed="rId30">
+                    <a:blip r:embed="rId33">
                       <a:extLst>
                         <a:ext uri="{28A0092B-C50C-407E-A947-70E740481C1C}">
                           <a14:useLocalDpi xmlns:a14="http://schemas.microsoft.com/office/drawing/2010/main" val="0"/>
@@ -17356,8 +17359,9 @@
           <w:bCs/>
         </w:rPr>
         <w:sectPr>
-          <w:headerReference w:type="even" r:id="rId31"/>
-          <w:headerReference w:type="default" r:id="rId32"/>
+          <w:headerReference w:type="even" r:id="rId34"/>
+          <w:headerReference w:type="default" r:id="rId35"/>
+          <w:headerReference w:type="first" r:id="rId36"/>
           <w:pgSz w:w="11906" w:h="16838" w:code="9"/>
           <w:pgMar w:top="1701" w:right="1701" w:bottom="1701" w:left="2268" w:header="720" w:footer="720" w:gutter="0"/>
           <w:cols w:space="720"/>
@@ -18421,8 +18425,9 @@
           <w:rFonts w:ascii="Arial" w:hAnsi="Arial" w:cs="Arial"/>
         </w:rPr>
         <w:sectPr>
-          <w:headerReference w:type="default" r:id="rId33"/>
-          <w:headerReference w:type="first" r:id="rId34"/>
+          <w:headerReference w:type="even" r:id="rId37"/>
+          <w:headerReference w:type="default" r:id="rId38"/>
+          <w:headerReference w:type="first" r:id="rId39"/>
           <w:pgSz w:w="11906" w:h="16838" w:code="9"/>
           <w:pgMar w:top="1701" w:right="1701" w:bottom="1701" w:left="2268" w:header="720" w:footer="720" w:gutter="0"/>
           <w:cols w:space="720"/>
@@ -22731,7 +22736,9 @@
           <w:lang w:val="id-ID"/>
         </w:rPr>
         <w:sectPr>
-          <w:headerReference w:type="first" r:id="rId35"/>
+          <w:headerReference w:type="even" r:id="rId40"/>
+          <w:headerReference w:type="default" r:id="rId41"/>
+          <w:headerReference w:type="first" r:id="rId42"/>
           <w:pgSz w:w="11906" w:h="16838" w:code="9"/>
           <w:pgMar w:top="1701" w:right="1701" w:bottom="1701" w:left="2268" w:header="720" w:footer="720" w:gutter="0"/>
           <w:cols w:space="720"/>
@@ -23713,7 +23720,9 @@
       </w:r>
     </w:p>
     <w:sectPr>
-      <w:headerReference w:type="first" r:id="rId36"/>
+      <w:headerReference w:type="even" r:id="rId43"/>
+      <w:headerReference w:type="default" r:id="rId44"/>
+      <w:headerReference w:type="first" r:id="rId45"/>
       <w:pgSz w:w="11906" w:h="16838" w:code="9"/>
       <w:pgMar w:top="1701" w:right="1701" w:bottom="1701" w:left="2268" w:header="720" w:footer="720" w:gutter="0"/>
       <w:cols w:space="720"/>
@@ -24128,7 +24137,7 @@
       <w:rPr>
         <w:noProof/>
       </w:rPr>
-      <w:pict w14:anchorId="492B6908">
+      <w:pict w14:anchorId="56346B27">
         <v:shapetype id="_x0000_t75" coordsize="21600,21600" o:spt="75" o:preferrelative="t" path="m@4@5l@4@11@9@11@9@5xe" filled="f" stroked="f">
           <v:stroke joinstyle="miter"/>
           <v:formulas>
@@ -24148,9 +24157,8 @@
           <v:path o:extrusionok="f" gradientshapeok="t" o:connecttype="rect"/>
           <o:lock v:ext="edit" aspectratio="t"/>
         </v:shapetype>
-        <v:shape id="WordPictureWatermark216006282" o:spid="_x0000_s2060" type="#_x0000_t75" style="position:absolute;left:0;text-align:left;margin-left:0;margin-top:0;width:359.9pt;height:359.9pt;z-index:-251657216;mso-position-horizontal:center;mso-position-horizontal-relative:margin;mso-position-vertical:center;mso-position-vertical-relative:margin" o:allowincell="f">
-          <v:imagedata r:id="rId1" o:title="logo1" gain="19661f" blacklevel="22938f"/>
-          <w10:wrap anchorx="margin" anchory="margin"/>
+        <v:shape id="WordPictureWatermark457054922" o:spid="_x0000_s2071" type="#_x0000_t75" style="position:absolute;left:0;text-align:left;margin-left:0;margin-top:0;width:397.1pt;height:496.25pt;z-index:-251639808;mso-position-horizontal:center;mso-position-horizontal-relative:margin;mso-position-vertical:center;mso-position-vertical-relative:margin" o:allowincell="f">
+          <v:imagedata r:id="rId1" o:title="logo-watermark-resmi" gain="19661f" blacklevel="22938f"/>
         </v:shape>
       </w:pict>
     </w:r>
@@ -24160,6 +24168,169 @@
 
 <file path=word/header10.xml><?xml version="1.0" encoding="utf-8"?>
 <w:hdr xmlns:wpc="http://schemas.microsoft.com/office/word/2010/wordprocessingCanvas" xmlns:cx="http://schemas.microsoft.com/office/drawing/2014/chartex" xmlns:cx1="http://schemas.microsoft.com/office/drawing/2015/9/8/chartex" xmlns:cx2="http://schemas.microsoft.com/office/drawing/2015/10/21/chartex" xmlns:cx3="http://schemas.microsoft.com/office/drawing/2016/5/9/chartex" xmlns:cx4="http://schemas.microsoft.com/office/drawing/2016/5/10/chartex" xmlns:cx5="http://schemas.microsoft.com/office/drawing/2016/5/11/chartex" xmlns:cx6="http://schemas.microsoft.com/office/drawing/2016/5/12/chartex" xmlns:cx7="http://schemas.microsoft.com/office/drawing/2016/5/13/chartex" xmlns:cx8="http://schemas.microsoft.com/office/drawing/2016/5/14/chartex" xmlns:mc="http://schemas.openxmlformats.org/markup-compatibility/2006" xmlns:aink="http://schemas.microsoft.com/office/drawing/2016/ink" xmlns:am3d="http://schemas.microsoft.com/office/drawing/2017/model3d" xmlns:o="urn:schemas-microsoft-com:office:office" xmlns:r="http://schemas.openxmlformats.org/officeDocument/2006/relationships" xmlns:m="http://schemas.openxmlformats.org/officeDocument/2006/math" xmlns:v="urn:schemas-microsoft-com:vml" xmlns:wp14="http://schemas.microsoft.com/office/word/2010/wordprocessingDrawing" xmlns:wp="http://schemas.openxmlformats.org/drawingml/2006/wordprocessingDrawing" xmlns:w10="urn:schemas-microsoft-com:office:word" xmlns:w="http://schemas.openxmlformats.org/wordprocessingml/2006/main" xmlns:w14="http://schemas.microsoft.com/office/word/2010/wordml" xmlns:w15="http://schemas.microsoft.com/office/word/2012/wordml" xmlns:w16cex="http://schemas.microsoft.com/office/word/2018/wordml/cex" xmlns:w16cid="http://schemas.microsoft.com/office/word/2016/wordml/cid" xmlns:w16="http://schemas.microsoft.com/office/word/2018/wordml" xmlns:w16se="http://schemas.microsoft.com/office/word/2015/wordml/symex" xmlns:wpg="http://schemas.microsoft.com/office/word/2010/wordprocessingGroup" xmlns:wpi="http://schemas.microsoft.com/office/word/2010/wordprocessingInk" xmlns:wne="http://schemas.microsoft.com/office/word/2006/wordml" xmlns:wps="http://schemas.microsoft.com/office/word/2010/wordprocessingShape" mc:Ignorable="w14 w15 w16se w16cid w16 w16cex wp14">
+  <w:sdt>
+    <w:sdtPr>
+      <w:id w:val="-1046987213"/>
+      <w:docPartObj>
+        <w:docPartGallery w:val="Page Numbers (Top of Page)"/>
+        <w:docPartUnique/>
+      </w:docPartObj>
+    </w:sdtPr>
+    <w:sdtEndPr>
+      <w:rPr>
+        <w:noProof/>
+      </w:rPr>
+    </w:sdtEndPr>
+    <w:sdtContent>
+      <w:p>
+        <w:pPr>
+          <w:pStyle w:val="Header"/>
+        </w:pPr>
+        <w:r>
+          <w:rPr>
+            <w:noProof/>
+          </w:rPr>
+          <w:pict w14:anchorId="3A492981">
+            <v:shapetype id="_x0000_t75" coordsize="21600,21600" o:spt="75" o:preferrelative="t" path="m@4@5l@4@11@9@11@9@5xe" filled="f" stroked="f">
+              <v:stroke joinstyle="miter"/>
+              <v:formulas>
+                <v:f eqn="if lineDrawn pixelLineWidth 0"/>
+                <v:f eqn="sum @0 1 0"/>
+                <v:f eqn="sum 0 0 @1"/>
+                <v:f eqn="prod @2 1 2"/>
+                <v:f eqn="prod @3 21600 pixelWidth"/>
+                <v:f eqn="prod @3 21600 pixelHeight"/>
+                <v:f eqn="sum @0 0 1"/>
+                <v:f eqn="prod @6 1 2"/>
+                <v:f eqn="prod @7 21600 pixelWidth"/>
+                <v:f eqn="sum @8 21600 0"/>
+                <v:f eqn="prod @7 21600 pixelHeight"/>
+                <v:f eqn="sum @10 21600 0"/>
+              </v:formulas>
+              <v:path o:extrusionok="f" gradientshapeok="t" o:connecttype="rect"/>
+              <o:lock v:ext="edit" aspectratio="t"/>
+            </v:shapetype>
+            <v:shape id="WordPictureWatermark457054931" o:spid="_x0000_s2080" type="#_x0000_t75" style="position:absolute;left:0;text-align:left;margin-left:0;margin-top:0;width:397.1pt;height:496.25pt;z-index:-251630592;mso-position-horizontal:center;mso-position-horizontal-relative:margin;mso-position-vertical:center;mso-position-vertical-relative:margin" o:allowincell="f">
+              <v:imagedata r:id="rId1" o:title="logo-watermark-resmi" gain="19661f" blacklevel="22938f"/>
+            </v:shape>
+          </w:pict>
+        </w:r>
+        <w:r>
+          <w:fldChar w:fldCharType="begin"/>
+        </w:r>
+        <w:r>
+          <w:instrText xml:space="preserve"> PAGE   \* MERGEFORMAT </w:instrText>
+        </w:r>
+        <w:r>
+          <w:fldChar w:fldCharType="separate"/>
+        </w:r>
+        <w:r>
+          <w:rPr>
+            <w:noProof/>
+          </w:rPr>
+          <w:t>18</w:t>
+        </w:r>
+        <w:r>
+          <w:rPr>
+            <w:noProof/>
+          </w:rPr>
+          <w:fldChar w:fldCharType="end"/>
+        </w:r>
+      </w:p>
+    </w:sdtContent>
+  </w:sdt>
+  <w:p>
+    <w:pPr>
+      <w:pStyle w:val="Header"/>
+    </w:pPr>
+  </w:p>
+</w:hdr>
+</file>
+
+<file path=word/header11.xml><?xml version="1.0" encoding="utf-8"?>
+<w:hdr xmlns:wpc="http://schemas.microsoft.com/office/word/2010/wordprocessingCanvas" xmlns:cx="http://schemas.microsoft.com/office/drawing/2014/chartex" xmlns:cx1="http://schemas.microsoft.com/office/drawing/2015/9/8/chartex" xmlns:cx2="http://schemas.microsoft.com/office/drawing/2015/10/21/chartex" xmlns:cx3="http://schemas.microsoft.com/office/drawing/2016/5/9/chartex" xmlns:cx4="http://schemas.microsoft.com/office/drawing/2016/5/10/chartex" xmlns:cx5="http://schemas.microsoft.com/office/drawing/2016/5/11/chartex" xmlns:cx6="http://schemas.microsoft.com/office/drawing/2016/5/12/chartex" xmlns:cx7="http://schemas.microsoft.com/office/drawing/2016/5/13/chartex" xmlns:cx8="http://schemas.microsoft.com/office/drawing/2016/5/14/chartex" xmlns:mc="http://schemas.openxmlformats.org/markup-compatibility/2006" xmlns:aink="http://schemas.microsoft.com/office/drawing/2016/ink" xmlns:am3d="http://schemas.microsoft.com/office/drawing/2017/model3d" xmlns:o="urn:schemas-microsoft-com:office:office" xmlns:r="http://schemas.openxmlformats.org/officeDocument/2006/relationships" xmlns:m="http://schemas.openxmlformats.org/officeDocument/2006/math" xmlns:v="urn:schemas-microsoft-com:vml" xmlns:wp14="http://schemas.microsoft.com/office/word/2010/wordprocessingDrawing" xmlns:wp="http://schemas.openxmlformats.org/drawingml/2006/wordprocessingDrawing" xmlns:w10="urn:schemas-microsoft-com:office:word" xmlns:w="http://schemas.openxmlformats.org/wordprocessingml/2006/main" xmlns:w14="http://schemas.microsoft.com/office/word/2010/wordml" xmlns:w15="http://schemas.microsoft.com/office/word/2012/wordml" xmlns:w16cex="http://schemas.microsoft.com/office/word/2018/wordml/cex" xmlns:w16cid="http://schemas.microsoft.com/office/word/2016/wordml/cid" xmlns:w16="http://schemas.microsoft.com/office/word/2018/wordml" xmlns:w16se="http://schemas.microsoft.com/office/word/2015/wordml/symex" xmlns:wpg="http://schemas.microsoft.com/office/word/2010/wordprocessingGroup" xmlns:wpi="http://schemas.microsoft.com/office/word/2010/wordprocessingInk" xmlns:wne="http://schemas.microsoft.com/office/word/2006/wordml" xmlns:wps="http://schemas.microsoft.com/office/word/2010/wordprocessingShape" mc:Ignorable="w14 w15 w16se w16cid w16 w16cex wp14">
+  <w:sdt>
+    <w:sdtPr>
+      <w:id w:val="-1454555420"/>
+      <w:docPartObj>
+        <w:docPartGallery w:val="Page Numbers (Top of Page)"/>
+        <w:docPartUnique/>
+      </w:docPartObj>
+    </w:sdtPr>
+    <w:sdtEndPr>
+      <w:rPr>
+        <w:noProof/>
+      </w:rPr>
+    </w:sdtEndPr>
+    <w:sdtContent>
+      <w:p>
+        <w:pPr>
+          <w:pStyle w:val="Header"/>
+          <w:jc w:val="right"/>
+        </w:pPr>
+        <w:r>
+          <w:rPr>
+            <w:noProof/>
+          </w:rPr>
+          <w:pict w14:anchorId="117EB6C4">
+            <v:shapetype id="_x0000_t75" coordsize="21600,21600" o:spt="75" o:preferrelative="t" path="m@4@5l@4@11@9@11@9@5xe" filled="f" stroked="f">
+              <v:stroke joinstyle="miter"/>
+              <v:formulas>
+                <v:f eqn="if lineDrawn pixelLineWidth 0"/>
+                <v:f eqn="sum @0 1 0"/>
+                <v:f eqn="sum 0 0 @1"/>
+                <v:f eqn="prod @2 1 2"/>
+                <v:f eqn="prod @3 21600 pixelWidth"/>
+                <v:f eqn="prod @3 21600 pixelHeight"/>
+                <v:f eqn="sum @0 0 1"/>
+                <v:f eqn="prod @6 1 2"/>
+                <v:f eqn="prod @7 21600 pixelWidth"/>
+                <v:f eqn="sum @8 21600 0"/>
+                <v:f eqn="prod @7 21600 pixelHeight"/>
+                <v:f eqn="sum @10 21600 0"/>
+              </v:formulas>
+              <v:path o:extrusionok="f" gradientshapeok="t" o:connecttype="rect"/>
+              <o:lock v:ext="edit" aspectratio="t"/>
+            </v:shapetype>
+            <v:shape id="WordPictureWatermark457054932" o:spid="_x0000_s2081" type="#_x0000_t75" style="position:absolute;left:0;text-align:left;margin-left:0;margin-top:0;width:397.1pt;height:496.25pt;z-index:-251629568;mso-position-horizontal:center;mso-position-horizontal-relative:margin;mso-position-vertical:center;mso-position-vertical-relative:margin" o:allowincell="f">
+              <v:imagedata r:id="rId1" o:title="logo-watermark-resmi" gain="19661f" blacklevel="22938f"/>
+            </v:shape>
+          </w:pict>
+        </w:r>
+        <w:r>
+          <w:fldChar w:fldCharType="begin"/>
+        </w:r>
+        <w:r>
+          <w:instrText xml:space="preserve"> PAGE   \* MERGEFORMAT </w:instrText>
+        </w:r>
+        <w:r>
+          <w:fldChar w:fldCharType="separate"/>
+        </w:r>
+        <w:r>
+          <w:rPr>
+            <w:noProof/>
+          </w:rPr>
+          <w:t>15</w:t>
+        </w:r>
+        <w:r>
+          <w:rPr>
+            <w:noProof/>
+          </w:rPr>
+          <w:fldChar w:fldCharType="end"/>
+        </w:r>
+      </w:p>
+    </w:sdtContent>
+  </w:sdt>
+  <w:p>
+    <w:pPr>
+      <w:pStyle w:val="Header"/>
+    </w:pPr>
+  </w:p>
+</w:hdr>
+</file>
+
+<file path=word/header12.xml><?xml version="1.0" encoding="utf-8"?>
+<w:hdr xmlns:wpc="http://schemas.microsoft.com/office/word/2010/wordprocessingCanvas" xmlns:cx="http://schemas.microsoft.com/office/drawing/2014/chartex" xmlns:cx1="http://schemas.microsoft.com/office/drawing/2015/9/8/chartex" xmlns:cx2="http://schemas.microsoft.com/office/drawing/2015/10/21/chartex" xmlns:cx3="http://schemas.microsoft.com/office/drawing/2016/5/9/chartex" xmlns:cx4="http://schemas.microsoft.com/office/drawing/2016/5/10/chartex" xmlns:cx5="http://schemas.microsoft.com/office/drawing/2016/5/11/chartex" xmlns:cx6="http://schemas.microsoft.com/office/drawing/2016/5/12/chartex" xmlns:cx7="http://schemas.microsoft.com/office/drawing/2016/5/13/chartex" xmlns:cx8="http://schemas.microsoft.com/office/drawing/2016/5/14/chartex" xmlns:mc="http://schemas.openxmlformats.org/markup-compatibility/2006" xmlns:aink="http://schemas.microsoft.com/office/drawing/2016/ink" xmlns:am3d="http://schemas.microsoft.com/office/drawing/2017/model3d" xmlns:o="urn:schemas-microsoft-com:office:office" xmlns:r="http://schemas.openxmlformats.org/officeDocument/2006/relationships" xmlns:m="http://schemas.openxmlformats.org/officeDocument/2006/math" xmlns:v="urn:schemas-microsoft-com:vml" xmlns:wp14="http://schemas.microsoft.com/office/word/2010/wordprocessingDrawing" xmlns:wp="http://schemas.openxmlformats.org/drawingml/2006/wordprocessingDrawing" xmlns:w10="urn:schemas-microsoft-com:office:word" xmlns:w="http://schemas.openxmlformats.org/wordprocessingml/2006/main" xmlns:w14="http://schemas.microsoft.com/office/word/2010/wordml" xmlns:w15="http://schemas.microsoft.com/office/word/2012/wordml" xmlns:w16cex="http://schemas.microsoft.com/office/word/2018/wordml/cex" xmlns:w16cid="http://schemas.microsoft.com/office/word/2016/wordml/cid" xmlns:w16="http://schemas.microsoft.com/office/word/2018/wordml" xmlns:w16se="http://schemas.microsoft.com/office/word/2015/wordml/symex" xmlns:wpg="http://schemas.microsoft.com/office/word/2010/wordprocessingGroup" xmlns:wpi="http://schemas.microsoft.com/office/word/2010/wordprocessingInk" xmlns:wne="http://schemas.microsoft.com/office/word/2006/wordml" xmlns:wps="http://schemas.microsoft.com/office/word/2010/wordprocessingShape" mc:Ignorable="w14 w15 w16se w16cid w16 w16cex wp14">
   <w:p>
     <w:pPr>
       <w:pStyle w:val="Header"/>
@@ -24168,7 +24339,7 @@
       <w:rPr>
         <w:noProof/>
       </w:rPr>
-      <w:pict w14:anchorId="1F1B7B00">
+      <w:pict w14:anchorId="03567D7A">
         <v:shapetype id="_x0000_t75" coordsize="21600,21600" o:spt="75" o:preferrelative="t" path="m@4@5l@4@11@9@11@9@5xe" filled="f" stroked="f">
           <v:stroke joinstyle="miter"/>
           <v:formulas>
@@ -24188,9 +24359,8 @@
           <v:path o:extrusionok="f" gradientshapeok="t" o:connecttype="rect"/>
           <o:lock v:ext="edit" aspectratio="t"/>
         </v:shapetype>
-        <v:shape id="_x0000_s2067" type="#_x0000_t75" style="position:absolute;left:0;text-align:left;margin-left:0;margin-top:0;width:359.9pt;height:359.9pt;z-index:-251645952;mso-position-horizontal:center;mso-position-horizontal-relative:margin;mso-position-vertical:center;mso-position-vertical-relative:margin" o:allowincell="f">
-          <v:imagedata r:id="rId1" o:title="logo1" gain="19661f" blacklevel="22938f"/>
-          <w10:wrap anchorx="margin" anchory="margin"/>
+        <v:shape id="WordPictureWatermark457054930" o:spid="_x0000_s2079" type="#_x0000_t75" style="position:absolute;left:0;text-align:left;margin-left:0;margin-top:0;width:397.1pt;height:496.25pt;z-index:-251631616;mso-position-horizontal:center;mso-position-horizontal-relative:margin;mso-position-vertical:center;mso-position-vertical-relative:margin" o:allowincell="f">
+          <v:imagedata r:id="rId1" o:title="logo-watermark-resmi" gain="19661f" blacklevel="22938f"/>
         </v:shape>
       </w:pict>
     </w:r>
@@ -24198,7 +24368,7 @@
 </w:hdr>
 </file>
 
-<file path=word/header11.xml><?xml version="1.0" encoding="utf-8"?>
+<file path=word/header13.xml><?xml version="1.0" encoding="utf-8"?>
 <w:hdr xmlns:wpc="http://schemas.microsoft.com/office/word/2010/wordprocessingCanvas" xmlns:cx="http://schemas.microsoft.com/office/drawing/2014/chartex" xmlns:cx1="http://schemas.microsoft.com/office/drawing/2015/9/8/chartex" xmlns:cx2="http://schemas.microsoft.com/office/drawing/2015/10/21/chartex" xmlns:cx3="http://schemas.microsoft.com/office/drawing/2016/5/9/chartex" xmlns:cx4="http://schemas.microsoft.com/office/drawing/2016/5/10/chartex" xmlns:cx5="http://schemas.microsoft.com/office/drawing/2016/5/11/chartex" xmlns:cx6="http://schemas.microsoft.com/office/drawing/2016/5/12/chartex" xmlns:cx7="http://schemas.microsoft.com/office/drawing/2016/5/13/chartex" xmlns:cx8="http://schemas.microsoft.com/office/drawing/2016/5/14/chartex" xmlns:mc="http://schemas.openxmlformats.org/markup-compatibility/2006" xmlns:aink="http://schemas.microsoft.com/office/drawing/2016/ink" xmlns:am3d="http://schemas.microsoft.com/office/drawing/2017/model3d" xmlns:o="urn:schemas-microsoft-com:office:office" xmlns:r="http://schemas.openxmlformats.org/officeDocument/2006/relationships" xmlns:m="http://schemas.openxmlformats.org/officeDocument/2006/math" xmlns:v="urn:schemas-microsoft-com:vml" xmlns:wp14="http://schemas.microsoft.com/office/word/2010/wordprocessingDrawing" xmlns:wp="http://schemas.openxmlformats.org/drawingml/2006/wordprocessingDrawing" xmlns:w10="urn:schemas-microsoft-com:office:word" xmlns:w="http://schemas.openxmlformats.org/wordprocessingml/2006/main" xmlns:w14="http://schemas.microsoft.com/office/word/2010/wordml" xmlns:w15="http://schemas.microsoft.com/office/word/2012/wordml" xmlns:w16cex="http://schemas.microsoft.com/office/word/2018/wordml/cex" xmlns:w16cid="http://schemas.microsoft.com/office/word/2016/wordml/cid" xmlns:w16="http://schemas.microsoft.com/office/word/2018/wordml" xmlns:w16se="http://schemas.microsoft.com/office/word/2015/wordml/symex" xmlns:wpg="http://schemas.microsoft.com/office/word/2010/wordprocessingGroup" xmlns:wpi="http://schemas.microsoft.com/office/word/2010/wordprocessingInk" xmlns:wne="http://schemas.microsoft.com/office/word/2006/wordml" xmlns:wps="http://schemas.microsoft.com/office/word/2010/wordprocessingShape" mc:Ignorable="w14 w15 w16se w16cid w16 w16cex wp14">
   <w:p>
     <w:pPr>
@@ -24208,7 +24378,7 @@
       <w:rPr>
         <w:noProof/>
       </w:rPr>
-      <w:pict w14:anchorId="1070C16E">
+      <w:pict w14:anchorId="19D3C5C8">
         <v:shapetype id="_x0000_t75" coordsize="21600,21600" o:spt="75" o:preferrelative="t" path="m@4@5l@4@11@9@11@9@5xe" filled="f" stroked="f">
           <v:stroke joinstyle="miter"/>
           <v:formulas>
@@ -24228,9 +24398,8 @@
           <v:path o:extrusionok="f" gradientshapeok="t" o:connecttype="rect"/>
           <o:lock v:ext="edit" aspectratio="t"/>
         </v:shapetype>
-        <v:shape id="_x0000_s2068" type="#_x0000_t75" style="position:absolute;left:0;text-align:left;margin-left:0;margin-top:0;width:359.9pt;height:359.9pt;z-index:-251643904;mso-position-horizontal:center;mso-position-horizontal-relative:margin;mso-position-vertical:center;mso-position-vertical-relative:margin" o:allowincell="f">
-          <v:imagedata r:id="rId1" o:title="logo1" gain="19661f" blacklevel="22938f"/>
-          <w10:wrap anchorx="margin" anchory="margin"/>
+        <v:shape id="WordPictureWatermark457054934" o:spid="_x0000_s2083" type="#_x0000_t75" style="position:absolute;left:0;text-align:left;margin-left:0;margin-top:0;width:397.1pt;height:496.25pt;z-index:-251627520;mso-position-horizontal:center;mso-position-horizontal-relative:margin;mso-position-vertical:center;mso-position-vertical-relative:margin" o:allowincell="f">
+          <v:imagedata r:id="rId1" o:title="logo-watermark-resmi" gain="19661f" blacklevel="22938f"/>
         </v:shape>
       </w:pict>
     </w:r>
@@ -24238,7 +24407,89 @@
 </w:hdr>
 </file>
 
-<file path=word/header12.xml><?xml version="1.0" encoding="utf-8"?>
+<file path=word/header14.xml><?xml version="1.0" encoding="utf-8"?>
+<w:hdr xmlns:wpc="http://schemas.microsoft.com/office/word/2010/wordprocessingCanvas" xmlns:cx="http://schemas.microsoft.com/office/drawing/2014/chartex" xmlns:cx1="http://schemas.microsoft.com/office/drawing/2015/9/8/chartex" xmlns:cx2="http://schemas.microsoft.com/office/drawing/2015/10/21/chartex" xmlns:cx3="http://schemas.microsoft.com/office/drawing/2016/5/9/chartex" xmlns:cx4="http://schemas.microsoft.com/office/drawing/2016/5/10/chartex" xmlns:cx5="http://schemas.microsoft.com/office/drawing/2016/5/11/chartex" xmlns:cx6="http://schemas.microsoft.com/office/drawing/2016/5/12/chartex" xmlns:cx7="http://schemas.microsoft.com/office/drawing/2016/5/13/chartex" xmlns:cx8="http://schemas.microsoft.com/office/drawing/2016/5/14/chartex" xmlns:mc="http://schemas.openxmlformats.org/markup-compatibility/2006" xmlns:aink="http://schemas.microsoft.com/office/drawing/2016/ink" xmlns:am3d="http://schemas.microsoft.com/office/drawing/2017/model3d" xmlns:o="urn:schemas-microsoft-com:office:office" xmlns:r="http://schemas.openxmlformats.org/officeDocument/2006/relationships" xmlns:m="http://schemas.openxmlformats.org/officeDocument/2006/math" xmlns:v="urn:schemas-microsoft-com:vml" xmlns:wp14="http://schemas.microsoft.com/office/word/2010/wordprocessingDrawing" xmlns:wp="http://schemas.openxmlformats.org/drawingml/2006/wordprocessingDrawing" xmlns:w10="urn:schemas-microsoft-com:office:word" xmlns:w="http://schemas.openxmlformats.org/wordprocessingml/2006/main" xmlns:w14="http://schemas.microsoft.com/office/word/2010/wordml" xmlns:w15="http://schemas.microsoft.com/office/word/2012/wordml" xmlns:w16cex="http://schemas.microsoft.com/office/word/2018/wordml/cex" xmlns:w16cid="http://schemas.microsoft.com/office/word/2016/wordml/cid" xmlns:w16="http://schemas.microsoft.com/office/word/2018/wordml" xmlns:w16se="http://schemas.microsoft.com/office/word/2015/wordml/symex" xmlns:wpg="http://schemas.microsoft.com/office/word/2010/wordprocessingGroup" xmlns:wpi="http://schemas.microsoft.com/office/word/2010/wordprocessingInk" xmlns:wne="http://schemas.microsoft.com/office/word/2006/wordml" xmlns:wps="http://schemas.microsoft.com/office/word/2010/wordprocessingShape" mc:Ignorable="w14 w15 w16se w16cid w16 w16cex wp14">
+  <w:sdt>
+    <w:sdtPr>
+      <w:id w:val="123670724"/>
+      <w:docPartObj>
+        <w:docPartGallery w:val="Page Numbers (Top of Page)"/>
+        <w:docPartUnique/>
+      </w:docPartObj>
+    </w:sdtPr>
+    <w:sdtEndPr>
+      <w:rPr>
+        <w:noProof/>
+      </w:rPr>
+    </w:sdtEndPr>
+    <w:sdtContent>
+      <w:p>
+        <w:pPr>
+          <w:pStyle w:val="Header"/>
+          <w:jc w:val="right"/>
+        </w:pPr>
+        <w:r>
+          <w:rPr>
+            <w:noProof/>
+          </w:rPr>
+          <w:pict w14:anchorId="00ABE2F2">
+            <v:shapetype id="_x0000_t75" coordsize="21600,21600" o:spt="75" o:preferrelative="t" path="m@4@5l@4@11@9@11@9@5xe" filled="f" stroked="f">
+              <v:stroke joinstyle="miter"/>
+              <v:formulas>
+                <v:f eqn="if lineDrawn pixelLineWidth 0"/>
+                <v:f eqn="sum @0 1 0"/>
+                <v:f eqn="sum 0 0 @1"/>
+                <v:f eqn="prod @2 1 2"/>
+                <v:f eqn="prod @3 21600 pixelWidth"/>
+                <v:f eqn="prod @3 21600 pixelHeight"/>
+                <v:f eqn="sum @0 0 1"/>
+                <v:f eqn="prod @6 1 2"/>
+                <v:f eqn="prod @7 21600 pixelWidth"/>
+                <v:f eqn="sum @8 21600 0"/>
+                <v:f eqn="prod @7 21600 pixelHeight"/>
+                <v:f eqn="sum @10 21600 0"/>
+              </v:formulas>
+              <v:path o:extrusionok="f" gradientshapeok="t" o:connecttype="rect"/>
+              <o:lock v:ext="edit" aspectratio="t"/>
+            </v:shapetype>
+            <v:shape id="WordPictureWatermark457054935" o:spid="_x0000_s2084" type="#_x0000_t75" style="position:absolute;left:0;text-align:left;margin-left:0;margin-top:0;width:397.1pt;height:496.25pt;z-index:-251626496;mso-position-horizontal:center;mso-position-horizontal-relative:margin;mso-position-vertical:center;mso-position-vertical-relative:margin" o:allowincell="f">
+              <v:imagedata r:id="rId1" o:title="logo-watermark-resmi" gain="19661f" blacklevel="22938f"/>
+            </v:shape>
+          </w:pict>
+        </w:r>
+        <w:r>
+          <w:fldChar w:fldCharType="begin"/>
+        </w:r>
+        <w:r>
+          <w:instrText xml:space="preserve"> PAGE   \* MERGEFORMAT </w:instrText>
+        </w:r>
+        <w:r>
+          <w:fldChar w:fldCharType="separate"/>
+        </w:r>
+        <w:r>
+          <w:rPr>
+            <w:noProof/>
+          </w:rPr>
+          <w:t>21</w:t>
+        </w:r>
+        <w:r>
+          <w:rPr>
+            <w:noProof/>
+          </w:rPr>
+          <w:fldChar w:fldCharType="end"/>
+        </w:r>
+      </w:p>
+    </w:sdtContent>
+  </w:sdt>
+  <w:p>
+    <w:pPr>
+      <w:pStyle w:val="Header"/>
+    </w:pPr>
+  </w:p>
+</w:hdr>
+</file>
+
+<file path=word/header15.xml><?xml version="1.0" encoding="utf-8"?>
 <w:hdr xmlns:wpc="http://schemas.microsoft.com/office/word/2010/wordprocessingCanvas" xmlns:cx="http://schemas.microsoft.com/office/drawing/2014/chartex" xmlns:cx1="http://schemas.microsoft.com/office/drawing/2015/9/8/chartex" xmlns:cx2="http://schemas.microsoft.com/office/drawing/2015/10/21/chartex" xmlns:cx3="http://schemas.microsoft.com/office/drawing/2016/5/9/chartex" xmlns:cx4="http://schemas.microsoft.com/office/drawing/2016/5/10/chartex" xmlns:cx5="http://schemas.microsoft.com/office/drawing/2016/5/11/chartex" xmlns:cx6="http://schemas.microsoft.com/office/drawing/2016/5/12/chartex" xmlns:cx7="http://schemas.microsoft.com/office/drawing/2016/5/13/chartex" xmlns:cx8="http://schemas.microsoft.com/office/drawing/2016/5/14/chartex" xmlns:mc="http://schemas.openxmlformats.org/markup-compatibility/2006" xmlns:aink="http://schemas.microsoft.com/office/drawing/2016/ink" xmlns:am3d="http://schemas.microsoft.com/office/drawing/2017/model3d" xmlns:o="urn:schemas-microsoft-com:office:office" xmlns:r="http://schemas.openxmlformats.org/officeDocument/2006/relationships" xmlns:m="http://schemas.openxmlformats.org/officeDocument/2006/math" xmlns:v="urn:schemas-microsoft-com:vml" xmlns:wp14="http://schemas.microsoft.com/office/word/2010/wordprocessingDrawing" xmlns:wp="http://schemas.openxmlformats.org/drawingml/2006/wordprocessingDrawing" xmlns:w10="urn:schemas-microsoft-com:office:word" xmlns:w="http://schemas.openxmlformats.org/wordprocessingml/2006/main" xmlns:w14="http://schemas.microsoft.com/office/word/2010/wordml" xmlns:w15="http://schemas.microsoft.com/office/word/2012/wordml" xmlns:w16cex="http://schemas.microsoft.com/office/word/2018/wordml/cex" xmlns:w16cid="http://schemas.microsoft.com/office/word/2016/wordml/cid" xmlns:w16="http://schemas.microsoft.com/office/word/2018/wordml" xmlns:w16se="http://schemas.microsoft.com/office/word/2015/wordml/symex" xmlns:wpg="http://schemas.microsoft.com/office/word/2010/wordprocessingGroup" xmlns:wpi="http://schemas.microsoft.com/office/word/2010/wordprocessingInk" xmlns:wne="http://schemas.microsoft.com/office/word/2006/wordml" xmlns:wps="http://schemas.microsoft.com/office/word/2010/wordprocessingShape" mc:Ignorable="w14 w15 w16se w16cid w16 w16cex wp14">
   <w:p>
     <w:pPr>
@@ -24248,7 +24499,7 @@
       <w:rPr>
         <w:noProof/>
       </w:rPr>
-      <w:pict w14:anchorId="2C3C20A4">
+      <w:pict w14:anchorId="49330930">
         <v:shapetype id="_x0000_t75" coordsize="21600,21600" o:spt="75" o:preferrelative="t" path="m@4@5l@4@11@9@11@9@5xe" filled="f" stroked="f">
           <v:stroke joinstyle="miter"/>
           <v:formulas>
@@ -24268,8 +24519,18 @@
           <v:path o:extrusionok="f" gradientshapeok="t" o:connecttype="rect"/>
           <o:lock v:ext="edit" aspectratio="t"/>
         </v:shapetype>
-        <v:shape id="_x0000_s2069" type="#_x0000_t75" style="position:absolute;left:0;text-align:left;margin-left:0;margin-top:0;width:359.9pt;height:359.9pt;z-index:-251641856;mso-position-horizontal:center;mso-position-horizontal-relative:margin;mso-position-vertical:center;mso-position-vertical-relative:margin" o:allowincell="f">
-          <v:imagedata r:id="rId1" o:title="logo1" gain="19661f" blacklevel="22938f"/>
+        <v:shape id="WordPictureWatermark457054933" o:spid="_x0000_s2082" type="#_x0000_t75" style="position:absolute;left:0;text-align:left;margin-left:0;margin-top:0;width:397.1pt;height:496.25pt;z-index:-251628544;mso-position-horizontal:center;mso-position-horizontal-relative:margin;mso-position-vertical:center;mso-position-vertical-relative:margin" o:allowincell="f">
+          <v:imagedata r:id="rId1" o:title="logo-watermark-resmi" gain="19661f" blacklevel="22938f"/>
+        </v:shape>
+      </w:pict>
+    </w:r>
+    <w:r>
+      <w:rPr>
+        <w:noProof/>
+      </w:rPr>
+      <w:pict w14:anchorId="1F1B7B00">
+        <v:shape id="_x0000_s2067" type="#_x0000_t75" style="position:absolute;left:0;text-align:left;margin-left:0;margin-top:0;width:359.9pt;height:359.9pt;z-index:-251645952;mso-position-horizontal:center;mso-position-horizontal-relative:margin;mso-position-vertical:center;mso-position-vertical-relative:margin" o:allowincell="f">
+          <v:imagedata r:id="rId2" o:title="logo1" gain="19661f" blacklevel="22938f"/>
           <w10:wrap anchorx="margin" anchory="margin"/>
         </v:shape>
       </w:pict>
@@ -24278,7 +24539,7 @@
 </w:hdr>
 </file>
 
-<file path=word/header2.xml><?xml version="1.0" encoding="utf-8"?>
+<file path=word/header16.xml><?xml version="1.0" encoding="utf-8"?>
 <w:hdr xmlns:wpc="http://schemas.microsoft.com/office/word/2010/wordprocessingCanvas" xmlns:cx="http://schemas.microsoft.com/office/drawing/2014/chartex" xmlns:cx1="http://schemas.microsoft.com/office/drawing/2015/9/8/chartex" xmlns:cx2="http://schemas.microsoft.com/office/drawing/2015/10/21/chartex" xmlns:cx3="http://schemas.microsoft.com/office/drawing/2016/5/9/chartex" xmlns:cx4="http://schemas.microsoft.com/office/drawing/2016/5/10/chartex" xmlns:cx5="http://schemas.microsoft.com/office/drawing/2016/5/11/chartex" xmlns:cx6="http://schemas.microsoft.com/office/drawing/2016/5/12/chartex" xmlns:cx7="http://schemas.microsoft.com/office/drawing/2016/5/13/chartex" xmlns:cx8="http://schemas.microsoft.com/office/drawing/2016/5/14/chartex" xmlns:mc="http://schemas.openxmlformats.org/markup-compatibility/2006" xmlns:aink="http://schemas.microsoft.com/office/drawing/2016/ink" xmlns:am3d="http://schemas.microsoft.com/office/drawing/2017/model3d" xmlns:o="urn:schemas-microsoft-com:office:office" xmlns:r="http://schemas.openxmlformats.org/officeDocument/2006/relationships" xmlns:m="http://schemas.openxmlformats.org/officeDocument/2006/math" xmlns:v="urn:schemas-microsoft-com:vml" xmlns:wp14="http://schemas.microsoft.com/office/word/2010/wordprocessingDrawing" xmlns:wp="http://schemas.openxmlformats.org/drawingml/2006/wordprocessingDrawing" xmlns:w10="urn:schemas-microsoft-com:office:word" xmlns:w="http://schemas.openxmlformats.org/wordprocessingml/2006/main" xmlns:w14="http://schemas.microsoft.com/office/word/2010/wordml" xmlns:w15="http://schemas.microsoft.com/office/word/2012/wordml" xmlns:w16cex="http://schemas.microsoft.com/office/word/2018/wordml/cex" xmlns:w16cid="http://schemas.microsoft.com/office/word/2016/wordml/cid" xmlns:w16="http://schemas.microsoft.com/office/word/2018/wordml" xmlns:w16se="http://schemas.microsoft.com/office/word/2015/wordml/symex" xmlns:wpg="http://schemas.microsoft.com/office/word/2010/wordprocessingGroup" xmlns:wpi="http://schemas.microsoft.com/office/word/2010/wordprocessingInk" xmlns:wne="http://schemas.microsoft.com/office/word/2006/wordml" xmlns:wps="http://schemas.microsoft.com/office/word/2010/wordprocessingShape" mc:Ignorable="w14 w15 w16se w16cid w16 w16cex wp14">
   <w:p>
     <w:pPr>
@@ -24288,7 +24549,7 @@
       <w:rPr>
         <w:noProof/>
       </w:rPr>
-      <w:pict w14:anchorId="5B27C3BF">
+      <w:pict w14:anchorId="4A40645D">
         <v:shapetype id="_x0000_t75" coordsize="21600,21600" o:spt="75" o:preferrelative="t" path="m@4@5l@4@11@9@11@9@5xe" filled="f" stroked="f">
           <v:stroke joinstyle="miter"/>
           <v:formulas>
@@ -24308,9 +24569,8 @@
           <v:path o:extrusionok="f" gradientshapeok="t" o:connecttype="rect"/>
           <o:lock v:ext="edit" aspectratio="t"/>
         </v:shapetype>
-        <v:shape id="WordPictureWatermark216006283" o:spid="_x0000_s2061" type="#_x0000_t75" style="position:absolute;left:0;text-align:left;margin-left:0;margin-top:0;width:359.9pt;height:359.9pt;z-index:-251656192;mso-position-horizontal:center;mso-position-horizontal-relative:margin;mso-position-vertical:center;mso-position-vertical-relative:margin" o:allowincell="f">
-          <v:imagedata r:id="rId1" o:title="logo1" gain="19661f" blacklevel="22938f"/>
-          <w10:wrap anchorx="margin" anchory="margin"/>
+        <v:shape id="WordPictureWatermark457054937" o:spid="_x0000_s2086" type="#_x0000_t75" style="position:absolute;left:0;text-align:left;margin-left:0;margin-top:0;width:397.1pt;height:496.25pt;z-index:-251624448;mso-position-horizontal:center;mso-position-horizontal-relative:margin;mso-position-vertical:center;mso-position-vertical-relative:margin" o:allowincell="f">
+          <v:imagedata r:id="rId1" o:title="logo-watermark-resmi" gain="19661f" blacklevel="22938f"/>
         </v:shape>
       </w:pict>
     </w:r>
@@ -24318,7 +24578,7 @@
 </w:hdr>
 </file>
 
-<file path=word/header3.xml><?xml version="1.0" encoding="utf-8"?>
+<file path=word/header17.xml><?xml version="1.0" encoding="utf-8"?>
 <w:hdr xmlns:wpc="http://schemas.microsoft.com/office/word/2010/wordprocessingCanvas" xmlns:cx="http://schemas.microsoft.com/office/drawing/2014/chartex" xmlns:cx1="http://schemas.microsoft.com/office/drawing/2015/9/8/chartex" xmlns:cx2="http://schemas.microsoft.com/office/drawing/2015/10/21/chartex" xmlns:cx3="http://schemas.microsoft.com/office/drawing/2016/5/9/chartex" xmlns:cx4="http://schemas.microsoft.com/office/drawing/2016/5/10/chartex" xmlns:cx5="http://schemas.microsoft.com/office/drawing/2016/5/11/chartex" xmlns:cx6="http://schemas.microsoft.com/office/drawing/2016/5/12/chartex" xmlns:cx7="http://schemas.microsoft.com/office/drawing/2016/5/13/chartex" xmlns:cx8="http://schemas.microsoft.com/office/drawing/2016/5/14/chartex" xmlns:mc="http://schemas.openxmlformats.org/markup-compatibility/2006" xmlns:aink="http://schemas.microsoft.com/office/drawing/2016/ink" xmlns:am3d="http://schemas.microsoft.com/office/drawing/2017/model3d" xmlns:o="urn:schemas-microsoft-com:office:office" xmlns:r="http://schemas.openxmlformats.org/officeDocument/2006/relationships" xmlns:m="http://schemas.openxmlformats.org/officeDocument/2006/math" xmlns:v="urn:schemas-microsoft-com:vml" xmlns:wp14="http://schemas.microsoft.com/office/word/2010/wordprocessingDrawing" xmlns:wp="http://schemas.openxmlformats.org/drawingml/2006/wordprocessingDrawing" xmlns:w10="urn:schemas-microsoft-com:office:word" xmlns:w="http://schemas.openxmlformats.org/wordprocessingml/2006/main" xmlns:w14="http://schemas.microsoft.com/office/word/2010/wordml" xmlns:w15="http://schemas.microsoft.com/office/word/2012/wordml" xmlns:w16cex="http://schemas.microsoft.com/office/word/2018/wordml/cex" xmlns:w16cid="http://schemas.microsoft.com/office/word/2016/wordml/cid" xmlns:w16="http://schemas.microsoft.com/office/word/2018/wordml" xmlns:w16se="http://schemas.microsoft.com/office/word/2015/wordml/symex" xmlns:wpg="http://schemas.microsoft.com/office/word/2010/wordprocessingGroup" xmlns:wpi="http://schemas.microsoft.com/office/word/2010/wordprocessingInk" xmlns:wne="http://schemas.microsoft.com/office/word/2006/wordml" xmlns:wps="http://schemas.microsoft.com/office/word/2010/wordprocessingShape" mc:Ignorable="w14 w15 w16se w16cid w16 w16cex wp14">
   <w:p>
     <w:pPr>
@@ -24328,7 +24588,7 @@
       <w:rPr>
         <w:noProof/>
       </w:rPr>
-      <w:pict w14:anchorId="1E3D452D">
+      <w:pict w14:anchorId="499FECD9">
         <v:shapetype id="_x0000_t75" coordsize="21600,21600" o:spt="75" o:preferrelative="t" path="m@4@5l@4@11@9@11@9@5xe" filled="f" stroked="f">
           <v:stroke joinstyle="miter"/>
           <v:formulas>
@@ -24348,8 +24608,57 @@
           <v:path o:extrusionok="f" gradientshapeok="t" o:connecttype="rect"/>
           <o:lock v:ext="edit" aspectratio="t"/>
         </v:shapetype>
-        <v:shape id="WordPictureWatermark216006281" o:spid="_x0000_s2059" type="#_x0000_t75" style="position:absolute;left:0;text-align:left;margin-left:0;margin-top:0;width:359.9pt;height:359.9pt;z-index:-251658240;mso-position-horizontal:center;mso-position-horizontal-relative:margin;mso-position-vertical:center;mso-position-vertical-relative:margin" o:allowincell="f">
-          <v:imagedata r:id="rId1" o:title="logo1" gain="19661f" blacklevel="22938f"/>
+        <v:shape id="WordPictureWatermark457054938" o:spid="_x0000_s2087" type="#_x0000_t75" style="position:absolute;left:0;text-align:left;margin-left:0;margin-top:0;width:397.1pt;height:496.25pt;z-index:-251623424;mso-position-horizontal:center;mso-position-horizontal-relative:margin;mso-position-vertical:center;mso-position-vertical-relative:margin" o:allowincell="f">
+          <v:imagedata r:id="rId1" o:title="logo-watermark-resmi" gain="19661f" blacklevel="22938f"/>
+        </v:shape>
+      </w:pict>
+    </w:r>
+  </w:p>
+</w:hdr>
+</file>
+
+<file path=word/header18.xml><?xml version="1.0" encoding="utf-8"?>
+<w:hdr xmlns:wpc="http://schemas.microsoft.com/office/word/2010/wordprocessingCanvas" xmlns:cx="http://schemas.microsoft.com/office/drawing/2014/chartex" xmlns:cx1="http://schemas.microsoft.com/office/drawing/2015/9/8/chartex" xmlns:cx2="http://schemas.microsoft.com/office/drawing/2015/10/21/chartex" xmlns:cx3="http://schemas.microsoft.com/office/drawing/2016/5/9/chartex" xmlns:cx4="http://schemas.microsoft.com/office/drawing/2016/5/10/chartex" xmlns:cx5="http://schemas.microsoft.com/office/drawing/2016/5/11/chartex" xmlns:cx6="http://schemas.microsoft.com/office/drawing/2016/5/12/chartex" xmlns:cx7="http://schemas.microsoft.com/office/drawing/2016/5/13/chartex" xmlns:cx8="http://schemas.microsoft.com/office/drawing/2016/5/14/chartex" xmlns:mc="http://schemas.openxmlformats.org/markup-compatibility/2006" xmlns:aink="http://schemas.microsoft.com/office/drawing/2016/ink" xmlns:am3d="http://schemas.microsoft.com/office/drawing/2017/model3d" xmlns:o="urn:schemas-microsoft-com:office:office" xmlns:r="http://schemas.openxmlformats.org/officeDocument/2006/relationships" xmlns:m="http://schemas.openxmlformats.org/officeDocument/2006/math" xmlns:v="urn:schemas-microsoft-com:vml" xmlns:wp14="http://schemas.microsoft.com/office/word/2010/wordprocessingDrawing" xmlns:wp="http://schemas.openxmlformats.org/drawingml/2006/wordprocessingDrawing" xmlns:w10="urn:schemas-microsoft-com:office:word" xmlns:w="http://schemas.openxmlformats.org/wordprocessingml/2006/main" xmlns:w14="http://schemas.microsoft.com/office/word/2010/wordml" xmlns:w15="http://schemas.microsoft.com/office/word/2012/wordml" xmlns:w16cex="http://schemas.microsoft.com/office/word/2018/wordml/cex" xmlns:w16cid="http://schemas.microsoft.com/office/word/2016/wordml/cid" xmlns:w16="http://schemas.microsoft.com/office/word/2018/wordml" xmlns:w16se="http://schemas.microsoft.com/office/word/2015/wordml/symex" xmlns:wpg="http://schemas.microsoft.com/office/word/2010/wordprocessingGroup" xmlns:wpi="http://schemas.microsoft.com/office/word/2010/wordprocessingInk" xmlns:wne="http://schemas.microsoft.com/office/word/2006/wordml" xmlns:wps="http://schemas.microsoft.com/office/word/2010/wordprocessingShape" mc:Ignorable="w14 w15 w16se w16cid w16 w16cex wp14">
+  <w:p>
+    <w:pPr>
+      <w:pStyle w:val="Header"/>
+    </w:pPr>
+    <w:r>
+      <w:rPr>
+        <w:noProof/>
+      </w:rPr>
+      <w:pict w14:anchorId="4D8E81C8">
+        <v:shapetype id="_x0000_t75" coordsize="21600,21600" o:spt="75" o:preferrelative="t" path="m@4@5l@4@11@9@11@9@5xe" filled="f" stroked="f">
+          <v:stroke joinstyle="miter"/>
+          <v:formulas>
+            <v:f eqn="if lineDrawn pixelLineWidth 0"/>
+            <v:f eqn="sum @0 1 0"/>
+            <v:f eqn="sum 0 0 @1"/>
+            <v:f eqn="prod @2 1 2"/>
+            <v:f eqn="prod @3 21600 pixelWidth"/>
+            <v:f eqn="prod @3 21600 pixelHeight"/>
+            <v:f eqn="sum @0 0 1"/>
+            <v:f eqn="prod @6 1 2"/>
+            <v:f eqn="prod @7 21600 pixelWidth"/>
+            <v:f eqn="sum @8 21600 0"/>
+            <v:f eqn="prod @7 21600 pixelHeight"/>
+            <v:f eqn="sum @10 21600 0"/>
+          </v:formulas>
+          <v:path o:extrusionok="f" gradientshapeok="t" o:connecttype="rect"/>
+          <o:lock v:ext="edit" aspectratio="t"/>
+        </v:shapetype>
+        <v:shape id="WordPictureWatermark457054936" o:spid="_x0000_s2085" type="#_x0000_t75" style="position:absolute;left:0;text-align:left;margin-left:0;margin-top:0;width:397.1pt;height:496.25pt;z-index:-251625472;mso-position-horizontal:center;mso-position-horizontal-relative:margin;mso-position-vertical:center;mso-position-vertical-relative:margin" o:allowincell="f">
+          <v:imagedata r:id="rId1" o:title="logo-watermark-resmi" gain="19661f" blacklevel="22938f"/>
+        </v:shape>
+      </w:pict>
+    </w:r>
+    <w:r>
+      <w:rPr>
+        <w:noProof/>
+      </w:rPr>
+      <w:pict w14:anchorId="1070C16E">
+        <v:shape id="_x0000_s2068" type="#_x0000_t75" style="position:absolute;left:0;text-align:left;margin-left:0;margin-top:0;width:359.9pt;height:359.9pt;z-index:-251643904;mso-position-horizontal:center;mso-position-horizontal-relative:margin;mso-position-vertical:center;mso-position-vertical-relative:margin" o:allowincell="f">
+          <v:imagedata r:id="rId2" o:title="logo1" gain="19661f" blacklevel="22938f"/>
           <w10:wrap anchorx="margin" anchory="margin"/>
         </v:shape>
       </w:pict>
@@ -24358,7 +24667,330 @@
 </w:hdr>
 </file>
 
+<file path=word/header19.xml><?xml version="1.0" encoding="utf-8"?>
+<w:hdr xmlns:wpc="http://schemas.microsoft.com/office/word/2010/wordprocessingCanvas" xmlns:cx="http://schemas.microsoft.com/office/drawing/2014/chartex" xmlns:cx1="http://schemas.microsoft.com/office/drawing/2015/9/8/chartex" xmlns:cx2="http://schemas.microsoft.com/office/drawing/2015/10/21/chartex" xmlns:cx3="http://schemas.microsoft.com/office/drawing/2016/5/9/chartex" xmlns:cx4="http://schemas.microsoft.com/office/drawing/2016/5/10/chartex" xmlns:cx5="http://schemas.microsoft.com/office/drawing/2016/5/11/chartex" xmlns:cx6="http://schemas.microsoft.com/office/drawing/2016/5/12/chartex" xmlns:cx7="http://schemas.microsoft.com/office/drawing/2016/5/13/chartex" xmlns:cx8="http://schemas.microsoft.com/office/drawing/2016/5/14/chartex" xmlns:mc="http://schemas.openxmlformats.org/markup-compatibility/2006" xmlns:aink="http://schemas.microsoft.com/office/drawing/2016/ink" xmlns:am3d="http://schemas.microsoft.com/office/drawing/2017/model3d" xmlns:o="urn:schemas-microsoft-com:office:office" xmlns:r="http://schemas.openxmlformats.org/officeDocument/2006/relationships" xmlns:m="http://schemas.openxmlformats.org/officeDocument/2006/math" xmlns:v="urn:schemas-microsoft-com:vml" xmlns:wp14="http://schemas.microsoft.com/office/word/2010/wordprocessingDrawing" xmlns:wp="http://schemas.openxmlformats.org/drawingml/2006/wordprocessingDrawing" xmlns:w10="urn:schemas-microsoft-com:office:word" xmlns:w="http://schemas.openxmlformats.org/wordprocessingml/2006/main" xmlns:w14="http://schemas.microsoft.com/office/word/2010/wordml" xmlns:w15="http://schemas.microsoft.com/office/word/2012/wordml" xmlns:w16cex="http://schemas.microsoft.com/office/word/2018/wordml/cex" xmlns:w16cid="http://schemas.microsoft.com/office/word/2016/wordml/cid" xmlns:w16="http://schemas.microsoft.com/office/word/2018/wordml" xmlns:w16se="http://schemas.microsoft.com/office/word/2015/wordml/symex" xmlns:wpg="http://schemas.microsoft.com/office/word/2010/wordprocessingGroup" xmlns:wpi="http://schemas.microsoft.com/office/word/2010/wordprocessingInk" xmlns:wne="http://schemas.microsoft.com/office/word/2006/wordml" xmlns:wps="http://schemas.microsoft.com/office/word/2010/wordprocessingShape" mc:Ignorable="w14 w15 w16se w16cid w16 w16cex wp14">
+  <w:p>
+    <w:pPr>
+      <w:pStyle w:val="Header"/>
+    </w:pPr>
+    <w:r>
+      <w:rPr>
+        <w:noProof/>
+      </w:rPr>
+      <w:pict w14:anchorId="5A7CAAE2">
+        <v:shapetype id="_x0000_t75" coordsize="21600,21600" o:spt="75" o:preferrelative="t" path="m@4@5l@4@11@9@11@9@5xe" filled="f" stroked="f">
+          <v:stroke joinstyle="miter"/>
+          <v:formulas>
+            <v:f eqn="if lineDrawn pixelLineWidth 0"/>
+            <v:f eqn="sum @0 1 0"/>
+            <v:f eqn="sum 0 0 @1"/>
+            <v:f eqn="prod @2 1 2"/>
+            <v:f eqn="prod @3 21600 pixelWidth"/>
+            <v:f eqn="prod @3 21600 pixelHeight"/>
+            <v:f eqn="sum @0 0 1"/>
+            <v:f eqn="prod @6 1 2"/>
+            <v:f eqn="prod @7 21600 pixelWidth"/>
+            <v:f eqn="sum @8 21600 0"/>
+            <v:f eqn="prod @7 21600 pixelHeight"/>
+            <v:f eqn="sum @10 21600 0"/>
+          </v:formulas>
+          <v:path o:extrusionok="f" gradientshapeok="t" o:connecttype="rect"/>
+          <o:lock v:ext="edit" aspectratio="t"/>
+        </v:shapetype>
+        <v:shape id="WordPictureWatermark457054940" o:spid="_x0000_s2089" type="#_x0000_t75" style="position:absolute;left:0;text-align:left;margin-left:0;margin-top:0;width:397.1pt;height:496.25pt;z-index:-251621376;mso-position-horizontal:center;mso-position-horizontal-relative:margin;mso-position-vertical:center;mso-position-vertical-relative:margin" o:allowincell="f">
+          <v:imagedata r:id="rId1" o:title="logo-watermark-resmi" gain="19661f" blacklevel="22938f"/>
+        </v:shape>
+      </w:pict>
+    </w:r>
+  </w:p>
+</w:hdr>
+</file>
+
+<file path=word/header2.xml><?xml version="1.0" encoding="utf-8"?>
+<w:hdr xmlns:wpc="http://schemas.microsoft.com/office/word/2010/wordprocessingCanvas" xmlns:cx="http://schemas.microsoft.com/office/drawing/2014/chartex" xmlns:cx1="http://schemas.microsoft.com/office/drawing/2015/9/8/chartex" xmlns:cx2="http://schemas.microsoft.com/office/drawing/2015/10/21/chartex" xmlns:cx3="http://schemas.microsoft.com/office/drawing/2016/5/9/chartex" xmlns:cx4="http://schemas.microsoft.com/office/drawing/2016/5/10/chartex" xmlns:cx5="http://schemas.microsoft.com/office/drawing/2016/5/11/chartex" xmlns:cx6="http://schemas.microsoft.com/office/drawing/2016/5/12/chartex" xmlns:cx7="http://schemas.microsoft.com/office/drawing/2016/5/13/chartex" xmlns:cx8="http://schemas.microsoft.com/office/drawing/2016/5/14/chartex" xmlns:mc="http://schemas.openxmlformats.org/markup-compatibility/2006" xmlns:aink="http://schemas.microsoft.com/office/drawing/2016/ink" xmlns:am3d="http://schemas.microsoft.com/office/drawing/2017/model3d" xmlns:o="urn:schemas-microsoft-com:office:office" xmlns:r="http://schemas.openxmlformats.org/officeDocument/2006/relationships" xmlns:m="http://schemas.openxmlformats.org/officeDocument/2006/math" xmlns:v="urn:schemas-microsoft-com:vml" xmlns:wp14="http://schemas.microsoft.com/office/word/2010/wordprocessingDrawing" xmlns:wp="http://schemas.openxmlformats.org/drawingml/2006/wordprocessingDrawing" xmlns:w10="urn:schemas-microsoft-com:office:word" xmlns:w="http://schemas.openxmlformats.org/wordprocessingml/2006/main" xmlns:w14="http://schemas.microsoft.com/office/word/2010/wordml" xmlns:w15="http://schemas.microsoft.com/office/word/2012/wordml" xmlns:w16cex="http://schemas.microsoft.com/office/word/2018/wordml/cex" xmlns:w16cid="http://schemas.microsoft.com/office/word/2016/wordml/cid" xmlns:w16="http://schemas.microsoft.com/office/word/2018/wordml" xmlns:w16se="http://schemas.microsoft.com/office/word/2015/wordml/symex" xmlns:wpg="http://schemas.microsoft.com/office/word/2010/wordprocessingGroup" xmlns:wpi="http://schemas.microsoft.com/office/word/2010/wordprocessingInk" xmlns:wne="http://schemas.microsoft.com/office/word/2006/wordml" xmlns:wps="http://schemas.microsoft.com/office/word/2010/wordprocessingShape" mc:Ignorable="w14 w15 w16se w16cid w16 w16cex wp14">
+  <w:p>
+    <w:pPr>
+      <w:pStyle w:val="Header"/>
+    </w:pPr>
+    <w:r>
+      <w:rPr>
+        <w:noProof/>
+      </w:rPr>
+      <w:pict w14:anchorId="70B53103">
+        <v:shapetype id="_x0000_t75" coordsize="21600,21600" o:spt="75" o:preferrelative="t" path="m@4@5l@4@11@9@11@9@5xe" filled="f" stroked="f">
+          <v:stroke joinstyle="miter"/>
+          <v:formulas>
+            <v:f eqn="if lineDrawn pixelLineWidth 0"/>
+            <v:f eqn="sum @0 1 0"/>
+            <v:f eqn="sum 0 0 @1"/>
+            <v:f eqn="prod @2 1 2"/>
+            <v:f eqn="prod @3 21600 pixelWidth"/>
+            <v:f eqn="prod @3 21600 pixelHeight"/>
+            <v:f eqn="sum @0 0 1"/>
+            <v:f eqn="prod @6 1 2"/>
+            <v:f eqn="prod @7 21600 pixelWidth"/>
+            <v:f eqn="sum @8 21600 0"/>
+            <v:f eqn="prod @7 21600 pixelHeight"/>
+            <v:f eqn="sum @10 21600 0"/>
+          </v:formulas>
+          <v:path o:extrusionok="f" gradientshapeok="t" o:connecttype="rect"/>
+          <o:lock v:ext="edit" aspectratio="t"/>
+        </v:shapetype>
+        <v:shape id="WordPictureWatermark457054923" o:spid="_x0000_s2072" type="#_x0000_t75" style="position:absolute;left:0;text-align:left;margin-left:0;margin-top:0;width:397.1pt;height:496.25pt;z-index:-251638784;mso-position-horizontal:center;mso-position-horizontal-relative:margin;mso-position-vertical:center;mso-position-vertical-relative:margin" o:allowincell="f">
+          <v:imagedata r:id="rId1" o:title="logo-watermark-resmi" gain="19661f" blacklevel="22938f"/>
+        </v:shape>
+      </w:pict>
+    </w:r>
+  </w:p>
+</w:hdr>
+</file>
+
+<file path=word/header20.xml><?xml version="1.0" encoding="utf-8"?>
+<w:hdr xmlns:wpc="http://schemas.microsoft.com/office/word/2010/wordprocessingCanvas" xmlns:cx="http://schemas.microsoft.com/office/drawing/2014/chartex" xmlns:cx1="http://schemas.microsoft.com/office/drawing/2015/9/8/chartex" xmlns:cx2="http://schemas.microsoft.com/office/drawing/2015/10/21/chartex" xmlns:cx3="http://schemas.microsoft.com/office/drawing/2016/5/9/chartex" xmlns:cx4="http://schemas.microsoft.com/office/drawing/2016/5/10/chartex" xmlns:cx5="http://schemas.microsoft.com/office/drawing/2016/5/11/chartex" xmlns:cx6="http://schemas.microsoft.com/office/drawing/2016/5/12/chartex" xmlns:cx7="http://schemas.microsoft.com/office/drawing/2016/5/13/chartex" xmlns:cx8="http://schemas.microsoft.com/office/drawing/2016/5/14/chartex" xmlns:mc="http://schemas.openxmlformats.org/markup-compatibility/2006" xmlns:aink="http://schemas.microsoft.com/office/drawing/2016/ink" xmlns:am3d="http://schemas.microsoft.com/office/drawing/2017/model3d" xmlns:o="urn:schemas-microsoft-com:office:office" xmlns:r="http://schemas.openxmlformats.org/officeDocument/2006/relationships" xmlns:m="http://schemas.openxmlformats.org/officeDocument/2006/math" xmlns:v="urn:schemas-microsoft-com:vml" xmlns:wp14="http://schemas.microsoft.com/office/word/2010/wordprocessingDrawing" xmlns:wp="http://schemas.openxmlformats.org/drawingml/2006/wordprocessingDrawing" xmlns:w10="urn:schemas-microsoft-com:office:word" xmlns:w="http://schemas.openxmlformats.org/wordprocessingml/2006/main" xmlns:w14="http://schemas.microsoft.com/office/word/2010/wordml" xmlns:w15="http://schemas.microsoft.com/office/word/2012/wordml" xmlns:w16cex="http://schemas.microsoft.com/office/word/2018/wordml/cex" xmlns:w16cid="http://schemas.microsoft.com/office/word/2016/wordml/cid" xmlns:w16="http://schemas.microsoft.com/office/word/2018/wordml" xmlns:w16se="http://schemas.microsoft.com/office/word/2015/wordml/symex" xmlns:wpg="http://schemas.microsoft.com/office/word/2010/wordprocessingGroup" xmlns:wpi="http://schemas.microsoft.com/office/word/2010/wordprocessingInk" xmlns:wne="http://schemas.microsoft.com/office/word/2006/wordml" xmlns:wps="http://schemas.microsoft.com/office/word/2010/wordprocessingShape" mc:Ignorable="w14 w15 w16se w16cid w16 w16cex wp14">
+  <w:p>
+    <w:pPr>
+      <w:pStyle w:val="Header"/>
+    </w:pPr>
+    <w:r>
+      <w:rPr>
+        <w:noProof/>
+      </w:rPr>
+      <w:pict w14:anchorId="5174B0F5">
+        <v:shapetype id="_x0000_t75" coordsize="21600,21600" o:spt="75" o:preferrelative="t" path="m@4@5l@4@11@9@11@9@5xe" filled="f" stroked="f">
+          <v:stroke joinstyle="miter"/>
+          <v:formulas>
+            <v:f eqn="if lineDrawn pixelLineWidth 0"/>
+            <v:f eqn="sum @0 1 0"/>
+            <v:f eqn="sum 0 0 @1"/>
+            <v:f eqn="prod @2 1 2"/>
+            <v:f eqn="prod @3 21600 pixelWidth"/>
+            <v:f eqn="prod @3 21600 pixelHeight"/>
+            <v:f eqn="sum @0 0 1"/>
+            <v:f eqn="prod @6 1 2"/>
+            <v:f eqn="prod @7 21600 pixelWidth"/>
+            <v:f eqn="sum @8 21600 0"/>
+            <v:f eqn="prod @7 21600 pixelHeight"/>
+            <v:f eqn="sum @10 21600 0"/>
+          </v:formulas>
+          <v:path o:extrusionok="f" gradientshapeok="t" o:connecttype="rect"/>
+          <o:lock v:ext="edit" aspectratio="t"/>
+        </v:shapetype>
+        <v:shape id="WordPictureWatermark457054941" o:spid="_x0000_s2090" type="#_x0000_t75" style="position:absolute;left:0;text-align:left;margin-left:0;margin-top:0;width:397.1pt;height:496.25pt;z-index:-251620352;mso-position-horizontal:center;mso-position-horizontal-relative:margin;mso-position-vertical:center;mso-position-vertical-relative:margin" o:allowincell="f">
+          <v:imagedata r:id="rId1" o:title="logo-watermark-resmi" gain="19661f" blacklevel="22938f"/>
+        </v:shape>
+      </w:pict>
+    </w:r>
+  </w:p>
+</w:hdr>
+</file>
+
+<file path=word/header21.xml><?xml version="1.0" encoding="utf-8"?>
+<w:hdr xmlns:wpc="http://schemas.microsoft.com/office/word/2010/wordprocessingCanvas" xmlns:cx="http://schemas.microsoft.com/office/drawing/2014/chartex" xmlns:cx1="http://schemas.microsoft.com/office/drawing/2015/9/8/chartex" xmlns:cx2="http://schemas.microsoft.com/office/drawing/2015/10/21/chartex" xmlns:cx3="http://schemas.microsoft.com/office/drawing/2016/5/9/chartex" xmlns:cx4="http://schemas.microsoft.com/office/drawing/2016/5/10/chartex" xmlns:cx5="http://schemas.microsoft.com/office/drawing/2016/5/11/chartex" xmlns:cx6="http://schemas.microsoft.com/office/drawing/2016/5/12/chartex" xmlns:cx7="http://schemas.microsoft.com/office/drawing/2016/5/13/chartex" xmlns:cx8="http://schemas.microsoft.com/office/drawing/2016/5/14/chartex" xmlns:mc="http://schemas.openxmlformats.org/markup-compatibility/2006" xmlns:aink="http://schemas.microsoft.com/office/drawing/2016/ink" xmlns:am3d="http://schemas.microsoft.com/office/drawing/2017/model3d" xmlns:o="urn:schemas-microsoft-com:office:office" xmlns:r="http://schemas.openxmlformats.org/officeDocument/2006/relationships" xmlns:m="http://schemas.openxmlformats.org/officeDocument/2006/math" xmlns:v="urn:schemas-microsoft-com:vml" xmlns:wp14="http://schemas.microsoft.com/office/word/2010/wordprocessingDrawing" xmlns:wp="http://schemas.openxmlformats.org/drawingml/2006/wordprocessingDrawing" xmlns:w10="urn:schemas-microsoft-com:office:word" xmlns:w="http://schemas.openxmlformats.org/wordprocessingml/2006/main" xmlns:w14="http://schemas.microsoft.com/office/word/2010/wordml" xmlns:w15="http://schemas.microsoft.com/office/word/2012/wordml" xmlns:w16cex="http://schemas.microsoft.com/office/word/2018/wordml/cex" xmlns:w16cid="http://schemas.microsoft.com/office/word/2016/wordml/cid" xmlns:w16="http://schemas.microsoft.com/office/word/2018/wordml" xmlns:w16se="http://schemas.microsoft.com/office/word/2015/wordml/symex" xmlns:wpg="http://schemas.microsoft.com/office/word/2010/wordprocessingGroup" xmlns:wpi="http://schemas.microsoft.com/office/word/2010/wordprocessingInk" xmlns:wne="http://schemas.microsoft.com/office/word/2006/wordml" xmlns:wps="http://schemas.microsoft.com/office/word/2010/wordprocessingShape" mc:Ignorable="w14 w15 w16se w16cid w16 w16cex wp14">
+  <w:p>
+    <w:pPr>
+      <w:pStyle w:val="Header"/>
+    </w:pPr>
+    <w:r>
+      <w:rPr>
+        <w:noProof/>
+      </w:rPr>
+      <w:pict w14:anchorId="2CCEEE39">
+        <v:shapetype id="_x0000_t75" coordsize="21600,21600" o:spt="75" o:preferrelative="t" path="m@4@5l@4@11@9@11@9@5xe" filled="f" stroked="f">
+          <v:stroke joinstyle="miter"/>
+          <v:formulas>
+            <v:f eqn="if lineDrawn pixelLineWidth 0"/>
+            <v:f eqn="sum @0 1 0"/>
+            <v:f eqn="sum 0 0 @1"/>
+            <v:f eqn="prod @2 1 2"/>
+            <v:f eqn="prod @3 21600 pixelWidth"/>
+            <v:f eqn="prod @3 21600 pixelHeight"/>
+            <v:f eqn="sum @0 0 1"/>
+            <v:f eqn="prod @6 1 2"/>
+            <v:f eqn="prod @7 21600 pixelWidth"/>
+            <v:f eqn="sum @8 21600 0"/>
+            <v:f eqn="prod @7 21600 pixelHeight"/>
+            <v:f eqn="sum @10 21600 0"/>
+          </v:formulas>
+          <v:path o:extrusionok="f" gradientshapeok="t" o:connecttype="rect"/>
+          <o:lock v:ext="edit" aspectratio="t"/>
+        </v:shapetype>
+        <v:shape id="WordPictureWatermark457054939" o:spid="_x0000_s2088" type="#_x0000_t75" style="position:absolute;left:0;text-align:left;margin-left:0;margin-top:0;width:397.1pt;height:496.25pt;z-index:-251622400;mso-position-horizontal:center;mso-position-horizontal-relative:margin;mso-position-vertical:center;mso-position-vertical-relative:margin" o:allowincell="f">
+          <v:imagedata r:id="rId1" o:title="logo-watermark-resmi" gain="19661f" blacklevel="22938f"/>
+        </v:shape>
+      </w:pict>
+    </w:r>
+    <w:r>
+      <w:rPr>
+        <w:noProof/>
+      </w:rPr>
+      <w:pict w14:anchorId="2C3C20A4">
+        <v:shape id="_x0000_s2069" type="#_x0000_t75" style="position:absolute;left:0;text-align:left;margin-left:0;margin-top:0;width:359.9pt;height:359.9pt;z-index:-251641856;mso-position-horizontal:center;mso-position-horizontal-relative:margin;mso-position-vertical:center;mso-position-vertical-relative:margin" o:allowincell="f">
+          <v:imagedata r:id="rId2" o:title="logo1" gain="19661f" blacklevel="22938f"/>
+          <w10:wrap anchorx="margin" anchory="margin"/>
+        </v:shape>
+      </w:pict>
+    </w:r>
+  </w:p>
+</w:hdr>
+</file>
+
+<file path=word/header3.xml><?xml version="1.0" encoding="utf-8"?>
+<w:hdr xmlns:wpc="http://schemas.microsoft.com/office/word/2010/wordprocessingCanvas" xmlns:cx="http://schemas.microsoft.com/office/drawing/2014/chartex" xmlns:cx1="http://schemas.microsoft.com/office/drawing/2015/9/8/chartex" xmlns:cx2="http://schemas.microsoft.com/office/drawing/2015/10/21/chartex" xmlns:cx3="http://schemas.microsoft.com/office/drawing/2016/5/9/chartex" xmlns:cx4="http://schemas.microsoft.com/office/drawing/2016/5/10/chartex" xmlns:cx5="http://schemas.microsoft.com/office/drawing/2016/5/11/chartex" xmlns:cx6="http://schemas.microsoft.com/office/drawing/2016/5/12/chartex" xmlns:cx7="http://schemas.microsoft.com/office/drawing/2016/5/13/chartex" xmlns:cx8="http://schemas.microsoft.com/office/drawing/2016/5/14/chartex" xmlns:mc="http://schemas.openxmlformats.org/markup-compatibility/2006" xmlns:aink="http://schemas.microsoft.com/office/drawing/2016/ink" xmlns:am3d="http://schemas.microsoft.com/office/drawing/2017/model3d" xmlns:o="urn:schemas-microsoft-com:office:office" xmlns:r="http://schemas.openxmlformats.org/officeDocument/2006/relationships" xmlns:m="http://schemas.openxmlformats.org/officeDocument/2006/math" xmlns:v="urn:schemas-microsoft-com:vml" xmlns:wp14="http://schemas.microsoft.com/office/word/2010/wordprocessingDrawing" xmlns:wp="http://schemas.openxmlformats.org/drawingml/2006/wordprocessingDrawing" xmlns:w10="urn:schemas-microsoft-com:office:word" xmlns:w="http://schemas.openxmlformats.org/wordprocessingml/2006/main" xmlns:w14="http://schemas.microsoft.com/office/word/2010/wordml" xmlns:w15="http://schemas.microsoft.com/office/word/2012/wordml" xmlns:w16cex="http://schemas.microsoft.com/office/word/2018/wordml/cex" xmlns:w16cid="http://schemas.microsoft.com/office/word/2016/wordml/cid" xmlns:w16="http://schemas.microsoft.com/office/word/2018/wordml" xmlns:w16se="http://schemas.microsoft.com/office/word/2015/wordml/symex" xmlns:wpg="http://schemas.microsoft.com/office/word/2010/wordprocessingGroup" xmlns:wpi="http://schemas.microsoft.com/office/word/2010/wordprocessingInk" xmlns:wne="http://schemas.microsoft.com/office/word/2006/wordml" xmlns:wps="http://schemas.microsoft.com/office/word/2010/wordprocessingShape" mc:Ignorable="w14 w15 w16se w16cid w16 w16cex wp14">
+  <w:p>
+    <w:pPr>
+      <w:pStyle w:val="Header"/>
+    </w:pPr>
+    <w:r>
+      <w:rPr>
+        <w:noProof/>
+      </w:rPr>
+      <w:pict w14:anchorId="060AE45F">
+        <v:shapetype id="_x0000_t75" coordsize="21600,21600" o:spt="75" o:preferrelative="t" path="m@4@5l@4@11@9@11@9@5xe" filled="f" stroked="f">
+          <v:stroke joinstyle="miter"/>
+          <v:formulas>
+            <v:f eqn="if lineDrawn pixelLineWidth 0"/>
+            <v:f eqn="sum @0 1 0"/>
+            <v:f eqn="sum 0 0 @1"/>
+            <v:f eqn="prod @2 1 2"/>
+            <v:f eqn="prod @3 21600 pixelWidth"/>
+            <v:f eqn="prod @3 21600 pixelHeight"/>
+            <v:f eqn="sum @0 0 1"/>
+            <v:f eqn="prod @6 1 2"/>
+            <v:f eqn="prod @7 21600 pixelWidth"/>
+            <v:f eqn="sum @8 21600 0"/>
+            <v:f eqn="prod @7 21600 pixelHeight"/>
+            <v:f eqn="sum @10 21600 0"/>
+          </v:formulas>
+          <v:path o:extrusionok="f" gradientshapeok="t" o:connecttype="rect"/>
+          <o:lock v:ext="edit" aspectratio="t"/>
+        </v:shapetype>
+        <v:shape id="WordPictureWatermark457054921" o:spid="_x0000_s2070" type="#_x0000_t75" style="position:absolute;left:0;text-align:left;margin-left:0;margin-top:0;width:397.1pt;height:496.25pt;z-index:-251640832;mso-position-horizontal:center;mso-position-horizontal-relative:margin;mso-position-vertical:center;mso-position-vertical-relative:margin" o:allowincell="f">
+          <v:imagedata r:id="rId1" o:title="logo-watermark-resmi" gain="19661f" blacklevel="22938f"/>
+        </v:shape>
+      </w:pict>
+    </w:r>
+  </w:p>
+</w:hdr>
+</file>
+
 <file path=word/header4.xml><?xml version="1.0" encoding="utf-8"?>
+<w:hdr xmlns:wpc="http://schemas.microsoft.com/office/word/2010/wordprocessingCanvas" xmlns:cx="http://schemas.microsoft.com/office/drawing/2014/chartex" xmlns:cx1="http://schemas.microsoft.com/office/drawing/2015/9/8/chartex" xmlns:cx2="http://schemas.microsoft.com/office/drawing/2015/10/21/chartex" xmlns:cx3="http://schemas.microsoft.com/office/drawing/2016/5/9/chartex" xmlns:cx4="http://schemas.microsoft.com/office/drawing/2016/5/10/chartex" xmlns:cx5="http://schemas.microsoft.com/office/drawing/2016/5/11/chartex" xmlns:cx6="http://schemas.microsoft.com/office/drawing/2016/5/12/chartex" xmlns:cx7="http://schemas.microsoft.com/office/drawing/2016/5/13/chartex" xmlns:cx8="http://schemas.microsoft.com/office/drawing/2016/5/14/chartex" xmlns:mc="http://schemas.openxmlformats.org/markup-compatibility/2006" xmlns:aink="http://schemas.microsoft.com/office/drawing/2016/ink" xmlns:am3d="http://schemas.microsoft.com/office/drawing/2017/model3d" xmlns:o="urn:schemas-microsoft-com:office:office" xmlns:r="http://schemas.openxmlformats.org/officeDocument/2006/relationships" xmlns:m="http://schemas.openxmlformats.org/officeDocument/2006/math" xmlns:v="urn:schemas-microsoft-com:vml" xmlns:wp14="http://schemas.microsoft.com/office/word/2010/wordprocessingDrawing" xmlns:wp="http://schemas.openxmlformats.org/drawingml/2006/wordprocessingDrawing" xmlns:w10="urn:schemas-microsoft-com:office:word" xmlns:w="http://schemas.openxmlformats.org/wordprocessingml/2006/main" xmlns:w14="http://schemas.microsoft.com/office/word/2010/wordml" xmlns:w15="http://schemas.microsoft.com/office/word/2012/wordml" xmlns:w16cex="http://schemas.microsoft.com/office/word/2018/wordml/cex" xmlns:w16cid="http://schemas.microsoft.com/office/word/2016/wordml/cid" xmlns:w16="http://schemas.microsoft.com/office/word/2018/wordml" xmlns:w16se="http://schemas.microsoft.com/office/word/2015/wordml/symex" xmlns:wpg="http://schemas.microsoft.com/office/word/2010/wordprocessingGroup" xmlns:wpi="http://schemas.microsoft.com/office/word/2010/wordprocessingInk" xmlns:wne="http://schemas.microsoft.com/office/word/2006/wordml" xmlns:wps="http://schemas.microsoft.com/office/word/2010/wordprocessingShape" mc:Ignorable="w14 w15 w16se w16cid w16 w16cex wp14">
+  <w:p>
+    <w:pPr>
+      <w:pStyle w:val="Header"/>
+    </w:pPr>
+    <w:r>
+      <w:rPr>
+        <w:noProof/>
+      </w:rPr>
+      <w:pict w14:anchorId="3B91A1C6">
+        <v:shapetype id="_x0000_t75" coordsize="21600,21600" o:spt="75" o:preferrelative="t" path="m@4@5l@4@11@9@11@9@5xe" filled="f" stroked="f">
+          <v:stroke joinstyle="miter"/>
+          <v:formulas>
+            <v:f eqn="if lineDrawn pixelLineWidth 0"/>
+            <v:f eqn="sum @0 1 0"/>
+            <v:f eqn="sum 0 0 @1"/>
+            <v:f eqn="prod @2 1 2"/>
+            <v:f eqn="prod @3 21600 pixelWidth"/>
+            <v:f eqn="prod @3 21600 pixelHeight"/>
+            <v:f eqn="sum @0 0 1"/>
+            <v:f eqn="prod @6 1 2"/>
+            <v:f eqn="prod @7 21600 pixelWidth"/>
+            <v:f eqn="sum @8 21600 0"/>
+            <v:f eqn="prod @7 21600 pixelHeight"/>
+            <v:f eqn="sum @10 21600 0"/>
+          </v:formulas>
+          <v:path o:extrusionok="f" gradientshapeok="t" o:connecttype="rect"/>
+          <o:lock v:ext="edit" aspectratio="t"/>
+        </v:shapetype>
+        <v:shape id="WordPictureWatermark457054925" o:spid="_x0000_s2074" type="#_x0000_t75" style="position:absolute;left:0;text-align:left;margin-left:0;margin-top:0;width:397.1pt;height:496.25pt;z-index:-251636736;mso-position-horizontal:center;mso-position-horizontal-relative:margin;mso-position-vertical:center;mso-position-vertical-relative:margin" o:allowincell="f">
+          <v:imagedata r:id="rId1" o:title="logo-watermark-resmi" gain="19661f" blacklevel="22938f"/>
+        </v:shape>
+      </w:pict>
+    </w:r>
+  </w:p>
+</w:hdr>
+</file>
+
+<file path=word/header5.xml><?xml version="1.0" encoding="utf-8"?>
+<w:hdr xmlns:wpc="http://schemas.microsoft.com/office/word/2010/wordprocessingCanvas" xmlns:cx="http://schemas.microsoft.com/office/drawing/2014/chartex" xmlns:cx1="http://schemas.microsoft.com/office/drawing/2015/9/8/chartex" xmlns:cx2="http://schemas.microsoft.com/office/drawing/2015/10/21/chartex" xmlns:cx3="http://schemas.microsoft.com/office/drawing/2016/5/9/chartex" xmlns:cx4="http://schemas.microsoft.com/office/drawing/2016/5/10/chartex" xmlns:cx5="http://schemas.microsoft.com/office/drawing/2016/5/11/chartex" xmlns:cx6="http://schemas.microsoft.com/office/drawing/2016/5/12/chartex" xmlns:cx7="http://schemas.microsoft.com/office/drawing/2016/5/13/chartex" xmlns:cx8="http://schemas.microsoft.com/office/drawing/2016/5/14/chartex" xmlns:mc="http://schemas.openxmlformats.org/markup-compatibility/2006" xmlns:aink="http://schemas.microsoft.com/office/drawing/2016/ink" xmlns:am3d="http://schemas.microsoft.com/office/drawing/2017/model3d" xmlns:o="urn:schemas-microsoft-com:office:office" xmlns:r="http://schemas.openxmlformats.org/officeDocument/2006/relationships" xmlns:m="http://schemas.openxmlformats.org/officeDocument/2006/math" xmlns:v="urn:schemas-microsoft-com:vml" xmlns:wp14="http://schemas.microsoft.com/office/word/2010/wordprocessingDrawing" xmlns:wp="http://schemas.openxmlformats.org/drawingml/2006/wordprocessingDrawing" xmlns:w10="urn:schemas-microsoft-com:office:word" xmlns:w="http://schemas.openxmlformats.org/wordprocessingml/2006/main" xmlns:w14="http://schemas.microsoft.com/office/word/2010/wordml" xmlns:w15="http://schemas.microsoft.com/office/word/2012/wordml" xmlns:w16cex="http://schemas.microsoft.com/office/word/2018/wordml/cex" xmlns:w16cid="http://schemas.microsoft.com/office/word/2016/wordml/cid" xmlns:w16="http://schemas.microsoft.com/office/word/2018/wordml" xmlns:w16se="http://schemas.microsoft.com/office/word/2015/wordml/symex" xmlns:wpg="http://schemas.microsoft.com/office/word/2010/wordprocessingGroup" xmlns:wpi="http://schemas.microsoft.com/office/word/2010/wordprocessingInk" xmlns:wne="http://schemas.microsoft.com/office/word/2006/wordml" xmlns:wps="http://schemas.microsoft.com/office/word/2010/wordprocessingShape" mc:Ignorable="w14 w15 w16se w16cid w16 w16cex wp14">
+  <w:p>
+    <w:pPr>
+      <w:pStyle w:val="Header"/>
+    </w:pPr>
+    <w:r>
+      <w:rPr>
+        <w:noProof/>
+      </w:rPr>
+      <w:pict w14:anchorId="038F2BB8">
+        <v:shapetype id="_x0000_t75" coordsize="21600,21600" o:spt="75" o:preferrelative="t" path="m@4@5l@4@11@9@11@9@5xe" filled="f" stroked="f">
+          <v:stroke joinstyle="miter"/>
+          <v:formulas>
+            <v:f eqn="if lineDrawn pixelLineWidth 0"/>
+            <v:f eqn="sum @0 1 0"/>
+            <v:f eqn="sum 0 0 @1"/>
+            <v:f eqn="prod @2 1 2"/>
+            <v:f eqn="prod @3 21600 pixelWidth"/>
+            <v:f eqn="prod @3 21600 pixelHeight"/>
+            <v:f eqn="sum @0 0 1"/>
+            <v:f eqn="prod @6 1 2"/>
+            <v:f eqn="prod @7 21600 pixelWidth"/>
+            <v:f eqn="sum @8 21600 0"/>
+            <v:f eqn="prod @7 21600 pixelHeight"/>
+            <v:f eqn="sum @10 21600 0"/>
+          </v:formulas>
+          <v:path o:extrusionok="f" gradientshapeok="t" o:connecttype="rect"/>
+          <o:lock v:ext="edit" aspectratio="t"/>
+        </v:shapetype>
+        <v:shape id="WordPictureWatermark457054926" o:spid="_x0000_s2075" type="#_x0000_t75" style="position:absolute;left:0;text-align:left;margin-left:0;margin-top:0;width:397.1pt;height:496.25pt;z-index:-251635712;mso-position-horizontal:center;mso-position-horizontal-relative:margin;mso-position-vertical:center;mso-position-vertical-relative:margin" o:allowincell="f">
+          <v:imagedata r:id="rId1" o:title="logo-watermark-resmi" gain="19661f" blacklevel="22938f"/>
+        </v:shape>
+      </w:pict>
+    </w:r>
+  </w:p>
+</w:hdr>
+</file>
+
+<file path=word/header6.xml><?xml version="1.0" encoding="utf-8"?>
+<w:hdr xmlns:wpc="http://schemas.microsoft.com/office/word/2010/wordprocessingCanvas" xmlns:cx="http://schemas.microsoft.com/office/drawing/2014/chartex" xmlns:cx1="http://schemas.microsoft.com/office/drawing/2015/9/8/chartex" xmlns:cx2="http://schemas.microsoft.com/office/drawing/2015/10/21/chartex" xmlns:cx3="http://schemas.microsoft.com/office/drawing/2016/5/9/chartex" xmlns:cx4="http://schemas.microsoft.com/office/drawing/2016/5/10/chartex" xmlns:cx5="http://schemas.microsoft.com/office/drawing/2016/5/11/chartex" xmlns:cx6="http://schemas.microsoft.com/office/drawing/2016/5/12/chartex" xmlns:cx7="http://schemas.microsoft.com/office/drawing/2016/5/13/chartex" xmlns:cx8="http://schemas.microsoft.com/office/drawing/2016/5/14/chartex" xmlns:mc="http://schemas.openxmlformats.org/markup-compatibility/2006" xmlns:aink="http://schemas.microsoft.com/office/drawing/2016/ink" xmlns:am3d="http://schemas.microsoft.com/office/drawing/2017/model3d" xmlns:o="urn:schemas-microsoft-com:office:office" xmlns:r="http://schemas.openxmlformats.org/officeDocument/2006/relationships" xmlns:m="http://schemas.openxmlformats.org/officeDocument/2006/math" xmlns:v="urn:schemas-microsoft-com:vml" xmlns:wp14="http://schemas.microsoft.com/office/word/2010/wordprocessingDrawing" xmlns:wp="http://schemas.openxmlformats.org/drawingml/2006/wordprocessingDrawing" xmlns:w10="urn:schemas-microsoft-com:office:word" xmlns:w="http://schemas.openxmlformats.org/wordprocessingml/2006/main" xmlns:w14="http://schemas.microsoft.com/office/word/2010/wordml" xmlns:w15="http://schemas.microsoft.com/office/word/2012/wordml" xmlns:w16cex="http://schemas.microsoft.com/office/word/2018/wordml/cex" xmlns:w16cid="http://schemas.microsoft.com/office/word/2016/wordml/cid" xmlns:w16="http://schemas.microsoft.com/office/word/2018/wordml" xmlns:w16se="http://schemas.microsoft.com/office/word/2015/wordml/symex" xmlns:wpg="http://schemas.microsoft.com/office/word/2010/wordprocessingGroup" xmlns:wpi="http://schemas.microsoft.com/office/word/2010/wordprocessingInk" xmlns:wne="http://schemas.microsoft.com/office/word/2006/wordml" xmlns:wps="http://schemas.microsoft.com/office/word/2010/wordprocessingShape" mc:Ignorable="w14 w15 w16se w16cid w16 w16cex wp14">
+  <w:p>
+    <w:pPr>
+      <w:pStyle w:val="Header"/>
+    </w:pPr>
+    <w:r>
+      <w:rPr>
+        <w:noProof/>
+      </w:rPr>
+      <w:pict w14:anchorId="02B3C02A">
+        <v:shapetype id="_x0000_t75" coordsize="21600,21600" o:spt="75" o:preferrelative="t" path="m@4@5l@4@11@9@11@9@5xe" filled="f" stroked="f">
+          <v:stroke joinstyle="miter"/>
+          <v:formulas>
+            <v:f eqn="if lineDrawn pixelLineWidth 0"/>
+            <v:f eqn="sum @0 1 0"/>
+            <v:f eqn="sum 0 0 @1"/>
+            <v:f eqn="prod @2 1 2"/>
+            <v:f eqn="prod @3 21600 pixelWidth"/>
+            <v:f eqn="prod @3 21600 pixelHeight"/>
+            <v:f eqn="sum @0 0 1"/>
+            <v:f eqn="prod @6 1 2"/>
+            <v:f eqn="prod @7 21600 pixelWidth"/>
+            <v:f eqn="sum @8 21600 0"/>
+            <v:f eqn="prod @7 21600 pixelHeight"/>
+            <v:f eqn="sum @10 21600 0"/>
+          </v:formulas>
+          <v:path o:extrusionok="f" gradientshapeok="t" o:connecttype="rect"/>
+          <o:lock v:ext="edit" aspectratio="t"/>
+        </v:shapetype>
+        <v:shape id="WordPictureWatermark457054924" o:spid="_x0000_s2073" type="#_x0000_t75" style="position:absolute;left:0;text-align:left;margin-left:0;margin-top:0;width:397.1pt;height:496.25pt;z-index:-251637760;mso-position-horizontal:center;mso-position-horizontal-relative:margin;mso-position-vertical:center;mso-position-vertical-relative:margin" o:allowincell="f">
+          <v:imagedata r:id="rId1" o:title="logo-watermark-resmi" gain="19661f" blacklevel="22938f"/>
+        </v:shape>
+      </w:pict>
+    </w:r>
+  </w:p>
+</w:hdr>
+</file>
+
+<file path=word/header7.xml><?xml version="1.0" encoding="utf-8"?>
 <w:hdr xmlns:wpc="http://schemas.microsoft.com/office/word/2010/wordprocessingCanvas" xmlns:cx="http://schemas.microsoft.com/office/drawing/2014/chartex" xmlns:cx1="http://schemas.microsoft.com/office/drawing/2015/9/8/chartex" xmlns:cx2="http://schemas.microsoft.com/office/drawing/2015/10/21/chartex" xmlns:cx3="http://schemas.microsoft.com/office/drawing/2016/5/9/chartex" xmlns:cx4="http://schemas.microsoft.com/office/drawing/2016/5/10/chartex" xmlns:cx5="http://schemas.microsoft.com/office/drawing/2016/5/11/chartex" xmlns:cx6="http://schemas.microsoft.com/office/drawing/2016/5/12/chartex" xmlns:cx7="http://schemas.microsoft.com/office/drawing/2016/5/13/chartex" xmlns:cx8="http://schemas.microsoft.com/office/drawing/2016/5/14/chartex" xmlns:mc="http://schemas.openxmlformats.org/markup-compatibility/2006" xmlns:aink="http://schemas.microsoft.com/office/drawing/2016/ink" xmlns:am3d="http://schemas.microsoft.com/office/drawing/2017/model3d" xmlns:o="urn:schemas-microsoft-com:office:office" xmlns:r="http://schemas.openxmlformats.org/officeDocument/2006/relationships" xmlns:m="http://schemas.openxmlformats.org/officeDocument/2006/math" xmlns:v="urn:schemas-microsoft-com:vml" xmlns:wp14="http://schemas.microsoft.com/office/word/2010/wordprocessingDrawing" xmlns:wp="http://schemas.openxmlformats.org/drawingml/2006/wordprocessingDrawing" xmlns:w10="urn:schemas-microsoft-com:office:word" xmlns:w="http://schemas.openxmlformats.org/wordprocessingml/2006/main" xmlns:w14="http://schemas.microsoft.com/office/word/2010/wordml" xmlns:w15="http://schemas.microsoft.com/office/word/2012/wordml" xmlns:w16cex="http://schemas.microsoft.com/office/word/2018/wordml/cex" xmlns:w16cid="http://schemas.microsoft.com/office/word/2016/wordml/cid" xmlns:w16="http://schemas.microsoft.com/office/word/2018/wordml" xmlns:w16se="http://schemas.microsoft.com/office/word/2015/wordml/symex" xmlns:wpg="http://schemas.microsoft.com/office/word/2010/wordprocessingGroup" xmlns:wpi="http://schemas.microsoft.com/office/word/2010/wordprocessingInk" xmlns:wne="http://schemas.microsoft.com/office/word/2006/wordml" xmlns:wps="http://schemas.microsoft.com/office/word/2010/wordprocessingShape" mc:Ignorable="w14 w15 w16se w16cid w16 w16cex wp14">
   <w:sdt>
     <w:sdtPr>
@@ -24378,6 +25010,35 @@
         <w:pPr>
           <w:pStyle w:val="Header"/>
         </w:pPr>
+        <w:r>
+          <w:rPr>
+            <w:noProof/>
+          </w:rPr>
+          <w:pict w14:anchorId="3F6931F2">
+            <v:shapetype id="_x0000_t75" coordsize="21600,21600" o:spt="75" o:preferrelative="t" path="m@4@5l@4@11@9@11@9@5xe" filled="f" stroked="f">
+              <v:stroke joinstyle="miter"/>
+              <v:formulas>
+                <v:f eqn="if lineDrawn pixelLineWidth 0"/>
+                <v:f eqn="sum @0 1 0"/>
+                <v:f eqn="sum 0 0 @1"/>
+                <v:f eqn="prod @2 1 2"/>
+                <v:f eqn="prod @3 21600 pixelWidth"/>
+                <v:f eqn="prod @3 21600 pixelHeight"/>
+                <v:f eqn="sum @0 0 1"/>
+                <v:f eqn="prod @6 1 2"/>
+                <v:f eqn="prod @7 21600 pixelWidth"/>
+                <v:f eqn="sum @8 21600 0"/>
+                <v:f eqn="prod @7 21600 pixelHeight"/>
+                <v:f eqn="sum @10 21600 0"/>
+              </v:formulas>
+              <v:path o:extrusionok="f" gradientshapeok="t" o:connecttype="rect"/>
+              <o:lock v:ext="edit" aspectratio="t"/>
+            </v:shapetype>
+            <v:shape id="WordPictureWatermark457054928" o:spid="_x0000_s2077" type="#_x0000_t75" style="position:absolute;left:0;text-align:left;margin-left:0;margin-top:0;width:397.1pt;height:496.25pt;z-index:-251633664;mso-position-horizontal:center;mso-position-horizontal-relative:margin;mso-position-vertical:center;mso-position-vertical-relative:margin" o:allowincell="f">
+              <v:imagedata r:id="rId1" o:title="logo-watermark-resmi" gain="19661f" blacklevel="22938f"/>
+            </v:shape>
+          </w:pict>
+        </w:r>
         <w:r>
           <w:fldChar w:fldCharType="begin"/>
         </w:r>
@@ -24410,7 +25071,7 @@
 </w:hdr>
 </file>
 
-<file path=word/header5.xml><?xml version="1.0" encoding="utf-8"?>
+<file path=word/header8.xml><?xml version="1.0" encoding="utf-8"?>
 <w:hdr xmlns:wpc="http://schemas.microsoft.com/office/word/2010/wordprocessingCanvas" xmlns:cx="http://schemas.microsoft.com/office/drawing/2014/chartex" xmlns:cx1="http://schemas.microsoft.com/office/drawing/2015/9/8/chartex" xmlns:cx2="http://schemas.microsoft.com/office/drawing/2015/10/21/chartex" xmlns:cx3="http://schemas.microsoft.com/office/drawing/2016/5/9/chartex" xmlns:cx4="http://schemas.microsoft.com/office/drawing/2016/5/10/chartex" xmlns:cx5="http://schemas.microsoft.com/office/drawing/2016/5/11/chartex" xmlns:cx6="http://schemas.microsoft.com/office/drawing/2016/5/12/chartex" xmlns:cx7="http://schemas.microsoft.com/office/drawing/2016/5/13/chartex" xmlns:cx8="http://schemas.microsoft.com/office/drawing/2016/5/14/chartex" xmlns:mc="http://schemas.openxmlformats.org/markup-compatibility/2006" xmlns:aink="http://schemas.microsoft.com/office/drawing/2016/ink" xmlns:am3d="http://schemas.microsoft.com/office/drawing/2017/model3d" xmlns:o="urn:schemas-microsoft-com:office:office" xmlns:r="http://schemas.openxmlformats.org/officeDocument/2006/relationships" xmlns:m="http://schemas.openxmlformats.org/officeDocument/2006/math" xmlns:v="urn:schemas-microsoft-com:vml" xmlns:wp14="http://schemas.microsoft.com/office/word/2010/wordprocessingDrawing" xmlns:wp="http://schemas.openxmlformats.org/drawingml/2006/wordprocessingDrawing" xmlns:w10="urn:schemas-microsoft-com:office:word" xmlns:w="http://schemas.openxmlformats.org/wordprocessingml/2006/main" xmlns:w14="http://schemas.microsoft.com/office/word/2010/wordml" xmlns:w15="http://schemas.microsoft.com/office/word/2012/wordml" xmlns:w16cex="http://schemas.microsoft.com/office/word/2018/wordml/cex" xmlns:w16cid="http://schemas.microsoft.com/office/word/2016/wordml/cid" xmlns:w16="http://schemas.microsoft.com/office/word/2018/wordml" xmlns:w16se="http://schemas.microsoft.com/office/word/2015/wordml/symex" xmlns:wpg="http://schemas.microsoft.com/office/word/2010/wordprocessingGroup" xmlns:wpi="http://schemas.microsoft.com/office/word/2010/wordprocessingInk" xmlns:wne="http://schemas.microsoft.com/office/word/2006/wordml" xmlns:wps="http://schemas.microsoft.com/office/word/2010/wordprocessingShape" mc:Ignorable="w14 w15 w16se w16cid w16 w16cex wp14">
   <w:sdt>
     <w:sdtPr>
@@ -24431,6 +25092,35 @@
           <w:pStyle w:val="Header"/>
           <w:jc w:val="right"/>
         </w:pPr>
+        <w:r>
+          <w:rPr>
+            <w:noProof/>
+          </w:rPr>
+          <w:pict w14:anchorId="20FA1BC0">
+            <v:shapetype id="_x0000_t75" coordsize="21600,21600" o:spt="75" o:preferrelative="t" path="m@4@5l@4@11@9@11@9@5xe" filled="f" stroked="f">
+              <v:stroke joinstyle="miter"/>
+              <v:formulas>
+                <v:f eqn="if lineDrawn pixelLineWidth 0"/>
+                <v:f eqn="sum @0 1 0"/>
+                <v:f eqn="sum 0 0 @1"/>
+                <v:f eqn="prod @2 1 2"/>
+                <v:f eqn="prod @3 21600 pixelWidth"/>
+                <v:f eqn="prod @3 21600 pixelHeight"/>
+                <v:f eqn="sum @0 0 1"/>
+                <v:f eqn="prod @6 1 2"/>
+                <v:f eqn="prod @7 21600 pixelWidth"/>
+                <v:f eqn="sum @8 21600 0"/>
+                <v:f eqn="prod @7 21600 pixelHeight"/>
+                <v:f eqn="sum @10 21600 0"/>
+              </v:formulas>
+              <v:path o:extrusionok="f" gradientshapeok="t" o:connecttype="rect"/>
+              <o:lock v:ext="edit" aspectratio="t"/>
+            </v:shapetype>
+            <v:shape id="WordPictureWatermark457054929" o:spid="_x0000_s2078" type="#_x0000_t75" style="position:absolute;left:0;text-align:left;margin-left:0;margin-top:0;width:397.1pt;height:496.25pt;z-index:-251632640;mso-position-horizontal:center;mso-position-horizontal-relative:margin;mso-position-vertical:center;mso-position-vertical-relative:margin" o:allowincell="f">
+              <v:imagedata r:id="rId1" o:title="logo-watermark-resmi" gain="19661f" blacklevel="22938f"/>
+            </v:shape>
+          </w:pict>
+        </w:r>
         <w:r>
           <w:fldChar w:fldCharType="begin"/>
         </w:r>
@@ -24463,7 +25153,7 @@
 </w:hdr>
 </file>
 
-<file path=word/header6.xml><?xml version="1.0" encoding="utf-8"?>
+<file path=word/header9.xml><?xml version="1.0" encoding="utf-8"?>
 <w:hdr xmlns:wpc="http://schemas.microsoft.com/office/word/2010/wordprocessingCanvas" xmlns:cx="http://schemas.microsoft.com/office/drawing/2014/chartex" xmlns:cx1="http://schemas.microsoft.com/office/drawing/2015/9/8/chartex" xmlns:cx2="http://schemas.microsoft.com/office/drawing/2015/10/21/chartex" xmlns:cx3="http://schemas.microsoft.com/office/drawing/2016/5/9/chartex" xmlns:cx4="http://schemas.microsoft.com/office/drawing/2016/5/10/chartex" xmlns:cx5="http://schemas.microsoft.com/office/drawing/2016/5/11/chartex" xmlns:cx6="http://schemas.microsoft.com/office/drawing/2016/5/12/chartex" xmlns:cx7="http://schemas.microsoft.com/office/drawing/2016/5/13/chartex" xmlns:cx8="http://schemas.microsoft.com/office/drawing/2016/5/14/chartex" xmlns:mc="http://schemas.openxmlformats.org/markup-compatibility/2006" xmlns:aink="http://schemas.microsoft.com/office/drawing/2016/ink" xmlns:am3d="http://schemas.microsoft.com/office/drawing/2017/model3d" xmlns:o="urn:schemas-microsoft-com:office:office" xmlns:r="http://schemas.openxmlformats.org/officeDocument/2006/relationships" xmlns:m="http://schemas.openxmlformats.org/officeDocument/2006/math" xmlns:v="urn:schemas-microsoft-com:vml" xmlns:wp14="http://schemas.microsoft.com/office/word/2010/wordprocessingDrawing" xmlns:wp="http://schemas.openxmlformats.org/drawingml/2006/wordprocessingDrawing" xmlns:w10="urn:schemas-microsoft-com:office:word" xmlns:w="http://schemas.openxmlformats.org/wordprocessingml/2006/main" xmlns:w14="http://schemas.microsoft.com/office/word/2010/wordml" xmlns:w15="http://schemas.microsoft.com/office/word/2012/wordml" xmlns:w16cex="http://schemas.microsoft.com/office/word/2018/wordml/cex" xmlns:w16cid="http://schemas.microsoft.com/office/word/2016/wordml/cid" xmlns:w16="http://schemas.microsoft.com/office/word/2018/wordml" xmlns:w16se="http://schemas.microsoft.com/office/word/2015/wordml/symex" xmlns:wpg="http://schemas.microsoft.com/office/word/2010/wordprocessingGroup" xmlns:wpi="http://schemas.microsoft.com/office/word/2010/wordprocessingInk" xmlns:wne="http://schemas.microsoft.com/office/word/2006/wordml" xmlns:wps="http://schemas.microsoft.com/office/word/2010/wordprocessingShape" mc:Ignorable="w14 w15 w16se w16cid w16 w16cex wp14">
   <w:p>
     <w:pPr>
@@ -24473,7 +25163,7 @@
       <w:rPr>
         <w:noProof/>
       </w:rPr>
-      <w:pict w14:anchorId="13B551F9">
+      <w:pict w14:anchorId="0609EF2E">
         <v:shapetype id="_x0000_t75" coordsize="21600,21600" o:spt="75" o:preferrelative="t" path="m@4@5l@4@11@9@11@9@5xe" filled="f" stroked="f">
           <v:stroke joinstyle="miter"/>
           <v:formulas>
@@ -24493,170 +25183,22 @@
           <v:path o:extrusionok="f" gradientshapeok="t" o:connecttype="rect"/>
           <o:lock v:ext="edit" aspectratio="t"/>
         </v:shapetype>
+        <v:shape id="WordPictureWatermark457054927" o:spid="_x0000_s2076" type="#_x0000_t75" style="position:absolute;left:0;text-align:left;margin-left:0;margin-top:0;width:397.1pt;height:496.25pt;z-index:-251634688;mso-position-horizontal:center;mso-position-horizontal-relative:margin;mso-position-vertical:center;mso-position-vertical-relative:margin" o:allowincell="f">
+          <v:imagedata r:id="rId1" o:title="logo-watermark-resmi" gain="19661f" blacklevel="22938f"/>
+        </v:shape>
+      </w:pict>
+    </w:r>
+    <w:r>
+      <w:rPr>
+        <w:noProof/>
+      </w:rPr>
+      <w:pict w14:anchorId="13B551F9">
         <v:shape id="_x0000_s2066" type="#_x0000_t75" style="position:absolute;left:0;text-align:left;margin-left:0;margin-top:0;width:359.9pt;height:359.9pt;z-index:-251648000;mso-position-horizontal:center;mso-position-horizontal-relative:margin;mso-position-vertical:center;mso-position-vertical-relative:margin" o:allowincell="f">
-          <v:imagedata r:id="rId1" o:title="logo1" gain="19661f" blacklevel="22938f"/>
+          <v:imagedata r:id="rId2" o:title="logo1" gain="19661f" blacklevel="22938f"/>
           <w10:wrap anchorx="margin" anchory="margin"/>
         </v:shape>
       </w:pict>
     </w:r>
-  </w:p>
-</w:hdr>
-</file>
-
-<file path=word/header7.xml><?xml version="1.0" encoding="utf-8"?>
-<w:hdr xmlns:wpc="http://schemas.microsoft.com/office/word/2010/wordprocessingCanvas" xmlns:cx="http://schemas.microsoft.com/office/drawing/2014/chartex" xmlns:cx1="http://schemas.microsoft.com/office/drawing/2015/9/8/chartex" xmlns:cx2="http://schemas.microsoft.com/office/drawing/2015/10/21/chartex" xmlns:cx3="http://schemas.microsoft.com/office/drawing/2016/5/9/chartex" xmlns:cx4="http://schemas.microsoft.com/office/drawing/2016/5/10/chartex" xmlns:cx5="http://schemas.microsoft.com/office/drawing/2016/5/11/chartex" xmlns:cx6="http://schemas.microsoft.com/office/drawing/2016/5/12/chartex" xmlns:cx7="http://schemas.microsoft.com/office/drawing/2016/5/13/chartex" xmlns:cx8="http://schemas.microsoft.com/office/drawing/2016/5/14/chartex" xmlns:mc="http://schemas.openxmlformats.org/markup-compatibility/2006" xmlns:aink="http://schemas.microsoft.com/office/drawing/2016/ink" xmlns:am3d="http://schemas.microsoft.com/office/drawing/2017/model3d" xmlns:o="urn:schemas-microsoft-com:office:office" xmlns:r="http://schemas.openxmlformats.org/officeDocument/2006/relationships" xmlns:m="http://schemas.openxmlformats.org/officeDocument/2006/math" xmlns:v="urn:schemas-microsoft-com:vml" xmlns:wp14="http://schemas.microsoft.com/office/word/2010/wordprocessingDrawing" xmlns:wp="http://schemas.openxmlformats.org/drawingml/2006/wordprocessingDrawing" xmlns:w10="urn:schemas-microsoft-com:office:word" xmlns:w="http://schemas.openxmlformats.org/wordprocessingml/2006/main" xmlns:w14="http://schemas.microsoft.com/office/word/2010/wordml" xmlns:w15="http://schemas.microsoft.com/office/word/2012/wordml" xmlns:w16cex="http://schemas.microsoft.com/office/word/2018/wordml/cex" xmlns:w16cid="http://schemas.microsoft.com/office/word/2016/wordml/cid" xmlns:w16="http://schemas.microsoft.com/office/word/2018/wordml" xmlns:w16se="http://schemas.microsoft.com/office/word/2015/wordml/symex" xmlns:wpg="http://schemas.microsoft.com/office/word/2010/wordprocessingGroup" xmlns:wpi="http://schemas.microsoft.com/office/word/2010/wordprocessingInk" xmlns:wne="http://schemas.microsoft.com/office/word/2006/wordml" xmlns:wps="http://schemas.microsoft.com/office/word/2010/wordprocessingShape" mc:Ignorable="w14 w15 w16se w16cid w16 w16cex wp14">
-  <w:sdt>
-    <w:sdtPr>
-      <w:id w:val="-1046987213"/>
-      <w:docPartObj>
-        <w:docPartGallery w:val="Page Numbers (Top of Page)"/>
-        <w:docPartUnique/>
-      </w:docPartObj>
-    </w:sdtPr>
-    <w:sdtEndPr>
-      <w:rPr>
-        <w:noProof/>
-      </w:rPr>
-    </w:sdtEndPr>
-    <w:sdtContent>
-      <w:p>
-        <w:pPr>
-          <w:pStyle w:val="Header"/>
-        </w:pPr>
-        <w:r>
-          <w:fldChar w:fldCharType="begin"/>
-        </w:r>
-        <w:r>
-          <w:instrText xml:space="preserve"> PAGE   \* MERGEFORMAT </w:instrText>
-        </w:r>
-        <w:r>
-          <w:fldChar w:fldCharType="separate"/>
-        </w:r>
-        <w:r>
-          <w:rPr>
-            <w:noProof/>
-          </w:rPr>
-          <w:t>18</w:t>
-        </w:r>
-        <w:r>
-          <w:rPr>
-            <w:noProof/>
-          </w:rPr>
-          <w:fldChar w:fldCharType="end"/>
-        </w:r>
-      </w:p>
-    </w:sdtContent>
-  </w:sdt>
-  <w:p>
-    <w:pPr>
-      <w:pStyle w:val="Header"/>
-    </w:pPr>
-  </w:p>
-</w:hdr>
-</file>
-
-<file path=word/header8.xml><?xml version="1.0" encoding="utf-8"?>
-<w:hdr xmlns:wpc="http://schemas.microsoft.com/office/word/2010/wordprocessingCanvas" xmlns:cx="http://schemas.microsoft.com/office/drawing/2014/chartex" xmlns:cx1="http://schemas.microsoft.com/office/drawing/2015/9/8/chartex" xmlns:cx2="http://schemas.microsoft.com/office/drawing/2015/10/21/chartex" xmlns:cx3="http://schemas.microsoft.com/office/drawing/2016/5/9/chartex" xmlns:cx4="http://schemas.microsoft.com/office/drawing/2016/5/10/chartex" xmlns:cx5="http://schemas.microsoft.com/office/drawing/2016/5/11/chartex" xmlns:cx6="http://schemas.microsoft.com/office/drawing/2016/5/12/chartex" xmlns:cx7="http://schemas.microsoft.com/office/drawing/2016/5/13/chartex" xmlns:cx8="http://schemas.microsoft.com/office/drawing/2016/5/14/chartex" xmlns:mc="http://schemas.openxmlformats.org/markup-compatibility/2006" xmlns:aink="http://schemas.microsoft.com/office/drawing/2016/ink" xmlns:am3d="http://schemas.microsoft.com/office/drawing/2017/model3d" xmlns:o="urn:schemas-microsoft-com:office:office" xmlns:r="http://schemas.openxmlformats.org/officeDocument/2006/relationships" xmlns:m="http://schemas.openxmlformats.org/officeDocument/2006/math" xmlns:v="urn:schemas-microsoft-com:vml" xmlns:wp14="http://schemas.microsoft.com/office/word/2010/wordprocessingDrawing" xmlns:wp="http://schemas.openxmlformats.org/drawingml/2006/wordprocessingDrawing" xmlns:w10="urn:schemas-microsoft-com:office:word" xmlns:w="http://schemas.openxmlformats.org/wordprocessingml/2006/main" xmlns:w14="http://schemas.microsoft.com/office/word/2010/wordml" xmlns:w15="http://schemas.microsoft.com/office/word/2012/wordml" xmlns:w16cex="http://schemas.microsoft.com/office/word/2018/wordml/cex" xmlns:w16cid="http://schemas.microsoft.com/office/word/2016/wordml/cid" xmlns:w16="http://schemas.microsoft.com/office/word/2018/wordml" xmlns:w16se="http://schemas.microsoft.com/office/word/2015/wordml/symex" xmlns:wpg="http://schemas.microsoft.com/office/word/2010/wordprocessingGroup" xmlns:wpi="http://schemas.microsoft.com/office/word/2010/wordprocessingInk" xmlns:wne="http://schemas.microsoft.com/office/word/2006/wordml" xmlns:wps="http://schemas.microsoft.com/office/word/2010/wordprocessingShape" mc:Ignorable="w14 w15 w16se w16cid w16 w16cex wp14">
-  <w:sdt>
-    <w:sdtPr>
-      <w:id w:val="-1454555420"/>
-      <w:docPartObj>
-        <w:docPartGallery w:val="Page Numbers (Top of Page)"/>
-        <w:docPartUnique/>
-      </w:docPartObj>
-    </w:sdtPr>
-    <w:sdtEndPr>
-      <w:rPr>
-        <w:noProof/>
-      </w:rPr>
-    </w:sdtEndPr>
-    <w:sdtContent>
-      <w:p>
-        <w:pPr>
-          <w:pStyle w:val="Header"/>
-          <w:jc w:val="right"/>
-        </w:pPr>
-        <w:r>
-          <w:fldChar w:fldCharType="begin"/>
-        </w:r>
-        <w:r>
-          <w:instrText xml:space="preserve"> PAGE   \* MERGEFORMAT </w:instrText>
-        </w:r>
-        <w:r>
-          <w:fldChar w:fldCharType="separate"/>
-        </w:r>
-        <w:r>
-          <w:rPr>
-            <w:noProof/>
-          </w:rPr>
-          <w:t>15</w:t>
-        </w:r>
-        <w:r>
-          <w:rPr>
-            <w:noProof/>
-          </w:rPr>
-          <w:fldChar w:fldCharType="end"/>
-        </w:r>
-      </w:p>
-    </w:sdtContent>
-  </w:sdt>
-  <w:p>
-    <w:pPr>
-      <w:pStyle w:val="Header"/>
-    </w:pPr>
-  </w:p>
-</w:hdr>
-</file>
-
-<file path=word/header9.xml><?xml version="1.0" encoding="utf-8"?>
-<w:hdr xmlns:wpc="http://schemas.microsoft.com/office/word/2010/wordprocessingCanvas" xmlns:cx="http://schemas.microsoft.com/office/drawing/2014/chartex" xmlns:cx1="http://schemas.microsoft.com/office/drawing/2015/9/8/chartex" xmlns:cx2="http://schemas.microsoft.com/office/drawing/2015/10/21/chartex" xmlns:cx3="http://schemas.microsoft.com/office/drawing/2016/5/9/chartex" xmlns:cx4="http://schemas.microsoft.com/office/drawing/2016/5/10/chartex" xmlns:cx5="http://schemas.microsoft.com/office/drawing/2016/5/11/chartex" xmlns:cx6="http://schemas.microsoft.com/office/drawing/2016/5/12/chartex" xmlns:cx7="http://schemas.microsoft.com/office/drawing/2016/5/13/chartex" xmlns:cx8="http://schemas.microsoft.com/office/drawing/2016/5/14/chartex" xmlns:mc="http://schemas.openxmlformats.org/markup-compatibility/2006" xmlns:aink="http://schemas.microsoft.com/office/drawing/2016/ink" xmlns:am3d="http://schemas.microsoft.com/office/drawing/2017/model3d" xmlns:o="urn:schemas-microsoft-com:office:office" xmlns:r="http://schemas.openxmlformats.org/officeDocument/2006/relationships" xmlns:m="http://schemas.openxmlformats.org/officeDocument/2006/math" xmlns:v="urn:schemas-microsoft-com:vml" xmlns:wp14="http://schemas.microsoft.com/office/word/2010/wordprocessingDrawing" xmlns:wp="http://schemas.openxmlformats.org/drawingml/2006/wordprocessingDrawing" xmlns:w10="urn:schemas-microsoft-com:office:word" xmlns:w="http://schemas.openxmlformats.org/wordprocessingml/2006/main" xmlns:w14="http://schemas.microsoft.com/office/word/2010/wordml" xmlns:w15="http://schemas.microsoft.com/office/word/2012/wordml" xmlns:w16cex="http://schemas.microsoft.com/office/word/2018/wordml/cex" xmlns:w16cid="http://schemas.microsoft.com/office/word/2016/wordml/cid" xmlns:w16="http://schemas.microsoft.com/office/word/2018/wordml" xmlns:w16se="http://schemas.microsoft.com/office/word/2015/wordml/symex" xmlns:wpg="http://schemas.microsoft.com/office/word/2010/wordprocessingGroup" xmlns:wpi="http://schemas.microsoft.com/office/word/2010/wordprocessingInk" xmlns:wne="http://schemas.microsoft.com/office/word/2006/wordml" xmlns:wps="http://schemas.microsoft.com/office/word/2010/wordprocessingShape" mc:Ignorable="w14 w15 w16se w16cid w16 w16cex wp14">
-  <w:sdt>
-    <w:sdtPr>
-      <w:id w:val="123670724"/>
-      <w:docPartObj>
-        <w:docPartGallery w:val="Page Numbers (Top of Page)"/>
-        <w:docPartUnique/>
-      </w:docPartObj>
-    </w:sdtPr>
-    <w:sdtEndPr>
-      <w:rPr>
-        <w:noProof/>
-      </w:rPr>
-    </w:sdtEndPr>
-    <w:sdtContent>
-      <w:p>
-        <w:pPr>
-          <w:pStyle w:val="Header"/>
-          <w:jc w:val="right"/>
-        </w:pPr>
-        <w:r>
-          <w:fldChar w:fldCharType="begin"/>
-        </w:r>
-        <w:r>
-          <w:instrText xml:space="preserve"> PAGE   \* MERGEFORMAT </w:instrText>
-        </w:r>
-        <w:r>
-          <w:fldChar w:fldCharType="separate"/>
-        </w:r>
-        <w:r>
-          <w:rPr>
-            <w:noProof/>
-          </w:rPr>
-          <w:t>21</w:t>
-        </w:r>
-        <w:r>
-          <w:rPr>
-            <w:noProof/>
-          </w:rPr>
-          <w:fldChar w:fldCharType="end"/>
-        </w:r>
-      </w:p>
-    </w:sdtContent>
-  </w:sdt>
-  <w:p>
-    <w:pPr>
-      <w:pStyle w:val="Header"/>
-    </w:pPr>
   </w:p>
 </w:hdr>
 </file>
@@ -27798,6 +28340,7 @@
     <w:lsdException w:name="HTML Sample" w:semiHidden="1" w:unhideWhenUsed="1"/>
     <w:lsdException w:name="HTML Typewriter" w:semiHidden="1" w:unhideWhenUsed="1"/>
     <w:lsdException w:name="HTML Variable" w:semiHidden="1" w:unhideWhenUsed="1"/>
+    <w:lsdException w:name="Normal Table" w:semiHidden="1" w:unhideWhenUsed="1"/>
     <w:lsdException w:name="annotation subject" w:semiHidden="1" w:unhideWhenUsed="1"/>
     <w:lsdException w:name="No List" w:semiHidden="1" w:unhideWhenUsed="1"/>
     <w:lsdException w:name="Outline List 1" w:semiHidden="1" w:unhideWhenUsed="1"/>
@@ -27840,8 +28383,11 @@
     <w:lsdException w:name="Table Contemporary" w:semiHidden="1" w:unhideWhenUsed="1"/>
     <w:lsdException w:name="Table Elegant" w:semiHidden="1" w:unhideWhenUsed="1"/>
     <w:lsdException w:name="Table Professional" w:semiHidden="1" w:unhideWhenUsed="1"/>
+    <w:lsdException w:name="Table Subtle 1" w:semiHidden="1" w:unhideWhenUsed="1"/>
     <w:lsdException w:name="Table Subtle 2" w:semiHidden="1" w:unhideWhenUsed="1"/>
     <w:lsdException w:name="Table Web 1" w:semiHidden="1" w:unhideWhenUsed="1"/>
+    <w:lsdException w:name="Table Web 2" w:semiHidden="1" w:unhideWhenUsed="1"/>
+    <w:lsdException w:name="Table Web 3" w:semiHidden="1" w:unhideWhenUsed="1"/>
     <w:lsdException w:name="Balloon Text" w:semiHidden="1" w:unhideWhenUsed="1"/>
     <w:lsdException w:name="Table Grid" w:uiPriority="39"/>
     <w:lsdException w:name="Table Theme" w:semiHidden="1" w:unhideWhenUsed="1"/>

</xml_diff>

<commit_message>
TA 1 - Update Proposal Revisi
</commit_message>
<xml_diff>
--- a/[Yosua] Proposal.docx
+++ b/[Yosua] Proposal.docx
@@ -4320,24 +4320,17 @@
             <w:rFonts w:ascii="Arial" w:hAnsi="Arial" w:cs="Arial"/>
             <w:noProof/>
           </w:rPr>
-          <w:t xml:space="preserve">Tabel 2.3 Simbol-Simbol </w:t>
+          <w:t>Tabel 2.3 Simbol-Simbol</w:t>
         </w:r>
         <w:r>
           <w:rPr>
             <w:rStyle w:val="Hyperlink"/>
             <w:rFonts w:ascii="Arial" w:hAnsi="Arial" w:cs="Arial"/>
             <w:i/>
+            <w:iCs/>
             <w:noProof/>
           </w:rPr>
-          <w:t>ERD</w:t>
-        </w:r>
-        <w:r>
-          <w:rPr>
-            <w:rStyle w:val="Hyperlink"/>
-            <w:rFonts w:ascii="Arial" w:hAnsi="Arial" w:cs="Arial"/>
-            <w:noProof/>
-          </w:rPr>
-          <w:t xml:space="preserve"> Crow’s Foot</w:t>
+          <w:t xml:space="preserve"> ERD Crow’s Foot</w:t>
         </w:r>
         <w:r>
           <w:rPr>
@@ -5357,14 +5350,46 @@
           <w:rFonts w:ascii="Arial" w:hAnsi="Arial" w:cs="Arial"/>
           <w:lang w:val="id-ID"/>
         </w:rPr>
-        <w:t xml:space="preserve"> hingga jasa dalam membantu pembelian game seperti steam, origin, </w:t>
-      </w:r>
-      <w:r>
-        <w:rPr>
-          <w:rFonts w:ascii="Arial" w:hAnsi="Arial" w:cs="Arial"/>
-          <w:lang w:val="id-ID"/>
-        </w:rPr>
-        <w:t xml:space="preserve">unplay. </w:t>
+        <w:t xml:space="preserve"> hingga jasa dalam membantu pembelian game seperti </w:t>
+      </w:r>
+      <w:r>
+        <w:rPr>
+          <w:rFonts w:ascii="Arial" w:hAnsi="Arial" w:cs="Arial"/>
+        </w:rPr>
+        <w:t>S</w:t>
+      </w:r>
+      <w:r>
+        <w:rPr>
+          <w:rFonts w:ascii="Arial" w:hAnsi="Arial" w:cs="Arial"/>
+          <w:lang w:val="id-ID"/>
+        </w:rPr>
+        <w:t xml:space="preserve">team, </w:t>
+      </w:r>
+      <w:r>
+        <w:rPr>
+          <w:rFonts w:ascii="Arial" w:hAnsi="Arial" w:cs="Arial"/>
+        </w:rPr>
+        <w:t>O</w:t>
+      </w:r>
+      <w:r>
+        <w:rPr>
+          <w:rFonts w:ascii="Arial" w:hAnsi="Arial" w:cs="Arial"/>
+          <w:lang w:val="id-ID"/>
+        </w:rPr>
+        <w:t xml:space="preserve">rigin, </w:t>
+      </w:r>
+      <w:r>
+        <w:rPr>
+          <w:rFonts w:ascii="Arial" w:hAnsi="Arial" w:cs="Arial"/>
+        </w:rPr>
+        <w:t>U</w:t>
+      </w:r>
+      <w:r>
+        <w:rPr>
+          <w:rFonts w:ascii="Arial" w:hAnsi="Arial" w:cs="Arial"/>
+          <w:lang w:val="id-ID"/>
+        </w:rPr>
+        <w:t xml:space="preserve">nplay. </w:t>
       </w:r>
       <w:r>
         <w:rPr>
@@ -5643,7 +5668,23 @@
           <w:lang w:val="id-ID"/>
         </w:rPr>
         <w:lastRenderedPageBreak/>
-        <w:t>efektif dan efisien. Pencatatan permintaan baik jasa perbaikan, pemasangan dan pembelian game yang masih dilakukan secara manual menimbulkan permasalahan baik penentuan waktu</w:t>
+        <w:t xml:space="preserve">efektif dan efisien. Pencatatan permintaan baik jasa perbaikan, pemasangan dan pembelian </w:t>
+      </w:r>
+      <w:r>
+        <w:rPr>
+          <w:rFonts w:ascii="Arial" w:hAnsi="Arial" w:cs="Arial"/>
+          <w:i/>
+          <w:iCs/>
+          <w:lang w:val="id-ID"/>
+        </w:rPr>
+        <w:t>game</w:t>
+      </w:r>
+      <w:r>
+        <w:rPr>
+          <w:rFonts w:ascii="Arial" w:hAnsi="Arial" w:cs="Arial"/>
+          <w:lang w:val="id-ID"/>
+        </w:rPr>
+        <w:t xml:space="preserve"> yang masih dilakukan secara manual menimbulkan permasalahan baik penentuan waktu</w:t>
       </w:r>
       <w:r>
         <w:rPr>
@@ -6204,9 +6245,16 @@
         <w:rPr>
           <w:rFonts w:ascii="Arial" w:hAnsi="Arial" w:cs="Arial"/>
           <w:i/>
-          <w:lang w:val="id-ID"/>
-        </w:rPr>
-        <w:t xml:space="preserve">guest </w:t>
+        </w:rPr>
+        <w:t>user</w:t>
+      </w:r>
+      <w:r>
+        <w:rPr>
+          <w:rFonts w:ascii="Arial" w:hAnsi="Arial" w:cs="Arial"/>
+          <w:i/>
+          <w:lang w:val="id-ID"/>
+        </w:rPr>
+        <w:t xml:space="preserve"> </w:t>
       </w:r>
       <w:r>
         <w:rPr>
@@ -6286,9 +6334,8 @@
         <w:rPr>
           <w:rFonts w:ascii="Arial" w:hAnsi="Arial" w:cs="Arial"/>
           <w:i/>
-          <w:lang w:val="id-ID"/>
-        </w:rPr>
-        <w:t>Guest</w:t>
+        </w:rPr>
+        <w:t>User</w:t>
       </w:r>
       <w:r>
         <w:rPr>
@@ -6310,7 +6357,23 @@
           <w:rFonts w:ascii="Arial" w:hAnsi="Arial" w:cs="Arial"/>
           <w:lang w:val="id-ID"/>
         </w:rPr>
-        <w:t xml:space="preserve">dari perangkatnya dengan cara memasukan id yang diberikan saat mengirimkan formulir </w:t>
+        <w:t xml:space="preserve">dari perangkatnya dengan cara memasukan </w:t>
+      </w:r>
+      <w:r>
+        <w:rPr>
+          <w:rFonts w:ascii="Arial" w:hAnsi="Arial" w:cs="Arial"/>
+          <w:i/>
+          <w:iCs/>
+          <w:lang w:val="id-ID"/>
+        </w:rPr>
+        <w:t>id</w:t>
+      </w:r>
+      <w:r>
+        <w:rPr>
+          <w:rFonts w:ascii="Arial" w:hAnsi="Arial" w:cs="Arial"/>
+          <w:lang w:val="id-ID"/>
+        </w:rPr>
+        <w:t xml:space="preserve"> yang diberikan saat mengirimkan formulir </w:t>
       </w:r>
       <w:r>
         <w:rPr>
@@ -6838,7 +6901,23 @@
           <w:rFonts w:ascii="Arial" w:hAnsi="Arial" w:cs="Arial"/>
           <w:lang w:val="id-ID"/>
         </w:rPr>
-        <w:t xml:space="preserve">dari perangkatnya dengan cara memasukan id yang diberikan saat mengirimkan formulir </w:t>
+        <w:t xml:space="preserve">dari perangkatnya dengan cara memasukan </w:t>
+      </w:r>
+      <w:r>
+        <w:rPr>
+          <w:rFonts w:ascii="Arial" w:hAnsi="Arial" w:cs="Arial"/>
+          <w:i/>
+          <w:iCs/>
+          <w:lang w:val="id-ID"/>
+        </w:rPr>
+        <w:t>id</w:t>
+      </w:r>
+      <w:r>
+        <w:rPr>
+          <w:rFonts w:ascii="Arial" w:hAnsi="Arial" w:cs="Arial"/>
+          <w:lang w:val="id-ID"/>
+        </w:rPr>
+        <w:t xml:space="preserve"> yang diberikan saat mengirimkan formulir </w:t>
       </w:r>
       <w:r>
         <w:rPr>
@@ -7118,7 +7197,31 @@
         <w:rPr>
           <w:rFonts w:ascii="Arial" w:hAnsi="Arial" w:cs="Arial"/>
         </w:rPr>
-        <w:t>Dapat menambah, menghapus, mengedit dan melihat jasa-jasa yang ada pada Oneya Solutions.</w:t>
+        <w:t>Dapat menambah, menghapus, mengedit dan melihat jasa</w:t>
+      </w:r>
+      <w:r>
+        <w:rPr>
+          <w:rFonts w:ascii="Arial" w:hAnsi="Arial" w:cs="Arial"/>
+        </w:rPr>
+        <w:t xml:space="preserve"> </w:t>
+      </w:r>
+      <w:r>
+        <w:rPr>
+          <w:rFonts w:ascii="Arial" w:hAnsi="Arial" w:cs="Arial"/>
+        </w:rPr>
+        <w:t>-</w:t>
+      </w:r>
+      <w:r>
+        <w:rPr>
+          <w:rFonts w:ascii="Arial" w:hAnsi="Arial" w:cs="Arial"/>
+        </w:rPr>
+        <w:t xml:space="preserve"> </w:t>
+      </w:r>
+      <w:r>
+        <w:rPr>
+          <w:rFonts w:ascii="Arial" w:hAnsi="Arial" w:cs="Arial"/>
+        </w:rPr>
+        <w:t>jasa yang ada pada Oneya Solutions.</w:t>
       </w:r>
     </w:p>
     <w:p>
@@ -7164,7 +7267,23 @@
           <w:rFonts w:ascii="Arial" w:hAnsi="Arial" w:cs="Arial"/>
           <w:lang w:val="id-ID"/>
         </w:rPr>
-        <w:t>Dapat menambah dan menghapus user yang terdaftar pada Sistem Informasi Oneya Solutions.</w:t>
+        <w:t xml:space="preserve">Dapat menambah dan menghapus </w:t>
+      </w:r>
+      <w:r>
+        <w:rPr>
+          <w:rFonts w:ascii="Arial" w:hAnsi="Arial" w:cs="Arial"/>
+          <w:i/>
+          <w:iCs/>
+          <w:lang w:val="id-ID"/>
+        </w:rPr>
+        <w:t>user</w:t>
+      </w:r>
+      <w:r>
+        <w:rPr>
+          <w:rFonts w:ascii="Arial" w:hAnsi="Arial" w:cs="Arial"/>
+          <w:lang w:val="id-ID"/>
+        </w:rPr>
+        <w:t xml:space="preserve"> yang terdaftar pada Sistem Informasi Oneya Solutions.</w:t>
       </w:r>
     </w:p>
     <w:p>
@@ -7234,7 +7353,19 @@
         <w:rPr>
           <w:rFonts w:ascii="Arial" w:hAnsi="Arial" w:cs="Arial"/>
         </w:rPr>
-        <w:t>Dapat melihat dan menghapus komplain yang dikirimkan oleh pelanggan.</w:t>
+        <w:t xml:space="preserve">Dapat melihat dan </w:t>
+      </w:r>
+      <w:r>
+        <w:rPr>
+          <w:rFonts w:ascii="Arial" w:hAnsi="Arial" w:cs="Arial"/>
+        </w:rPr>
+        <w:t>menyetujui hasil</w:t>
+      </w:r>
+      <w:r>
+        <w:rPr>
+          <w:rFonts w:ascii="Arial" w:hAnsi="Arial" w:cs="Arial"/>
+        </w:rPr>
+        <w:t xml:space="preserve"> komplain yang dikirimkan oleh pelanggan.</w:t>
       </w:r>
     </w:p>
     <w:p>
@@ -7529,7 +7660,19 @@
         <w:rPr>
           <w:rFonts w:ascii="Arial" w:hAnsi="Arial" w:cs="Arial"/>
         </w:rPr>
-        <w:t>Dapat melihat komplain yang dikirimkan oleh pelanggan.</w:t>
+        <w:t>Dapat melihat</w:t>
+      </w:r>
+      <w:r>
+        <w:rPr>
+          <w:rFonts w:ascii="Arial" w:hAnsi="Arial" w:cs="Arial"/>
+        </w:rPr>
+        <w:t xml:space="preserve"> dan mengubah status</w:t>
+      </w:r>
+      <w:r>
+        <w:rPr>
+          <w:rFonts w:ascii="Arial" w:hAnsi="Arial" w:cs="Arial"/>
+        </w:rPr>
+        <w:t xml:space="preserve"> komplain yang dikirimkan oleh pelanggan.</w:t>
       </w:r>
     </w:p>
     <w:p>
@@ -7565,7 +7708,6 @@
         <w:ind w:left="709" w:hanging="425"/>
         <w:rPr>
           <w:rFonts w:ascii="Arial" w:hAnsi="Arial" w:cs="Arial"/>
-          <w:lang w:val="id-ID"/>
         </w:rPr>
       </w:pPr>
       <w:r>
@@ -7584,9 +7726,8 @@
         <w:rPr>
           <w:rFonts w:ascii="Arial" w:hAnsi="Arial" w:cs="Arial"/>
           <w:i/>
-          <w:lang w:val="id-ID"/>
-        </w:rPr>
-        <w:t>Guest</w:t>
+        </w:rPr>
+        <w:t>User</w:t>
       </w:r>
     </w:p>
     <w:p>
@@ -7600,9 +7741,8 @@
         <w:rPr>
           <w:rFonts w:ascii="Arial" w:hAnsi="Arial" w:cs="Arial"/>
           <w:i/>
-          <w:lang w:val="id-ID"/>
-        </w:rPr>
-        <w:t>Guest</w:t>
+        </w:rPr>
+        <w:t>User</w:t>
       </w:r>
       <w:r>
         <w:rPr>
@@ -7627,7 +7767,49 @@
         <w:rPr>
           <w:rFonts w:ascii="Arial" w:hAnsi="Arial" w:cs="Arial"/>
         </w:rPr>
-        <w:t xml:space="preserve">Dapat melihat status service dari perangkatnya dengan cara memasukkan id yang diberikan saat mengirim formulir service. </w:t>
+        <w:t xml:space="preserve">Dapat melihat status </w:t>
+      </w:r>
+      <w:r>
+        <w:rPr>
+          <w:rFonts w:ascii="Arial" w:hAnsi="Arial" w:cs="Arial"/>
+          <w:i/>
+          <w:iCs/>
+        </w:rPr>
+        <w:t>service</w:t>
+      </w:r>
+      <w:r>
+        <w:rPr>
+          <w:rFonts w:ascii="Arial" w:hAnsi="Arial" w:cs="Arial"/>
+        </w:rPr>
+        <w:t xml:space="preserve"> dari perangkatnya dengan cara memasukkan </w:t>
+      </w:r>
+      <w:r>
+        <w:rPr>
+          <w:rFonts w:ascii="Arial" w:hAnsi="Arial" w:cs="Arial"/>
+          <w:i/>
+          <w:iCs/>
+        </w:rPr>
+        <w:t>id</w:t>
+      </w:r>
+      <w:r>
+        <w:rPr>
+          <w:rFonts w:ascii="Arial" w:hAnsi="Arial" w:cs="Arial"/>
+        </w:rPr>
+        <w:t xml:space="preserve"> yang diberikan saat mengirim formulir </w:t>
+      </w:r>
+      <w:r>
+        <w:rPr>
+          <w:rFonts w:ascii="Arial" w:hAnsi="Arial" w:cs="Arial"/>
+          <w:i/>
+          <w:iCs/>
+        </w:rPr>
+        <w:t>service</w:t>
+      </w:r>
+      <w:r>
+        <w:rPr>
+          <w:rFonts w:ascii="Arial" w:hAnsi="Arial" w:cs="Arial"/>
+        </w:rPr>
+        <w:t xml:space="preserve">. </w:t>
       </w:r>
     </w:p>
     <w:p>
@@ -7685,10 +7867,36 @@
       <w:r>
         <w:rPr>
           <w:rFonts w:ascii="Arial" w:hAnsi="Arial" w:cs="Arial"/>
+        </w:rPr>
+        <w:t>Dapat menerima dan menyetujui hasil komplain.</w:t>
+      </w:r>
+    </w:p>
+    <w:p>
+      <w:pPr>
+        <w:pStyle w:val="ListParagraph"/>
+        <w:numPr>
+          <w:ilvl w:val="0"/>
+          <w:numId w:val="23"/>
+        </w:numPr>
+        <w:ind w:left="1134" w:hanging="425"/>
+        <w:rPr>
+          <w:rFonts w:ascii="Arial" w:hAnsi="Arial" w:cs="Arial"/>
+        </w:rPr>
+      </w:pPr>
+      <w:r>
+        <w:rPr>
+          <w:rFonts w:ascii="Arial" w:hAnsi="Arial" w:cs="Arial"/>
           <w:lang w:val="id-ID"/>
         </w:rPr>
         <w:t>Dapat melihat informasi teknisi dan admin yang bekerja pada Oneya Solutions.</w:t>
       </w:r>
+    </w:p>
+    <w:p>
+      <w:pPr>
+        <w:rPr>
+          <w:rFonts w:ascii="Arial" w:hAnsi="Arial" w:cs="Arial"/>
+        </w:rPr>
+      </w:pPr>
     </w:p>
     <w:p>
       <w:pPr>
@@ -8042,7 +8250,6 @@
           <w:sz w:val="22"/>
           <w:szCs w:val="22"/>
         </w:rPr>
-        <w:lastRenderedPageBreak/>
         <w:t>Sistematika Penulisan</w:t>
       </w:r>
       <w:bookmarkEnd w:id="26"/>
@@ -9413,7 +9620,85 @@
                 <w:rFonts w:ascii="Arial" w:hAnsi="Arial" w:cs="Arial"/>
                 <w:lang w:val="id-ID"/>
               </w:rPr>
-              <w:t>pengelolaan data supplier, customer, category, unit, transaksi penjualan, transaksi pembelian serta owner dapat melakukan monitoring data transaksi penjualan</w:t>
+              <w:t xml:space="preserve">pengelolaan data </w:t>
+            </w:r>
+            <w:r>
+              <w:rPr>
+                <w:rFonts w:ascii="Arial" w:hAnsi="Arial" w:cs="Arial"/>
+                <w:i/>
+                <w:iCs/>
+                <w:lang w:val="id-ID"/>
+              </w:rPr>
+              <w:t>supplier</w:t>
+            </w:r>
+            <w:r>
+              <w:rPr>
+                <w:rFonts w:ascii="Arial" w:hAnsi="Arial" w:cs="Arial"/>
+                <w:lang w:val="id-ID"/>
+              </w:rPr>
+              <w:t xml:space="preserve">, </w:t>
+            </w:r>
+            <w:r>
+              <w:rPr>
+                <w:rFonts w:ascii="Arial" w:hAnsi="Arial" w:cs="Arial"/>
+                <w:i/>
+                <w:iCs/>
+                <w:lang w:val="id-ID"/>
+              </w:rPr>
+              <w:t>customer</w:t>
+            </w:r>
+            <w:r>
+              <w:rPr>
+                <w:rFonts w:ascii="Arial" w:hAnsi="Arial" w:cs="Arial"/>
+                <w:lang w:val="id-ID"/>
+              </w:rPr>
+              <w:t xml:space="preserve">, </w:t>
+            </w:r>
+            <w:r>
+              <w:rPr>
+                <w:rFonts w:ascii="Arial" w:hAnsi="Arial" w:cs="Arial"/>
+                <w:i/>
+                <w:iCs/>
+                <w:lang w:val="id-ID"/>
+              </w:rPr>
+              <w:t>category</w:t>
+            </w:r>
+            <w:r>
+              <w:rPr>
+                <w:rFonts w:ascii="Arial" w:hAnsi="Arial" w:cs="Arial"/>
+                <w:lang w:val="id-ID"/>
+              </w:rPr>
+              <w:t xml:space="preserve">, </w:t>
+            </w:r>
+            <w:r>
+              <w:rPr>
+                <w:rFonts w:ascii="Arial" w:hAnsi="Arial" w:cs="Arial"/>
+                <w:lang w:val="id-ID"/>
+              </w:rPr>
+              <w:t>unit</w:t>
+            </w:r>
+            <w:r>
+              <w:rPr>
+                <w:rFonts w:ascii="Arial" w:hAnsi="Arial" w:cs="Arial"/>
+                <w:lang w:val="id-ID"/>
+              </w:rPr>
+              <w:t xml:space="preserve">, transaksi penjualan, transaksi pembelian serta </w:t>
+            </w:r>
+            <w:r>
+              <w:rPr>
+                <w:rFonts w:ascii="Arial" w:hAnsi="Arial" w:cs="Arial"/>
+                <w:i/>
+                <w:iCs/>
+                <w:lang w:val="id-ID"/>
+              </w:rPr>
+              <w:t>owner</w:t>
+            </w:r>
+            <w:r>
+              <w:rPr>
+                <w:rFonts w:ascii="Arial" w:hAnsi="Arial" w:cs="Arial"/>
+                <w:lang w:val="id-ID"/>
+              </w:rPr>
+              <w:t xml:space="preserve"> dapat melakukan monitoring data transaksi penjualan</w:t>
             </w:r>
             <w:r>
               <w:rPr>
@@ -9577,7 +9862,39 @@
                 <w:rFonts w:ascii="Arial" w:hAnsi="Arial" w:cs="Arial"/>
                 <w:lang w:val="id-ID"/>
               </w:rPr>
-              <w:t>pengguna/staff admin officer dalam perpajakan klien</w:t>
+              <w:t>pengguna/</w:t>
+            </w:r>
+            <w:r>
+              <w:rPr>
+                <w:rFonts w:ascii="Arial" w:hAnsi="Arial" w:cs="Arial"/>
+                <w:i/>
+                <w:iCs/>
+                <w:lang w:val="id-ID"/>
+              </w:rPr>
+              <w:t>staff</w:t>
+            </w:r>
+            <w:r>
+              <w:rPr>
+                <w:rFonts w:ascii="Arial" w:hAnsi="Arial" w:cs="Arial"/>
+                <w:lang w:val="id-ID"/>
+              </w:rPr>
+              <w:t xml:space="preserve"> admin </w:t>
+            </w:r>
+            <w:r>
+              <w:rPr>
+                <w:rFonts w:ascii="Arial" w:hAnsi="Arial" w:cs="Arial"/>
+                <w:i/>
+                <w:iCs/>
+                <w:lang w:val="id-ID"/>
+              </w:rPr>
+              <w:t>officer</w:t>
+            </w:r>
+            <w:r>
+              <w:rPr>
+                <w:rFonts w:ascii="Arial" w:hAnsi="Arial" w:cs="Arial"/>
+                <w:lang w:val="id-ID"/>
+              </w:rPr>
+              <w:t xml:space="preserve"> dalam perpajakan klien</w:t>
             </w:r>
             <w:r>
               <w:rPr>
@@ -9590,7 +9907,39 @@
                 <w:rFonts w:ascii="Arial" w:hAnsi="Arial" w:cs="Arial"/>
                 <w:lang w:val="id-ID"/>
               </w:rPr>
-              <w:t xml:space="preserve">arsip perpajakan klien bagi pengguna/staff admin officer </w:t>
+              <w:t>arsip perpajakan klien bagi pengguna/</w:t>
+            </w:r>
+            <w:r>
+              <w:rPr>
+                <w:rFonts w:ascii="Arial" w:hAnsi="Arial" w:cs="Arial"/>
+                <w:i/>
+                <w:iCs/>
+                <w:lang w:val="id-ID"/>
+              </w:rPr>
+              <w:t>staff</w:t>
+            </w:r>
+            <w:r>
+              <w:rPr>
+                <w:rFonts w:ascii="Arial" w:hAnsi="Arial" w:cs="Arial"/>
+                <w:lang w:val="id-ID"/>
+              </w:rPr>
+              <w:t xml:space="preserve"> admin </w:t>
+            </w:r>
+            <w:r>
+              <w:rPr>
+                <w:rFonts w:ascii="Arial" w:hAnsi="Arial" w:cs="Arial"/>
+                <w:i/>
+                <w:iCs/>
+                <w:lang w:val="id-ID"/>
+              </w:rPr>
+              <w:t>officer</w:t>
+            </w:r>
+            <w:r>
+              <w:rPr>
+                <w:rFonts w:ascii="Arial" w:hAnsi="Arial" w:cs="Arial"/>
+                <w:lang w:val="id-ID"/>
+              </w:rPr>
+              <w:t xml:space="preserve"> </w:t>
             </w:r>
             <w:r>
               <w:rPr>
@@ -9727,7 +10076,23 @@
                 <w:rFonts w:ascii="Arial" w:hAnsi="Arial" w:cs="Arial"/>
                 <w:lang w:val="id-ID"/>
               </w:rPr>
-              <w:t xml:space="preserve">Penelitian ini membantu pihak Suteja Silver agar lebih mudah melakukan pengelolaan produk dan penjualan serta memperluas jaringan dalam hal pemasaran secara nasional maupun international. Dengan aplikasi ini pula akan lebih memudahkan dalam melakukan promosi </w:t>
+              <w:t xml:space="preserve">Penelitian ini membantu pihak Suteja Silver agar lebih mudah melakukan pengelolaan produk dan penjualan serta memperluas jaringan dalam hal pemasaran secara nasional maupun </w:t>
+            </w:r>
+            <w:r>
+              <w:rPr>
+                <w:rFonts w:ascii="Arial" w:hAnsi="Arial" w:cs="Arial"/>
+                <w:i/>
+                <w:iCs/>
+                <w:lang w:val="id-ID"/>
+              </w:rPr>
+              <w:t>international</w:t>
+            </w:r>
+            <w:r>
+              <w:rPr>
+                <w:rFonts w:ascii="Arial" w:hAnsi="Arial" w:cs="Arial"/>
+                <w:lang w:val="id-ID"/>
+              </w:rPr>
+              <w:t xml:space="preserve">. Dengan aplikasi ini pula akan lebih memudahkan dalam melakukan promosi </w:t>
             </w:r>
             <w:r>
               <w:rPr>
@@ -9830,15 +10195,72 @@
           <w:rFonts w:ascii="Arial" w:hAnsi="Arial" w:cs="Arial"/>
           <w:lang w:val="id-ID"/>
         </w:rPr>
-        <w:t xml:space="preserve">pada penelitian ini akan mengangkat judul Sistem Informasi Pengelolaan Jasa Perbaikan Alat Elektronik Berbasis Web dengan bahasa pemrograman PHP serta menggunakan platform </w:t>
-      </w:r>
-      <w:r>
-        <w:rPr>
-          <w:rFonts w:ascii="Arial" w:hAnsi="Arial" w:cs="Arial"/>
+        <w:t xml:space="preserve">pada penelitian ini akan mengangkat judul Sistem Informasi Pengelolaan Jasa Perbaikan Alat Elektronik Berbasis Web dengan bahasa pemrograman PHP serta menggunakan </w:t>
+      </w:r>
+      <w:r>
+        <w:rPr>
+          <w:rFonts w:ascii="Arial" w:hAnsi="Arial" w:cs="Arial"/>
+          <w:i/>
+          <w:iCs/>
+          <w:lang w:val="id-ID"/>
+        </w:rPr>
+        <w:t>platform</w:t>
+      </w:r>
+      <w:r>
+        <w:rPr>
+          <w:rFonts w:ascii="Arial" w:hAnsi="Arial" w:cs="Arial"/>
+          <w:lang w:val="id-ID"/>
+        </w:rPr>
+        <w:t xml:space="preserve"> </w:t>
+      </w:r>
+      <w:r>
+        <w:rPr>
+          <w:rFonts w:ascii="Arial" w:hAnsi="Arial" w:cs="Arial"/>
+          <w:i/>
+          <w:iCs/>
           <w:lang w:val="id-ID"/>
         </w:rPr>
         <w:lastRenderedPageBreak/>
-        <w:t>web. Dalam penelitian ini juga akan menggunakan Entity Relationship Diagram, Data Flow Diagram, basis data konseptual dan struktur tabel serta diharapkan dengan sistem ini dapat membantu pihak Oneya Solutions dalam mengelola jasa perbaikan alat elektronik.</w:t>
+        <w:t>web</w:t>
+      </w:r>
+      <w:r>
+        <w:rPr>
+          <w:rFonts w:ascii="Arial" w:hAnsi="Arial" w:cs="Arial"/>
+          <w:lang w:val="id-ID"/>
+        </w:rPr>
+        <w:t xml:space="preserve">. Dalam penelitian ini juga akan menggunakan </w:t>
+      </w:r>
+      <w:r>
+        <w:rPr>
+          <w:rFonts w:ascii="Arial" w:hAnsi="Arial" w:cs="Arial"/>
+          <w:i/>
+          <w:iCs/>
+          <w:lang w:val="id-ID"/>
+        </w:rPr>
+        <w:t>Entity Relationship Diagram</w:t>
+      </w:r>
+      <w:r>
+        <w:rPr>
+          <w:rFonts w:ascii="Arial" w:hAnsi="Arial" w:cs="Arial"/>
+          <w:lang w:val="id-ID"/>
+        </w:rPr>
+        <w:t xml:space="preserve">, </w:t>
+      </w:r>
+      <w:r>
+        <w:rPr>
+          <w:rFonts w:ascii="Arial" w:hAnsi="Arial" w:cs="Arial"/>
+          <w:i/>
+          <w:iCs/>
+          <w:lang w:val="id-ID"/>
+        </w:rPr>
+        <w:t>Data Flow Diagram</w:t>
+      </w:r>
+      <w:r>
+        <w:rPr>
+          <w:rFonts w:ascii="Arial" w:hAnsi="Arial" w:cs="Arial"/>
+          <w:lang w:val="id-ID"/>
+        </w:rPr>
+        <w:t>, basis data konseptual dan struktur tabel serta diharapkan dengan sistem ini dapat membantu pihak Oneya Solutions dalam mengelola jasa perbaikan alat elektronik.</w:t>
       </w:r>
     </w:p>
     <w:p>
@@ -10076,7 +10498,46 @@
           <w:rFonts w:ascii="Arial" w:hAnsi="Arial" w:cs="Arial"/>
           <w:lang w:val="id-ID"/>
         </w:rPr>
-        <w:t xml:space="preserve"> hingga jasa dalam membantu pembelian game seperti steam, origin, unplay. Pada tahun pertama berdirinya Oneya Solutions hanya menerima jasa perbaikan melalui </w:t>
+        <w:t xml:space="preserve"> hingga jasa dalam membantu pembelian game seperti </w:t>
+      </w:r>
+      <w:r>
+        <w:rPr>
+          <w:rFonts w:ascii="Arial" w:hAnsi="Arial" w:cs="Arial"/>
+        </w:rPr>
+        <w:t>S</w:t>
+      </w:r>
+      <w:r>
+        <w:rPr>
+          <w:rFonts w:ascii="Arial" w:hAnsi="Arial" w:cs="Arial"/>
+          <w:lang w:val="id-ID"/>
+        </w:rPr>
+        <w:t xml:space="preserve">team, </w:t>
+      </w:r>
+      <w:r>
+        <w:rPr>
+          <w:rFonts w:ascii="Arial" w:hAnsi="Arial" w:cs="Arial"/>
+        </w:rPr>
+        <w:t>O</w:t>
+      </w:r>
+      <w:r>
+        <w:rPr>
+          <w:rFonts w:ascii="Arial" w:hAnsi="Arial" w:cs="Arial"/>
+          <w:lang w:val="id-ID"/>
+        </w:rPr>
+        <w:t xml:space="preserve">rigin, </w:t>
+      </w:r>
+      <w:r>
+        <w:rPr>
+          <w:rFonts w:ascii="Arial" w:hAnsi="Arial" w:cs="Arial"/>
+        </w:rPr>
+        <w:t>U</w:t>
+      </w:r>
+      <w:r>
+        <w:rPr>
+          <w:rFonts w:ascii="Arial" w:hAnsi="Arial" w:cs="Arial"/>
+          <w:lang w:val="id-ID"/>
+        </w:rPr>
+        <w:t xml:space="preserve">nplay. Pada tahun pertama berdirinya Oneya Solutions hanya menerima jasa perbaikan melalui </w:t>
       </w:r>
       <w:r>
         <w:rPr>
@@ -10811,7 +11272,49 @@
         <w:rPr>
           <w:rFonts w:ascii="Arial" w:hAnsi="Arial" w:cs="Arial"/>
         </w:rPr>
-        <w:t xml:space="preserve">XAMPP merupakan tool yang menyedikan paket perangkat lunak ke dalam satu buah paket. Dengan menginstal XAMPP maka tidak perlu lagi melakukan instalasi dan konfigurasi web server Apache, </w:t>
+        <w:t xml:space="preserve">XAMPP merupakan </w:t>
+      </w:r>
+      <w:r>
+        <w:rPr>
+          <w:rFonts w:ascii="Arial" w:hAnsi="Arial" w:cs="Arial"/>
+          <w:i/>
+          <w:iCs/>
+        </w:rPr>
+        <w:t>tool</w:t>
+      </w:r>
+      <w:r>
+        <w:rPr>
+          <w:rFonts w:ascii="Arial" w:hAnsi="Arial" w:cs="Arial"/>
+        </w:rPr>
+        <w:t xml:space="preserve"> yang menyedikan paket perangkat lunak ke dalam satu buah paket. Dengan menginstal XAMPP maka tidak perlu lagi melakukan instalasi dan konfigurasi </w:t>
+      </w:r>
+      <w:r>
+        <w:rPr>
+          <w:rFonts w:ascii="Arial" w:hAnsi="Arial" w:cs="Arial"/>
+          <w:i/>
+          <w:iCs/>
+        </w:rPr>
+        <w:t>web</w:t>
+      </w:r>
+      <w:r>
+        <w:rPr>
+          <w:rFonts w:ascii="Arial" w:hAnsi="Arial" w:cs="Arial"/>
+        </w:rPr>
+        <w:t xml:space="preserve"> </w:t>
+      </w:r>
+      <w:r>
+        <w:rPr>
+          <w:rFonts w:ascii="Arial" w:hAnsi="Arial" w:cs="Arial"/>
+          <w:i/>
+          <w:iCs/>
+        </w:rPr>
+        <w:t>server</w:t>
+      </w:r>
+      <w:r>
+        <w:rPr>
+          <w:rFonts w:ascii="Arial" w:hAnsi="Arial" w:cs="Arial"/>
+        </w:rPr>
+        <w:t xml:space="preserve"> Apache, </w:t>
       </w:r>
       <w:r>
         <w:rPr>
@@ -10837,7 +11340,21 @@
         <w:rPr>
           <w:rFonts w:ascii="Arial" w:hAnsi="Arial" w:cs="Arial"/>
         </w:rPr>
-        <w:t xml:space="preserve">XAMPP juga merupakan kompilasi dari beberapa program. Fungsinya adalah sebagai server yang berdiri sendiri </w:t>
+        <w:t xml:space="preserve">XAMPP juga merupakan kompilasi dari beberapa program. Fungsinya adalah sebagai </w:t>
+      </w:r>
+      <w:r>
+        <w:rPr>
+          <w:rFonts w:ascii="Arial" w:hAnsi="Arial" w:cs="Arial"/>
+          <w:i/>
+          <w:iCs/>
+        </w:rPr>
+        <w:t>server</w:t>
+      </w:r>
+      <w:r>
+        <w:rPr>
+          <w:rFonts w:ascii="Arial" w:hAnsi="Arial" w:cs="Arial"/>
+        </w:rPr>
+        <w:t xml:space="preserve"> yang berdiri sendiri </w:t>
       </w:r>
       <w:r>
         <w:rPr>
@@ -10850,7 +11367,35 @@
         <w:rPr>
           <w:rFonts w:ascii="Arial" w:hAnsi="Arial" w:cs="Arial"/>
         </w:rPr>
-        <w:t xml:space="preserve">), yang terdiri atas program Apache HTTP Server, MySQL database, dan penerjemah bahasa yang ditulis dengan bahasa pemrograman </w:t>
+        <w:t xml:space="preserve">), yang terdiri atas program Apache HTTP </w:t>
+      </w:r>
+      <w:r>
+        <w:rPr>
+          <w:rFonts w:ascii="Arial" w:hAnsi="Arial" w:cs="Arial"/>
+          <w:i/>
+          <w:iCs/>
+        </w:rPr>
+        <w:t>Server</w:t>
+      </w:r>
+      <w:r>
+        <w:rPr>
+          <w:rFonts w:ascii="Arial" w:hAnsi="Arial" w:cs="Arial"/>
+        </w:rPr>
+        <w:t xml:space="preserve">, MySQL </w:t>
+      </w:r>
+      <w:r>
+        <w:rPr>
+          <w:rFonts w:ascii="Arial" w:hAnsi="Arial" w:cs="Arial"/>
+          <w:i/>
+          <w:iCs/>
+        </w:rPr>
+        <w:t>database</w:t>
+      </w:r>
+      <w:r>
+        <w:rPr>
+          <w:rFonts w:ascii="Arial" w:hAnsi="Arial" w:cs="Arial"/>
+        </w:rPr>
+        <w:t xml:space="preserve">, dan penerjemah bahasa yang ditulis dengan bahasa pemrograman </w:t>
       </w:r>
       <w:r>
         <w:rPr>
@@ -10997,7 +11542,7 @@
       <w:r>
         <w:rPr>
           <w:rFonts w:ascii="Arial" w:hAnsi="Arial" w:cs="Arial"/>
-          <w:i/>
+          <w:iCs/>
         </w:rPr>
         <w:t>PHP</w:t>
       </w:r>
@@ -11036,7 +11581,7 @@
       <w:r>
         <w:rPr>
           <w:rFonts w:ascii="Arial" w:hAnsi="Arial" w:cs="Arial"/>
-          <w:i/>
+          <w:iCs/>
         </w:rPr>
         <w:t>PHP</w:t>
       </w:r>
@@ -11062,7 +11607,7 @@
       <w:r>
         <w:rPr>
           <w:rFonts w:ascii="Arial" w:hAnsi="Arial" w:cs="Arial"/>
-          <w:i/>
+          <w:iCs/>
         </w:rPr>
         <w:t>PHP</w:t>
       </w:r>
@@ -11109,7 +11654,7 @@
       <w:r>
         <w:rPr>
           <w:rFonts w:ascii="Arial" w:hAnsi="Arial" w:cs="Arial"/>
-          <w:i/>
+          <w:iCs/>
         </w:rPr>
         <w:t>PHP</w:t>
       </w:r>
@@ -11135,7 +11680,7 @@
       <w:r>
         <w:rPr>
           <w:rFonts w:ascii="Arial" w:hAnsi="Arial" w:cs="Arial"/>
-          <w:i/>
+          <w:iCs/>
         </w:rPr>
         <w:t>PHP</w:t>
       </w:r>
@@ -11187,7 +11732,7 @@
       <w:r>
         <w:rPr>
           <w:rFonts w:ascii="Arial" w:hAnsi="Arial" w:cs="Arial"/>
-          <w:i/>
+          <w:iCs/>
         </w:rPr>
         <w:t>PHP</w:t>
       </w:r>
@@ -11226,7 +11771,7 @@
       <w:r>
         <w:rPr>
           <w:rFonts w:ascii="Arial" w:hAnsi="Arial" w:cs="Arial"/>
-          <w:i/>
+          <w:iCs/>
         </w:rPr>
         <w:t>PHP</w:t>
       </w:r>
@@ -11278,7 +11823,7 @@
       <w:r>
         <w:rPr>
           <w:rFonts w:ascii="Arial" w:hAnsi="Arial" w:cs="Arial"/>
-          <w:i/>
+          <w:iCs/>
         </w:rPr>
         <w:t>PHP</w:t>
       </w:r>
@@ -11330,7 +11875,7 @@
       <w:r>
         <w:rPr>
           <w:rFonts w:ascii="Arial" w:hAnsi="Arial" w:cs="Arial"/>
-          <w:i/>
+          <w:iCs/>
         </w:rPr>
         <w:t>CGI</w:t>
       </w:r>
@@ -11414,7 +11959,7 @@
       <w:r>
         <w:rPr>
           <w:rFonts w:ascii="Arial" w:hAnsi="Arial" w:cs="Arial"/>
-          <w:i/>
+          <w:iCs/>
         </w:rPr>
         <w:t>PHP</w:t>
       </w:r>
@@ -11445,7 +11990,7 @@
       <w:r>
         <w:rPr>
           <w:rFonts w:ascii="Arial" w:hAnsi="Arial" w:cs="Arial"/>
-          <w:i/>
+          <w:iCs/>
         </w:rPr>
         <w:t>PHP</w:t>
       </w:r>
@@ -11471,12 +12016,26 @@
         <w:rPr>
           <w:rFonts w:ascii="Arial" w:hAnsi="Arial" w:cs="Arial"/>
         </w:rPr>
-        <w:t xml:space="preserve">Mampu lintas platform, artinya </w:t>
-      </w:r>
-      <w:r>
-        <w:rPr>
-          <w:rFonts w:ascii="Arial" w:hAnsi="Arial" w:cs="Arial"/>
-          <w:i/>
+        <w:t xml:space="preserve">Mampu lintas </w:t>
+      </w:r>
+      <w:r>
+        <w:rPr>
+          <w:rFonts w:ascii="Arial" w:hAnsi="Arial" w:cs="Arial"/>
+          <w:i/>
+          <w:iCs/>
+        </w:rPr>
+        <w:t>platform</w:t>
+      </w:r>
+      <w:r>
+        <w:rPr>
+          <w:rFonts w:ascii="Arial" w:hAnsi="Arial" w:cs="Arial"/>
+        </w:rPr>
+        <w:t xml:space="preserve">, artinya </w:t>
+      </w:r>
+      <w:r>
+        <w:rPr>
+          <w:rFonts w:ascii="Arial" w:hAnsi="Arial" w:cs="Arial"/>
+          <w:iCs/>
         </w:rPr>
         <w:t>PHP</w:t>
       </w:r>
@@ -11528,7 +12087,7 @@
       <w:r>
         <w:rPr>
           <w:rFonts w:ascii="Arial" w:hAnsi="Arial" w:cs="Arial"/>
-          <w:i/>
+          <w:iCs/>
         </w:rPr>
         <w:t>PHP</w:t>
       </w:r>
@@ -11597,7 +12156,7 @@
       <w:r>
         <w:rPr>
           <w:rFonts w:ascii="Arial" w:hAnsi="Arial" w:cs="Arial"/>
-          <w:i/>
+          <w:iCs/>
         </w:rPr>
         <w:t>PHP</w:t>
       </w:r>
@@ -11677,7 +12236,21 @@
         <w:rPr>
           <w:rFonts w:ascii="Arial" w:hAnsi="Arial" w:cs="Arial"/>
         </w:rPr>
-        <w:t>, baik yang gratis maupun berbayar seperti MySQL, PostgreSQL, mSQL, Information SQL Server, Oracle</w:t>
+        <w:t xml:space="preserve">, baik yang gratis maupun berbayar seperti MySQL, PostgreSQL, mSQL, Information SQL </w:t>
+      </w:r>
+      <w:r>
+        <w:rPr>
+          <w:rFonts w:ascii="Arial" w:hAnsi="Arial" w:cs="Arial"/>
+          <w:i/>
+          <w:iCs/>
+        </w:rPr>
+        <w:t>Server</w:t>
+      </w:r>
+      <w:r>
+        <w:rPr>
+          <w:rFonts w:ascii="Arial" w:hAnsi="Arial" w:cs="Arial"/>
+        </w:rPr>
+        <w:t>, Oracle</w:t>
       </w:r>
       <w:r>
         <w:rPr>
@@ -12373,7 +12946,19 @@
               <w:rPr>
                 <w:rFonts w:ascii="Arial" w:hAnsi="Arial" w:cs="Arial"/>
               </w:rPr>
-              <w:t>Entitas eksternal, dapat berupa orang/unit terkait yang berinteraksi dengan sistem tetapi diluar sistem.</w:t>
+              <w:t>Entitas eksternal, dapat berupa orang/</w:t>
+            </w:r>
+            <w:r>
+              <w:rPr>
+                <w:rFonts w:ascii="Arial" w:hAnsi="Arial" w:cs="Arial"/>
+              </w:rPr>
+              <w:t>unit</w:t>
+            </w:r>
+            <w:r>
+              <w:rPr>
+                <w:rFonts w:ascii="Arial" w:hAnsi="Arial" w:cs="Arial"/>
+              </w:rPr>
+              <w:t xml:space="preserve"> terkait yang berinteraksi dengan sistem tetapi diluar sistem.</w:t>
             </w:r>
           </w:p>
         </w:tc>
@@ -12579,7 +13164,19 @@
               <w:rPr>
                 <w:rFonts w:ascii="Arial" w:hAnsi="Arial" w:cs="Arial"/>
               </w:rPr>
-              <w:t>Orang, unit yang mempergunakan atau melakukan transformasi data. Komponen fisik tidak diidentifikasi.</w:t>
+              <w:t xml:space="preserve">Orang, </w:t>
+            </w:r>
+            <w:r>
+              <w:rPr>
+                <w:rFonts w:ascii="Arial" w:hAnsi="Arial" w:cs="Arial"/>
+              </w:rPr>
+              <w:t>unit</w:t>
+            </w:r>
+            <w:r>
+              <w:rPr>
+                <w:rFonts w:ascii="Arial" w:hAnsi="Arial" w:cs="Arial"/>
+              </w:rPr>
+              <w:t xml:space="preserve"> yang mempergunakan atau melakukan transformasi data. Komponen fisik tidak diidentifikasi.</w:t>
             </w:r>
           </w:p>
         </w:tc>
@@ -13532,7 +14129,35 @@
         <w:rPr>
           <w:rFonts w:ascii="Arial" w:hAnsi="Arial" w:cs="Arial"/>
         </w:rPr>
-        <w:t xml:space="preserve"> yang mulai digunakan di Indonesia diberbagai kalangan baik developer Desktop Aplikasi maupun Web Developer. Pada dasarnya, MariaDB adalah cloningan MySQL. Boleh dibilang bahwa MariaDB berisi MySQL yang diberi “merk” MariaDB serta penambahan fitur dan perbaikan performa.</w:t>
+        <w:t xml:space="preserve"> yang mulai digunakan di Indonesia diberbagai kalangan baik developer </w:t>
+      </w:r>
+      <w:r>
+        <w:rPr>
+          <w:rFonts w:ascii="Arial" w:hAnsi="Arial" w:cs="Arial"/>
+          <w:i/>
+          <w:iCs/>
+        </w:rPr>
+        <w:t>Desktop</w:t>
+      </w:r>
+      <w:r>
+        <w:rPr>
+          <w:rFonts w:ascii="Arial" w:hAnsi="Arial" w:cs="Arial"/>
+        </w:rPr>
+        <w:t xml:space="preserve"> Aplikasi maupun </w:t>
+      </w:r>
+      <w:r>
+        <w:rPr>
+          <w:rFonts w:ascii="Arial" w:hAnsi="Arial" w:cs="Arial"/>
+          <w:i/>
+          <w:iCs/>
+        </w:rPr>
+        <w:t>Web Developer</w:t>
+      </w:r>
+      <w:r>
+        <w:rPr>
+          <w:rFonts w:ascii="Arial" w:hAnsi="Arial" w:cs="Arial"/>
+        </w:rPr>
+        <w:t>. Pada dasarnya, MariaDB adalah cloningan MySQL. Boleh dibilang bahwa MariaDB berisi MySQL yang diberi “merk” MariaDB serta penambahan fitur dan perbaikan performa.</w:t>
       </w:r>
       <w:r>
         <w:rPr>
@@ -15299,8 +15924,16 @@
       <w:r>
         <w:rPr>
           <w:rFonts w:ascii="Arial" w:hAnsi="Arial" w:cs="Arial"/>
-        </w:rPr>
-        <w:t xml:space="preserve">Framework Laravel </w:t>
+          <w:i/>
+          <w:iCs/>
+        </w:rPr>
+        <w:t>Framework</w:t>
+      </w:r>
+      <w:r>
+        <w:rPr>
+          <w:rFonts w:ascii="Arial" w:hAnsi="Arial" w:cs="Arial"/>
+        </w:rPr>
+        <w:t xml:space="preserve"> Laravel </w:t>
       </w:r>
       <w:r>
         <w:rPr>
@@ -16418,9 +17051,66 @@
       <w:r>
         <w:rPr>
           <w:rFonts w:ascii="Arial" w:hAnsi="Arial" w:cs="Arial"/>
-          <w:lang w:val="id-ID"/>
-        </w:rPr>
-        <w:t>Controller, yaitu komponen yang bertugas mengambil masukan (input) dari user dan mengubahnya menjadi perintah untuk model dan/atau view.</w:t>
+          <w:i/>
+          <w:iCs/>
+          <w:lang w:val="id-ID"/>
+        </w:rPr>
+        <w:t>Controller</w:t>
+      </w:r>
+      <w:r>
+        <w:rPr>
+          <w:rFonts w:ascii="Arial" w:hAnsi="Arial" w:cs="Arial"/>
+          <w:lang w:val="id-ID"/>
+        </w:rPr>
+        <w:t>, yaitu komponen yang bertugas mengambil masukan (</w:t>
+      </w:r>
+      <w:r>
+        <w:rPr>
+          <w:rFonts w:ascii="Arial" w:hAnsi="Arial" w:cs="Arial"/>
+          <w:i/>
+          <w:iCs/>
+          <w:lang w:val="id-ID"/>
+        </w:rPr>
+        <w:t>input</w:t>
+      </w:r>
+      <w:r>
+        <w:rPr>
+          <w:rFonts w:ascii="Arial" w:hAnsi="Arial" w:cs="Arial"/>
+          <w:lang w:val="id-ID"/>
+        </w:rPr>
+        <w:t xml:space="preserve">) dari </w:t>
+      </w:r>
+      <w:r>
+        <w:rPr>
+          <w:rFonts w:ascii="Arial" w:hAnsi="Arial" w:cs="Arial"/>
+          <w:i/>
+          <w:iCs/>
+          <w:lang w:val="id-ID"/>
+        </w:rPr>
+        <w:t>user</w:t>
+      </w:r>
+      <w:r>
+        <w:rPr>
+          <w:rFonts w:ascii="Arial" w:hAnsi="Arial" w:cs="Arial"/>
+          <w:lang w:val="id-ID"/>
+        </w:rPr>
+        <w:t xml:space="preserve"> dan mengubahnya menjadi perintah untuk model dan/atau </w:t>
+      </w:r>
+      <w:r>
+        <w:rPr>
+          <w:rFonts w:ascii="Arial" w:hAnsi="Arial" w:cs="Arial"/>
+          <w:i/>
+          <w:iCs/>
+          <w:lang w:val="id-ID"/>
+        </w:rPr>
+        <w:t>view</w:t>
+      </w:r>
+      <w:r>
+        <w:rPr>
+          <w:rFonts w:ascii="Arial" w:hAnsi="Arial" w:cs="Arial"/>
+          <w:lang w:val="id-ID"/>
+        </w:rPr>
+        <w:t>.</w:t>
       </w:r>
     </w:p>
     <w:p>
@@ -16699,9 +17389,32 @@
       <w:r>
         <w:rPr>
           <w:rFonts w:ascii="Arial" w:hAnsi="Arial" w:cs="Arial"/>
-          <w:lang w:val="id-ID"/>
-        </w:rPr>
-        <w:t xml:space="preserve">open source untuk membangun UI yang bertujuan agar dapat diadopsi secara bertahap. Vue.js difokuskan pada lapisan tampilan saja, dan mudah diambil dan diintegrasikan dengan </w:t>
+          <w:i/>
+          <w:iCs/>
+          <w:lang w:val="id-ID"/>
+        </w:rPr>
+        <w:t>open source</w:t>
+      </w:r>
+      <w:r>
+        <w:rPr>
+          <w:rFonts w:ascii="Arial" w:hAnsi="Arial" w:cs="Arial"/>
+          <w:lang w:val="id-ID"/>
+        </w:rPr>
+        <w:t xml:space="preserve"> untuk membangun </w:t>
+      </w:r>
+      <w:r>
+        <w:rPr>
+          <w:rFonts w:ascii="Arial" w:hAnsi="Arial" w:cs="Arial"/>
+          <w:lang w:val="id-ID"/>
+        </w:rPr>
+        <w:t>UI</w:t>
+      </w:r>
+      <w:r>
+        <w:rPr>
+          <w:rFonts w:ascii="Arial" w:hAnsi="Arial" w:cs="Arial"/>
+          <w:lang w:val="id-ID"/>
+        </w:rPr>
+        <w:t xml:space="preserve"> yang bertujuan agar dapat diadopsi secara bertahap. Vue.js difokuskan pada lapisan tampilan saja, dan mudah diambil dan diintegrasikan dengan </w:t>
       </w:r>
       <w:r>
         <w:rPr>
@@ -16767,7 +17480,23 @@
           <w:rFonts w:ascii="Arial" w:hAnsi="Arial" w:cs="Arial"/>
           <w:lang w:val="id-ID"/>
         </w:rPr>
-        <w:t xml:space="preserve">Vue.js memiliki semua fitur yang harus dimiliki kerangka kerja untuk membangun SPA, </w:t>
+        <w:t xml:space="preserve">Vue.js memiliki semua fitur yang harus dimiliki kerangka kerja untuk membangun </w:t>
+      </w:r>
+      <w:r>
+        <w:rPr>
+          <w:rFonts w:ascii="Arial" w:hAnsi="Arial" w:cs="Arial"/>
+          <w:i/>
+          <w:iCs/>
+          <w:lang w:val="id-ID"/>
+        </w:rPr>
+        <w:t>SPA</w:t>
+      </w:r>
+      <w:r>
+        <w:rPr>
+          <w:rFonts w:ascii="Arial" w:hAnsi="Arial" w:cs="Arial"/>
+          <w:lang w:val="id-ID"/>
+        </w:rPr>
+        <w:t xml:space="preserve">, </w:t>
       </w:r>
       <w:r>
         <w:rPr>
@@ -16800,6 +17529,8 @@
       <w:r>
         <w:rPr>
           <w:rFonts w:ascii="Arial" w:hAnsi="Arial" w:cs="Arial"/>
+          <w:i/>
+          <w:iCs/>
           <w:lang w:val="id-ID"/>
         </w:rPr>
         <w:t>Virtual DOM</w:t>
@@ -16893,7 +17624,23 @@
           <w:rFonts w:ascii="Arial" w:hAnsi="Arial" w:cs="Arial"/>
           <w:lang w:val="id-ID"/>
         </w:rPr>
-        <w:t>enyediakan template berbasis HTML yang membutakan DOM dengan data instance Vue.</w:t>
+        <w:t xml:space="preserve">enyediakan template berbasis HTML yang membutakan DOM dengan data </w:t>
+      </w:r>
+      <w:r>
+        <w:rPr>
+          <w:rFonts w:ascii="Arial" w:hAnsi="Arial" w:cs="Arial"/>
+          <w:i/>
+          <w:iCs/>
+          <w:lang w:val="id-ID"/>
+        </w:rPr>
+        <w:t>instance</w:t>
+      </w:r>
+      <w:r>
+        <w:rPr>
+          <w:rFonts w:ascii="Arial" w:hAnsi="Arial" w:cs="Arial"/>
+          <w:lang w:val="id-ID"/>
+        </w:rPr>
+        <w:t xml:space="preserve"> Vue.</w:t>
       </w:r>
     </w:p>
     <w:p>
@@ -16946,13 +17693,121 @@
         <w:rPr>
           <w:rFonts w:ascii="Arial" w:hAnsi="Arial" w:cs="Arial"/>
         </w:rPr>
-        <w:t>Rest merupakan gaya arsitektur dalam mendesain sebuah web service di mana desain REST memiliki resource yang dapat diakses melalui sebuah alamat HTTP URL yang unique. REST juga memungkinkan klien dapat melakukan request melalui protokol HTT</w:t>
-      </w:r>
-      <w:r>
-        <w:rPr>
-          <w:rFonts w:ascii="Arial" w:hAnsi="Arial" w:cs="Arial"/>
-        </w:rPr>
-        <w:t>P dengan mudah menggunakan URI.</w:t>
+        <w:t>Rest</w:t>
+      </w:r>
+      <w:r>
+        <w:rPr>
+          <w:rFonts w:ascii="Arial" w:hAnsi="Arial" w:cs="Arial"/>
+        </w:rPr>
+        <w:t xml:space="preserve"> merupakan gaya arsitektur dalam mendesain sebuah </w:t>
+      </w:r>
+      <w:r>
+        <w:rPr>
+          <w:rFonts w:ascii="Arial" w:hAnsi="Arial" w:cs="Arial"/>
+          <w:i/>
+          <w:iCs/>
+        </w:rPr>
+        <w:t>web service</w:t>
+      </w:r>
+      <w:r>
+        <w:rPr>
+          <w:rFonts w:ascii="Arial" w:hAnsi="Arial" w:cs="Arial"/>
+        </w:rPr>
+        <w:t xml:space="preserve"> di mana desain </w:t>
+      </w:r>
+      <w:r>
+        <w:rPr>
+          <w:rFonts w:ascii="Arial" w:hAnsi="Arial" w:cs="Arial"/>
+        </w:rPr>
+        <w:t>REST</w:t>
+      </w:r>
+      <w:r>
+        <w:rPr>
+          <w:rFonts w:ascii="Arial" w:hAnsi="Arial" w:cs="Arial"/>
+        </w:rPr>
+        <w:t xml:space="preserve"> memiliki </w:t>
+      </w:r>
+      <w:r>
+        <w:rPr>
+          <w:rFonts w:ascii="Arial" w:hAnsi="Arial" w:cs="Arial"/>
+          <w:i/>
+          <w:iCs/>
+        </w:rPr>
+        <w:t>resource</w:t>
+      </w:r>
+      <w:r>
+        <w:rPr>
+          <w:rFonts w:ascii="Arial" w:hAnsi="Arial" w:cs="Arial"/>
+        </w:rPr>
+        <w:t xml:space="preserve"> yang dapat diakses melalui sebuah alamat </w:t>
+      </w:r>
+      <w:r>
+        <w:rPr>
+          <w:rFonts w:ascii="Arial" w:hAnsi="Arial" w:cs="Arial"/>
+        </w:rPr>
+        <w:t>HTTP URL</w:t>
+      </w:r>
+      <w:r>
+        <w:rPr>
+          <w:rFonts w:ascii="Arial" w:hAnsi="Arial" w:cs="Arial"/>
+        </w:rPr>
+        <w:t xml:space="preserve"> yang </w:t>
+      </w:r>
+      <w:r>
+        <w:rPr>
+          <w:rFonts w:ascii="Arial" w:hAnsi="Arial" w:cs="Arial"/>
+          <w:i/>
+          <w:iCs/>
+        </w:rPr>
+        <w:t>unique</w:t>
+      </w:r>
+      <w:r>
+        <w:rPr>
+          <w:rFonts w:ascii="Arial" w:hAnsi="Arial" w:cs="Arial"/>
+        </w:rPr>
+        <w:t xml:space="preserve">. </w:t>
+      </w:r>
+      <w:r>
+        <w:rPr>
+          <w:rFonts w:ascii="Arial" w:hAnsi="Arial" w:cs="Arial"/>
+        </w:rPr>
+        <w:t>REST</w:t>
+      </w:r>
+      <w:r>
+        <w:rPr>
+          <w:rFonts w:ascii="Arial" w:hAnsi="Arial" w:cs="Arial"/>
+        </w:rPr>
+        <w:t xml:space="preserve"> juga memungkinkan klien dapat melakukan request melalui protokol </w:t>
+      </w:r>
+      <w:r>
+        <w:rPr>
+          <w:rFonts w:ascii="Arial" w:hAnsi="Arial" w:cs="Arial"/>
+        </w:rPr>
+        <w:t>HTT</w:t>
+      </w:r>
+      <w:r>
+        <w:rPr>
+          <w:rFonts w:ascii="Arial" w:hAnsi="Arial" w:cs="Arial"/>
+        </w:rPr>
+        <w:t>P</w:t>
+      </w:r>
+      <w:r>
+        <w:rPr>
+          <w:rFonts w:ascii="Arial" w:hAnsi="Arial" w:cs="Arial"/>
+        </w:rPr>
+        <w:t xml:space="preserve"> dengan mudah menggunakan </w:t>
+      </w:r>
+      <w:r>
+        <w:rPr>
+          <w:rFonts w:ascii="Arial" w:hAnsi="Arial" w:cs="Arial"/>
+        </w:rPr>
+        <w:t>URI</w:t>
+      </w:r>
+      <w:r>
+        <w:rPr>
+          <w:rFonts w:ascii="Arial" w:hAnsi="Arial" w:cs="Arial"/>
+        </w:rPr>
+        <w:t>.</w:t>
       </w:r>
     </w:p>
     <w:p>
@@ -16966,7 +17821,55 @@
         <w:rPr>
           <w:rFonts w:ascii="Arial" w:hAnsi="Arial" w:cs="Arial"/>
         </w:rPr>
-        <w:t>REST mengirimkan perintah yang akan dikerjakan oleh server menggunakan metode-metode HTTP request method yang disebut verb</w:t>
+        <w:t>REST</w:t>
+      </w:r>
+      <w:r>
+        <w:rPr>
+          <w:rFonts w:ascii="Arial" w:hAnsi="Arial" w:cs="Arial"/>
+        </w:rPr>
+        <w:t xml:space="preserve"> mengirimkan perintah yang akan dikerjakan oleh </w:t>
+      </w:r>
+      <w:r>
+        <w:rPr>
+          <w:rFonts w:ascii="Arial" w:hAnsi="Arial" w:cs="Arial"/>
+          <w:i/>
+          <w:iCs/>
+        </w:rPr>
+        <w:t>server</w:t>
+      </w:r>
+      <w:r>
+        <w:rPr>
+          <w:rFonts w:ascii="Arial" w:hAnsi="Arial" w:cs="Arial"/>
+        </w:rPr>
+        <w:t xml:space="preserve"> menggunakan metode-metode </w:t>
+      </w:r>
+      <w:r>
+        <w:rPr>
+          <w:rFonts w:ascii="Arial" w:hAnsi="Arial" w:cs="Arial"/>
+        </w:rPr>
+        <w:t>HTTP</w:t>
+      </w:r>
+      <w:r>
+        <w:rPr>
+          <w:rFonts w:ascii="Arial" w:hAnsi="Arial" w:cs="Arial"/>
+          <w:i/>
+          <w:iCs/>
+        </w:rPr>
+        <w:t xml:space="preserve"> request method</w:t>
+      </w:r>
+      <w:r>
+        <w:rPr>
+          <w:rFonts w:ascii="Arial" w:hAnsi="Arial" w:cs="Arial"/>
+        </w:rPr>
+        <w:t xml:space="preserve"> yang disebut </w:t>
+      </w:r>
+      <w:r>
+        <w:rPr>
+          <w:rFonts w:ascii="Arial" w:hAnsi="Arial" w:cs="Arial"/>
+          <w:i/>
+          <w:iCs/>
+        </w:rPr>
+        <w:t>verb</w:t>
       </w:r>
       <w:r>
         <w:rPr>
@@ -17042,7 +17945,19 @@
         <w:rPr>
           <w:rFonts w:ascii="Arial" w:hAnsi="Arial" w:cs="Arial"/>
         </w:rPr>
-        <w:t>JSON adalah sebuah format pesan balikan yang berukuran kecil yang mudah dibaca dan ditulis oleh manusia, dan juga mudah ditulis dan diurai oleh mesin. JSON merupakan salah satu pesan balikan yang dapat digunakan dalam sebuah REST API</w:t>
+        <w:t>JSON</w:t>
+      </w:r>
+      <w:r>
+        <w:rPr>
+          <w:rFonts w:ascii="Arial" w:hAnsi="Arial" w:cs="Arial"/>
+        </w:rPr>
+        <w:t xml:space="preserve"> adalah sebuah format pesan balikan yang berukuran kecil yang mudah dibaca dan ditulis oleh manusia, dan juga mudah ditulis dan diurai oleh mesin. JSON merupakan salah satu pesan balikan yang dapat digunakan dalam sebuah </w:t>
+      </w:r>
+      <w:r>
+        <w:rPr>
+          <w:rFonts w:ascii="Arial" w:hAnsi="Arial" w:cs="Arial"/>
+        </w:rPr>
+        <w:t>REST API</w:t>
       </w:r>
       <w:r>
         <w:rPr>
@@ -17087,7 +18002,49 @@
         <w:rPr>
           <w:rFonts w:ascii="Arial" w:hAnsi="Arial" w:cs="Arial"/>
         </w:rPr>
-        <w:t xml:space="preserve">Gabungan name/value, atau yang biasa dikenal object atau record dalam bahasa pemrograman. </w:t>
+        <w:t xml:space="preserve">Gabungan </w:t>
+      </w:r>
+      <w:r>
+        <w:rPr>
+          <w:rFonts w:ascii="Arial" w:hAnsi="Arial" w:cs="Arial"/>
+          <w:i/>
+          <w:iCs/>
+        </w:rPr>
+        <w:t>name/value</w:t>
+      </w:r>
+      <w:r>
+        <w:rPr>
+          <w:rFonts w:ascii="Arial" w:hAnsi="Arial" w:cs="Arial"/>
+        </w:rPr>
+        <w:t xml:space="preserve">, atau yang biasa dikenal </w:t>
+      </w:r>
+      <w:r>
+        <w:rPr>
+          <w:rFonts w:ascii="Arial" w:hAnsi="Arial" w:cs="Arial"/>
+          <w:i/>
+          <w:iCs/>
+        </w:rPr>
+        <w:t>object</w:t>
+      </w:r>
+      <w:r>
+        <w:rPr>
+          <w:rFonts w:ascii="Arial" w:hAnsi="Arial" w:cs="Arial"/>
+        </w:rPr>
+        <w:t xml:space="preserve"> atau </w:t>
+      </w:r>
+      <w:r>
+        <w:rPr>
+          <w:rFonts w:ascii="Arial" w:hAnsi="Arial" w:cs="Arial"/>
+          <w:i/>
+          <w:iCs/>
+        </w:rPr>
+        <w:t>record</w:t>
+      </w:r>
+      <w:r>
+        <w:rPr>
+          <w:rFonts w:ascii="Arial" w:hAnsi="Arial" w:cs="Arial"/>
+        </w:rPr>
+        <w:t xml:space="preserve"> dalam bahasa pemrograman. </w:t>
       </w:r>
     </w:p>
     <w:p>
@@ -17107,8 +18064,16 @@
       <w:r>
         <w:rPr>
           <w:rFonts w:ascii="Arial" w:hAnsi="Arial" w:cs="Arial"/>
-        </w:rPr>
-        <w:t>List value, atau yang biasa dikenal larik dalam bahasa pemrograman.</w:t>
+          <w:i/>
+          <w:iCs/>
+        </w:rPr>
+        <w:t>List value</w:t>
+      </w:r>
+      <w:r>
+        <w:rPr>
+          <w:rFonts w:ascii="Arial" w:hAnsi="Arial" w:cs="Arial"/>
+        </w:rPr>
+        <w:t>, atau yang biasa dikenal larik dalam bahasa pemrograman.</w:t>
       </w:r>
     </w:p>
     <w:p>
@@ -17161,7 +18126,49 @@
         <w:rPr>
           <w:rFonts w:ascii="Arial" w:hAnsi="Arial" w:cs="Arial"/>
         </w:rPr>
-        <w:t xml:space="preserve">Pengujian disisi pengembang dilakukan oleh programmer dari aplikasi bersangkutan atau mereka yang mengerti dan terlibat dalam pengembangan sistem tersebut. Pengujian disisi pengembang ini umum disebut dengan Blackbox Testing, penguji ini menekankan pada sejauh mana fungsionalitas sistem informasi berjalan dengan baik sesuai dengan yang diinginkan oleh pengguna dan pengembang. </w:t>
+        <w:t xml:space="preserve">Pengujian disisi pengembang dilakukan oleh </w:t>
+      </w:r>
+      <w:r>
+        <w:rPr>
+          <w:rFonts w:ascii="Arial" w:hAnsi="Arial" w:cs="Arial"/>
+          <w:i/>
+          <w:iCs/>
+        </w:rPr>
+        <w:t>programmer</w:t>
+      </w:r>
+      <w:r>
+        <w:rPr>
+          <w:rFonts w:ascii="Arial" w:hAnsi="Arial" w:cs="Arial"/>
+        </w:rPr>
+        <w:t xml:space="preserve"> dari aplikasi bersangkutan atau mereka yang mengerti dan terlibat dalam pengembangan sistem tersebut. Pengujian disisi pengembang ini umum disebut dengan </w:t>
+      </w:r>
+      <w:r>
+        <w:rPr>
+          <w:rFonts w:ascii="Arial" w:hAnsi="Arial" w:cs="Arial"/>
+          <w:i/>
+          <w:iCs/>
+        </w:rPr>
+        <w:t>Blackbox</w:t>
+      </w:r>
+      <w:r>
+        <w:rPr>
+          <w:rFonts w:ascii="Arial" w:hAnsi="Arial" w:cs="Arial"/>
+        </w:rPr>
+        <w:t xml:space="preserve"> </w:t>
+      </w:r>
+      <w:r>
+        <w:rPr>
+          <w:rFonts w:ascii="Arial" w:hAnsi="Arial" w:cs="Arial"/>
+          <w:i/>
+          <w:iCs/>
+        </w:rPr>
+        <w:t>Testing</w:t>
+      </w:r>
+      <w:r>
+        <w:rPr>
+          <w:rFonts w:ascii="Arial" w:hAnsi="Arial" w:cs="Arial"/>
+        </w:rPr>
+        <w:t xml:space="preserve">, penguji ini menekankan pada sejauh mana fungsionalitas sistem informasi berjalan dengan baik sesuai dengan yang diinginkan oleh pengguna dan pengembang. </w:t>
       </w:r>
     </w:p>
     <w:p>
@@ -17175,7 +18182,7 @@
         <w:rPr>
           <w:rFonts w:ascii="Arial" w:hAnsi="Arial" w:cs="Arial"/>
         </w:rPr>
-        <w:t>Terdapat empat buah jenis pengujian pengujian pada pengujian disisi pengembang (</w:t>
+        <w:t>Terdapat empat buah jenis pengujian pada pengujian disisi pengembang (</w:t>
       </w:r>
       <w:r>
         <w:rPr>
@@ -17270,7 +18277,21 @@
         <w:rPr>
           <w:rFonts w:ascii="Arial" w:hAnsi="Arial" w:cs="Arial"/>
         </w:rPr>
-        <w:t>mengetahui fungsionalitas dari setiap elemen interface yang ada di setiap</w:t>
+        <w:t xml:space="preserve">mengetahui fungsionalitas dari setiap elemen </w:t>
+      </w:r>
+      <w:r>
+        <w:rPr>
+          <w:rFonts w:ascii="Arial" w:hAnsi="Arial" w:cs="Arial"/>
+          <w:i/>
+          <w:iCs/>
+        </w:rPr>
+        <w:t>interface</w:t>
+      </w:r>
+      <w:r>
+        <w:rPr>
+          <w:rFonts w:ascii="Arial" w:hAnsi="Arial" w:cs="Arial"/>
+        </w:rPr>
+        <w:t xml:space="preserve"> yang ada di setiap</w:t>
       </w:r>
       <w:r>
         <w:rPr>
@@ -17321,7 +18342,35 @@
         <w:rPr>
           <w:rFonts w:ascii="Arial" w:hAnsi="Arial" w:cs="Arial"/>
         </w:rPr>
-        <w:t>Pengujian form handle sistem bertujuan mengetahui seperti apa dan sejauh mana respon oleh sistem informasi terhadap inputan yang diberikan oleh pengguna</w:t>
+        <w:t xml:space="preserve">Pengujian </w:t>
+      </w:r>
+      <w:r>
+        <w:rPr>
+          <w:rFonts w:ascii="Arial" w:hAnsi="Arial" w:cs="Arial"/>
+          <w:i/>
+          <w:iCs/>
+        </w:rPr>
+        <w:t>form handle</w:t>
+      </w:r>
+      <w:r>
+        <w:rPr>
+          <w:rFonts w:ascii="Arial" w:hAnsi="Arial" w:cs="Arial"/>
+        </w:rPr>
+        <w:t xml:space="preserve"> sistem bertujuan mengetahui seperti apa dan sejauh mana respon oleh sistem informasi terhadap </w:t>
+      </w:r>
+      <w:r>
+        <w:rPr>
+          <w:rFonts w:ascii="Arial" w:hAnsi="Arial" w:cs="Arial"/>
+          <w:i/>
+          <w:iCs/>
+        </w:rPr>
+        <w:t>input</w:t>
+      </w:r>
+      <w:r>
+        <w:rPr>
+          <w:rFonts w:ascii="Arial" w:hAnsi="Arial" w:cs="Arial"/>
+        </w:rPr>
+        <w:t xml:space="preserve"> yang diberikan oleh pengguna</w:t>
       </w:r>
       <w:r>
         <w:rPr>
@@ -17673,7 +18722,7 @@
       <w:r>
         <w:rPr>
           <w:rFonts w:ascii="Arial" w:hAnsi="Arial" w:cs="Arial"/>
-          <w:i/>
+          <w:iCs/>
         </w:rPr>
         <w:t>PHP</w:t>
       </w:r>
@@ -17694,7 +18743,21 @@
         <w:rPr>
           <w:rFonts w:ascii="Arial" w:hAnsi="Arial" w:cs="Arial"/>
         </w:rPr>
-        <w:t>, metode pada Framework Laravel</w:t>
+        <w:t xml:space="preserve">, metode pada </w:t>
+      </w:r>
+      <w:r>
+        <w:rPr>
+          <w:rFonts w:ascii="Arial" w:hAnsi="Arial" w:cs="Arial"/>
+          <w:i/>
+          <w:iCs/>
+        </w:rPr>
+        <w:t>Framework</w:t>
+      </w:r>
+      <w:r>
+        <w:rPr>
+          <w:rFonts w:ascii="Arial" w:hAnsi="Arial" w:cs="Arial"/>
+        </w:rPr>
+        <w:t xml:space="preserve"> Laravel</w:t>
       </w:r>
       <w:r>
         <w:rPr>
@@ -17844,7 +18907,19 @@
         <w:rPr>
           <w:rFonts w:ascii="Arial" w:hAnsi="Arial" w:cs="Arial"/>
         </w:rPr>
-        <w:t xml:space="preserve"> yang dapat </w:t>
+        <w:t xml:space="preserve"> yang dapat</w:t>
+      </w:r>
+      <w:r>
+        <w:rPr>
+          <w:rFonts w:ascii="Arial" w:hAnsi="Arial" w:cs="Arial"/>
+        </w:rPr>
+        <w:t xml:space="preserve"> mengatasi</w:t>
+      </w:r>
+      <w:r>
+        <w:rPr>
+          <w:rFonts w:ascii="Arial" w:hAnsi="Arial" w:cs="Arial"/>
+        </w:rPr>
+        <w:t xml:space="preserve"> </w:t>
       </w:r>
       <w:r>
         <w:rPr>
@@ -18203,7 +19278,21 @@
         <w:rPr>
           <w:rFonts w:ascii="Arial" w:hAnsi="Arial" w:cs="Arial"/>
         </w:rPr>
-        <w:t xml:space="preserve"> yang menjadi basis dari Framework Laravel</w:t>
+        <w:t xml:space="preserve"> yang menjadi basis dari </w:t>
+      </w:r>
+      <w:r>
+        <w:rPr>
+          <w:rFonts w:ascii="Arial" w:hAnsi="Arial" w:cs="Arial"/>
+          <w:i/>
+          <w:iCs/>
+        </w:rPr>
+        <w:t>Framework</w:t>
+      </w:r>
+      <w:r>
+        <w:rPr>
+          <w:rFonts w:ascii="Arial" w:hAnsi="Arial" w:cs="Arial"/>
+        </w:rPr>
+        <w:t xml:space="preserve"> Laravel</w:t>
       </w:r>
       <w:r>
         <w:rPr>
@@ -24159,6 +25248,7 @@
         </v:shapetype>
         <v:shape id="WordPictureWatermark457054922" o:spid="_x0000_s2071" type="#_x0000_t75" style="position:absolute;left:0;text-align:left;margin-left:0;margin-top:0;width:397.1pt;height:496.25pt;z-index:-251639808;mso-position-horizontal:center;mso-position-horizontal-relative:margin;mso-position-vertical:center;mso-position-vertical-relative:margin" o:allowincell="f">
           <v:imagedata r:id="rId1" o:title="logo-watermark-resmi" gain="19661f" blacklevel="22938f"/>
+          <w10:wrap anchorx="margin" anchory="margin"/>
         </v:shape>
       </w:pict>
     </w:r>
@@ -24212,6 +25302,7 @@
             </v:shapetype>
             <v:shape id="WordPictureWatermark457054931" o:spid="_x0000_s2080" type="#_x0000_t75" style="position:absolute;left:0;text-align:left;margin-left:0;margin-top:0;width:397.1pt;height:496.25pt;z-index:-251630592;mso-position-horizontal:center;mso-position-horizontal-relative:margin;mso-position-vertical:center;mso-position-vertical-relative:margin" o:allowincell="f">
               <v:imagedata r:id="rId1" o:title="logo-watermark-resmi" gain="19661f" blacklevel="22938f"/>
+              <w10:wrap anchorx="margin" anchory="margin"/>
             </v:shape>
           </w:pict>
         </w:r>
@@ -24294,6 +25385,7 @@
             </v:shapetype>
             <v:shape id="WordPictureWatermark457054932" o:spid="_x0000_s2081" type="#_x0000_t75" style="position:absolute;left:0;text-align:left;margin-left:0;margin-top:0;width:397.1pt;height:496.25pt;z-index:-251629568;mso-position-horizontal:center;mso-position-horizontal-relative:margin;mso-position-vertical:center;mso-position-vertical-relative:margin" o:allowincell="f">
               <v:imagedata r:id="rId1" o:title="logo-watermark-resmi" gain="19661f" blacklevel="22938f"/>
+              <w10:wrap anchorx="margin" anchory="margin"/>
             </v:shape>
           </w:pict>
         </w:r>
@@ -24361,6 +25453,7 @@
         </v:shapetype>
         <v:shape id="WordPictureWatermark457054930" o:spid="_x0000_s2079" type="#_x0000_t75" style="position:absolute;left:0;text-align:left;margin-left:0;margin-top:0;width:397.1pt;height:496.25pt;z-index:-251631616;mso-position-horizontal:center;mso-position-horizontal-relative:margin;mso-position-vertical:center;mso-position-vertical-relative:margin" o:allowincell="f">
           <v:imagedata r:id="rId1" o:title="logo-watermark-resmi" gain="19661f" blacklevel="22938f"/>
+          <w10:wrap anchorx="margin" anchory="margin"/>
         </v:shape>
       </w:pict>
     </w:r>
@@ -24400,6 +25493,7 @@
         </v:shapetype>
         <v:shape id="WordPictureWatermark457054934" o:spid="_x0000_s2083" type="#_x0000_t75" style="position:absolute;left:0;text-align:left;margin-left:0;margin-top:0;width:397.1pt;height:496.25pt;z-index:-251627520;mso-position-horizontal:center;mso-position-horizontal-relative:margin;mso-position-vertical:center;mso-position-vertical-relative:margin" o:allowincell="f">
           <v:imagedata r:id="rId1" o:title="logo-watermark-resmi" gain="19661f" blacklevel="22938f"/>
+          <w10:wrap anchorx="margin" anchory="margin"/>
         </v:shape>
       </w:pict>
     </w:r>
@@ -24454,6 +25548,7 @@
             </v:shapetype>
             <v:shape id="WordPictureWatermark457054935" o:spid="_x0000_s2084" type="#_x0000_t75" style="position:absolute;left:0;text-align:left;margin-left:0;margin-top:0;width:397.1pt;height:496.25pt;z-index:-251626496;mso-position-horizontal:center;mso-position-horizontal-relative:margin;mso-position-vertical:center;mso-position-vertical-relative:margin" o:allowincell="f">
               <v:imagedata r:id="rId1" o:title="logo-watermark-resmi" gain="19661f" blacklevel="22938f"/>
+              <w10:wrap anchorx="margin" anchory="margin"/>
             </v:shape>
           </w:pict>
         </w:r>
@@ -24521,6 +25616,7 @@
         </v:shapetype>
         <v:shape id="WordPictureWatermark457054933" o:spid="_x0000_s2082" type="#_x0000_t75" style="position:absolute;left:0;text-align:left;margin-left:0;margin-top:0;width:397.1pt;height:496.25pt;z-index:-251628544;mso-position-horizontal:center;mso-position-horizontal-relative:margin;mso-position-vertical:center;mso-position-vertical-relative:margin" o:allowincell="f">
           <v:imagedata r:id="rId1" o:title="logo-watermark-resmi" gain="19661f" blacklevel="22938f"/>
+          <w10:wrap anchorx="margin" anchory="margin"/>
         </v:shape>
       </w:pict>
     </w:r>
@@ -24571,6 +25667,7 @@
         </v:shapetype>
         <v:shape id="WordPictureWatermark457054937" o:spid="_x0000_s2086" type="#_x0000_t75" style="position:absolute;left:0;text-align:left;margin-left:0;margin-top:0;width:397.1pt;height:496.25pt;z-index:-251624448;mso-position-horizontal:center;mso-position-horizontal-relative:margin;mso-position-vertical:center;mso-position-vertical-relative:margin" o:allowincell="f">
           <v:imagedata r:id="rId1" o:title="logo-watermark-resmi" gain="19661f" blacklevel="22938f"/>
+          <w10:wrap anchorx="margin" anchory="margin"/>
         </v:shape>
       </w:pict>
     </w:r>
@@ -24610,6 +25707,7 @@
         </v:shapetype>
         <v:shape id="WordPictureWatermark457054938" o:spid="_x0000_s2087" type="#_x0000_t75" style="position:absolute;left:0;text-align:left;margin-left:0;margin-top:0;width:397.1pt;height:496.25pt;z-index:-251623424;mso-position-horizontal:center;mso-position-horizontal-relative:margin;mso-position-vertical:center;mso-position-vertical-relative:margin" o:allowincell="f">
           <v:imagedata r:id="rId1" o:title="logo-watermark-resmi" gain="19661f" blacklevel="22938f"/>
+          <w10:wrap anchorx="margin" anchory="margin"/>
         </v:shape>
       </w:pict>
     </w:r>
@@ -24649,6 +25747,7 @@
         </v:shapetype>
         <v:shape id="WordPictureWatermark457054936" o:spid="_x0000_s2085" type="#_x0000_t75" style="position:absolute;left:0;text-align:left;margin-left:0;margin-top:0;width:397.1pt;height:496.25pt;z-index:-251625472;mso-position-horizontal:center;mso-position-horizontal-relative:margin;mso-position-vertical:center;mso-position-vertical-relative:margin" o:allowincell="f">
           <v:imagedata r:id="rId1" o:title="logo-watermark-resmi" gain="19661f" blacklevel="22938f"/>
+          <w10:wrap anchorx="margin" anchory="margin"/>
         </v:shape>
       </w:pict>
     </w:r>
@@ -24699,6 +25798,7 @@
         </v:shapetype>
         <v:shape id="WordPictureWatermark457054940" o:spid="_x0000_s2089" type="#_x0000_t75" style="position:absolute;left:0;text-align:left;margin-left:0;margin-top:0;width:397.1pt;height:496.25pt;z-index:-251621376;mso-position-horizontal:center;mso-position-horizontal-relative:margin;mso-position-vertical:center;mso-position-vertical-relative:margin" o:allowincell="f">
           <v:imagedata r:id="rId1" o:title="logo-watermark-resmi" gain="19661f" blacklevel="22938f"/>
+          <w10:wrap anchorx="margin" anchory="margin"/>
         </v:shape>
       </w:pict>
     </w:r>
@@ -24738,6 +25838,7 @@
         </v:shapetype>
         <v:shape id="WordPictureWatermark457054923" o:spid="_x0000_s2072" type="#_x0000_t75" style="position:absolute;left:0;text-align:left;margin-left:0;margin-top:0;width:397.1pt;height:496.25pt;z-index:-251638784;mso-position-horizontal:center;mso-position-horizontal-relative:margin;mso-position-vertical:center;mso-position-vertical-relative:margin" o:allowincell="f">
           <v:imagedata r:id="rId1" o:title="logo-watermark-resmi" gain="19661f" blacklevel="22938f"/>
+          <w10:wrap anchorx="margin" anchory="margin"/>
         </v:shape>
       </w:pict>
     </w:r>
@@ -24777,6 +25878,7 @@
         </v:shapetype>
         <v:shape id="WordPictureWatermark457054941" o:spid="_x0000_s2090" type="#_x0000_t75" style="position:absolute;left:0;text-align:left;margin-left:0;margin-top:0;width:397.1pt;height:496.25pt;z-index:-251620352;mso-position-horizontal:center;mso-position-horizontal-relative:margin;mso-position-vertical:center;mso-position-vertical-relative:margin" o:allowincell="f">
           <v:imagedata r:id="rId1" o:title="logo-watermark-resmi" gain="19661f" blacklevel="22938f"/>
+          <w10:wrap anchorx="margin" anchory="margin"/>
         </v:shape>
       </w:pict>
     </w:r>
@@ -24816,6 +25918,7 @@
         </v:shapetype>
         <v:shape id="WordPictureWatermark457054939" o:spid="_x0000_s2088" type="#_x0000_t75" style="position:absolute;left:0;text-align:left;margin-left:0;margin-top:0;width:397.1pt;height:496.25pt;z-index:-251622400;mso-position-horizontal:center;mso-position-horizontal-relative:margin;mso-position-vertical:center;mso-position-vertical-relative:margin" o:allowincell="f">
           <v:imagedata r:id="rId1" o:title="logo-watermark-resmi" gain="19661f" blacklevel="22938f"/>
+          <w10:wrap anchorx="margin" anchory="margin"/>
         </v:shape>
       </w:pict>
     </w:r>
@@ -24866,6 +25969,7 @@
         </v:shapetype>
         <v:shape id="WordPictureWatermark457054921" o:spid="_x0000_s2070" type="#_x0000_t75" style="position:absolute;left:0;text-align:left;margin-left:0;margin-top:0;width:397.1pt;height:496.25pt;z-index:-251640832;mso-position-horizontal:center;mso-position-horizontal-relative:margin;mso-position-vertical:center;mso-position-vertical-relative:margin" o:allowincell="f">
           <v:imagedata r:id="rId1" o:title="logo-watermark-resmi" gain="19661f" blacklevel="22938f"/>
+          <w10:wrap anchorx="margin" anchory="margin"/>
         </v:shape>
       </w:pict>
     </w:r>
@@ -24905,6 +26009,7 @@
         </v:shapetype>
         <v:shape id="WordPictureWatermark457054925" o:spid="_x0000_s2074" type="#_x0000_t75" style="position:absolute;left:0;text-align:left;margin-left:0;margin-top:0;width:397.1pt;height:496.25pt;z-index:-251636736;mso-position-horizontal:center;mso-position-horizontal-relative:margin;mso-position-vertical:center;mso-position-vertical-relative:margin" o:allowincell="f">
           <v:imagedata r:id="rId1" o:title="logo-watermark-resmi" gain="19661f" blacklevel="22938f"/>
+          <w10:wrap anchorx="margin" anchory="margin"/>
         </v:shape>
       </w:pict>
     </w:r>
@@ -24944,6 +26049,7 @@
         </v:shapetype>
         <v:shape id="WordPictureWatermark457054926" o:spid="_x0000_s2075" type="#_x0000_t75" style="position:absolute;left:0;text-align:left;margin-left:0;margin-top:0;width:397.1pt;height:496.25pt;z-index:-251635712;mso-position-horizontal:center;mso-position-horizontal-relative:margin;mso-position-vertical:center;mso-position-vertical-relative:margin" o:allowincell="f">
           <v:imagedata r:id="rId1" o:title="logo-watermark-resmi" gain="19661f" blacklevel="22938f"/>
+          <w10:wrap anchorx="margin" anchory="margin"/>
         </v:shape>
       </w:pict>
     </w:r>
@@ -24983,6 +26089,7 @@
         </v:shapetype>
         <v:shape id="WordPictureWatermark457054924" o:spid="_x0000_s2073" type="#_x0000_t75" style="position:absolute;left:0;text-align:left;margin-left:0;margin-top:0;width:397.1pt;height:496.25pt;z-index:-251637760;mso-position-horizontal:center;mso-position-horizontal-relative:margin;mso-position-vertical:center;mso-position-vertical-relative:margin" o:allowincell="f">
           <v:imagedata r:id="rId1" o:title="logo-watermark-resmi" gain="19661f" blacklevel="22938f"/>
+          <w10:wrap anchorx="margin" anchory="margin"/>
         </v:shape>
       </w:pict>
     </w:r>
@@ -25036,6 +26143,7 @@
             </v:shapetype>
             <v:shape id="WordPictureWatermark457054928" o:spid="_x0000_s2077" type="#_x0000_t75" style="position:absolute;left:0;text-align:left;margin-left:0;margin-top:0;width:397.1pt;height:496.25pt;z-index:-251633664;mso-position-horizontal:center;mso-position-horizontal-relative:margin;mso-position-vertical:center;mso-position-vertical-relative:margin" o:allowincell="f">
               <v:imagedata r:id="rId1" o:title="logo-watermark-resmi" gain="19661f" blacklevel="22938f"/>
+              <w10:wrap anchorx="margin" anchory="margin"/>
             </v:shape>
           </w:pict>
         </w:r>
@@ -25118,6 +26226,7 @@
             </v:shapetype>
             <v:shape id="WordPictureWatermark457054929" o:spid="_x0000_s2078" type="#_x0000_t75" style="position:absolute;left:0;text-align:left;margin-left:0;margin-top:0;width:397.1pt;height:496.25pt;z-index:-251632640;mso-position-horizontal:center;mso-position-horizontal-relative:margin;mso-position-vertical:center;mso-position-vertical-relative:margin" o:allowincell="f">
               <v:imagedata r:id="rId1" o:title="logo-watermark-resmi" gain="19661f" blacklevel="22938f"/>
+              <w10:wrap anchorx="margin" anchory="margin"/>
             </v:shape>
           </w:pict>
         </w:r>
@@ -25185,6 +26294,7 @@
         </v:shapetype>
         <v:shape id="WordPictureWatermark457054927" o:spid="_x0000_s2076" type="#_x0000_t75" style="position:absolute;left:0;text-align:left;margin-left:0;margin-top:0;width:397.1pt;height:496.25pt;z-index:-251634688;mso-position-horizontal:center;mso-position-horizontal-relative:margin;mso-position-vertical:center;mso-position-vertical-relative:margin" o:allowincell="f">
           <v:imagedata r:id="rId1" o:title="logo-watermark-resmi" gain="19661f" blacklevel="22938f"/>
+          <w10:wrap anchorx="margin" anchory="margin"/>
         </v:shape>
       </w:pict>
     </w:r>

</xml_diff>